<commit_message>
add more random effects to preregistration
</commit_message>
<xml_diff>
--- a/Preregistration_GinaRose_frenchPassive.docx
+++ b/Preregistration_GinaRose_frenchPassive.docx
@@ -1,21 +1,29 @@
 
 <file path=word/document.xml><?xml version="1.0" encoding="utf-8"?>
-<w:document xmlns:wpc="http://schemas.microsoft.com/office/word/2010/wordprocessingCanvas" xmlns:cx="http://schemas.microsoft.com/office/drawing/2014/chartex" xmlns:cx1="http://schemas.microsoft.com/office/drawing/2015/9/8/chartex" xmlns:cx2="http://schemas.microsoft.com/office/drawing/2015/10/21/chartex" xmlns:cx3="http://schemas.microsoft.com/office/drawing/2016/5/9/chartex" xmlns:cx4="http://schemas.microsoft.com/office/drawing/2016/5/10/chartex" xmlns:cx5="http://schemas.microsoft.com/office/drawing/2016/5/11/chartex" xmlns:cx6="http://schemas.microsoft.com/office/drawing/2016/5/12/chartex" xmlns:cx7="http://schemas.microsoft.com/office/drawing/2016/5/13/chartex" xmlns:cx8="http://schemas.microsoft.com/office/drawing/2016/5/14/chartex" xmlns:mc="http://schemas.openxmlformats.org/markup-compatibility/2006" xmlns:aink="http://schemas.microsoft.com/office/drawing/2016/ink" xmlns:am3d="http://schemas.microsoft.com/office/drawing/2017/model3d" xmlns:o="urn:schemas-microsoft-com:office:office" xmlns:oel="http://schemas.microsoft.com/office/2019/extlst" xmlns:r="http://schemas.openxmlformats.org/officeDocument/2006/relationships" xmlns:m="http://schemas.openxmlformats.org/officeDocument/2006/math" xmlns:v="urn:schemas-microsoft-com:vml" xmlns:wp14="http://schemas.microsoft.com/office/word/2010/wordprocessingDrawing" xmlns:wp="http://schemas.openxmlformats.org/drawingml/2006/wordprocessingDrawing" xmlns:w10="urn:schemas-microsoft-com:office:word" xmlns:w="http://schemas.openxmlformats.org/wordprocessingml/2006/main" xmlns:w14="http://schemas.microsoft.com/office/word/2010/wordml" xmlns:w15="http://schemas.microsoft.com/office/word/2012/wordml" xmlns:w16cex="http://schemas.microsoft.com/office/word/2018/wordml/cex" xmlns:w16cid="http://schemas.microsoft.com/office/word/2016/wordml/cid" xmlns:w16="http://schemas.microsoft.com/office/word/2018/wordml" xmlns:w16du="http://schemas.microsoft.com/office/word/2023/wordml/word16du" xmlns:w16sdtdh="http://schemas.microsoft.com/office/word/2020/wordml/sdtdatahash" xmlns:w16sdtfl="http://schemas.microsoft.com/office/word/2024/wordml/sdtformatlock" xmlns:w16se="http://schemas.microsoft.com/office/word/2015/wordml/symex" xmlns:wpg="http://schemas.microsoft.com/office/word/2010/wordprocessingGroup" xmlns:wpi="http://schemas.microsoft.com/office/word/2010/wordprocessingInk" xmlns:wne="http://schemas.microsoft.com/office/word/2006/wordml" xmlns:wps="http://schemas.microsoft.com/office/word/2010/wordprocessingShape" mc:Ignorable="w14 w15 w16se w16cid w16 w16cex w16sdtdh w16sdtfl w16du wp14">
+<w:document xmlns:o="urn:schemas-microsoft-com:office:office" xmlns:r="http://schemas.openxmlformats.org/officeDocument/2006/relationships" xmlns:v="urn:schemas-microsoft-com:vml" xmlns:w="http://schemas.openxmlformats.org/wordprocessingml/2006/main" xmlns:w10="urn:schemas-microsoft-com:office:word" xmlns:wp="http://schemas.openxmlformats.org/drawingml/2006/wordprocessingDrawing" xmlns:wps="http://schemas.microsoft.com/office/word/2010/wordprocessingShape" xmlns:wpg="http://schemas.microsoft.com/office/word/2010/wordprocessingGroup" xmlns:mc="http://schemas.openxmlformats.org/markup-compatibility/2006" xmlns:wp14="http://schemas.microsoft.com/office/word/2010/wordprocessingDrawing" xmlns:w14="http://schemas.microsoft.com/office/word/2010/wordml" xmlns:w15="http://schemas.microsoft.com/office/word/2012/wordml" mc:Ignorable="w14 wp14 w15">
   <w:body>
     <w:p>
-      <w:proofErr w:type="spellStart"/>
-      <w:r>
-        <w:t>Preregistration</w:t>
-      </w:r>
-      <w:proofErr w:type="spellEnd"/>
-      <w:r>
-        <w:t>:</w:t>
-      </w:r>
-    </w:p>
-    <w:p/>
-    <w:p>
-      <w:pPr>
-        <w:pStyle w:val="Listenabsatz"/>
+      <w:pPr>
+        <w:pStyle w:val="Normal"/>
+        <w:rPr/>
+      </w:pPr>
+      <w:r>
+        <w:rPr/>
+        <w:t>Preregistration:</w:t>
+      </w:r>
+    </w:p>
+    <w:p>
+      <w:pPr>
+        <w:pStyle w:val="Normal"/>
+        <w:rPr/>
+      </w:pPr>
+      <w:r>
+        <w:rPr/>
+      </w:r>
+    </w:p>
+    <w:p>
+      <w:pPr>
+        <w:pStyle w:val="ListParagraph"/>
         <w:numPr>
           <w:ilvl w:val="0"/>
           <w:numId w:val="1"/>
@@ -33,15 +41,20 @@
     </w:p>
     <w:p>
       <w:pPr>
-        <w:pStyle w:val="Listenabsatz"/>
-        <w:rPr>
-          <w:lang w:val="en-US"/>
-        </w:rPr>
-      </w:pPr>
-    </w:p>
-    <w:p>
-      <w:pPr>
-        <w:pStyle w:val="Listenabsatz"/>
+        <w:pStyle w:val="ListParagraph"/>
+        <w:rPr>
+          <w:lang w:val="en-US"/>
+        </w:rPr>
+      </w:pPr>
+      <w:r>
+        <w:rPr>
+          <w:lang w:val="en-US"/>
+        </w:rPr>
+      </w:r>
+    </w:p>
+    <w:p>
+      <w:pPr>
+        <w:pStyle w:val="ListParagraph"/>
         <w:numPr>
           <w:ilvl w:val="0"/>
           <w:numId w:val="1"/>
@@ -59,15 +72,20 @@
     </w:p>
     <w:p>
       <w:pPr>
-        <w:pStyle w:val="Listenabsatz"/>
-        <w:rPr>
-          <w:lang w:val="en-US"/>
-        </w:rPr>
-      </w:pPr>
-    </w:p>
-    <w:p>
-      <w:pPr>
-        <w:pStyle w:val="Listenabsatz"/>
+        <w:pStyle w:val="ListParagraph"/>
+        <w:rPr>
+          <w:lang w:val="en-US"/>
+        </w:rPr>
+      </w:pPr>
+      <w:r>
+        <w:rPr>
+          <w:lang w:val="en-US"/>
+        </w:rPr>
+      </w:r>
+    </w:p>
+    <w:p>
+      <w:pPr>
+        <w:pStyle w:val="ListParagraph"/>
         <w:numPr>
           <w:ilvl w:val="0"/>
           <w:numId w:val="2"/>
@@ -80,26 +98,12 @@
         <w:rPr>
           <w:lang w:val="en-US"/>
         </w:rPr>
-        <w:t>What factors influence the “se faire” vs. “</w:t>
-      </w:r>
-      <w:proofErr w:type="spellStart"/>
-      <w:r>
-        <w:rPr>
-          <w:lang w:val="en-US"/>
-        </w:rPr>
-        <w:t>être</w:t>
-      </w:r>
-      <w:proofErr w:type="spellEnd"/>
-      <w:r>
-        <w:rPr>
-          <w:lang w:val="en-US"/>
-        </w:rPr>
-        <w:t>” passive alternation in French?</w:t>
-      </w:r>
-    </w:p>
-    <w:p>
-      <w:pPr>
-        <w:pStyle w:val="Listenabsatz"/>
+        <w:t>What factors influence the “se faire” vs. “être” passive alternation in French?</w:t>
+      </w:r>
+    </w:p>
+    <w:p>
+      <w:pPr>
+        <w:pStyle w:val="ListParagraph"/>
         <w:numPr>
           <w:ilvl w:val="0"/>
           <w:numId w:val="2"/>
@@ -112,26 +116,12 @@
         <w:rPr>
           <w:lang w:val="en-US"/>
         </w:rPr>
-        <w:t>In other words: what factors influence speakers’ choice between the “se faire” and the “</w:t>
-      </w:r>
-      <w:proofErr w:type="spellStart"/>
-      <w:r>
-        <w:rPr>
-          <w:lang w:val="en-US"/>
-        </w:rPr>
-        <w:t>être</w:t>
-      </w:r>
-      <w:proofErr w:type="spellEnd"/>
-      <w:r>
-        <w:rPr>
-          <w:lang w:val="en-US"/>
-        </w:rPr>
-        <w:t>” passive construction?</w:t>
-      </w:r>
-    </w:p>
-    <w:p>
-      <w:pPr>
-        <w:pStyle w:val="Listenabsatz"/>
+        <w:t>In other words: what factors influence speakers’ choice between the “se faire” and the “être” passive construction?</w:t>
+      </w:r>
+    </w:p>
+    <w:p>
+      <w:pPr>
+        <w:pStyle w:val="ListParagraph"/>
         <w:numPr>
           <w:ilvl w:val="0"/>
           <w:numId w:val="2"/>
@@ -149,16 +139,21 @@
     </w:p>
     <w:p>
       <w:pPr>
-        <w:pStyle w:val="Listenabsatz"/>
+        <w:pStyle w:val="ListParagraph"/>
         <w:ind w:left="1440"/>
         <w:rPr>
           <w:lang w:val="en-US"/>
         </w:rPr>
       </w:pPr>
-    </w:p>
-    <w:p>
-      <w:pPr>
-        <w:pStyle w:val="Listenabsatz"/>
+      <w:r>
+        <w:rPr>
+          <w:lang w:val="en-US"/>
+        </w:rPr>
+      </w:r>
+    </w:p>
+    <w:p>
+      <w:pPr>
+        <w:pStyle w:val="ListParagraph"/>
         <w:numPr>
           <w:ilvl w:val="0"/>
           <w:numId w:val="1"/>
@@ -183,15 +178,20 @@
     </w:p>
     <w:p>
       <w:pPr>
-        <w:pStyle w:val="Listenabsatz"/>
-        <w:rPr>
-          <w:lang w:val="en-US"/>
-        </w:rPr>
-      </w:pPr>
-    </w:p>
-    <w:p>
-      <w:pPr>
-        <w:pStyle w:val="Listenabsatz"/>
+        <w:pStyle w:val="ListParagraph"/>
+        <w:rPr>
+          <w:lang w:val="en-US"/>
+        </w:rPr>
+      </w:pPr>
+      <w:r>
+        <w:rPr>
+          <w:lang w:val="en-US"/>
+        </w:rPr>
+      </w:r>
+    </w:p>
+    <w:p>
+      <w:pPr>
+        <w:pStyle w:val="ListParagraph"/>
         <w:numPr>
           <w:ilvl w:val="0"/>
           <w:numId w:val="3"/>
@@ -204,40 +204,12 @@
         <w:rPr>
           <w:lang w:val="en-US"/>
         </w:rPr>
-        <w:t>DV: type of passive construction (</w:t>
-      </w:r>
-      <w:r>
-        <w:rPr>
-          <w:lang w:val="en-US"/>
-        </w:rPr>
-        <w:t>“se faire”</w:t>
-      </w:r>
-      <w:proofErr w:type="gramStart"/>
-      <w:r>
-        <w:rPr>
-          <w:lang w:val="en-US"/>
-        </w:rPr>
-        <w:t>/“</w:t>
-      </w:r>
-      <w:proofErr w:type="spellStart"/>
-      <w:proofErr w:type="gramEnd"/>
-      <w:r>
-        <w:rPr>
-          <w:lang w:val="en-US"/>
-        </w:rPr>
-        <w:t>être</w:t>
-      </w:r>
-      <w:proofErr w:type="spellEnd"/>
-      <w:r>
-        <w:rPr>
-          <w:lang w:val="en-US"/>
-        </w:rPr>
-        <w:t>”)</w:t>
-      </w:r>
-    </w:p>
-    <w:p>
-      <w:pPr>
-        <w:pStyle w:val="Listenabsatz"/>
+        <w:t>DV: type of passive construction (“se faire”/“être”)</w:t>
+      </w:r>
+    </w:p>
+    <w:p>
+      <w:pPr>
+        <w:pStyle w:val="ListParagraph"/>
         <w:numPr>
           <w:ilvl w:val="0"/>
           <w:numId w:val="3"/>
@@ -250,30 +222,17 @@
         <w:rPr>
           <w:lang w:val="en-US"/>
         </w:rPr>
-        <w:t>Values: 0 = “</w:t>
-      </w:r>
-      <w:proofErr w:type="spellStart"/>
-      <w:r>
-        <w:rPr>
-          <w:lang w:val="en-US"/>
-        </w:rPr>
-        <w:t>être</w:t>
-      </w:r>
-      <w:proofErr w:type="spellEnd"/>
-      <w:r>
-        <w:rPr>
-          <w:lang w:val="en-US"/>
-        </w:rPr>
-        <w:t>” construction; 1 = “se faire” construction</w:t>
-      </w:r>
-    </w:p>
-    <w:p>
-      <w:pPr>
-        <w:pStyle w:val="Listenabsatz"/>
+        <w:t>Values: 0 = “être” construction; 1 = “se faire” construction</w:t>
+      </w:r>
+    </w:p>
+    <w:p>
+      <w:pPr>
+        <w:pStyle w:val="ListParagraph"/>
         <w:numPr>
           <w:ilvl w:val="0"/>
           <w:numId w:val="3"/>
         </w:numPr>
+        <w:rPr/>
       </w:pPr>
       <w:r>
         <w:rPr>
@@ -284,15 +243,20 @@
     </w:p>
     <w:p>
       <w:pPr>
-        <w:pStyle w:val="Listenabsatz"/>
-        <w:rPr>
-          <w:lang w:val="en-US"/>
-        </w:rPr>
-      </w:pPr>
-    </w:p>
-    <w:p>
-      <w:pPr>
-        <w:pStyle w:val="Listenabsatz"/>
+        <w:pStyle w:val="ListParagraph"/>
+        <w:rPr>
+          <w:lang w:val="en-US"/>
+        </w:rPr>
+      </w:pPr>
+      <w:r>
+        <w:rPr>
+          <w:lang w:val="en-US"/>
+        </w:rPr>
+      </w:r>
+    </w:p>
+    <w:p>
+      <w:pPr>
+        <w:pStyle w:val="ListParagraph"/>
         <w:numPr>
           <w:ilvl w:val="0"/>
           <w:numId w:val="1"/>
@@ -311,15 +275,20 @@
     </w:p>
     <w:p>
       <w:pPr>
-        <w:pStyle w:val="Listenabsatz"/>
-        <w:rPr>
-          <w:lang w:val="en-US"/>
-        </w:rPr>
-      </w:pPr>
-    </w:p>
-    <w:p>
-      <w:pPr>
-        <w:pStyle w:val="Listenabsatz"/>
+        <w:pStyle w:val="ListParagraph"/>
+        <w:rPr>
+          <w:lang w:val="en-US"/>
+        </w:rPr>
+      </w:pPr>
+      <w:r>
+        <w:rPr>
+          <w:lang w:val="en-US"/>
+        </w:rPr>
+      </w:r>
+    </w:p>
+    <w:p>
+      <w:pPr>
+        <w:pStyle w:val="ListParagraph"/>
         <w:numPr>
           <w:ilvl w:val="0"/>
           <w:numId w:val="4"/>
@@ -337,7 +306,7 @@
     </w:p>
     <w:p>
       <w:pPr>
-        <w:pStyle w:val="Listenabsatz"/>
+        <w:pStyle w:val="ListParagraph"/>
         <w:numPr>
           <w:ilvl w:val="0"/>
           <w:numId w:val="4"/>
@@ -355,7 +324,7 @@
     </w:p>
     <w:p>
       <w:pPr>
-        <w:pStyle w:val="Listenabsatz"/>
+        <w:pStyle w:val="ListParagraph"/>
         <w:numPr>
           <w:ilvl w:val="1"/>
           <w:numId w:val="4"/>
@@ -373,7 +342,7 @@
     </w:p>
     <w:p>
       <w:pPr>
-        <w:pStyle w:val="Listenabsatz"/>
+        <w:pStyle w:val="ListParagraph"/>
         <w:numPr>
           <w:ilvl w:val="2"/>
           <w:numId w:val="4"/>
@@ -391,7 +360,7 @@
     </w:p>
     <w:p>
       <w:pPr>
-        <w:pStyle w:val="Listenabsatz"/>
+        <w:pStyle w:val="ListParagraph"/>
         <w:numPr>
           <w:ilvl w:val="2"/>
           <w:numId w:val="4"/>
@@ -401,36 +370,13 @@
         </w:rPr>
       </w:pPr>
       <w:r>
-        <w:t xml:space="preserve">Person </w:t>
-      </w:r>
-      <w:proofErr w:type="spellStart"/>
-      <w:r>
-        <w:t>of</w:t>
-      </w:r>
-      <w:proofErr w:type="spellEnd"/>
-      <w:r>
-        <w:t xml:space="preserve"> </w:t>
-      </w:r>
-      <w:proofErr w:type="spellStart"/>
-      <w:r>
-        <w:t>the</w:t>
-      </w:r>
-      <w:proofErr w:type="spellEnd"/>
-      <w:r>
-        <w:t xml:space="preserve"> </w:t>
-      </w:r>
-      <w:proofErr w:type="spellStart"/>
-      <w:r>
-        <w:t>subject</w:t>
-      </w:r>
-      <w:proofErr w:type="spellEnd"/>
-      <w:r>
-        <w:t xml:space="preserve"> (...)</w:t>
-      </w:r>
-    </w:p>
-    <w:p>
-      <w:pPr>
-        <w:pStyle w:val="Listenabsatz"/>
+        <w:rPr/>
+        <w:t>Person of the subject (...)</w:t>
+      </w:r>
+    </w:p>
+    <w:p>
+      <w:pPr>
+        <w:pStyle w:val="ListParagraph"/>
         <w:numPr>
           <w:ilvl w:val="2"/>
           <w:numId w:val="4"/>
@@ -439,42 +385,14 @@
           <w:lang w:val="en-US"/>
         </w:rPr>
       </w:pPr>
-      <w:proofErr w:type="spellStart"/>
-      <w:r>
-        <w:t>Number</w:t>
-      </w:r>
-      <w:proofErr w:type="spellEnd"/>
-      <w:r>
-        <w:t xml:space="preserve"> </w:t>
-      </w:r>
-      <w:proofErr w:type="spellStart"/>
-      <w:r>
-        <w:t>of</w:t>
-      </w:r>
-      <w:proofErr w:type="spellEnd"/>
-      <w:r>
-        <w:t xml:space="preserve"> </w:t>
-      </w:r>
-      <w:proofErr w:type="spellStart"/>
-      <w:r>
-        <w:t>the</w:t>
-      </w:r>
-      <w:proofErr w:type="spellEnd"/>
-      <w:r>
-        <w:t xml:space="preserve"> </w:t>
-      </w:r>
-      <w:proofErr w:type="spellStart"/>
-      <w:r>
-        <w:t>subject</w:t>
-      </w:r>
-      <w:proofErr w:type="spellEnd"/>
-      <w:r>
-        <w:t xml:space="preserve"> (…)</w:t>
-      </w:r>
-    </w:p>
-    <w:p>
-      <w:pPr>
-        <w:pStyle w:val="Listenabsatz"/>
+      <w:r>
+        <w:rPr/>
+        <w:t>Number of the subject (…)</w:t>
+      </w:r>
+    </w:p>
+    <w:p>
+      <w:pPr>
+        <w:pStyle w:val="ListParagraph"/>
         <w:numPr>
           <w:ilvl w:val="2"/>
           <w:numId w:val="4"/>
@@ -484,36 +402,13 @@
         </w:rPr>
       </w:pPr>
       <w:r>
-        <w:t xml:space="preserve">Gender </w:t>
-      </w:r>
-      <w:proofErr w:type="spellStart"/>
-      <w:r>
-        <w:t>of</w:t>
-      </w:r>
-      <w:proofErr w:type="spellEnd"/>
-      <w:r>
-        <w:t xml:space="preserve"> </w:t>
-      </w:r>
-      <w:proofErr w:type="spellStart"/>
-      <w:r>
-        <w:t>the</w:t>
-      </w:r>
-      <w:proofErr w:type="spellEnd"/>
-      <w:r>
-        <w:t xml:space="preserve"> </w:t>
-      </w:r>
-      <w:proofErr w:type="spellStart"/>
-      <w:r>
-        <w:t>subject</w:t>
-      </w:r>
-      <w:proofErr w:type="spellEnd"/>
-      <w:r>
-        <w:t>? (...)</w:t>
-      </w:r>
-    </w:p>
-    <w:p>
-      <w:pPr>
-        <w:pStyle w:val="Listenabsatz"/>
+        <w:rPr/>
+        <w:t>Gender of the subject? (...)</w:t>
+      </w:r>
+    </w:p>
+    <w:p>
+      <w:pPr>
+        <w:pStyle w:val="ListParagraph"/>
         <w:numPr>
           <w:ilvl w:val="1"/>
           <w:numId w:val="4"/>
@@ -523,12 +418,13 @@
         </w:rPr>
       </w:pPr>
       <w:r>
+        <w:rPr/>
         <w:t>Verb</w:t>
       </w:r>
     </w:p>
     <w:p>
       <w:pPr>
-        <w:pStyle w:val="Listenabsatz"/>
+        <w:pStyle w:val="ListParagraph"/>
         <w:numPr>
           <w:ilvl w:val="2"/>
           <w:numId w:val="4"/>
@@ -541,44 +437,12 @@
         <w:rPr>
           <w:lang w:val="en-US"/>
         </w:rPr>
-        <w:t>Aspec</w:t>
-      </w:r>
-      <w:r>
-        <w:rPr>
-          <w:lang w:val="en-US"/>
-        </w:rPr>
-        <w:t>t</w:t>
-      </w:r>
-      <w:r>
-        <w:rPr>
-          <w:lang w:val="en-US"/>
-        </w:rPr>
-        <w:t xml:space="preserve">/ Form of auxiliary </w:t>
-      </w:r>
-      <w:proofErr w:type="gramStart"/>
-      <w:r>
-        <w:rPr>
-          <w:lang w:val="en-US"/>
-        </w:rPr>
-        <w:t>verb</w:t>
-      </w:r>
-      <w:r>
-        <w:rPr>
-          <w:lang w:val="en-US"/>
-        </w:rPr>
-        <w:t xml:space="preserve"> ?</w:t>
-      </w:r>
-      <w:proofErr w:type="gramEnd"/>
-      <w:r>
-        <w:rPr>
-          <w:lang w:val="en-US"/>
-        </w:rPr>
-        <w:t xml:space="preserve"> (…)</w:t>
-      </w:r>
-    </w:p>
-    <w:p>
-      <w:pPr>
-        <w:pStyle w:val="Listenabsatz"/>
+        <w:t>Aspect/ Form of auxiliary verb ? (…)</w:t>
+      </w:r>
+    </w:p>
+    <w:p>
+      <w:pPr>
+        <w:pStyle w:val="ListParagraph"/>
         <w:numPr>
           <w:ilvl w:val="2"/>
           <w:numId w:val="4"/>
@@ -587,24 +451,16 @@
           <w:lang w:val="en-US"/>
         </w:rPr>
       </w:pPr>
-      <w:proofErr w:type="gramStart"/>
-      <w:r>
-        <w:rPr>
-          <w:lang w:val="en-US"/>
-        </w:rPr>
-        <w:t>Tense ?</w:t>
-      </w:r>
-      <w:proofErr w:type="gramEnd"/>
-      <w:r>
-        <w:rPr>
-          <w:lang w:val="en-US"/>
-        </w:rPr>
-        <w:t xml:space="preserve"> (…)</w:t>
-      </w:r>
-    </w:p>
-    <w:p>
-      <w:pPr>
-        <w:pStyle w:val="Listenabsatz"/>
+      <w:r>
+        <w:rPr>
+          <w:lang w:val="en-US"/>
+        </w:rPr>
+        <w:t>Tense ? (…)</w:t>
+      </w:r>
+    </w:p>
+    <w:p>
+      <w:pPr>
+        <w:pStyle w:val="ListParagraph"/>
         <w:numPr>
           <w:ilvl w:val="2"/>
           <w:numId w:val="4"/>
@@ -622,7 +478,7 @@
     </w:p>
     <w:p>
       <w:pPr>
-        <w:pStyle w:val="Listenabsatz"/>
+        <w:pStyle w:val="ListParagraph"/>
         <w:numPr>
           <w:ilvl w:val="2"/>
           <w:numId w:val="4"/>
@@ -635,18 +491,12 @@
         <w:rPr>
           <w:lang w:val="en-US"/>
         </w:rPr>
-        <w:t>Telicity of the verb (telic/</w:t>
-      </w:r>
-      <w:r>
-        <w:rPr>
-          <w:lang w:val="en-US"/>
-        </w:rPr>
-        <w:t xml:space="preserve"> atelic)</w:t>
-      </w:r>
-    </w:p>
-    <w:p>
-      <w:pPr>
-        <w:pStyle w:val="Listenabsatz"/>
+        <w:t>Telicity of the verb (telic/ atelic)</w:t>
+      </w:r>
+    </w:p>
+    <w:p>
+      <w:pPr>
+        <w:pStyle w:val="ListParagraph"/>
         <w:numPr>
           <w:ilvl w:val="2"/>
           <w:numId w:val="4"/>
@@ -663,9 +513,10 @@
       </w:r>
       <w:r>
         <w:rPr>
-          <w:lang w:val="en-US"/>
-        </w:rPr>
-        <w:sym w:font="Wingdings" w:char="F0E0"/>
+          <w:rFonts w:eastAsia="Wingdings" w:cs="Wingdings" w:ascii="Wingdings" w:hAnsi="Wingdings"/>
+          <w:lang w:val="en-US"/>
+        </w:rPr>
+        <w:sym w:font="Wingdings" w:char="f0e0"/>
       </w:r>
       <w:r>
         <w:rPr>
@@ -676,66 +527,35 @@
     </w:p>
     <w:p>
       <w:pPr>
-        <w:pStyle w:val="Listenabsatz"/>
+        <w:pStyle w:val="ListParagraph"/>
         <w:numPr>
           <w:ilvl w:val="1"/>
           <w:numId w:val="4"/>
         </w:numPr>
-      </w:pPr>
-      <w:r>
-        <w:t>Medium?</w:t>
-      </w:r>
-      <w:r>
-        <w:t xml:space="preserve"> </w:t>
-      </w:r>
-      <w:proofErr w:type="gramStart"/>
-      <w:r>
-        <w:t>Register</w:t>
-      </w:r>
-      <w:proofErr w:type="gramEnd"/>
-      <w:r>
-        <w:t>?</w:t>
-      </w:r>
-      <w:r>
-        <w:t xml:space="preserve"> (informal/formal)</w:t>
-      </w:r>
-    </w:p>
-    <w:p>
-      <w:pPr>
-        <w:pStyle w:val="Listenabsatz"/>
+        <w:rPr/>
+      </w:pPr>
+      <w:r>
+        <w:rPr/>
+        <w:t>Medium? Register? (informal/formal)</w:t>
+      </w:r>
+    </w:p>
+    <w:p>
+      <w:pPr>
+        <w:pStyle w:val="ListParagraph"/>
         <w:numPr>
           <w:ilvl w:val="1"/>
           <w:numId w:val="4"/>
         </w:numPr>
-      </w:pPr>
-      <w:proofErr w:type="spellStart"/>
-      <w:r>
-        <w:t>Complément</w:t>
-      </w:r>
-      <w:proofErr w:type="spellEnd"/>
-      <w:r>
-        <w:t xml:space="preserve"> </w:t>
-      </w:r>
-      <w:proofErr w:type="spellStart"/>
-      <w:r>
-        <w:t>d’agent</w:t>
-      </w:r>
-      <w:proofErr w:type="spellEnd"/>
-      <w:r>
-        <w:t xml:space="preserve"> (absent/</w:t>
-      </w:r>
-      <w:proofErr w:type="spellStart"/>
-      <w:r>
-        <w:t>present</w:t>
-      </w:r>
-      <w:proofErr w:type="spellEnd"/>
-      <w:r>
-        <w:t>)</w:t>
-      </w:r>
-    </w:p>
-    <w:p>
-      <w:pPr>
-        <w:pStyle w:val="Listenabsatz"/>
+        <w:rPr/>
+      </w:pPr>
+      <w:r>
+        <w:rPr/>
+        <w:t>Complément d’agent (absent/present)</w:t>
+      </w:r>
+    </w:p>
+    <w:p>
+      <w:pPr>
+        <w:pStyle w:val="ListParagraph"/>
         <w:numPr>
           <w:ilvl w:val="1"/>
           <w:numId w:val="4"/>
@@ -744,36 +564,16 @@
           <w:lang w:val="en-US"/>
         </w:rPr>
       </w:pPr>
-      <w:proofErr w:type="spellStart"/>
-      <w:r>
-        <w:rPr>
-          <w:lang w:val="en-US"/>
-        </w:rPr>
-        <w:t>Periphrase</w:t>
-      </w:r>
-      <w:proofErr w:type="spellEnd"/>
-      <w:r>
-        <w:rPr>
-          <w:lang w:val="en-US"/>
-        </w:rPr>
-        <w:t xml:space="preserve"> const</w:t>
-      </w:r>
-      <w:r>
-        <w:rPr>
-          <w:lang w:val="en-US"/>
-        </w:rPr>
-        <w:t>r</w:t>
-      </w:r>
-      <w:r>
-        <w:rPr>
-          <w:lang w:val="en-US"/>
-        </w:rPr>
-        <w:t>uctions (present/absent)</w:t>
-      </w:r>
-    </w:p>
-    <w:p>
-      <w:pPr>
-        <w:pStyle w:val="Listenabsatz"/>
+      <w:r>
+        <w:rPr>
+          <w:lang w:val="en-US"/>
+        </w:rPr>
+        <w:t>Periphrase constructions (present/absent)</w:t>
+      </w:r>
+    </w:p>
+    <w:p>
+      <w:pPr>
+        <w:pStyle w:val="ListParagraph"/>
         <w:numPr>
           <w:ilvl w:val="1"/>
           <w:numId w:val="4"/>
@@ -791,7 +591,7 @@
     </w:p>
     <w:p>
       <w:pPr>
-        <w:pStyle w:val="Listenabsatz"/>
+        <w:pStyle w:val="ListParagraph"/>
         <w:numPr>
           <w:ilvl w:val="1"/>
           <w:numId w:val="4"/>
@@ -809,27 +609,21 @@
     </w:p>
     <w:p>
       <w:pPr>
-        <w:pStyle w:val="Listenabsatz"/>
+        <w:pStyle w:val="ListParagraph"/>
         <w:numPr>
           <w:ilvl w:val="0"/>
           <w:numId w:val="4"/>
         </w:numPr>
-      </w:pPr>
-      <w:r>
-        <w:t xml:space="preserve">Interactions </w:t>
-      </w:r>
-      <w:proofErr w:type="spellStart"/>
-      <w:r>
-        <w:t>tested</w:t>
-      </w:r>
-      <w:proofErr w:type="spellEnd"/>
-      <w:r>
-        <w:t>:</w:t>
-      </w:r>
-    </w:p>
-    <w:p>
-      <w:pPr>
-        <w:pStyle w:val="Listenabsatz"/>
+        <w:rPr/>
+      </w:pPr>
+      <w:r>
+        <w:rPr/>
+        <w:t>Interactions tested:</w:t>
+      </w:r>
+    </w:p>
+    <w:p>
+      <w:pPr>
+        <w:pStyle w:val="ListParagraph"/>
         <w:numPr>
           <w:ilvl w:val="1"/>
           <w:numId w:val="4"/>
@@ -842,58 +636,12 @@
         <w:rPr>
           <w:lang w:val="en-US"/>
         </w:rPr>
-        <w:t xml:space="preserve">Animacy </w:t>
-      </w:r>
-      <w:r>
-        <w:rPr>
-          <w:lang w:val="en-US"/>
-        </w:rPr>
-        <w:t xml:space="preserve">of subject </w:t>
-      </w:r>
-      <w:r>
-        <w:rPr>
-          <w:lang w:val="en-US"/>
-        </w:rPr>
-        <w:t xml:space="preserve">and </w:t>
-      </w:r>
-      <w:proofErr w:type="spellStart"/>
-      <w:r>
-        <w:rPr>
-          <w:lang w:val="en-US"/>
-        </w:rPr>
-        <w:t>Complément</w:t>
-      </w:r>
-      <w:proofErr w:type="spellEnd"/>
-      <w:r>
-        <w:rPr>
-          <w:lang w:val="en-US"/>
-        </w:rPr>
-        <w:t xml:space="preserve"> </w:t>
-      </w:r>
-      <w:proofErr w:type="spellStart"/>
-      <w:r>
-        <w:rPr>
-          <w:lang w:val="en-US"/>
-        </w:rPr>
-        <w:t>d‘a</w:t>
-      </w:r>
-      <w:r>
-        <w:rPr>
-          <w:lang w:val="en-US"/>
-        </w:rPr>
-        <w:t>gent</w:t>
-      </w:r>
-      <w:proofErr w:type="spellEnd"/>
-      <w:r>
-        <w:rPr>
-          <w:lang w:val="en-US"/>
-        </w:rPr>
-        <w:t xml:space="preserve"> ?</w:t>
-      </w:r>
-    </w:p>
-    <w:p>
-      <w:pPr>
-        <w:pStyle w:val="Listenabsatz"/>
+        <w:t>Animacy of subject and Complément d‘agent ?</w:t>
+      </w:r>
+    </w:p>
+    <w:p>
+      <w:pPr>
+        <w:pStyle w:val="ListParagraph"/>
         <w:numPr>
           <w:ilvl w:val="1"/>
           <w:numId w:val="4"/>
@@ -906,19 +654,12 @@
         <w:rPr>
           <w:lang w:val="en-US"/>
         </w:rPr>
-        <w:lastRenderedPageBreak/>
-        <w:t>Adversativity and Subject Animacy (adversative verbs with animate subjects)</w:t>
-      </w:r>
-      <w:r>
-        <w:rPr>
-          <w:lang w:val="en-US"/>
-        </w:rPr>
-        <w:t xml:space="preserve"> -&gt; showing affectedness</w:t>
-      </w:r>
-    </w:p>
-    <w:p>
-      <w:pPr>
-        <w:pStyle w:val="Listenabsatz"/>
+        <w:t>Adversativity and Subject Animacy (adversative verbs with animate subjects) -&gt; showing affectedness</w:t>
+      </w:r>
+    </w:p>
+    <w:p>
+      <w:pPr>
+        <w:pStyle w:val="ListParagraph"/>
         <w:numPr>
           <w:ilvl w:val="1"/>
           <w:numId w:val="4"/>
@@ -936,15 +677,20 @@
     </w:p>
     <w:p>
       <w:pPr>
-        <w:pStyle w:val="Listenabsatz"/>
-        <w:rPr>
-          <w:lang w:val="en-US"/>
-        </w:rPr>
-      </w:pPr>
-    </w:p>
-    <w:p>
-      <w:pPr>
-        <w:pStyle w:val="Listenabsatz"/>
+        <w:pStyle w:val="ListParagraph"/>
+        <w:rPr>
+          <w:lang w:val="en-US"/>
+        </w:rPr>
+      </w:pPr>
+      <w:r>
+        <w:rPr>
+          <w:lang w:val="en-US"/>
+        </w:rPr>
+      </w:r>
+    </w:p>
+    <w:p>
+      <w:pPr>
+        <w:pStyle w:val="ListParagraph"/>
         <w:numPr>
           <w:ilvl w:val="0"/>
           <w:numId w:val="1"/>
@@ -963,37 +709,34 @@
     </w:p>
     <w:p>
       <w:pPr>
-        <w:pStyle w:val="Listenabsatz"/>
-        <w:rPr>
-          <w:lang w:val="en-US"/>
-        </w:rPr>
-      </w:pPr>
-    </w:p>
-    <w:p>
-      <w:pPr>
-        <w:pStyle w:val="Listenabsatz"/>
+        <w:pStyle w:val="ListParagraph"/>
+        <w:rPr>
+          <w:lang w:val="en-US"/>
+        </w:rPr>
+      </w:pPr>
+      <w:r>
+        <w:rPr>
+          <w:lang w:val="en-US"/>
+        </w:rPr>
+      </w:r>
+    </w:p>
+    <w:p>
+      <w:pPr>
+        <w:pStyle w:val="ListParagraph"/>
         <w:numPr>
           <w:ilvl w:val="0"/>
           <w:numId w:val="5"/>
         </w:numPr>
-      </w:pPr>
-      <w:proofErr w:type="spellStart"/>
-      <w:r>
-        <w:t>Logistic</w:t>
-      </w:r>
-      <w:proofErr w:type="spellEnd"/>
-      <w:r>
-        <w:t xml:space="preserve"> </w:t>
-      </w:r>
-      <w:proofErr w:type="spellStart"/>
-      <w:r>
-        <w:t>regression</w:t>
-      </w:r>
-      <w:proofErr w:type="spellEnd"/>
-    </w:p>
-    <w:p>
-      <w:pPr>
-        <w:pStyle w:val="Listenabsatz"/>
+        <w:rPr/>
+      </w:pPr>
+      <w:r>
+        <w:rPr/>
+        <w:t>Logistic regression</w:t>
+      </w:r>
+    </w:p>
+    <w:p>
+      <w:pPr>
+        <w:pStyle w:val="ListParagraph"/>
         <w:numPr>
           <w:ilvl w:val="0"/>
           <w:numId w:val="5"/>
@@ -1006,20 +749,12 @@
         <w:rPr>
           <w:lang w:val="en-US"/>
         </w:rPr>
-        <w:t xml:space="preserve">The model will calculate the probability that a given construction is realized with „se </w:t>
-      </w:r>
-      <w:proofErr w:type="gramStart"/>
-      <w:r>
-        <w:rPr>
-          <w:lang w:val="en-US"/>
-        </w:rPr>
-        <w:t>faire“</w:t>
-      </w:r>
-      <w:proofErr w:type="gramEnd"/>
-    </w:p>
-    <w:p>
-      <w:pPr>
-        <w:pStyle w:val="Listenabsatz"/>
+        <w:t>The model will calculate the probability that a given construction is realized with „se faire“</w:t>
+      </w:r>
+    </w:p>
+    <w:p>
+      <w:pPr>
+        <w:pStyle w:val="ListParagraph"/>
         <w:numPr>
           <w:ilvl w:val="0"/>
           <w:numId w:val="5"/>
@@ -1037,7 +772,7 @@
     </w:p>
     <w:p>
       <w:pPr>
-        <w:pStyle w:val="Listenabsatz"/>
+        <w:pStyle w:val="ListParagraph"/>
         <w:numPr>
           <w:ilvl w:val="0"/>
           <w:numId w:val="5"/>
@@ -1050,40 +785,105 @@
         <w:rPr>
           <w:lang w:val="en-US"/>
         </w:rPr>
-        <w:t>Random effect: lemma of the verb (to avoid individual effects of the verb)</w:t>
-      </w:r>
-    </w:p>
-    <w:p>
-      <w:pPr>
-        <w:pStyle w:val="Listenabsatz"/>
+        <w:t>Random effect</w:t>
+      </w:r>
+      <w:r>
+        <w:rPr>
+          <w:lang w:val="en-US"/>
+        </w:rPr>
+        <w:t>s (to avoid individual effects)</w:t>
+      </w:r>
+      <w:r>
+        <w:rPr>
+          <w:lang w:val="en-US"/>
+        </w:rPr>
+        <w:t xml:space="preserve">: </w:t>
+      </w:r>
+    </w:p>
+    <w:p>
+      <w:pPr>
+        <w:pStyle w:val="ListParagraph"/>
+        <w:numPr>
+          <w:ilvl w:val="1"/>
+          <w:numId w:val="5"/>
+        </w:numPr>
+        <w:rPr>
+          <w:lang w:val="en-US"/>
+        </w:rPr>
+      </w:pPr>
+      <w:r>
+        <w:rPr>
+          <w:lang w:val="en-US"/>
+        </w:rPr>
+        <w:t xml:space="preserve">lemma of the verb </w:t>
+      </w:r>
+    </w:p>
+    <w:p>
+      <w:pPr>
+        <w:pStyle w:val="ListParagraph"/>
+        <w:numPr>
+          <w:ilvl w:val="1"/>
+          <w:numId w:val="5"/>
+        </w:numPr>
+        <w:rPr>
+          <w:lang w:val="en-US"/>
+        </w:rPr>
+      </w:pPr>
+      <w:r>
+        <w:rPr>
+          <w:lang w:val="en-US"/>
+        </w:rPr>
+        <w:t>corpus</w:t>
+      </w:r>
+    </w:p>
+    <w:p>
+      <w:pPr>
+        <w:pStyle w:val="ListParagraph"/>
+        <w:numPr>
+          <w:ilvl w:val="1"/>
+          <w:numId w:val="5"/>
+        </w:numPr>
+        <w:rPr>
+          <w:lang w:val="en-US"/>
+        </w:rPr>
+      </w:pPr>
+      <w:r>
+        <w:rPr>
+          <w:lang w:val="en-US"/>
+        </w:rPr>
+        <w:t>person (metadata)?</w:t>
+      </w:r>
+    </w:p>
+    <w:p>
+      <w:pPr>
+        <w:pStyle w:val="ListParagraph"/>
         <w:numPr>
           <w:ilvl w:val="0"/>
           <w:numId w:val="5"/>
         </w:numPr>
-      </w:pPr>
-      <w:r>
-        <w:t>p-</w:t>
-      </w:r>
-      <w:proofErr w:type="spellStart"/>
-      <w:r>
-        <w:t>value</w:t>
-      </w:r>
-      <w:proofErr w:type="spellEnd"/>
-      <w:r>
-        <w:t xml:space="preserve"> 0.05?</w:t>
-      </w:r>
-    </w:p>
-    <w:p>
-      <w:pPr>
-        <w:pStyle w:val="Listenabsatz"/>
-        <w:rPr>
-          <w:lang w:val="en-US"/>
-        </w:rPr>
-      </w:pPr>
-    </w:p>
-    <w:p>
-      <w:pPr>
-        <w:pStyle w:val="Listenabsatz"/>
+        <w:rPr/>
+      </w:pPr>
+      <w:r>
+        <w:rPr/>
+        <w:t>p-value 0.05?</w:t>
+      </w:r>
+    </w:p>
+    <w:p>
+      <w:pPr>
+        <w:pStyle w:val="ListParagraph"/>
+        <w:rPr>
+          <w:lang w:val="en-US"/>
+        </w:rPr>
+      </w:pPr>
+      <w:r>
+        <w:rPr>
+          <w:lang w:val="en-US"/>
+        </w:rPr>
+      </w:r>
+    </w:p>
+    <w:p>
+      <w:pPr>
+        <w:pStyle w:val="ListParagraph"/>
         <w:numPr>
           <w:ilvl w:val="0"/>
           <w:numId w:val="1"/>
@@ -1102,15 +902,20 @@
     </w:p>
     <w:p>
       <w:pPr>
-        <w:pStyle w:val="Listenabsatz"/>
-        <w:rPr>
-          <w:lang w:val="en-US"/>
-        </w:rPr>
-      </w:pPr>
-    </w:p>
-    <w:p>
-      <w:pPr>
-        <w:pStyle w:val="Listenabsatz"/>
+        <w:pStyle w:val="ListParagraph"/>
+        <w:rPr>
+          <w:lang w:val="en-US"/>
+        </w:rPr>
+      </w:pPr>
+      <w:r>
+        <w:rPr>
+          <w:lang w:val="en-US"/>
+        </w:rPr>
+      </w:r>
+    </w:p>
+    <w:p>
+      <w:pPr>
+        <w:pStyle w:val="ListParagraph"/>
         <w:numPr>
           <w:ilvl w:val="0"/>
           <w:numId w:val="6"/>
@@ -1128,7 +933,7 @@
     </w:p>
     <w:p>
       <w:pPr>
-        <w:pStyle w:val="Listenabsatz"/>
+        <w:pStyle w:val="ListParagraph"/>
         <w:numPr>
           <w:ilvl w:val="1"/>
           <w:numId w:val="6"/>
@@ -1141,32 +946,12 @@
         <w:rPr>
           <w:lang w:val="en-US"/>
         </w:rPr>
-        <w:t xml:space="preserve">the construction can be realized with both </w:t>
-      </w:r>
-      <w:r>
-        <w:rPr>
-          <w:lang w:val="en-US"/>
-        </w:rPr>
-        <w:t>“se faire” and “</w:t>
-      </w:r>
-      <w:proofErr w:type="spellStart"/>
-      <w:r>
-        <w:rPr>
-          <w:lang w:val="en-US"/>
-        </w:rPr>
-        <w:t>être</w:t>
-      </w:r>
-      <w:proofErr w:type="spellEnd"/>
-      <w:r>
-        <w:rPr>
-          <w:lang w:val="en-US"/>
-        </w:rPr>
-        <w:t>” passive</w:t>
-      </w:r>
-    </w:p>
-    <w:p>
-      <w:pPr>
-        <w:pStyle w:val="Listenabsatz"/>
+        <w:t>the construction can be realized with both “se faire” and “être” passive</w:t>
+      </w:r>
+    </w:p>
+    <w:p>
+      <w:pPr>
+        <w:pStyle w:val="ListParagraph"/>
         <w:numPr>
           <w:ilvl w:val="1"/>
           <w:numId w:val="6"/>
@@ -1184,11 +969,12 @@
     </w:p>
     <w:p>
       <w:pPr>
-        <w:pStyle w:val="Listenabsatz"/>
+        <w:pStyle w:val="ListParagraph"/>
         <w:numPr>
           <w:ilvl w:val="1"/>
           <w:numId w:val="6"/>
         </w:numPr>
+        <w:rPr/>
       </w:pPr>
       <w:r>
         <w:rPr>
@@ -1199,7 +985,7 @@
     </w:p>
     <w:p>
       <w:pPr>
-        <w:pStyle w:val="Listenabsatz"/>
+        <w:pStyle w:val="ListParagraph"/>
         <w:numPr>
           <w:ilvl w:val="1"/>
           <w:numId w:val="6"/>
@@ -1217,11 +1003,12 @@
     </w:p>
     <w:p>
       <w:pPr>
-        <w:pStyle w:val="Listenabsatz"/>
+        <w:pStyle w:val="ListParagraph"/>
         <w:numPr>
           <w:ilvl w:val="0"/>
           <w:numId w:val="6"/>
         </w:numPr>
+        <w:rPr/>
       </w:pPr>
       <w:r>
         <w:rPr>
@@ -1232,15 +1019,20 @@
     </w:p>
     <w:p>
       <w:pPr>
-        <w:pStyle w:val="Listenabsatz"/>
-        <w:rPr>
-          <w:lang w:val="en-US"/>
-        </w:rPr>
-      </w:pPr>
-    </w:p>
-    <w:p>
-      <w:pPr>
-        <w:pStyle w:val="Listenabsatz"/>
+        <w:pStyle w:val="ListParagraph"/>
+        <w:rPr>
+          <w:lang w:val="en-US"/>
+        </w:rPr>
+      </w:pPr>
+      <w:r>
+        <w:rPr>
+          <w:lang w:val="en-US"/>
+        </w:rPr>
+      </w:r>
+    </w:p>
+    <w:p>
+      <w:pPr>
+        <w:pStyle w:val="ListParagraph"/>
         <w:numPr>
           <w:ilvl w:val="0"/>
           <w:numId w:val="1"/>
@@ -1259,15 +1051,20 @@
     </w:p>
     <w:p>
       <w:pPr>
-        <w:pStyle w:val="Listenabsatz"/>
-        <w:rPr>
-          <w:lang w:val="en-US"/>
-        </w:rPr>
-      </w:pPr>
-    </w:p>
-    <w:p>
-      <w:pPr>
-        <w:pStyle w:val="Listenabsatz"/>
+        <w:pStyle w:val="ListParagraph"/>
+        <w:rPr>
+          <w:lang w:val="en-US"/>
+        </w:rPr>
+      </w:pPr>
+      <w:r>
+        <w:rPr>
+          <w:lang w:val="en-US"/>
+        </w:rPr>
+      </w:r>
+    </w:p>
+    <w:p>
+      <w:pPr>
+        <w:pStyle w:val="ListParagraph"/>
         <w:numPr>
           <w:ilvl w:val="0"/>
           <w:numId w:val="1"/>
@@ -1286,168 +1083,33 @@
     </w:p>
     <w:p>
       <w:pPr>
-        <w:rPr>
-          <w:lang w:val="en-US"/>
-        </w:rPr>
-      </w:pPr>
+        <w:pStyle w:val="Normal"/>
+        <w:rPr>
+          <w:lang w:val="en-US"/>
+        </w:rPr>
+      </w:pPr>
+      <w:r>
+        <w:rPr>
+          <w:lang w:val="en-US"/>
+        </w:rPr>
+      </w:r>
     </w:p>
     <w:sectPr>
+      <w:type w:val="nextPage"/>
       <w:pgSz w:w="11906" w:h="16838"/>
-      <w:pgMar w:top="1417" w:right="1417" w:bottom="1134" w:left="1417" w:header="0" w:footer="0" w:gutter="0"/>
-      <w:cols w:space="720"/>
-      <w:formProt w:val="0"/>
-      <w:docGrid w:linePitch="360"/>
+      <w:pgMar w:left="1417" w:right="1417" w:gutter="0" w:header="0" w:top="1417" w:footer="0" w:bottom="1134"/>
+      <w:pgNumType w:fmt="decimal"/>
+      <w:formProt w:val="false"/>
+      <w:textDirection w:val="lrTb"/>
+      <w:docGrid w:type="default" w:linePitch="360" w:charSpace="0"/>
     </w:sectPr>
   </w:body>
 </w:document>
 </file>
 
 <file path=word/numbering.xml><?xml version="1.0" encoding="utf-8"?>
-<w:numbering xmlns:wpc="http://schemas.microsoft.com/office/word/2010/wordprocessingCanvas" xmlns:cx="http://schemas.microsoft.com/office/drawing/2014/chartex" xmlns:cx1="http://schemas.microsoft.com/office/drawing/2015/9/8/chartex" xmlns:cx2="http://schemas.microsoft.com/office/drawing/2015/10/21/chartex" xmlns:cx3="http://schemas.microsoft.com/office/drawing/2016/5/9/chartex" xmlns:cx4="http://schemas.microsoft.com/office/drawing/2016/5/10/chartex" xmlns:cx5="http://schemas.microsoft.com/office/drawing/2016/5/11/chartex" xmlns:cx6="http://schemas.microsoft.com/office/drawing/2016/5/12/chartex" xmlns:cx7="http://schemas.microsoft.com/office/drawing/2016/5/13/chartex" xmlns:cx8="http://schemas.microsoft.com/office/drawing/2016/5/14/chartex" xmlns:mc="http://schemas.openxmlformats.org/markup-compatibility/2006" xmlns:aink="http://schemas.microsoft.com/office/drawing/2016/ink" xmlns:am3d="http://schemas.microsoft.com/office/drawing/2017/model3d" xmlns:o="urn:schemas-microsoft-com:office:office" xmlns:oel="http://schemas.microsoft.com/office/2019/extlst" xmlns:r="http://schemas.openxmlformats.org/officeDocument/2006/relationships" xmlns:m="http://schemas.openxmlformats.org/officeDocument/2006/math" xmlns:v="urn:schemas-microsoft-com:vml" xmlns:wp14="http://schemas.microsoft.com/office/word/2010/wordprocessingDrawing" xmlns:wp="http://schemas.openxmlformats.org/drawingml/2006/wordprocessingDrawing" xmlns:w10="urn:schemas-microsoft-com:office:word" xmlns:w="http://schemas.openxmlformats.org/wordprocessingml/2006/main" xmlns:w14="http://schemas.microsoft.com/office/word/2010/wordml" xmlns:w15="http://schemas.microsoft.com/office/word/2012/wordml" xmlns:w16cex="http://schemas.microsoft.com/office/word/2018/wordml/cex" xmlns:w16cid="http://schemas.microsoft.com/office/word/2016/wordml/cid" xmlns:w16="http://schemas.microsoft.com/office/word/2018/wordml" xmlns:w16du="http://schemas.microsoft.com/office/word/2023/wordml/word16du" xmlns:w16sdtdh="http://schemas.microsoft.com/office/word/2020/wordml/sdtdatahash" xmlns:w16sdtfl="http://schemas.microsoft.com/office/word/2024/wordml/sdtformatlock" xmlns:w16se="http://schemas.microsoft.com/office/word/2015/wordml/symex" xmlns:wpg="http://schemas.microsoft.com/office/word/2010/wordprocessingGroup" xmlns:wpi="http://schemas.microsoft.com/office/word/2010/wordprocessingInk" xmlns:wne="http://schemas.microsoft.com/office/word/2006/wordml" xmlns:wps="http://schemas.microsoft.com/office/word/2010/wordprocessingShape" mc:Ignorable="w14 w15 w16se w16cid w16 w16cex w16sdtdh w16sdtfl w16du wp14">
-  <w:abstractNum w:abstractNumId="0" w15:restartNumberingAfterBreak="0">
-    <w:nsid w:val="04584813"/>
-    <w:multiLevelType w:val="multilevel"/>
-    <w:tmpl w:val="9FB2F5FE"/>
-    <w:lvl w:ilvl="0">
-      <w:start w:val="1"/>
-      <w:numFmt w:val="bullet"/>
-      <w:lvlText w:val=""/>
-      <w:lvlJc w:val="left"/>
-      <w:pPr>
-        <w:tabs>
-          <w:tab w:val="num" w:pos="1440"/>
-        </w:tabs>
-        <w:ind w:left="1440" w:hanging="360"/>
-      </w:pPr>
-      <w:rPr>
-        <w:rFonts w:ascii="Symbol" w:hAnsi="Symbol" w:cs="Symbol" w:hint="default"/>
-      </w:rPr>
-    </w:lvl>
-    <w:lvl w:ilvl="1">
-      <w:start w:val="1"/>
-      <w:numFmt w:val="bullet"/>
-      <w:lvlText w:val="◦"/>
-      <w:lvlJc w:val="left"/>
-      <w:pPr>
-        <w:tabs>
-          <w:tab w:val="num" w:pos="1800"/>
-        </w:tabs>
-        <w:ind w:left="1800" w:hanging="360"/>
-      </w:pPr>
-      <w:rPr>
-        <w:rFonts w:ascii="OpenSymbol" w:hAnsi="OpenSymbol" w:cs="OpenSymbol" w:hint="default"/>
-      </w:rPr>
-    </w:lvl>
-    <w:lvl w:ilvl="2">
-      <w:start w:val="1"/>
-      <w:numFmt w:val="bullet"/>
-      <w:lvlText w:val="▪"/>
-      <w:lvlJc w:val="left"/>
-      <w:pPr>
-        <w:tabs>
-          <w:tab w:val="num" w:pos="2160"/>
-        </w:tabs>
-        <w:ind w:left="2160" w:hanging="360"/>
-      </w:pPr>
-      <w:rPr>
-        <w:rFonts w:ascii="OpenSymbol" w:hAnsi="OpenSymbol" w:cs="OpenSymbol" w:hint="default"/>
-      </w:rPr>
-    </w:lvl>
-    <w:lvl w:ilvl="3">
-      <w:start w:val="1"/>
-      <w:numFmt w:val="bullet"/>
-      <w:lvlText w:val=""/>
-      <w:lvlJc w:val="left"/>
-      <w:pPr>
-        <w:tabs>
-          <w:tab w:val="num" w:pos="2520"/>
-        </w:tabs>
-        <w:ind w:left="2520" w:hanging="360"/>
-      </w:pPr>
-      <w:rPr>
-        <w:rFonts w:ascii="Symbol" w:hAnsi="Symbol" w:cs="Symbol" w:hint="default"/>
-      </w:rPr>
-    </w:lvl>
-    <w:lvl w:ilvl="4">
-      <w:start w:val="1"/>
-      <w:numFmt w:val="bullet"/>
-      <w:lvlText w:val="◦"/>
-      <w:lvlJc w:val="left"/>
-      <w:pPr>
-        <w:tabs>
-          <w:tab w:val="num" w:pos="2880"/>
-        </w:tabs>
-        <w:ind w:left="2880" w:hanging="360"/>
-      </w:pPr>
-      <w:rPr>
-        <w:rFonts w:ascii="OpenSymbol" w:hAnsi="OpenSymbol" w:cs="OpenSymbol" w:hint="default"/>
-      </w:rPr>
-    </w:lvl>
-    <w:lvl w:ilvl="5">
-      <w:start w:val="1"/>
-      <w:numFmt w:val="bullet"/>
-      <w:lvlText w:val="▪"/>
-      <w:lvlJc w:val="left"/>
-      <w:pPr>
-        <w:tabs>
-          <w:tab w:val="num" w:pos="3240"/>
-        </w:tabs>
-        <w:ind w:left="3240" w:hanging="360"/>
-      </w:pPr>
-      <w:rPr>
-        <w:rFonts w:ascii="OpenSymbol" w:hAnsi="OpenSymbol" w:cs="OpenSymbol" w:hint="default"/>
-      </w:rPr>
-    </w:lvl>
-    <w:lvl w:ilvl="6">
-      <w:start w:val="1"/>
-      <w:numFmt w:val="bullet"/>
-      <w:lvlText w:val=""/>
-      <w:lvlJc w:val="left"/>
-      <w:pPr>
-        <w:tabs>
-          <w:tab w:val="num" w:pos="3600"/>
-        </w:tabs>
-        <w:ind w:left="3600" w:hanging="360"/>
-      </w:pPr>
-      <w:rPr>
-        <w:rFonts w:ascii="Symbol" w:hAnsi="Symbol" w:cs="Symbol" w:hint="default"/>
-      </w:rPr>
-    </w:lvl>
-    <w:lvl w:ilvl="7">
-      <w:start w:val="1"/>
-      <w:numFmt w:val="bullet"/>
-      <w:lvlText w:val="◦"/>
-      <w:lvlJc w:val="left"/>
-      <w:pPr>
-        <w:tabs>
-          <w:tab w:val="num" w:pos="3960"/>
-        </w:tabs>
-        <w:ind w:left="3960" w:hanging="360"/>
-      </w:pPr>
-      <w:rPr>
-        <w:rFonts w:ascii="OpenSymbol" w:hAnsi="OpenSymbol" w:cs="OpenSymbol" w:hint="default"/>
-      </w:rPr>
-    </w:lvl>
-    <w:lvl w:ilvl="8">
-      <w:start w:val="1"/>
-      <w:numFmt w:val="bullet"/>
-      <w:lvlText w:val="▪"/>
-      <w:lvlJc w:val="left"/>
-      <w:pPr>
-        <w:tabs>
-          <w:tab w:val="num" w:pos="4320"/>
-        </w:tabs>
-        <w:ind w:left="4320" w:hanging="360"/>
-      </w:pPr>
-      <w:rPr>
-        <w:rFonts w:ascii="OpenSymbol" w:hAnsi="OpenSymbol" w:cs="OpenSymbol" w:hint="default"/>
-      </w:rPr>
-    </w:lvl>
-  </w:abstractNum>
-  <w:abstractNum w:abstractNumId="1" w15:restartNumberingAfterBreak="0">
-    <w:nsid w:val="112452DF"/>
-    <w:multiLevelType w:val="multilevel"/>
-    <w:tmpl w:val="FD38192E"/>
+<w:numbering xmlns:w="http://schemas.openxmlformats.org/wordprocessingml/2006/main" xmlns:o="urn:schemas-microsoft-com:office:office" xmlns:r="http://schemas.openxmlformats.org/officeDocument/2006/relationships" xmlns:v="urn:schemas-microsoft-com:vml" xmlns:mc="http://schemas.openxmlformats.org/markup-compatibility/2006" xmlns:w14="http://schemas.microsoft.com/office/word/2010/wordml" mc:Ignorable="w14">
+  <w:abstractNum w:abstractNumId="1">
     <w:lvl w:ilvl="0">
       <w:start w:val="1"/>
       <w:numFmt w:val="decimal"/>
@@ -1459,6 +1121,7 @@
         </w:tabs>
         <w:ind w:left="720" w:hanging="360"/>
       </w:pPr>
+      <w:rPr/>
     </w:lvl>
     <w:lvl w:ilvl="1">
       <w:start w:val="1"/>
@@ -1471,6 +1134,7 @@
         </w:tabs>
         <w:ind w:left="1440" w:hanging="360"/>
       </w:pPr>
+      <w:rPr/>
     </w:lvl>
     <w:lvl w:ilvl="2">
       <w:start w:val="1"/>
@@ -1483,6 +1147,7 @@
         </w:tabs>
         <w:ind w:left="2160" w:hanging="180"/>
       </w:pPr>
+      <w:rPr/>
     </w:lvl>
     <w:lvl w:ilvl="3">
       <w:start w:val="1"/>
@@ -1495,6 +1160,7 @@
         </w:tabs>
         <w:ind w:left="2880" w:hanging="360"/>
       </w:pPr>
+      <w:rPr/>
     </w:lvl>
     <w:lvl w:ilvl="4">
       <w:start w:val="1"/>
@@ -1507,6 +1173,7 @@
         </w:tabs>
         <w:ind w:left="3600" w:hanging="360"/>
       </w:pPr>
+      <w:rPr/>
     </w:lvl>
     <w:lvl w:ilvl="5">
       <w:start w:val="1"/>
@@ -1519,6 +1186,7 @@
         </w:tabs>
         <w:ind w:left="4320" w:hanging="180"/>
       </w:pPr>
+      <w:rPr/>
     </w:lvl>
     <w:lvl w:ilvl="6">
       <w:start w:val="1"/>
@@ -1531,6 +1199,7 @@
         </w:tabs>
         <w:ind w:left="5040" w:hanging="360"/>
       </w:pPr>
+      <w:rPr/>
     </w:lvl>
     <w:lvl w:ilvl="7">
       <w:start w:val="1"/>
@@ -1543,6 +1212,7 @@
         </w:tabs>
         <w:ind w:left="5760" w:hanging="360"/>
       </w:pPr>
+      <w:rPr/>
     </w:lvl>
     <w:lvl w:ilvl="8">
       <w:start w:val="1"/>
@@ -1555,12 +1225,10 @@
         </w:tabs>
         <w:ind w:left="6480" w:hanging="180"/>
       </w:pPr>
+      <w:rPr/>
     </w:lvl>
   </w:abstractNum>
-  <w:abstractNum w:abstractNumId="2" w15:restartNumberingAfterBreak="0">
-    <w:nsid w:val="24A91468"/>
-    <w:multiLevelType w:val="multilevel"/>
-    <w:tmpl w:val="423C66F8"/>
+  <w:abstractNum w:abstractNumId="2">
     <w:lvl w:ilvl="0">
       <w:start w:val="1"/>
       <w:numFmt w:val="bullet"/>
@@ -1697,10 +1365,7 @@
       </w:rPr>
     </w:lvl>
   </w:abstractNum>
-  <w:abstractNum w:abstractNumId="3" w15:restartNumberingAfterBreak="0">
-    <w:nsid w:val="2E263592"/>
-    <w:multiLevelType w:val="multilevel"/>
-    <w:tmpl w:val="A000891A"/>
+  <w:abstractNum w:abstractNumId="3">
     <w:lvl w:ilvl="0">
       <w:start w:val="1"/>
       <w:numFmt w:val="bullet"/>
@@ -1837,10 +1502,7 @@
       </w:rPr>
     </w:lvl>
   </w:abstractNum>
-  <w:abstractNum w:abstractNumId="4" w15:restartNumberingAfterBreak="0">
-    <w:nsid w:val="44617605"/>
-    <w:multiLevelType w:val="multilevel"/>
-    <w:tmpl w:val="C444E790"/>
+  <w:abstractNum w:abstractNumId="4">
     <w:lvl w:ilvl="0">
       <w:start w:val="1"/>
       <w:numFmt w:val="bullet"/>
@@ -1977,10 +1639,7 @@
       </w:rPr>
     </w:lvl>
   </w:abstractNum>
-  <w:abstractNum w:abstractNumId="5" w15:restartNumberingAfterBreak="0">
-    <w:nsid w:val="46A44C90"/>
-    <w:multiLevelType w:val="multilevel"/>
-    <w:tmpl w:val="06C8688A"/>
+  <w:abstractNum w:abstractNumId="5">
     <w:lvl w:ilvl="0">
       <w:start w:val="1"/>
       <w:numFmt w:val="bullet"/>
@@ -2117,10 +1776,144 @@
       </w:rPr>
     </w:lvl>
   </w:abstractNum>
-  <w:abstractNum w:abstractNumId="6" w15:restartNumberingAfterBreak="0">
-    <w:nsid w:val="510909E7"/>
-    <w:multiLevelType w:val="multilevel"/>
-    <w:tmpl w:val="049E7846"/>
+  <w:abstractNum w:abstractNumId="6">
+    <w:lvl w:ilvl="0">
+      <w:start w:val="1"/>
+      <w:numFmt w:val="bullet"/>
+      <w:lvlText w:val=""/>
+      <w:lvlJc w:val="left"/>
+      <w:pPr>
+        <w:tabs>
+          <w:tab w:val="num" w:pos="1440"/>
+        </w:tabs>
+        <w:ind w:left="1440" w:hanging="360"/>
+      </w:pPr>
+      <w:rPr>
+        <w:rFonts w:ascii="Symbol" w:hAnsi="Symbol" w:cs="Symbol" w:hint="default"/>
+      </w:rPr>
+    </w:lvl>
+    <w:lvl w:ilvl="1">
+      <w:start w:val="1"/>
+      <w:numFmt w:val="bullet"/>
+      <w:lvlText w:val="◦"/>
+      <w:lvlJc w:val="left"/>
+      <w:pPr>
+        <w:tabs>
+          <w:tab w:val="num" w:pos="1800"/>
+        </w:tabs>
+        <w:ind w:left="1800" w:hanging="360"/>
+      </w:pPr>
+      <w:rPr>
+        <w:rFonts w:ascii="OpenSymbol" w:hAnsi="OpenSymbol" w:cs="OpenSymbol" w:hint="default"/>
+      </w:rPr>
+    </w:lvl>
+    <w:lvl w:ilvl="2">
+      <w:start w:val="1"/>
+      <w:numFmt w:val="bullet"/>
+      <w:lvlText w:val="▪"/>
+      <w:lvlJc w:val="left"/>
+      <w:pPr>
+        <w:tabs>
+          <w:tab w:val="num" w:pos="2160"/>
+        </w:tabs>
+        <w:ind w:left="2160" w:hanging="360"/>
+      </w:pPr>
+      <w:rPr>
+        <w:rFonts w:ascii="OpenSymbol" w:hAnsi="OpenSymbol" w:cs="OpenSymbol" w:hint="default"/>
+      </w:rPr>
+    </w:lvl>
+    <w:lvl w:ilvl="3">
+      <w:start w:val="1"/>
+      <w:numFmt w:val="bullet"/>
+      <w:lvlText w:val=""/>
+      <w:lvlJc w:val="left"/>
+      <w:pPr>
+        <w:tabs>
+          <w:tab w:val="num" w:pos="2520"/>
+        </w:tabs>
+        <w:ind w:left="2520" w:hanging="360"/>
+      </w:pPr>
+      <w:rPr>
+        <w:rFonts w:ascii="Symbol" w:hAnsi="Symbol" w:cs="Symbol" w:hint="default"/>
+      </w:rPr>
+    </w:lvl>
+    <w:lvl w:ilvl="4">
+      <w:start w:val="1"/>
+      <w:numFmt w:val="bullet"/>
+      <w:lvlText w:val="◦"/>
+      <w:lvlJc w:val="left"/>
+      <w:pPr>
+        <w:tabs>
+          <w:tab w:val="num" w:pos="2880"/>
+        </w:tabs>
+        <w:ind w:left="2880" w:hanging="360"/>
+      </w:pPr>
+      <w:rPr>
+        <w:rFonts w:ascii="OpenSymbol" w:hAnsi="OpenSymbol" w:cs="OpenSymbol" w:hint="default"/>
+      </w:rPr>
+    </w:lvl>
+    <w:lvl w:ilvl="5">
+      <w:start w:val="1"/>
+      <w:numFmt w:val="bullet"/>
+      <w:lvlText w:val="▪"/>
+      <w:lvlJc w:val="left"/>
+      <w:pPr>
+        <w:tabs>
+          <w:tab w:val="num" w:pos="3240"/>
+        </w:tabs>
+        <w:ind w:left="3240" w:hanging="360"/>
+      </w:pPr>
+      <w:rPr>
+        <w:rFonts w:ascii="OpenSymbol" w:hAnsi="OpenSymbol" w:cs="OpenSymbol" w:hint="default"/>
+      </w:rPr>
+    </w:lvl>
+    <w:lvl w:ilvl="6">
+      <w:start w:val="1"/>
+      <w:numFmt w:val="bullet"/>
+      <w:lvlText w:val=""/>
+      <w:lvlJc w:val="left"/>
+      <w:pPr>
+        <w:tabs>
+          <w:tab w:val="num" w:pos="3600"/>
+        </w:tabs>
+        <w:ind w:left="3600" w:hanging="360"/>
+      </w:pPr>
+      <w:rPr>
+        <w:rFonts w:ascii="Symbol" w:hAnsi="Symbol" w:cs="Symbol" w:hint="default"/>
+      </w:rPr>
+    </w:lvl>
+    <w:lvl w:ilvl="7">
+      <w:start w:val="1"/>
+      <w:numFmt w:val="bullet"/>
+      <w:lvlText w:val="◦"/>
+      <w:lvlJc w:val="left"/>
+      <w:pPr>
+        <w:tabs>
+          <w:tab w:val="num" w:pos="3960"/>
+        </w:tabs>
+        <w:ind w:left="3960" w:hanging="360"/>
+      </w:pPr>
+      <w:rPr>
+        <w:rFonts w:ascii="OpenSymbol" w:hAnsi="OpenSymbol" w:cs="OpenSymbol" w:hint="default"/>
+      </w:rPr>
+    </w:lvl>
+    <w:lvl w:ilvl="8">
+      <w:start w:val="1"/>
+      <w:numFmt w:val="bullet"/>
+      <w:lvlText w:val="▪"/>
+      <w:lvlJc w:val="left"/>
+      <w:pPr>
+        <w:tabs>
+          <w:tab w:val="num" w:pos="4320"/>
+        </w:tabs>
+        <w:ind w:left="4320" w:hanging="360"/>
+      </w:pPr>
+      <w:rPr>
+        <w:rFonts w:ascii="OpenSymbol" w:hAnsi="OpenSymbol" w:cs="OpenSymbol" w:hint="default"/>
+      </w:rPr>
+    </w:lvl>
+  </w:abstractNum>
+  <w:abstractNum w:abstractNumId="7">
     <w:lvl w:ilvl="0">
       <w:start w:val="1"/>
       <w:numFmt w:val="none"/>
@@ -2131,7 +1924,7 @@
         <w:tabs>
           <w:tab w:val="num" w:pos="0"/>
         </w:tabs>
-        <w:ind w:left="0" w:firstLine="0"/>
+        <w:ind w:left="0" w:hanging="0"/>
       </w:pPr>
     </w:lvl>
     <w:lvl w:ilvl="1">
@@ -2144,7 +1937,7 @@
         <w:tabs>
           <w:tab w:val="num" w:pos="0"/>
         </w:tabs>
-        <w:ind w:left="0" w:firstLine="0"/>
+        <w:ind w:left="0" w:hanging="0"/>
       </w:pPr>
     </w:lvl>
     <w:lvl w:ilvl="2">
@@ -2157,7 +1950,7 @@
         <w:tabs>
           <w:tab w:val="num" w:pos="0"/>
         </w:tabs>
-        <w:ind w:left="0" w:firstLine="0"/>
+        <w:ind w:left="0" w:hanging="0"/>
       </w:pPr>
     </w:lvl>
     <w:lvl w:ilvl="3">
@@ -2170,7 +1963,7 @@
         <w:tabs>
           <w:tab w:val="num" w:pos="0"/>
         </w:tabs>
-        <w:ind w:left="0" w:firstLine="0"/>
+        <w:ind w:left="0" w:hanging="0"/>
       </w:pPr>
     </w:lvl>
     <w:lvl w:ilvl="4">
@@ -2183,7 +1976,7 @@
         <w:tabs>
           <w:tab w:val="num" w:pos="0"/>
         </w:tabs>
-        <w:ind w:left="0" w:firstLine="0"/>
+        <w:ind w:left="0" w:hanging="0"/>
       </w:pPr>
     </w:lvl>
     <w:lvl w:ilvl="5">
@@ -2196,7 +1989,7 @@
         <w:tabs>
           <w:tab w:val="num" w:pos="0"/>
         </w:tabs>
-        <w:ind w:left="0" w:firstLine="0"/>
+        <w:ind w:left="0" w:hanging="0"/>
       </w:pPr>
     </w:lvl>
     <w:lvl w:ilvl="6">
@@ -2209,7 +2002,7 @@
         <w:tabs>
           <w:tab w:val="num" w:pos="0"/>
         </w:tabs>
-        <w:ind w:left="0" w:firstLine="0"/>
+        <w:ind w:left="0" w:hanging="0"/>
       </w:pPr>
     </w:lvl>
     <w:lvl w:ilvl="7">
@@ -2222,7 +2015,7 @@
         <w:tabs>
           <w:tab w:val="num" w:pos="0"/>
         </w:tabs>
-        <w:ind w:left="0" w:firstLine="0"/>
+        <w:ind w:left="0" w:hanging="0"/>
       </w:pPr>
     </w:lvl>
     <w:lvl w:ilvl="8">
@@ -2235,40 +2028,40 @@
         <w:tabs>
           <w:tab w:val="num" w:pos="0"/>
         </w:tabs>
-        <w:ind w:left="0" w:firstLine="0"/>
+        <w:ind w:left="0" w:hanging="0"/>
       </w:pPr>
     </w:lvl>
   </w:abstractNum>
-  <w:num w:numId="1" w16cid:durableId="2068189520">
+  <w:num w:numId="1">
     <w:abstractNumId w:val="1"/>
   </w:num>
-  <w:num w:numId="2" w16cid:durableId="400098813">
-    <w:abstractNumId w:val="0"/>
+  <w:num w:numId="2">
+    <w:abstractNumId w:val="2"/>
   </w:num>
-  <w:num w:numId="3" w16cid:durableId="1753158544">
+  <w:num w:numId="3">
+    <w:abstractNumId w:val="3"/>
+  </w:num>
+  <w:num w:numId="4">
     <w:abstractNumId w:val="4"/>
   </w:num>
-  <w:num w:numId="4" w16cid:durableId="1321150761">
-    <w:abstractNumId w:val="2"/>
-  </w:num>
-  <w:num w:numId="5" w16cid:durableId="90005447">
-    <w:abstractNumId w:val="3"/>
-  </w:num>
-  <w:num w:numId="6" w16cid:durableId="877353122">
+  <w:num w:numId="5">
     <w:abstractNumId w:val="5"/>
   </w:num>
-  <w:num w:numId="7" w16cid:durableId="410783239">
+  <w:num w:numId="6">
     <w:abstractNumId w:val="6"/>
+  </w:num>
+  <w:num w:numId="7">
+    <w:abstractNumId w:val="7"/>
   </w:num>
 </w:numbering>
 </file>
 
 <file path=word/styles.xml><?xml version="1.0" encoding="utf-8"?>
-<w:styles xmlns:mc="http://schemas.openxmlformats.org/markup-compatibility/2006" xmlns:r="http://schemas.openxmlformats.org/officeDocument/2006/relationships" xmlns:w="http://schemas.openxmlformats.org/wordprocessingml/2006/main" xmlns:w14="http://schemas.microsoft.com/office/word/2010/wordml" xmlns:w15="http://schemas.microsoft.com/office/word/2012/wordml" xmlns:w16cex="http://schemas.microsoft.com/office/word/2018/wordml/cex" xmlns:w16cid="http://schemas.microsoft.com/office/word/2016/wordml/cid" xmlns:w16="http://schemas.microsoft.com/office/word/2018/wordml" xmlns:w16du="http://schemas.microsoft.com/office/word/2023/wordml/word16du" xmlns:w16sdtdh="http://schemas.microsoft.com/office/word/2020/wordml/sdtdatahash" xmlns:w16sdtfl="http://schemas.microsoft.com/office/word/2024/wordml/sdtformatlock" xmlns:w16se="http://schemas.microsoft.com/office/word/2015/wordml/symex" mc:Ignorable="w14 w15 w16se w16cid w16 w16cex w16sdtdh w16sdtfl w16du">
+<w:styles xmlns:w="http://schemas.openxmlformats.org/wordprocessingml/2006/main" xmlns:w14="http://schemas.microsoft.com/office/word/2010/wordml" xmlns:mc="http://schemas.openxmlformats.org/markup-compatibility/2006" mc:Ignorable="w14">
   <w:docDefaults>
     <w:rPrDefault>
       <w:rPr>
-        <w:rFonts w:asciiTheme="minorHAnsi" w:eastAsiaTheme="minorHAnsi" w:hAnsiTheme="minorHAnsi" w:cstheme="minorBidi"/>
+        <w:rFonts w:ascii="Aptos" w:hAnsi="Aptos" w:eastAsia="Aptos" w:cs="" w:asciiTheme="minorHAnsi" w:cstheme="minorBidi" w:eastAsiaTheme="minorHAnsi" w:hAnsiTheme="minorHAnsi"/>
         <w:kern w:val="2"/>
         <w:sz w:val="24"/>
         <w:szCs w:val="24"/>
@@ -2278,21 +2071,21 @@
     </w:rPrDefault>
     <w:pPrDefault>
       <w:pPr>
-        <w:suppressAutoHyphens/>
+        <w:suppressAutoHyphens w:val="true"/>
       </w:pPr>
     </w:pPrDefault>
   </w:docDefaults>
   <w:latentStyles w:defLockedState="0" w:defUIPriority="99" w:defSemiHidden="0" w:defUnhideWhenUsed="0" w:defQFormat="0" w:count="376">
     <w:lsdException w:name="Normal" w:uiPriority="0" w:qFormat="1"/>
     <w:lsdException w:name="heading 1" w:uiPriority="9" w:qFormat="1"/>
-    <w:lsdException w:name="heading 2" w:semiHidden="1" w:uiPriority="9" w:unhideWhenUsed="1" w:qFormat="1"/>
-    <w:lsdException w:name="heading 3" w:semiHidden="1" w:uiPriority="9" w:unhideWhenUsed="1" w:qFormat="1"/>
-    <w:lsdException w:name="heading 4" w:semiHidden="1" w:uiPriority="9" w:unhideWhenUsed="1" w:qFormat="1"/>
-    <w:lsdException w:name="heading 5" w:semiHidden="1" w:uiPriority="9" w:unhideWhenUsed="1" w:qFormat="1"/>
-    <w:lsdException w:name="heading 6" w:semiHidden="1" w:uiPriority="9" w:unhideWhenUsed="1" w:qFormat="1"/>
-    <w:lsdException w:name="heading 7" w:semiHidden="1" w:uiPriority="9" w:unhideWhenUsed="1" w:qFormat="1"/>
-    <w:lsdException w:name="heading 8" w:semiHidden="1" w:uiPriority="9" w:unhideWhenUsed="1" w:qFormat="1"/>
-    <w:lsdException w:name="heading 9" w:semiHidden="1" w:uiPriority="9" w:unhideWhenUsed="1" w:qFormat="1"/>
+    <w:lsdException w:name="heading 2" w:uiPriority="9" w:semiHidden="1" w:unhideWhenUsed="1" w:qFormat="1"/>
+    <w:lsdException w:name="heading 3" w:uiPriority="9" w:semiHidden="1" w:unhideWhenUsed="1" w:qFormat="1"/>
+    <w:lsdException w:name="heading 4" w:uiPriority="9" w:semiHidden="1" w:unhideWhenUsed="1" w:qFormat="1"/>
+    <w:lsdException w:name="heading 5" w:uiPriority="9" w:semiHidden="1" w:unhideWhenUsed="1" w:qFormat="1"/>
+    <w:lsdException w:name="heading 6" w:uiPriority="9" w:semiHidden="1" w:unhideWhenUsed="1" w:qFormat="1"/>
+    <w:lsdException w:name="heading 7" w:uiPriority="9" w:semiHidden="1" w:unhideWhenUsed="1" w:qFormat="1"/>
+    <w:lsdException w:name="heading 8" w:uiPriority="9" w:semiHidden="1" w:unhideWhenUsed="1" w:qFormat="1"/>
+    <w:lsdException w:name="heading 9" w:uiPriority="9" w:semiHidden="1" w:unhideWhenUsed="1" w:qFormat="1"/>
     <w:lsdException w:name="index 1" w:semiHidden="1" w:unhideWhenUsed="1"/>
     <w:lsdException w:name="index 2" w:semiHidden="1" w:unhideWhenUsed="1"/>
     <w:lsdException w:name="index 3" w:semiHidden="1" w:unhideWhenUsed="1"/>
@@ -2302,22 +2095,22 @@
     <w:lsdException w:name="index 7" w:semiHidden="1" w:unhideWhenUsed="1"/>
     <w:lsdException w:name="index 8" w:semiHidden="1" w:unhideWhenUsed="1"/>
     <w:lsdException w:name="index 9" w:semiHidden="1" w:unhideWhenUsed="1"/>
-    <w:lsdException w:name="toc 1" w:semiHidden="1" w:uiPriority="39" w:unhideWhenUsed="1"/>
-    <w:lsdException w:name="toc 2" w:semiHidden="1" w:uiPriority="39" w:unhideWhenUsed="1"/>
-    <w:lsdException w:name="toc 3" w:semiHidden="1" w:uiPriority="39" w:unhideWhenUsed="1"/>
-    <w:lsdException w:name="toc 4" w:semiHidden="1" w:uiPriority="39" w:unhideWhenUsed="1"/>
-    <w:lsdException w:name="toc 5" w:semiHidden="1" w:uiPriority="39" w:unhideWhenUsed="1"/>
-    <w:lsdException w:name="toc 6" w:semiHidden="1" w:uiPriority="39" w:unhideWhenUsed="1"/>
-    <w:lsdException w:name="toc 7" w:semiHidden="1" w:uiPriority="39" w:unhideWhenUsed="1"/>
-    <w:lsdException w:name="toc 8" w:semiHidden="1" w:uiPriority="39" w:unhideWhenUsed="1"/>
-    <w:lsdException w:name="toc 9" w:semiHidden="1" w:uiPriority="39" w:unhideWhenUsed="1"/>
+    <w:lsdException w:name="toc 1" w:uiPriority="39" w:semiHidden="1" w:unhideWhenUsed="1"/>
+    <w:lsdException w:name="toc 2" w:uiPriority="39" w:semiHidden="1" w:unhideWhenUsed="1"/>
+    <w:lsdException w:name="toc 3" w:uiPriority="39" w:semiHidden="1" w:unhideWhenUsed="1"/>
+    <w:lsdException w:name="toc 4" w:uiPriority="39" w:semiHidden="1" w:unhideWhenUsed="1"/>
+    <w:lsdException w:name="toc 5" w:uiPriority="39" w:semiHidden="1" w:unhideWhenUsed="1"/>
+    <w:lsdException w:name="toc 6" w:uiPriority="39" w:semiHidden="1" w:unhideWhenUsed="1"/>
+    <w:lsdException w:name="toc 7" w:uiPriority="39" w:semiHidden="1" w:unhideWhenUsed="1"/>
+    <w:lsdException w:name="toc 8" w:uiPriority="39" w:semiHidden="1" w:unhideWhenUsed="1"/>
+    <w:lsdException w:name="toc 9" w:uiPriority="39" w:semiHidden="1" w:unhideWhenUsed="1"/>
     <w:lsdException w:name="Normal Indent" w:semiHidden="1" w:unhideWhenUsed="1"/>
     <w:lsdException w:name="footnote text" w:semiHidden="1" w:unhideWhenUsed="1"/>
     <w:lsdException w:name="annotation text" w:semiHidden="1" w:unhideWhenUsed="1"/>
     <w:lsdException w:name="header" w:semiHidden="1" w:unhideWhenUsed="1"/>
     <w:lsdException w:name="footer" w:semiHidden="1" w:unhideWhenUsed="1"/>
     <w:lsdException w:name="index heading" w:semiHidden="1" w:unhideWhenUsed="1"/>
-    <w:lsdException w:name="caption" w:semiHidden="1" w:uiPriority="35" w:unhideWhenUsed="1" w:qFormat="1"/>
+    <w:lsdException w:name="caption" w:uiPriority="35" w:semiHidden="1" w:unhideWhenUsed="1" w:qFormat="1"/>
     <w:lsdException w:name="table of figures" w:semiHidden="1" w:unhideWhenUsed="1"/>
     <w:lsdException w:name="envelope address" w:semiHidden="1" w:unhideWhenUsed="1"/>
     <w:lsdException w:name="envelope return" w:semiHidden="1" w:unhideWhenUsed="1"/>
@@ -2348,7 +2141,7 @@
     <w:lsdException w:name="Title" w:uiPriority="10" w:qFormat="1"/>
     <w:lsdException w:name="Closing" w:semiHidden="1" w:unhideWhenUsed="1"/>
     <w:lsdException w:name="Signature" w:semiHidden="1" w:unhideWhenUsed="1"/>
-    <w:lsdException w:name="Default Paragraph Font" w:semiHidden="1" w:uiPriority="1" w:unhideWhenUsed="1"/>
+    <w:lsdException w:name="Default Paragraph Font" w:uiPriority="1" w:semiHidden="1" w:unhideWhenUsed="1"/>
     <w:lsdException w:name="Body Text" w:semiHidden="1" w:unhideWhenUsed="1"/>
     <w:lsdException w:name="Body Text Indent" w:semiHidden="1" w:unhideWhenUsed="1"/>
     <w:lsdException w:name="List Continue" w:semiHidden="1" w:unhideWhenUsed="1"/>
@@ -2548,8 +2341,8 @@
     <w:lsdException w:name="Subtle Reference" w:uiPriority="31" w:qFormat="1"/>
     <w:lsdException w:name="Intense Reference" w:uiPriority="32" w:qFormat="1"/>
     <w:lsdException w:name="Book Title" w:uiPriority="33" w:qFormat="1"/>
-    <w:lsdException w:name="Bibliography" w:semiHidden="1" w:uiPriority="37" w:unhideWhenUsed="1"/>
-    <w:lsdException w:name="TOC Heading" w:semiHidden="1" w:uiPriority="39" w:unhideWhenUsed="1" w:qFormat="1"/>
+    <w:lsdException w:name="Bibliography" w:uiPriority="37" w:semiHidden="1" w:unhideWhenUsed="1"/>
+    <w:lsdException w:name="TOC Heading" w:uiPriority="39" w:semiHidden="1" w:unhideWhenUsed="1" w:qFormat="1"/>
     <w:lsdException w:name="Plain Table 1" w:uiPriority="41"/>
     <w:lsdException w:name="Plain Table 2" w:uiPriority="42"/>
     <w:lsdException w:name="Plain Table 3" w:uiPriority="43"/>
@@ -2660,212 +2453,591 @@
     <w:lsdException w:name="Unresolved Mention" w:semiHidden="1" w:unhideWhenUsed="1"/>
     <w:lsdException w:name="Smart Link" w:semiHidden="1" w:unhideWhenUsed="1"/>
   </w:latentStyles>
-  <w:style w:type="paragraph" w:default="1" w:styleId="Standard">
+  <w:style w:type="paragraph" w:styleId="Normal" w:default="1">
     <w:name w:val="Normal"/>
     <w:qFormat/>
-  </w:style>
-  <w:style w:type="paragraph" w:styleId="berschrift1">
-    <w:name w:val="heading 1"/>
-    <w:basedOn w:val="Standard"/>
-    <w:next w:val="Standard"/>
+    <w:pPr>
+      <w:widowControl/>
+      <w:suppressAutoHyphens w:val="true"/>
+      <w:bidi w:val="0"/>
+      <w:spacing w:before="0" w:after="0"/>
+      <w:jc w:val="left"/>
+    </w:pPr>
+    <w:rPr>
+      <w:rFonts w:ascii="Aptos" w:hAnsi="Aptos" w:eastAsia="Aptos" w:cs="" w:asciiTheme="minorHAnsi" w:cstheme="minorBidi" w:eastAsiaTheme="minorHAnsi" w:hAnsiTheme="minorHAnsi"/>
+      <w:color w:val="auto"/>
+      <w:kern w:val="2"/>
+      <w:sz w:val="24"/>
+      <w:szCs w:val="24"/>
+      <w:lang w:val="de-DE" w:eastAsia="en-US" w:bidi="ar-SA"/>
+      <w14:ligatures w14:val="standardContextual"/>
+    </w:rPr>
+  </w:style>
+  <w:style w:type="paragraph" w:styleId="Heading1">
+    <w:name w:val="Heading 1"/>
+    <w:basedOn w:val="Normal"/>
+    <w:next w:val="Normal"/>
     <w:link w:val="berschrift1Zchn"/>
     <w:uiPriority w:val="9"/>
     <w:qFormat/>
-    <w:rsid w:val="00414C9D"/>
+    <w:rsid w:val="00414c9d"/>
     <w:pPr>
-      <w:keepNext/>
+      <w:keepNext w:val="true"/>
       <w:keepLines/>
       <w:spacing w:before="360" w:after="80"/>
       <w:outlineLvl w:val="0"/>
     </w:pPr>
     <w:rPr>
-      <w:rFonts w:asciiTheme="majorHAnsi" w:eastAsiaTheme="majorEastAsia" w:hAnsiTheme="majorHAnsi" w:cstheme="majorBidi"/>
-      <w:color w:val="0F4761" w:themeColor="accent1" w:themeShade="BF"/>
+      <w:rFonts w:ascii="Aptos Display" w:hAnsi="Aptos Display" w:eastAsia="" w:cs="" w:asciiTheme="majorHAnsi" w:cstheme="majorBidi" w:eastAsiaTheme="majorEastAsia" w:hAnsiTheme="majorHAnsi"/>
+      <w:color w:themeColor="accent1" w:themeShade="bf" w:val="0F4761"/>
       <w:sz w:val="40"/>
       <w:szCs w:val="40"/>
     </w:rPr>
   </w:style>
-  <w:style w:type="paragraph" w:styleId="berschrift2">
-    <w:name w:val="heading 2"/>
-    <w:basedOn w:val="Standard"/>
-    <w:next w:val="Standard"/>
+  <w:style w:type="paragraph" w:styleId="Heading2">
+    <w:name w:val="Heading 2"/>
+    <w:basedOn w:val="Normal"/>
+    <w:next w:val="Normal"/>
     <w:link w:val="berschrift2Zchn"/>
     <w:uiPriority w:val="9"/>
     <w:semiHidden/>
     <w:unhideWhenUsed/>
     <w:qFormat/>
-    <w:rsid w:val="00414C9D"/>
+    <w:rsid w:val="00414c9d"/>
     <w:pPr>
-      <w:keepNext/>
+      <w:keepNext w:val="true"/>
       <w:keepLines/>
       <w:spacing w:before="160" w:after="80"/>
       <w:outlineLvl w:val="1"/>
     </w:pPr>
     <w:rPr>
-      <w:rFonts w:asciiTheme="majorHAnsi" w:eastAsiaTheme="majorEastAsia" w:hAnsiTheme="majorHAnsi" w:cstheme="majorBidi"/>
-      <w:color w:val="0F4761" w:themeColor="accent1" w:themeShade="BF"/>
+      <w:rFonts w:ascii="Aptos Display" w:hAnsi="Aptos Display" w:eastAsia="" w:cs="" w:asciiTheme="majorHAnsi" w:cstheme="majorBidi" w:eastAsiaTheme="majorEastAsia" w:hAnsiTheme="majorHAnsi"/>
+      <w:color w:themeColor="accent1" w:themeShade="bf" w:val="0F4761"/>
       <w:sz w:val="32"/>
       <w:szCs w:val="32"/>
     </w:rPr>
   </w:style>
-  <w:style w:type="paragraph" w:styleId="berschrift3">
-    <w:name w:val="heading 3"/>
-    <w:basedOn w:val="Standard"/>
-    <w:next w:val="Standard"/>
+  <w:style w:type="paragraph" w:styleId="Heading3">
+    <w:name w:val="Heading 3"/>
+    <w:basedOn w:val="Normal"/>
+    <w:next w:val="Normal"/>
     <w:link w:val="berschrift3Zchn"/>
     <w:uiPriority w:val="9"/>
     <w:semiHidden/>
     <w:unhideWhenUsed/>
     <w:qFormat/>
-    <w:rsid w:val="00414C9D"/>
+    <w:rsid w:val="00414c9d"/>
     <w:pPr>
-      <w:keepNext/>
+      <w:keepNext w:val="true"/>
       <w:keepLines/>
       <w:spacing w:before="160" w:after="80"/>
       <w:outlineLvl w:val="2"/>
     </w:pPr>
     <w:rPr>
-      <w:rFonts w:eastAsiaTheme="majorEastAsia" w:cstheme="majorBidi"/>
-      <w:color w:val="0F4761" w:themeColor="accent1" w:themeShade="BF"/>
+      <w:rFonts w:eastAsia="" w:cs="" w:cstheme="majorBidi" w:eastAsiaTheme="majorEastAsia"/>
+      <w:color w:themeColor="accent1" w:themeShade="bf" w:val="0F4761"/>
       <w:sz w:val="28"/>
       <w:szCs w:val="28"/>
     </w:rPr>
   </w:style>
-  <w:style w:type="paragraph" w:styleId="berschrift4">
-    <w:name w:val="heading 4"/>
-    <w:basedOn w:val="Standard"/>
-    <w:next w:val="Standard"/>
+  <w:style w:type="paragraph" w:styleId="Heading4">
+    <w:name w:val="Heading 4"/>
+    <w:basedOn w:val="Normal"/>
+    <w:next w:val="Normal"/>
     <w:link w:val="berschrift4Zchn"/>
     <w:uiPriority w:val="9"/>
     <w:semiHidden/>
     <w:unhideWhenUsed/>
     <w:qFormat/>
-    <w:rsid w:val="00414C9D"/>
+    <w:rsid w:val="00414c9d"/>
     <w:pPr>
-      <w:keepNext/>
+      <w:keepNext w:val="true"/>
       <w:keepLines/>
       <w:spacing w:before="80" w:after="40"/>
       <w:outlineLvl w:val="3"/>
     </w:pPr>
     <w:rPr>
-      <w:rFonts w:eastAsiaTheme="majorEastAsia" w:cstheme="majorBidi"/>
+      <w:rFonts w:eastAsia="" w:cs="" w:cstheme="majorBidi" w:eastAsiaTheme="majorEastAsia"/>
       <w:i/>
       <w:iCs/>
-      <w:color w:val="0F4761" w:themeColor="accent1" w:themeShade="BF"/>
-    </w:rPr>
-  </w:style>
-  <w:style w:type="paragraph" w:styleId="berschrift5">
-    <w:name w:val="heading 5"/>
-    <w:basedOn w:val="Standard"/>
-    <w:next w:val="Standard"/>
+      <w:color w:themeColor="accent1" w:themeShade="bf" w:val="0F4761"/>
+    </w:rPr>
+  </w:style>
+  <w:style w:type="paragraph" w:styleId="Heading5">
+    <w:name w:val="Heading 5"/>
+    <w:basedOn w:val="Normal"/>
+    <w:next w:val="Normal"/>
     <w:link w:val="berschrift5Zchn"/>
     <w:uiPriority w:val="9"/>
     <w:semiHidden/>
     <w:unhideWhenUsed/>
     <w:qFormat/>
-    <w:rsid w:val="00414C9D"/>
+    <w:rsid w:val="00414c9d"/>
     <w:pPr>
-      <w:keepNext/>
+      <w:keepNext w:val="true"/>
       <w:keepLines/>
       <w:spacing w:before="80" w:after="40"/>
       <w:outlineLvl w:val="4"/>
     </w:pPr>
     <w:rPr>
-      <w:rFonts w:eastAsiaTheme="majorEastAsia" w:cstheme="majorBidi"/>
-      <w:color w:val="0F4761" w:themeColor="accent1" w:themeShade="BF"/>
-    </w:rPr>
-  </w:style>
-  <w:style w:type="paragraph" w:styleId="berschrift6">
-    <w:name w:val="heading 6"/>
-    <w:basedOn w:val="Standard"/>
-    <w:next w:val="Standard"/>
+      <w:rFonts w:eastAsia="" w:cs="" w:cstheme="majorBidi" w:eastAsiaTheme="majorEastAsia"/>
+      <w:color w:themeColor="accent1" w:themeShade="bf" w:val="0F4761"/>
+    </w:rPr>
+  </w:style>
+  <w:style w:type="paragraph" w:styleId="Heading6">
+    <w:name w:val="Heading 6"/>
+    <w:basedOn w:val="Normal"/>
+    <w:next w:val="Normal"/>
     <w:link w:val="berschrift6Zchn"/>
     <w:uiPriority w:val="9"/>
     <w:semiHidden/>
     <w:unhideWhenUsed/>
     <w:qFormat/>
-    <w:rsid w:val="00414C9D"/>
+    <w:rsid w:val="00414c9d"/>
     <w:pPr>
-      <w:keepNext/>
+      <w:keepNext w:val="true"/>
       <w:keepLines/>
-      <w:spacing w:before="40"/>
+      <w:spacing w:before="40" w:after="0"/>
       <w:outlineLvl w:val="5"/>
     </w:pPr>
     <w:rPr>
-      <w:rFonts w:eastAsiaTheme="majorEastAsia" w:cstheme="majorBidi"/>
+      <w:rFonts w:eastAsia="" w:cs="" w:cstheme="majorBidi" w:eastAsiaTheme="majorEastAsia"/>
       <w:i/>
       <w:iCs/>
-      <w:color w:val="595959" w:themeColor="text1" w:themeTint="A6"/>
-    </w:rPr>
-  </w:style>
-  <w:style w:type="paragraph" w:styleId="berschrift7">
-    <w:name w:val="heading 7"/>
-    <w:basedOn w:val="Standard"/>
-    <w:next w:val="Standard"/>
+      <w:color w:themeColor="text1" w:themeTint="a6" w:val="595959"/>
+    </w:rPr>
+  </w:style>
+  <w:style w:type="paragraph" w:styleId="Heading7">
+    <w:name w:val="Heading 7"/>
+    <w:basedOn w:val="Normal"/>
+    <w:next w:val="Normal"/>
     <w:link w:val="berschrift7Zchn"/>
     <w:uiPriority w:val="9"/>
     <w:semiHidden/>
     <w:unhideWhenUsed/>
     <w:qFormat/>
-    <w:rsid w:val="00414C9D"/>
+    <w:rsid w:val="00414c9d"/>
     <w:pPr>
-      <w:keepNext/>
+      <w:keepNext w:val="true"/>
       <w:keepLines/>
-      <w:spacing w:before="40"/>
+      <w:spacing w:before="40" w:after="0"/>
       <w:outlineLvl w:val="6"/>
     </w:pPr>
     <w:rPr>
-      <w:rFonts w:eastAsiaTheme="majorEastAsia" w:cstheme="majorBidi"/>
-      <w:color w:val="595959" w:themeColor="text1" w:themeTint="A6"/>
-    </w:rPr>
-  </w:style>
-  <w:style w:type="paragraph" w:styleId="berschrift8">
-    <w:name w:val="heading 8"/>
-    <w:basedOn w:val="Standard"/>
-    <w:next w:val="Standard"/>
+      <w:rFonts w:eastAsia="" w:cs="" w:cstheme="majorBidi" w:eastAsiaTheme="majorEastAsia"/>
+      <w:color w:themeColor="text1" w:themeTint="a6" w:val="595959"/>
+    </w:rPr>
+  </w:style>
+  <w:style w:type="paragraph" w:styleId="Heading8">
+    <w:name w:val="Heading 8"/>
+    <w:basedOn w:val="Normal"/>
+    <w:next w:val="Normal"/>
     <w:link w:val="berschrift8Zchn"/>
     <w:uiPriority w:val="9"/>
     <w:semiHidden/>
     <w:unhideWhenUsed/>
     <w:qFormat/>
-    <w:rsid w:val="00414C9D"/>
+    <w:rsid w:val="00414c9d"/>
     <w:pPr>
-      <w:keepNext/>
+      <w:keepNext w:val="true"/>
       <w:keepLines/>
       <w:outlineLvl w:val="7"/>
     </w:pPr>
     <w:rPr>
-      <w:rFonts w:eastAsiaTheme="majorEastAsia" w:cstheme="majorBidi"/>
+      <w:rFonts w:eastAsia="" w:cs="" w:cstheme="majorBidi" w:eastAsiaTheme="majorEastAsia"/>
       <w:i/>
       <w:iCs/>
-      <w:color w:val="272727" w:themeColor="text1" w:themeTint="D8"/>
-    </w:rPr>
-  </w:style>
-  <w:style w:type="paragraph" w:styleId="berschrift9">
-    <w:name w:val="heading 9"/>
-    <w:basedOn w:val="Standard"/>
-    <w:next w:val="Standard"/>
+      <w:color w:themeColor="text1" w:themeTint="d8" w:val="272727"/>
+    </w:rPr>
+  </w:style>
+  <w:style w:type="paragraph" w:styleId="Heading9">
+    <w:name w:val="Heading 9"/>
+    <w:basedOn w:val="Normal"/>
+    <w:next w:val="Normal"/>
     <w:link w:val="berschrift9Zchn"/>
     <w:uiPriority w:val="9"/>
     <w:semiHidden/>
     <w:unhideWhenUsed/>
     <w:qFormat/>
-    <w:rsid w:val="00414C9D"/>
+    <w:rsid w:val="00414c9d"/>
     <w:pPr>
-      <w:keepNext/>
+      <w:keepNext w:val="true"/>
       <w:keepLines/>
       <w:outlineLvl w:val="8"/>
     </w:pPr>
     <w:rPr>
-      <w:rFonts w:eastAsiaTheme="majorEastAsia" w:cstheme="majorBidi"/>
-      <w:color w:val="272727" w:themeColor="text1" w:themeTint="D8"/>
-    </w:rPr>
-  </w:style>
-  <w:style w:type="character" w:default="1" w:styleId="Absatz-Standardschriftart">
+      <w:rFonts w:eastAsia="" w:cs="" w:cstheme="majorBidi" w:eastAsiaTheme="majorEastAsia"/>
+      <w:color w:themeColor="text1" w:themeTint="d8" w:val="272727"/>
+    </w:rPr>
+  </w:style>
+  <w:style w:type="character" w:styleId="DefaultParagraphFont" w:default="1">
     <w:name w:val="Default Paragraph Font"/>
     <w:uiPriority w:val="1"/>
     <w:semiHidden/>
     <w:unhideWhenUsed/>
+    <w:qFormat/>
+    <w:rPr/>
+  </w:style>
+  <w:style w:type="character" w:styleId="berschrift1Zchn" w:customStyle="1">
+    <w:name w:val="Überschrift 1 Zchn"/>
+    <w:basedOn w:val="DefaultParagraphFont"/>
+    <w:uiPriority w:val="9"/>
+    <w:qFormat/>
+    <w:rsid w:val="00414c9d"/>
+    <w:rPr>
+      <w:rFonts w:ascii="Aptos Display" w:hAnsi="Aptos Display" w:eastAsia="" w:cs="" w:asciiTheme="majorHAnsi" w:cstheme="majorBidi" w:eastAsiaTheme="majorEastAsia" w:hAnsiTheme="majorHAnsi"/>
+      <w:color w:themeColor="accent1" w:themeShade="bf" w:val="0F4761"/>
+      <w:sz w:val="40"/>
+      <w:szCs w:val="40"/>
+    </w:rPr>
+  </w:style>
+  <w:style w:type="character" w:styleId="berschrift2Zchn" w:customStyle="1">
+    <w:name w:val="Überschrift 2 Zchn"/>
+    <w:basedOn w:val="DefaultParagraphFont"/>
+    <w:uiPriority w:val="9"/>
+    <w:semiHidden/>
+    <w:qFormat/>
+    <w:rsid w:val="00414c9d"/>
+    <w:rPr>
+      <w:rFonts w:ascii="Aptos Display" w:hAnsi="Aptos Display" w:eastAsia="" w:cs="" w:asciiTheme="majorHAnsi" w:cstheme="majorBidi" w:eastAsiaTheme="majorEastAsia" w:hAnsiTheme="majorHAnsi"/>
+      <w:color w:themeColor="accent1" w:themeShade="bf" w:val="0F4761"/>
+      <w:sz w:val="32"/>
+      <w:szCs w:val="32"/>
+    </w:rPr>
+  </w:style>
+  <w:style w:type="character" w:styleId="berschrift3Zchn" w:customStyle="1">
+    <w:name w:val="Überschrift 3 Zchn"/>
+    <w:basedOn w:val="DefaultParagraphFont"/>
+    <w:uiPriority w:val="9"/>
+    <w:semiHidden/>
+    <w:qFormat/>
+    <w:rsid w:val="00414c9d"/>
+    <w:rPr>
+      <w:rFonts w:eastAsia="" w:cs="" w:cstheme="majorBidi" w:eastAsiaTheme="majorEastAsia"/>
+      <w:color w:themeColor="accent1" w:themeShade="bf" w:val="0F4761"/>
+      <w:sz w:val="28"/>
+      <w:szCs w:val="28"/>
+    </w:rPr>
+  </w:style>
+  <w:style w:type="character" w:styleId="berschrift4Zchn" w:customStyle="1">
+    <w:name w:val="Überschrift 4 Zchn"/>
+    <w:basedOn w:val="DefaultParagraphFont"/>
+    <w:uiPriority w:val="9"/>
+    <w:semiHidden/>
+    <w:qFormat/>
+    <w:rsid w:val="00414c9d"/>
+    <w:rPr>
+      <w:rFonts w:eastAsia="" w:cs="" w:cstheme="majorBidi" w:eastAsiaTheme="majorEastAsia"/>
+      <w:i/>
+      <w:iCs/>
+      <w:color w:themeColor="accent1" w:themeShade="bf" w:val="0F4761"/>
+    </w:rPr>
+  </w:style>
+  <w:style w:type="character" w:styleId="berschrift5Zchn" w:customStyle="1">
+    <w:name w:val="Überschrift 5 Zchn"/>
+    <w:basedOn w:val="DefaultParagraphFont"/>
+    <w:uiPriority w:val="9"/>
+    <w:semiHidden/>
+    <w:qFormat/>
+    <w:rsid w:val="00414c9d"/>
+    <w:rPr>
+      <w:rFonts w:eastAsia="" w:cs="" w:cstheme="majorBidi" w:eastAsiaTheme="majorEastAsia"/>
+      <w:color w:themeColor="accent1" w:themeShade="bf" w:val="0F4761"/>
+    </w:rPr>
+  </w:style>
+  <w:style w:type="character" w:styleId="berschrift6Zchn" w:customStyle="1">
+    <w:name w:val="Überschrift 6 Zchn"/>
+    <w:basedOn w:val="DefaultParagraphFont"/>
+    <w:uiPriority w:val="9"/>
+    <w:semiHidden/>
+    <w:qFormat/>
+    <w:rsid w:val="00414c9d"/>
+    <w:rPr>
+      <w:rFonts w:eastAsia="" w:cs="" w:cstheme="majorBidi" w:eastAsiaTheme="majorEastAsia"/>
+      <w:i/>
+      <w:iCs/>
+      <w:color w:themeColor="text1" w:themeTint="a6" w:val="595959"/>
+    </w:rPr>
+  </w:style>
+  <w:style w:type="character" w:styleId="berschrift7Zchn" w:customStyle="1">
+    <w:name w:val="Überschrift 7 Zchn"/>
+    <w:basedOn w:val="DefaultParagraphFont"/>
+    <w:uiPriority w:val="9"/>
+    <w:semiHidden/>
+    <w:qFormat/>
+    <w:rsid w:val="00414c9d"/>
+    <w:rPr>
+      <w:rFonts w:eastAsia="" w:cs="" w:cstheme="majorBidi" w:eastAsiaTheme="majorEastAsia"/>
+      <w:color w:themeColor="text1" w:themeTint="a6" w:val="595959"/>
+    </w:rPr>
+  </w:style>
+  <w:style w:type="character" w:styleId="berschrift8Zchn" w:customStyle="1">
+    <w:name w:val="Überschrift 8 Zchn"/>
+    <w:basedOn w:val="DefaultParagraphFont"/>
+    <w:uiPriority w:val="9"/>
+    <w:semiHidden/>
+    <w:qFormat/>
+    <w:rsid w:val="00414c9d"/>
+    <w:rPr>
+      <w:rFonts w:eastAsia="" w:cs="" w:cstheme="majorBidi" w:eastAsiaTheme="majorEastAsia"/>
+      <w:i/>
+      <w:iCs/>
+      <w:color w:themeColor="text1" w:themeTint="d8" w:val="272727"/>
+    </w:rPr>
+  </w:style>
+  <w:style w:type="character" w:styleId="berschrift9Zchn" w:customStyle="1">
+    <w:name w:val="Überschrift 9 Zchn"/>
+    <w:basedOn w:val="DefaultParagraphFont"/>
+    <w:uiPriority w:val="9"/>
+    <w:semiHidden/>
+    <w:qFormat/>
+    <w:rsid w:val="00414c9d"/>
+    <w:rPr>
+      <w:rFonts w:eastAsia="" w:cs="" w:cstheme="majorBidi" w:eastAsiaTheme="majorEastAsia"/>
+      <w:color w:themeColor="text1" w:themeTint="d8" w:val="272727"/>
+    </w:rPr>
+  </w:style>
+  <w:style w:type="character" w:styleId="TitelZchn" w:customStyle="1">
+    <w:name w:val="Titel Zchn"/>
+    <w:basedOn w:val="DefaultParagraphFont"/>
+    <w:uiPriority w:val="10"/>
+    <w:qFormat/>
+    <w:rsid w:val="00414c9d"/>
+    <w:rPr>
+      <w:rFonts w:ascii="Aptos Display" w:hAnsi="Aptos Display" w:eastAsia="" w:cs="" w:asciiTheme="majorHAnsi" w:cstheme="majorBidi" w:eastAsiaTheme="majorEastAsia" w:hAnsiTheme="majorHAnsi"/>
+      <w:spacing w:val="-10"/>
+      <w:kern w:val="2"/>
+      <w:sz w:val="56"/>
+      <w:szCs w:val="56"/>
+    </w:rPr>
+  </w:style>
+  <w:style w:type="character" w:styleId="UntertitelZchn" w:customStyle="1">
+    <w:name w:val="Untertitel Zchn"/>
+    <w:basedOn w:val="DefaultParagraphFont"/>
+    <w:uiPriority w:val="11"/>
+    <w:qFormat/>
+    <w:rsid w:val="00414c9d"/>
+    <w:rPr>
+      <w:rFonts w:eastAsia="" w:cs="" w:cstheme="majorBidi" w:eastAsiaTheme="majorEastAsia"/>
+      <w:color w:themeColor="text1" w:themeTint="a6" w:val="595959"/>
+      <w:spacing w:val="15"/>
+      <w:sz w:val="28"/>
+      <w:szCs w:val="28"/>
+    </w:rPr>
+  </w:style>
+  <w:style w:type="character" w:styleId="ZitatZchn" w:customStyle="1">
+    <w:name w:val="Zitat Zchn"/>
+    <w:basedOn w:val="DefaultParagraphFont"/>
+    <w:link w:val="Quote"/>
+    <w:uiPriority w:val="29"/>
+    <w:qFormat/>
+    <w:rsid w:val="00414c9d"/>
+    <w:rPr>
+      <w:i/>
+      <w:iCs/>
+      <w:color w:themeColor="text1" w:themeTint="bf" w:val="404040"/>
+    </w:rPr>
+  </w:style>
+  <w:style w:type="character" w:styleId="IntenseEmphasis">
+    <w:name w:val="Intense Emphasis"/>
+    <w:basedOn w:val="DefaultParagraphFont"/>
+    <w:uiPriority w:val="21"/>
+    <w:qFormat/>
+    <w:rsid w:val="00414c9d"/>
+    <w:rPr>
+      <w:i/>
+      <w:iCs/>
+      <w:color w:themeColor="accent1" w:themeShade="bf" w:val="0F4761"/>
+    </w:rPr>
+  </w:style>
+  <w:style w:type="character" w:styleId="IntensivesZitatZchn" w:customStyle="1">
+    <w:name w:val="Intensives Zitat Zchn"/>
+    <w:basedOn w:val="DefaultParagraphFont"/>
+    <w:link w:val="IntenseQuote"/>
+    <w:uiPriority w:val="30"/>
+    <w:qFormat/>
+    <w:rsid w:val="00414c9d"/>
+    <w:rPr>
+      <w:i/>
+      <w:iCs/>
+      <w:color w:themeColor="accent1" w:themeShade="bf" w:val="0F4761"/>
+    </w:rPr>
+  </w:style>
+  <w:style w:type="character" w:styleId="IntenseReference">
+    <w:name w:val="Intense Reference"/>
+    <w:basedOn w:val="DefaultParagraphFont"/>
+    <w:uiPriority w:val="32"/>
+    <w:qFormat/>
+    <w:rsid w:val="00414c9d"/>
+    <w:rPr>
+      <w:b/>
+      <w:bCs/>
+      <w:smallCaps/>
+      <w:color w:themeColor="accent1" w:themeShade="bf" w:val="0F4761"/>
+      <w:spacing w:val="5"/>
+    </w:rPr>
+  </w:style>
+  <w:style w:type="character" w:styleId="Aufzhlungszeichen1" w:customStyle="1">
+    <w:name w:val="Aufzählungszeichen1"/>
+    <w:qFormat/>
+    <w:rPr>
+      <w:rFonts w:ascii="OpenSymbol" w:hAnsi="OpenSymbol" w:eastAsia="OpenSymbol" w:cs="OpenSymbol"/>
+    </w:rPr>
+  </w:style>
+  <w:style w:type="paragraph" w:styleId="berschrift" w:customStyle="1">
+    <w:name w:val="Überschrift"/>
+    <w:basedOn w:val="Normal"/>
+    <w:next w:val="BodyText"/>
+    <w:qFormat/>
+    <w:pPr>
+      <w:keepNext w:val="true"/>
+      <w:spacing w:before="240" w:after="120"/>
+    </w:pPr>
+    <w:rPr>
+      <w:rFonts w:ascii="Liberation Sans" w:hAnsi="Liberation Sans" w:eastAsia="PingFang SC" w:cs="Arial Unicode MS"/>
+      <w:sz w:val="28"/>
+      <w:szCs w:val="28"/>
+    </w:rPr>
+  </w:style>
+  <w:style w:type="paragraph" w:styleId="BodyText">
+    <w:name w:val="Body Text"/>
+    <w:basedOn w:val="Normal"/>
+    <w:pPr>
+      <w:spacing w:lineRule="auto" w:line="276" w:before="0" w:after="140"/>
+    </w:pPr>
+    <w:rPr/>
+  </w:style>
+  <w:style w:type="paragraph" w:styleId="List">
+    <w:name w:val="List"/>
+    <w:basedOn w:val="BodyText"/>
+    <w:pPr/>
+    <w:rPr>
+      <w:rFonts w:cs="Arial Unicode MS"/>
+    </w:rPr>
+  </w:style>
+  <w:style w:type="paragraph" w:styleId="Caption">
+    <w:name w:val="Caption"/>
+    <w:basedOn w:val="Normal"/>
+    <w:qFormat/>
+    <w:pPr>
+      <w:suppressLineNumbers/>
+      <w:spacing w:before="120" w:after="120"/>
+    </w:pPr>
+    <w:rPr>
+      <w:rFonts w:cs="Arial Unicode MS"/>
+      <w:i/>
+      <w:iCs/>
+    </w:rPr>
+  </w:style>
+  <w:style w:type="paragraph" w:styleId="Verzeichnis" w:customStyle="1">
+    <w:name w:val="Verzeichnis"/>
+    <w:basedOn w:val="Normal"/>
+    <w:qFormat/>
+    <w:pPr>
+      <w:suppressLineNumbers/>
+    </w:pPr>
+    <w:rPr>
+      <w:rFonts w:cs="Arial Unicode MS"/>
+    </w:rPr>
+  </w:style>
+  <w:style w:type="paragraph" w:styleId="Title">
+    <w:name w:val="Title"/>
+    <w:basedOn w:val="Normal"/>
+    <w:next w:val="Normal"/>
+    <w:link w:val="TitelZchn"/>
+    <w:uiPriority w:val="10"/>
+    <w:qFormat/>
+    <w:rsid w:val="00414c9d"/>
+    <w:pPr>
+      <w:spacing w:before="0" w:after="80"/>
+      <w:contextualSpacing/>
+    </w:pPr>
+    <w:rPr>
+      <w:rFonts w:ascii="Aptos Display" w:hAnsi="Aptos Display" w:eastAsia="" w:cs="" w:asciiTheme="majorHAnsi" w:cstheme="majorBidi" w:eastAsiaTheme="majorEastAsia" w:hAnsiTheme="majorHAnsi"/>
+      <w:spacing w:val="-10"/>
+      <w:sz w:val="56"/>
+      <w:szCs w:val="56"/>
+    </w:rPr>
+  </w:style>
+  <w:style w:type="paragraph" w:styleId="Subtitle">
+    <w:name w:val="Subtitle"/>
+    <w:basedOn w:val="Normal"/>
+    <w:next w:val="Normal"/>
+    <w:link w:val="UntertitelZchn"/>
+    <w:uiPriority w:val="11"/>
+    <w:qFormat/>
+    <w:rsid w:val="00414c9d"/>
+    <w:pPr>
+      <w:spacing w:before="0" w:after="160"/>
+    </w:pPr>
+    <w:rPr>
+      <w:rFonts w:eastAsia="" w:cs="" w:cstheme="majorBidi" w:eastAsiaTheme="majorEastAsia"/>
+      <w:color w:themeColor="text1" w:themeTint="a6" w:val="595959"/>
+      <w:spacing w:val="15"/>
+      <w:sz w:val="28"/>
+      <w:szCs w:val="28"/>
+    </w:rPr>
+  </w:style>
+  <w:style w:type="paragraph" w:styleId="Quote">
+    <w:name w:val="Quote"/>
+    <w:basedOn w:val="Normal"/>
+    <w:next w:val="Normal"/>
+    <w:link w:val="ZitatZchn"/>
+    <w:uiPriority w:val="29"/>
+    <w:qFormat/>
+    <w:rsid w:val="00414c9d"/>
+    <w:pPr>
+      <w:spacing w:before="160" w:after="160"/>
+      <w:jc w:val="center"/>
+    </w:pPr>
+    <w:rPr>
+      <w:i/>
+      <w:iCs/>
+      <w:color w:themeColor="text1" w:themeTint="bf" w:val="404040"/>
+    </w:rPr>
+  </w:style>
+  <w:style w:type="paragraph" w:styleId="ListParagraph">
+    <w:name w:val="List Paragraph"/>
+    <w:basedOn w:val="Normal"/>
+    <w:uiPriority w:val="34"/>
+    <w:qFormat/>
+    <w:rsid w:val="00414c9d"/>
+    <w:pPr>
+      <w:spacing w:before="0" w:after="0"/>
+      <w:ind w:left="720"/>
+      <w:contextualSpacing/>
+    </w:pPr>
+    <w:rPr/>
+  </w:style>
+  <w:style w:type="paragraph" w:styleId="IntenseQuote">
+    <w:name w:val="Intense Quote"/>
+    <w:basedOn w:val="Normal"/>
+    <w:next w:val="Normal"/>
+    <w:link w:val="IntensivesZitatZchn"/>
+    <w:uiPriority w:val="30"/>
+    <w:qFormat/>
+    <w:rsid w:val="00414c9d"/>
+    <w:pPr>
+      <w:pBdr>
+        <w:top w:val="single" w:sz="4" w:space="10" w:color="0F4761" w:themeColor="accent1" w:themeShade="bf"/>
+        <w:bottom w:val="single" w:sz="4" w:space="10" w:color="0F4761" w:themeColor="accent1" w:themeShade="bf"/>
+      </w:pBdr>
+      <w:spacing w:before="360" w:after="360"/>
+      <w:ind w:left="864" w:right="864"/>
+      <w:jc w:val="center"/>
+    </w:pPr>
+    <w:rPr>
+      <w:i/>
+      <w:iCs/>
+      <w:color w:themeColor="accent1" w:themeShade="bf" w:val="0F4761"/>
+    </w:rPr>
+  </w:style>
+  <w:style w:type="numbering" w:styleId="KeineListe" w:default="1">
+    <w:name w:val="Keine Liste"/>
+    <w:uiPriority w:val="99"/>
+    <w:semiHidden/>
+    <w:unhideWhenUsed/>
+    <w:qFormat/>
   </w:style>
   <w:style w:type="table" w:default="1" w:styleId="NormaleTabelle">
     <w:name w:val="Normal Table"/>
@@ -2873,7 +3045,6 @@
     <w:semiHidden/>
     <w:unhideWhenUsed/>
     <w:tblPr>
-      <w:tblInd w:w="0" w:type="dxa"/>
       <w:tblCellMar>
         <w:top w:w="0" w:type="dxa"/>
         <w:left w:w="108" w:type="dxa"/>
@@ -2882,425 +3053,58 @@
       </w:tblCellMar>
     </w:tblPr>
   </w:style>
-  <w:style w:type="numbering" w:default="1" w:styleId="KeineListe">
-    <w:name w:val="No List"/>
-    <w:uiPriority w:val="99"/>
-    <w:semiHidden/>
-    <w:unhideWhenUsed/>
-  </w:style>
-  <w:style w:type="character" w:customStyle="1" w:styleId="berschrift1Zchn">
-    <w:name w:val="Überschrift 1 Zchn"/>
-    <w:basedOn w:val="Absatz-Standardschriftart"/>
-    <w:link w:val="berschrift1"/>
-    <w:uiPriority w:val="9"/>
-    <w:qFormat/>
-    <w:rsid w:val="00414C9D"/>
-    <w:rPr>
-      <w:rFonts w:asciiTheme="majorHAnsi" w:eastAsiaTheme="majorEastAsia" w:hAnsiTheme="majorHAnsi" w:cstheme="majorBidi"/>
-      <w:color w:val="0F4761" w:themeColor="accent1" w:themeShade="BF"/>
-      <w:sz w:val="40"/>
-      <w:szCs w:val="40"/>
-    </w:rPr>
-  </w:style>
-  <w:style w:type="character" w:customStyle="1" w:styleId="berschrift2Zchn">
-    <w:name w:val="Überschrift 2 Zchn"/>
-    <w:basedOn w:val="Absatz-Standardschriftart"/>
-    <w:link w:val="berschrift2"/>
-    <w:uiPriority w:val="9"/>
-    <w:semiHidden/>
-    <w:qFormat/>
-    <w:rsid w:val="00414C9D"/>
-    <w:rPr>
-      <w:rFonts w:asciiTheme="majorHAnsi" w:eastAsiaTheme="majorEastAsia" w:hAnsiTheme="majorHAnsi" w:cstheme="majorBidi"/>
-      <w:color w:val="0F4761" w:themeColor="accent1" w:themeShade="BF"/>
-      <w:sz w:val="32"/>
-      <w:szCs w:val="32"/>
-    </w:rPr>
-  </w:style>
-  <w:style w:type="character" w:customStyle="1" w:styleId="berschrift3Zchn">
-    <w:name w:val="Überschrift 3 Zchn"/>
-    <w:basedOn w:val="Absatz-Standardschriftart"/>
-    <w:link w:val="berschrift3"/>
-    <w:uiPriority w:val="9"/>
-    <w:semiHidden/>
-    <w:qFormat/>
-    <w:rsid w:val="00414C9D"/>
-    <w:rPr>
-      <w:rFonts w:eastAsiaTheme="majorEastAsia" w:cstheme="majorBidi"/>
-      <w:color w:val="0F4761" w:themeColor="accent1" w:themeShade="BF"/>
-      <w:sz w:val="28"/>
-      <w:szCs w:val="28"/>
-    </w:rPr>
-  </w:style>
-  <w:style w:type="character" w:customStyle="1" w:styleId="berschrift4Zchn">
-    <w:name w:val="Überschrift 4 Zchn"/>
-    <w:basedOn w:val="Absatz-Standardschriftart"/>
-    <w:link w:val="berschrift4"/>
-    <w:uiPriority w:val="9"/>
-    <w:semiHidden/>
-    <w:qFormat/>
-    <w:rsid w:val="00414C9D"/>
-    <w:rPr>
-      <w:rFonts w:eastAsiaTheme="majorEastAsia" w:cstheme="majorBidi"/>
-      <w:i/>
-      <w:iCs/>
-      <w:color w:val="0F4761" w:themeColor="accent1" w:themeShade="BF"/>
-    </w:rPr>
-  </w:style>
-  <w:style w:type="character" w:customStyle="1" w:styleId="berschrift5Zchn">
-    <w:name w:val="Überschrift 5 Zchn"/>
-    <w:basedOn w:val="Absatz-Standardschriftart"/>
-    <w:link w:val="berschrift5"/>
-    <w:uiPriority w:val="9"/>
-    <w:semiHidden/>
-    <w:qFormat/>
-    <w:rsid w:val="00414C9D"/>
-    <w:rPr>
-      <w:rFonts w:eastAsiaTheme="majorEastAsia" w:cstheme="majorBidi"/>
-      <w:color w:val="0F4761" w:themeColor="accent1" w:themeShade="BF"/>
-    </w:rPr>
-  </w:style>
-  <w:style w:type="character" w:customStyle="1" w:styleId="berschrift6Zchn">
-    <w:name w:val="Überschrift 6 Zchn"/>
-    <w:basedOn w:val="Absatz-Standardschriftart"/>
-    <w:link w:val="berschrift6"/>
-    <w:uiPriority w:val="9"/>
-    <w:semiHidden/>
-    <w:qFormat/>
-    <w:rsid w:val="00414C9D"/>
-    <w:rPr>
-      <w:rFonts w:eastAsiaTheme="majorEastAsia" w:cstheme="majorBidi"/>
-      <w:i/>
-      <w:iCs/>
-      <w:color w:val="595959" w:themeColor="text1" w:themeTint="A6"/>
-    </w:rPr>
-  </w:style>
-  <w:style w:type="character" w:customStyle="1" w:styleId="berschrift7Zchn">
-    <w:name w:val="Überschrift 7 Zchn"/>
-    <w:basedOn w:val="Absatz-Standardschriftart"/>
-    <w:link w:val="berschrift7"/>
-    <w:uiPriority w:val="9"/>
-    <w:semiHidden/>
-    <w:qFormat/>
-    <w:rsid w:val="00414C9D"/>
-    <w:rPr>
-      <w:rFonts w:eastAsiaTheme="majorEastAsia" w:cstheme="majorBidi"/>
-      <w:color w:val="595959" w:themeColor="text1" w:themeTint="A6"/>
-    </w:rPr>
-  </w:style>
-  <w:style w:type="character" w:customStyle="1" w:styleId="berschrift8Zchn">
-    <w:name w:val="Überschrift 8 Zchn"/>
-    <w:basedOn w:val="Absatz-Standardschriftart"/>
-    <w:link w:val="berschrift8"/>
-    <w:uiPriority w:val="9"/>
-    <w:semiHidden/>
-    <w:qFormat/>
-    <w:rsid w:val="00414C9D"/>
-    <w:rPr>
-      <w:rFonts w:eastAsiaTheme="majorEastAsia" w:cstheme="majorBidi"/>
-      <w:i/>
-      <w:iCs/>
-      <w:color w:val="272727" w:themeColor="text1" w:themeTint="D8"/>
-    </w:rPr>
-  </w:style>
-  <w:style w:type="character" w:customStyle="1" w:styleId="berschrift9Zchn">
-    <w:name w:val="Überschrift 9 Zchn"/>
-    <w:basedOn w:val="Absatz-Standardschriftart"/>
-    <w:link w:val="berschrift9"/>
-    <w:uiPriority w:val="9"/>
-    <w:semiHidden/>
-    <w:qFormat/>
-    <w:rsid w:val="00414C9D"/>
-    <w:rPr>
-      <w:rFonts w:eastAsiaTheme="majorEastAsia" w:cstheme="majorBidi"/>
-      <w:color w:val="272727" w:themeColor="text1" w:themeTint="D8"/>
-    </w:rPr>
-  </w:style>
-  <w:style w:type="character" w:customStyle="1" w:styleId="TitelZchn">
-    <w:name w:val="Titel Zchn"/>
-    <w:basedOn w:val="Absatz-Standardschriftart"/>
-    <w:link w:val="Titel"/>
-    <w:uiPriority w:val="10"/>
-    <w:qFormat/>
-    <w:rsid w:val="00414C9D"/>
-    <w:rPr>
-      <w:rFonts w:asciiTheme="majorHAnsi" w:eastAsiaTheme="majorEastAsia" w:hAnsiTheme="majorHAnsi" w:cstheme="majorBidi"/>
-      <w:spacing w:val="-10"/>
-      <w:kern w:val="2"/>
-      <w:sz w:val="56"/>
-      <w:szCs w:val="56"/>
-    </w:rPr>
-  </w:style>
-  <w:style w:type="character" w:customStyle="1" w:styleId="UntertitelZchn">
-    <w:name w:val="Untertitel Zchn"/>
-    <w:basedOn w:val="Absatz-Standardschriftart"/>
-    <w:link w:val="Untertitel"/>
-    <w:uiPriority w:val="11"/>
-    <w:qFormat/>
-    <w:rsid w:val="00414C9D"/>
-    <w:rPr>
-      <w:rFonts w:eastAsiaTheme="majorEastAsia" w:cstheme="majorBidi"/>
-      <w:color w:val="595959" w:themeColor="text1" w:themeTint="A6"/>
-      <w:spacing w:val="15"/>
-      <w:sz w:val="28"/>
-      <w:szCs w:val="28"/>
-    </w:rPr>
-  </w:style>
-  <w:style w:type="character" w:customStyle="1" w:styleId="ZitatZchn">
-    <w:name w:val="Zitat Zchn"/>
-    <w:basedOn w:val="Absatz-Standardschriftart"/>
-    <w:link w:val="Zitat"/>
-    <w:uiPriority w:val="29"/>
-    <w:qFormat/>
-    <w:rsid w:val="00414C9D"/>
-    <w:rPr>
-      <w:i/>
-      <w:iCs/>
-      <w:color w:val="404040" w:themeColor="text1" w:themeTint="BF"/>
-    </w:rPr>
-  </w:style>
-  <w:style w:type="character" w:styleId="IntensiveHervorhebung">
-    <w:name w:val="Intense Emphasis"/>
-    <w:basedOn w:val="Absatz-Standardschriftart"/>
-    <w:uiPriority w:val="21"/>
-    <w:qFormat/>
-    <w:rsid w:val="00414C9D"/>
-    <w:rPr>
-      <w:i/>
-      <w:iCs/>
-      <w:color w:val="0F4761" w:themeColor="accent1" w:themeShade="BF"/>
-    </w:rPr>
-  </w:style>
-  <w:style w:type="character" w:customStyle="1" w:styleId="IntensivesZitatZchn">
-    <w:name w:val="Intensives Zitat Zchn"/>
-    <w:basedOn w:val="Absatz-Standardschriftart"/>
-    <w:link w:val="IntensivesZitat"/>
-    <w:uiPriority w:val="30"/>
-    <w:qFormat/>
-    <w:rsid w:val="00414C9D"/>
-    <w:rPr>
-      <w:i/>
-      <w:iCs/>
-      <w:color w:val="0F4761" w:themeColor="accent1" w:themeShade="BF"/>
-    </w:rPr>
-  </w:style>
-  <w:style w:type="character" w:styleId="IntensiverVerweis">
-    <w:name w:val="Intense Reference"/>
-    <w:basedOn w:val="Absatz-Standardschriftart"/>
-    <w:uiPriority w:val="32"/>
-    <w:qFormat/>
-    <w:rsid w:val="00414C9D"/>
-    <w:rPr>
-      <w:b/>
-      <w:bCs/>
-      <w:smallCaps/>
-      <w:color w:val="0F4761" w:themeColor="accent1" w:themeShade="BF"/>
-      <w:spacing w:val="5"/>
-    </w:rPr>
-  </w:style>
-  <w:style w:type="character" w:customStyle="1" w:styleId="Aufzhlungszeichen1">
-    <w:name w:val="Aufzählungszeichen1"/>
-    <w:qFormat/>
-    <w:rPr>
-      <w:rFonts w:ascii="OpenSymbol" w:eastAsia="OpenSymbol" w:hAnsi="OpenSymbol" w:cs="OpenSymbol"/>
-    </w:rPr>
-  </w:style>
-  <w:style w:type="paragraph" w:customStyle="1" w:styleId="berschrift">
-    <w:name w:val="Überschrift"/>
-    <w:basedOn w:val="Standard"/>
-    <w:next w:val="Textkrper"/>
-    <w:qFormat/>
-    <w:pPr>
-      <w:keepNext/>
-      <w:spacing w:before="240" w:after="120"/>
-    </w:pPr>
-    <w:rPr>
-      <w:rFonts w:ascii="Liberation Sans" w:eastAsia="PingFang SC" w:hAnsi="Liberation Sans" w:cs="Arial Unicode MS"/>
-      <w:sz w:val="28"/>
-      <w:szCs w:val="28"/>
-    </w:rPr>
-  </w:style>
-  <w:style w:type="paragraph" w:styleId="Textkrper">
-    <w:name w:val="Body Text"/>
-    <w:basedOn w:val="Standard"/>
-    <w:pPr>
-      <w:spacing w:after="140" w:line="276" w:lineRule="auto"/>
-    </w:pPr>
-  </w:style>
-  <w:style w:type="paragraph" w:styleId="Liste">
-    <w:name w:val="List"/>
-    <w:basedOn w:val="Textkrper"/>
-    <w:rPr>
-      <w:rFonts w:cs="Arial Unicode MS"/>
-    </w:rPr>
-  </w:style>
-  <w:style w:type="paragraph" w:styleId="Beschriftung">
-    <w:name w:val="caption"/>
-    <w:basedOn w:val="Standard"/>
-    <w:qFormat/>
-    <w:pPr>
-      <w:suppressLineNumbers/>
-      <w:spacing w:before="120" w:after="120"/>
-    </w:pPr>
-    <w:rPr>
-      <w:rFonts w:cs="Arial Unicode MS"/>
-      <w:i/>
-      <w:iCs/>
-    </w:rPr>
-  </w:style>
-  <w:style w:type="paragraph" w:customStyle="1" w:styleId="Verzeichnis">
-    <w:name w:val="Verzeichnis"/>
-    <w:basedOn w:val="Standard"/>
-    <w:qFormat/>
-    <w:pPr>
-      <w:suppressLineNumbers/>
-    </w:pPr>
-    <w:rPr>
-      <w:rFonts w:cs="Arial Unicode MS"/>
-    </w:rPr>
-  </w:style>
-  <w:style w:type="paragraph" w:styleId="Titel">
-    <w:name w:val="Title"/>
-    <w:basedOn w:val="Standard"/>
-    <w:next w:val="Standard"/>
-    <w:link w:val="TitelZchn"/>
-    <w:uiPriority w:val="10"/>
-    <w:qFormat/>
-    <w:rsid w:val="00414C9D"/>
-    <w:pPr>
-      <w:spacing w:after="80"/>
-      <w:contextualSpacing/>
-    </w:pPr>
-    <w:rPr>
-      <w:rFonts w:asciiTheme="majorHAnsi" w:eastAsiaTheme="majorEastAsia" w:hAnsiTheme="majorHAnsi" w:cstheme="majorBidi"/>
-      <w:spacing w:val="-10"/>
-      <w:sz w:val="56"/>
-      <w:szCs w:val="56"/>
-    </w:rPr>
-  </w:style>
-  <w:style w:type="paragraph" w:styleId="Untertitel">
-    <w:name w:val="Subtitle"/>
-    <w:basedOn w:val="Standard"/>
-    <w:next w:val="Standard"/>
-    <w:link w:val="UntertitelZchn"/>
-    <w:uiPriority w:val="11"/>
-    <w:qFormat/>
-    <w:rsid w:val="00414C9D"/>
-    <w:pPr>
-      <w:spacing w:after="160"/>
-    </w:pPr>
-    <w:rPr>
-      <w:rFonts w:eastAsiaTheme="majorEastAsia" w:cstheme="majorBidi"/>
-      <w:color w:val="595959" w:themeColor="text1" w:themeTint="A6"/>
-      <w:spacing w:val="15"/>
-      <w:sz w:val="28"/>
-      <w:szCs w:val="28"/>
-    </w:rPr>
-  </w:style>
-  <w:style w:type="paragraph" w:styleId="Zitat">
-    <w:name w:val="Quote"/>
-    <w:basedOn w:val="Standard"/>
-    <w:next w:val="Standard"/>
-    <w:link w:val="ZitatZchn"/>
-    <w:uiPriority w:val="29"/>
-    <w:qFormat/>
-    <w:rsid w:val="00414C9D"/>
-    <w:pPr>
-      <w:spacing w:before="160" w:after="160"/>
-      <w:jc w:val="center"/>
-    </w:pPr>
-    <w:rPr>
-      <w:i/>
-      <w:iCs/>
-      <w:color w:val="404040" w:themeColor="text1" w:themeTint="BF"/>
-    </w:rPr>
-  </w:style>
-  <w:style w:type="paragraph" w:styleId="Listenabsatz">
-    <w:name w:val="List Paragraph"/>
-    <w:basedOn w:val="Standard"/>
-    <w:uiPriority w:val="34"/>
-    <w:qFormat/>
-    <w:rsid w:val="00414C9D"/>
-    <w:pPr>
-      <w:ind w:left="720"/>
-      <w:contextualSpacing/>
-    </w:pPr>
-  </w:style>
-  <w:style w:type="paragraph" w:styleId="IntensivesZitat">
-    <w:name w:val="Intense Quote"/>
-    <w:basedOn w:val="Standard"/>
-    <w:next w:val="Standard"/>
-    <w:link w:val="IntensivesZitatZchn"/>
-    <w:uiPriority w:val="30"/>
-    <w:qFormat/>
-    <w:rsid w:val="00414C9D"/>
-    <w:pPr>
-      <w:pBdr>
-        <w:top w:val="single" w:sz="4" w:space="10" w:color="0F4761" w:themeColor="accent1" w:themeShade="BF"/>
-        <w:bottom w:val="single" w:sz="4" w:space="10" w:color="0F4761" w:themeColor="accent1" w:themeShade="BF"/>
-      </w:pBdr>
-      <w:spacing w:before="360" w:after="360"/>
-      <w:ind w:left="864" w:right="864"/>
-      <w:jc w:val="center"/>
-    </w:pPr>
-    <w:rPr>
-      <w:i/>
-      <w:iCs/>
-      <w:color w:val="0F4761" w:themeColor="accent1" w:themeShade="BF"/>
-    </w:rPr>
-  </w:style>
 </w:styles>
 </file>
 
 <file path=word/theme/theme1.xml><?xml version="1.0" encoding="utf-8"?>
-<a:theme xmlns:a="http://schemas.openxmlformats.org/drawingml/2006/main" name="Office">
+<a:theme xmlns:a="http://schemas.openxmlformats.org/drawingml/2006/main" xmlns:r="http://schemas.openxmlformats.org/officeDocument/2006/relationships" name="Office">
   <a:themeElements>
     <a:clrScheme name="Office">
       <a:dk1>
         <a:srgbClr val="000000"/>
       </a:dk1>
       <a:lt1>
-        <a:srgbClr val="FFFFFF"/>
+        <a:srgbClr val="ffffff"/>
       </a:lt1>
       <a:dk2>
-        <a:srgbClr val="0E2841"/>
+        <a:srgbClr val="0e2841"/>
       </a:dk2>
       <a:lt2>
-        <a:srgbClr val="E8E8E8"/>
+        <a:srgbClr val="e8e8e8"/>
       </a:lt2>
       <a:accent1>
         <a:srgbClr val="156082"/>
       </a:accent1>
       <a:accent2>
-        <a:srgbClr val="E97132"/>
+        <a:srgbClr val="e97132"/>
       </a:accent2>
       <a:accent3>
-        <a:srgbClr val="196B24"/>
+        <a:srgbClr val="196b24"/>
       </a:accent3>
       <a:accent4>
-        <a:srgbClr val="0F9ED5"/>
+        <a:srgbClr val="0f9ed5"/>
       </a:accent4>
       <a:accent5>
-        <a:srgbClr val="A02B93"/>
+        <a:srgbClr val="a02b93"/>
       </a:accent5>
       <a:accent6>
-        <a:srgbClr val="4EA72E"/>
+        <a:srgbClr val="4ea72e"/>
       </a:accent6>
       <a:hlink>
         <a:srgbClr val="467886"/>
       </a:hlink>
       <a:folHlink>
-        <a:srgbClr val="96607D"/>
+        <a:srgbClr val="96607d"/>
       </a:folHlink>
     </a:clrScheme>
     <a:fontScheme name="Office">
       <a:majorFont>
-        <a:latin typeface="Aptos Display" panose="02110004020202020204"/>
+        <a:latin typeface="Aptos Display" panose="02110004020202020204" pitchFamily="0" charset="1"/>
         <a:ea typeface=""/>
         <a:cs typeface=""/>
       </a:majorFont>
       <a:minorFont>
-        <a:latin typeface="Aptos" panose="02110004020202020204"/>
+        <a:latin typeface="Aptos" panose="02110004020202020204" pitchFamily="0" charset="1"/>
         <a:ea typeface=""/>
         <a:cs typeface=""/>
       </a:minorFont>
@@ -3332,7 +3136,7 @@
             </a:gs>
           </a:gsLst>
           <a:lin ang="5400000" scaled="0"/>
-          <a:tileRect/>
+          <a:tileRect l="0" t="0" r="0" b="0"/>
         </a:gradFill>
         <a:gradFill>
           <a:gsLst>
@@ -3356,7 +3160,7 @@
             </a:gs>
           </a:gsLst>
           <a:lin ang="5400000" scaled="0"/>
-          <a:tileRect/>
+          <a:tileRect l="0" t="0" r="0" b="0"/>
         </a:gradFill>
       </a:fillStyleLst>
       <a:lnStyleLst>
@@ -3416,12 +3220,10 @@
             </a:gs>
           </a:gsLst>
           <a:lin ang="5400000" scaled="0"/>
-          <a:tileRect/>
+          <a:tileRect l="0" t="0" r="0" b="0"/>
         </a:gradFill>
       </a:bgFillStyleLst>
     </a:fmtScheme>
   </a:themeElements>
-  <a:objectDefaults/>
-  <a:extraClrSchemeLst/>
 </a:theme>
 </file>
</xml_diff>

<commit_message>
add potential exclusion factors to preregistration
</commit_message>
<xml_diff>
--- a/Preregistration_GinaRose_frenchPassive.docx
+++ b/Preregistration_GinaRose_frenchPassive.docx
@@ -980,7 +980,35 @@
         <w:rPr>
           <w:lang w:val="en-US"/>
         </w:rPr>
-        <w:t>tense of the verb?</w:t>
+        <w:t xml:space="preserve">tense of the verb? </w:t>
+      </w:r>
+      <w:r>
+        <w:rPr>
+          <w:lang w:val="en-US"/>
+        </w:rPr>
+        <w:t>(temps composé vs. présent)</w:t>
+      </w:r>
+    </w:p>
+    <w:p>
+      <w:pPr>
+        <w:pStyle w:val="ListParagraph"/>
+        <w:numPr>
+          <w:ilvl w:val="1"/>
+          <w:numId w:val="6"/>
+        </w:numPr>
+        <w:rPr/>
+      </w:pPr>
+      <w:r>
+        <w:rPr>
+          <w:lang w:val="en-US"/>
+        </w:rPr>
+        <w:t>n</w:t>
+      </w:r>
+      <w:r>
+        <w:rPr>
+          <w:lang w:val="en-US"/>
+        </w:rPr>
+        <w:t>egations / complex phrases?</w:t>
       </w:r>
     </w:p>
     <w:p>

</xml_diff>

<commit_message>
pregistration logistic regression details
</commit_message>
<xml_diff>
--- a/Preregistration_GinaRose_frenchPassive.docx
+++ b/Preregistration_GinaRose_frenchPassive.docx
@@ -1146,9 +1146,23 @@
           <w:numId w:val="5"/>
         </w:numPr>
       </w:pPr>
+      <w:r>
+        <w:t>Mixed-</w:t>
+      </w:r>
       <w:proofErr w:type="spellStart"/>
       <w:r>
-        <w:t>Logistic</w:t>
+        <w:t>effects</w:t>
+      </w:r>
+      <w:proofErr w:type="spellEnd"/>
+      <w:r>
+        <w:t xml:space="preserve"> </w:t>
+      </w:r>
+      <w:proofErr w:type="spellStart"/>
+      <w:r>
+        <w:t>l</w:t>
+      </w:r>
+      <w:r>
+        <w:t>ogistic</w:t>
       </w:r>
       <w:proofErr w:type="spellEnd"/>
       <w:r>
@@ -1175,14 +1189,122 @@
         <w:rPr>
           <w:lang w:val="en-US"/>
         </w:rPr>
-        <w:t xml:space="preserve">The model will calculate the probability that a given construction is realized with „se </w:t>
+        <w:t>Maximal model and backpropagation</w:t>
+      </w:r>
+    </w:p>
+    <w:p>
+      <w:pPr>
+        <w:pStyle w:val="Listenabsatz"/>
+        <w:ind w:left="1800"/>
+        <w:rPr>
+          <w:lang w:val="en-US"/>
+        </w:rPr>
+      </w:pPr>
+      <w:r>
+        <w:rPr>
+          <w:lang w:val="en-US"/>
+        </w:rPr>
+        <w:t xml:space="preserve">1. </w:t>
+      </w:r>
+      <w:r>
+        <w:rPr>
+          <w:lang w:val="en-US"/>
+        </w:rPr>
+        <w:t>Remov</w:t>
+      </w:r>
+      <w:r>
+        <w:rPr>
+          <w:lang w:val="en-US"/>
+        </w:rPr>
+        <w:t>e insignificant interactions</w:t>
+      </w:r>
+    </w:p>
+    <w:p>
+      <w:pPr>
+        <w:pStyle w:val="Listenabsatz"/>
+        <w:ind w:left="1800"/>
+        <w:rPr>
+          <w:lang w:val="en-US"/>
+        </w:rPr>
+      </w:pPr>
+      <w:r>
+        <w:rPr>
+          <w:lang w:val="en-US"/>
+        </w:rPr>
+        <w:t>2. Remove insignificant</w:t>
+      </w:r>
+      <w:r>
+        <w:rPr>
+          <w:lang w:val="en-US"/>
+        </w:rPr>
+        <w:t xml:space="preserve"> v</w:t>
+      </w:r>
+      <w:r>
+        <w:rPr>
+          <w:lang w:val="en-US"/>
+        </w:rPr>
+        <w:t>a</w:t>
+      </w:r>
+      <w:r>
+        <w:rPr>
+          <w:lang w:val="en-US"/>
+        </w:rPr>
+        <w:t>riable</w:t>
+      </w:r>
+      <w:r>
+        <w:rPr>
+          <w:lang w:val="en-US"/>
+        </w:rPr>
+        <w:t>s</w:t>
+      </w:r>
+      <w:r>
+        <w:rPr>
+          <w:lang w:val="en-US"/>
+        </w:rPr>
+        <w:t xml:space="preserve"> </w:t>
+      </w:r>
+      <w:r>
+        <w:rPr>
+          <w:lang w:val="en-US"/>
+        </w:rPr>
+        <w:t xml:space="preserve">(one by one) </w:t>
+      </w:r>
+      <w:r>
+        <w:rPr>
+          <w:lang w:val="en-US"/>
+        </w:rPr>
+        <w:t>to f</w:t>
+      </w:r>
+      <w:r>
+        <w:rPr>
+          <w:lang w:val="en-US"/>
+        </w:rPr>
+        <w:t>i</w:t>
+      </w:r>
+      <w:r>
+        <w:rPr>
+          <w:lang w:val="en-US"/>
+        </w:rPr>
+        <w:t>nd the best fit</w:t>
+      </w:r>
+      <w:r>
+        <w:rPr>
+          <w:lang w:val="en-US"/>
+        </w:rPr>
+        <w:t xml:space="preserve">ting </w:t>
       </w:r>
       <w:proofErr w:type="gramStart"/>
       <w:r>
         <w:rPr>
           <w:lang w:val="en-US"/>
         </w:rPr>
-        <w:t>faire“</w:t>
+        <w:t>model</w:t>
+      </w:r>
+      <w:r>
+        <w:rPr>
+          <w:lang w:val="en-US"/>
+        </w:rPr>
+        <w:t xml:space="preserve"> ?</w:t>
       </w:r>
       <w:proofErr w:type="gramEnd"/>
     </w:p>
@@ -1201,8 +1323,16 @@
         <w:rPr>
           <w:lang w:val="en-US"/>
         </w:rPr>
-        <w:t>The predictor variables will be normalized (log of the odds)</w:t>
-      </w:r>
+        <w:t xml:space="preserve">The model will calculate the probability that a given construction is realized with „se </w:t>
+      </w:r>
+      <w:proofErr w:type="gramStart"/>
+      <w:r>
+        <w:rPr>
+          <w:lang w:val="en-US"/>
+        </w:rPr>
+        <w:t>faire“</w:t>
+      </w:r>
+      <w:proofErr w:type="gramEnd"/>
     </w:p>
     <w:p>
       <w:pPr>
@@ -1219,6 +1349,24 @@
         <w:rPr>
           <w:lang w:val="en-US"/>
         </w:rPr>
+        <w:t>The predictor variables will be normalized (log of the odds)</w:t>
+      </w:r>
+    </w:p>
+    <w:p>
+      <w:pPr>
+        <w:pStyle w:val="Listenabsatz"/>
+        <w:numPr>
+          <w:ilvl w:val="0"/>
+          <w:numId w:val="5"/>
+        </w:numPr>
+        <w:rPr>
+          <w:lang w:val="en-US"/>
+        </w:rPr>
+      </w:pPr>
+      <w:r>
+        <w:rPr>
+          <w:lang w:val="en-US"/>
+        </w:rPr>
         <w:t xml:space="preserve">Random effects (to avoid individual effects): </w:t>
       </w:r>
     </w:p>
@@ -1429,6 +1577,7 @@
         <w:rPr>
           <w:lang w:val="en-US"/>
         </w:rPr>
+        <w:lastRenderedPageBreak/>
         <w:t>Sample size is probably going to be determined by the amount of “se faire” constructions that are very few in proportion.</w:t>
       </w:r>
     </w:p>

</xml_diff>

<commit_message>
preregistration notes etre sampling
</commit_message>
<xml_diff>
--- a/Preregistration_GinaRose_frenchPassive.docx
+++ b/Preregistration_GinaRose_frenchPassive.docx
@@ -1,29 +1,21 @@
 
 <file path=word/document.xml><?xml version="1.0" encoding="utf-8"?>
-<w:document xmlns:o="urn:schemas-microsoft-com:office:office" xmlns:r="http://schemas.openxmlformats.org/officeDocument/2006/relationships" xmlns:v="urn:schemas-microsoft-com:vml" xmlns:w="http://schemas.openxmlformats.org/wordprocessingml/2006/main" xmlns:w10="urn:schemas-microsoft-com:office:word" xmlns:wp="http://schemas.openxmlformats.org/drawingml/2006/wordprocessingDrawing" xmlns:wps="http://schemas.microsoft.com/office/word/2010/wordprocessingShape" xmlns:wpg="http://schemas.microsoft.com/office/word/2010/wordprocessingGroup" xmlns:mc="http://schemas.openxmlformats.org/markup-compatibility/2006" xmlns:wp14="http://schemas.microsoft.com/office/word/2010/wordprocessingDrawing" xmlns:w14="http://schemas.microsoft.com/office/word/2010/wordml" xmlns:w15="http://schemas.microsoft.com/office/word/2012/wordml" mc:Ignorable="w14 wp14 w15">
+<w:document xmlns:wpc="http://schemas.microsoft.com/office/word/2010/wordprocessingCanvas" xmlns:cx="http://schemas.microsoft.com/office/drawing/2014/chartex" xmlns:cx1="http://schemas.microsoft.com/office/drawing/2015/9/8/chartex" xmlns:cx2="http://schemas.microsoft.com/office/drawing/2015/10/21/chartex" xmlns:cx3="http://schemas.microsoft.com/office/drawing/2016/5/9/chartex" xmlns:cx4="http://schemas.microsoft.com/office/drawing/2016/5/10/chartex" xmlns:cx5="http://schemas.microsoft.com/office/drawing/2016/5/11/chartex" xmlns:cx6="http://schemas.microsoft.com/office/drawing/2016/5/12/chartex" xmlns:cx7="http://schemas.microsoft.com/office/drawing/2016/5/13/chartex" xmlns:cx8="http://schemas.microsoft.com/office/drawing/2016/5/14/chartex" xmlns:mc="http://schemas.openxmlformats.org/markup-compatibility/2006" xmlns:aink="http://schemas.microsoft.com/office/drawing/2016/ink" xmlns:am3d="http://schemas.microsoft.com/office/drawing/2017/model3d" xmlns:o="urn:schemas-microsoft-com:office:office" xmlns:oel="http://schemas.microsoft.com/office/2019/extlst" xmlns:r="http://schemas.openxmlformats.org/officeDocument/2006/relationships" xmlns:m="http://schemas.openxmlformats.org/officeDocument/2006/math" xmlns:v="urn:schemas-microsoft-com:vml" xmlns:wp14="http://schemas.microsoft.com/office/word/2010/wordprocessingDrawing" xmlns:wp="http://schemas.openxmlformats.org/drawingml/2006/wordprocessingDrawing" xmlns:w10="urn:schemas-microsoft-com:office:word" xmlns:w="http://schemas.openxmlformats.org/wordprocessingml/2006/main" xmlns:w14="http://schemas.microsoft.com/office/word/2010/wordml" xmlns:w15="http://schemas.microsoft.com/office/word/2012/wordml" xmlns:w16cex="http://schemas.microsoft.com/office/word/2018/wordml/cex" xmlns:w16cid="http://schemas.microsoft.com/office/word/2016/wordml/cid" xmlns:w16="http://schemas.microsoft.com/office/word/2018/wordml" xmlns:w16du="http://schemas.microsoft.com/office/word/2023/wordml/word16du" xmlns:w16sdtdh="http://schemas.microsoft.com/office/word/2020/wordml/sdtdatahash" xmlns:w16sdtfl="http://schemas.microsoft.com/office/word/2024/wordml/sdtformatlock" xmlns:w16se="http://schemas.microsoft.com/office/word/2015/wordml/symex" xmlns:wpg="http://schemas.microsoft.com/office/word/2010/wordprocessingGroup" xmlns:wpi="http://schemas.microsoft.com/office/word/2010/wordprocessingInk" xmlns:wne="http://schemas.microsoft.com/office/word/2006/wordml" xmlns:wps="http://schemas.microsoft.com/office/word/2010/wordprocessingShape" mc:Ignorable="w14 w15 w16se w16cid w16 w16cex w16sdtdh w16sdtfl w16du wp14">
   <w:body>
     <w:p>
-      <w:pPr>
-        <w:pStyle w:val="Normal"/>
-        <w:rPr/>
-      </w:pPr>
-      <w:r>
-        <w:rPr/>
-        <w:t>Preregistration:</w:t>
-      </w:r>
-    </w:p>
-    <w:p>
-      <w:pPr>
-        <w:pStyle w:val="Normal"/>
-        <w:rPr/>
-      </w:pPr>
-      <w:r>
-        <w:rPr/>
-      </w:r>
-    </w:p>
-    <w:p>
-      <w:pPr>
-        <w:pStyle w:val="ListParagraph"/>
+      <w:proofErr w:type="spellStart"/>
+      <w:r>
+        <w:t>Preregistration</w:t>
+      </w:r>
+      <w:proofErr w:type="spellEnd"/>
+      <w:r>
+        <w:t>:</w:t>
+      </w:r>
+    </w:p>
+    <w:p/>
+    <w:p>
+      <w:pPr>
+        <w:pStyle w:val="Listenabsatz"/>
         <w:numPr>
           <w:ilvl w:val="0"/>
           <w:numId w:val="1"/>
@@ -41,12 +33,7 @@
     </w:p>
     <w:p>
       <w:pPr>
-        <w:pStyle w:val="ListParagraph"/>
-        <w:numPr>
-          <w:ilvl w:val="0"/>
-          <w:numId w:val="0"/>
-        </w:numPr>
-        <w:ind w:hanging="0" w:left="720"/>
+        <w:pStyle w:val="Listenabsatz"/>
         <w:rPr>
           <w:lang w:val="en-US"/>
         </w:rPr>
@@ -56,67 +43,94 @@
           <w:lang w:val="en-US"/>
         </w:rPr>
         <w:br/>
-        <w:t xml:space="preserve">We will use </w:t>
-      </w:r>
-      <w:r>
-        <w:rPr>
-          <w:lang w:val="en-US"/>
-        </w:rPr>
-        <w:t>the</w:t>
-      </w:r>
-      <w:r>
-        <w:rPr>
-          <w:lang w:val="en-US"/>
-        </w:rPr>
-        <w:t xml:space="preserve"> </w:t>
-      </w:r>
-      <w:r>
-        <w:rPr>
-          <w:lang w:val="en-US"/>
-        </w:rPr>
-        <w:t xml:space="preserve">French open source </w:t>
-      </w:r>
-      <w:r>
-        <w:rPr>
-          <w:lang w:val="en-US"/>
-        </w:rPr>
-        <w:t xml:space="preserve">corpus </w:t>
-      </w:r>
-      <w:r>
-        <w:rPr>
-          <w:lang w:val="en-US"/>
-        </w:rPr>
-        <w:t>ParlaMint 2.0 and extract our sample from Sketch Engine with a se</w:t>
-      </w:r>
-      <w:r>
-        <w:rPr>
-          <w:rFonts w:eastAsia="Aptos" w:cs="" w:cstheme="minorBidi" w:eastAsiaTheme="minorHAnsi"/>
-          <w:color w:val="auto"/>
-          <w:kern w:val="2"/>
-          <w:sz w:val="24"/>
-          <w:szCs w:val="24"/>
-          <w:lang w:val="en-US" w:eastAsia="en-US" w:bidi="ar-SA"/>
-          <w14:ligatures w14:val="standardContextual"/>
-        </w:rPr>
-        <w:t>mi-automatic approach (CQL and manual filtering). We have already extracted a sample of 1,193 "se faire" constructions via CQL expression. → Manual filtering beforehand?</w:t>
-      </w:r>
-    </w:p>
-    <w:p>
-      <w:pPr>
-        <w:pStyle w:val="ListParagraph"/>
-        <w:rPr>
-          <w:lang w:val="en-US"/>
-        </w:rPr>
-      </w:pPr>
-      <w:r>
-        <w:rPr>
-          <w:lang w:val="en-US"/>
-        </w:rPr>
-      </w:r>
-    </w:p>
-    <w:p>
-      <w:pPr>
-        <w:pStyle w:val="ListParagraph"/>
+        <w:t xml:space="preserve">We will use the French </w:t>
+      </w:r>
+      <w:proofErr w:type="gramStart"/>
+      <w:r>
+        <w:rPr>
+          <w:lang w:val="en-US"/>
+        </w:rPr>
+        <w:t>open source</w:t>
+      </w:r>
+      <w:proofErr w:type="gramEnd"/>
+      <w:r>
+        <w:rPr>
+          <w:lang w:val="en-US"/>
+        </w:rPr>
+        <w:t xml:space="preserve"> corpus </w:t>
+      </w:r>
+      <w:proofErr w:type="spellStart"/>
+      <w:r>
+        <w:rPr>
+          <w:lang w:val="en-US"/>
+        </w:rPr>
+        <w:t>ParlaMint</w:t>
+      </w:r>
+      <w:proofErr w:type="spellEnd"/>
+      <w:r>
+        <w:rPr>
+          <w:lang w:val="en-US"/>
+        </w:rPr>
+        <w:t xml:space="preserve"> 2.0 and extract our sample from Sketch Engine with a semi-automatic approach (CQL and manual filtering). We have already extracted a sample of 1,193 "se faire" constructions via CQL expression</w:t>
+      </w:r>
+      <w:r>
+        <w:rPr>
+          <w:lang w:val="en-US"/>
+        </w:rPr>
+        <w:t xml:space="preserve">. </w:t>
+      </w:r>
+      <w:r>
+        <w:rPr>
+          <w:lang w:val="en-US"/>
+        </w:rPr>
+        <w:t>→ Manual filtering beforehand</w:t>
+      </w:r>
+      <w:r>
+        <w:rPr>
+          <w:lang w:val="en-US"/>
+        </w:rPr>
+        <w:t>!</w:t>
+      </w:r>
+    </w:p>
+    <w:p>
+      <w:pPr>
+        <w:pStyle w:val="Listenabsatz"/>
+        <w:rPr>
+          <w:lang w:val="en-US"/>
+        </w:rPr>
+      </w:pPr>
+      <w:r>
+        <w:rPr>
+          <w:lang w:val="en-US"/>
+        </w:rPr>
+        <w:t xml:space="preserve">(CQL for </w:t>
+      </w:r>
+      <w:proofErr w:type="spellStart"/>
+      <w:r>
+        <w:rPr>
+          <w:lang w:val="en-US"/>
+        </w:rPr>
+        <w:t>être</w:t>
+      </w:r>
+      <w:proofErr w:type="spellEnd"/>
+      <w:r>
+        <w:rPr>
+          <w:lang w:val="en-US"/>
+        </w:rPr>
+        <w:t xml:space="preserve"> construction to have an approximation of ratio of constructions)</w:t>
+      </w:r>
+    </w:p>
+    <w:p>
+      <w:pPr>
+        <w:pStyle w:val="Listenabsatz"/>
+        <w:rPr>
+          <w:lang w:val="en-US"/>
+        </w:rPr>
+      </w:pPr>
+    </w:p>
+    <w:p>
+      <w:pPr>
+        <w:pStyle w:val="Listenabsatz"/>
         <w:numPr>
           <w:ilvl w:val="0"/>
           <w:numId w:val="1"/>
@@ -134,20 +148,15 @@
     </w:p>
     <w:p>
       <w:pPr>
-        <w:pStyle w:val="ListParagraph"/>
-        <w:rPr>
-          <w:lang w:val="en-US"/>
-        </w:rPr>
-      </w:pPr>
-      <w:r>
-        <w:rPr>
-          <w:lang w:val="en-US"/>
-        </w:rPr>
-      </w:r>
-    </w:p>
-    <w:p>
-      <w:pPr>
-        <w:pStyle w:val="ListParagraph"/>
+        <w:pStyle w:val="Listenabsatz"/>
+        <w:rPr>
+          <w:lang w:val="en-US"/>
+        </w:rPr>
+      </w:pPr>
+    </w:p>
+    <w:p>
+      <w:pPr>
+        <w:pStyle w:val="Listenabsatz"/>
         <w:numPr>
           <w:ilvl w:val="0"/>
           <w:numId w:val="2"/>
@@ -160,12 +169,26 @@
         <w:rPr>
           <w:lang w:val="en-US"/>
         </w:rPr>
-        <w:t>What factors influence the “se faire” vs. “être” passive alternation in French?</w:t>
-      </w:r>
-    </w:p>
-    <w:p>
-      <w:pPr>
-        <w:pStyle w:val="ListParagraph"/>
+        <w:t>What factors influence the “se faire” vs. “</w:t>
+      </w:r>
+      <w:proofErr w:type="spellStart"/>
+      <w:r>
+        <w:rPr>
+          <w:lang w:val="en-US"/>
+        </w:rPr>
+        <w:t>être</w:t>
+      </w:r>
+      <w:proofErr w:type="spellEnd"/>
+      <w:r>
+        <w:rPr>
+          <w:lang w:val="en-US"/>
+        </w:rPr>
+        <w:t>” passive alternation in French?</w:t>
+      </w:r>
+    </w:p>
+    <w:p>
+      <w:pPr>
+        <w:pStyle w:val="Listenabsatz"/>
         <w:numPr>
           <w:ilvl w:val="0"/>
           <w:numId w:val="2"/>
@@ -178,12 +201,26 @@
         <w:rPr>
           <w:lang w:val="en-US"/>
         </w:rPr>
-        <w:t>In other words: what factors influence speakers’ choice between the “se faire” and the “être” passive construction?</w:t>
-      </w:r>
-    </w:p>
-    <w:p>
-      <w:pPr>
-        <w:pStyle w:val="ListParagraph"/>
+        <w:t>In other words: what factors influence speakers’ choice between the “se faire” and the “</w:t>
+      </w:r>
+      <w:proofErr w:type="spellStart"/>
+      <w:r>
+        <w:rPr>
+          <w:lang w:val="en-US"/>
+        </w:rPr>
+        <w:t>être</w:t>
+      </w:r>
+      <w:proofErr w:type="spellEnd"/>
+      <w:r>
+        <w:rPr>
+          <w:lang w:val="en-US"/>
+        </w:rPr>
+        <w:t>” passive construction?</w:t>
+      </w:r>
+    </w:p>
+    <w:p>
+      <w:pPr>
+        <w:pStyle w:val="Listenabsatz"/>
         <w:numPr>
           <w:ilvl w:val="0"/>
           <w:numId w:val="2"/>
@@ -201,21 +238,16 @@
     </w:p>
     <w:p>
       <w:pPr>
-        <w:pStyle w:val="ListParagraph"/>
+        <w:pStyle w:val="Listenabsatz"/>
         <w:ind w:left="1440"/>
         <w:rPr>
           <w:lang w:val="en-US"/>
         </w:rPr>
       </w:pPr>
-      <w:r>
-        <w:rPr>
-          <w:lang w:val="en-US"/>
-        </w:rPr>
-      </w:r>
-    </w:p>
-    <w:p>
-      <w:pPr>
-        <w:pStyle w:val="ListParagraph"/>
+    </w:p>
+    <w:p>
+      <w:pPr>
+        <w:pStyle w:val="Listenabsatz"/>
         <w:numPr>
           <w:ilvl w:val="0"/>
           <w:numId w:val="1"/>
@@ -240,23 +272,16 @@
     </w:p>
     <w:p>
       <w:pPr>
-        <w:pStyle w:val="ListParagraph"/>
-        <w:numPr>
-          <w:ilvl w:val="0"/>
-          <w:numId w:val="0"/>
-        </w:numPr>
-        <w:ind w:hanging="0" w:left="1440"/>
-        <w:rPr>
-          <w:lang w:val="en-US"/>
-        </w:rPr>
-      </w:pPr>
-      <w:r>
-        <w:rPr/>
-      </w:r>
-    </w:p>
-    <w:p>
-      <w:pPr>
-        <w:pStyle w:val="ListParagraph"/>
+        <w:pStyle w:val="Listenabsatz"/>
+        <w:ind w:left="1440"/>
+        <w:rPr>
+          <w:lang w:val="en-US"/>
+        </w:rPr>
+      </w:pPr>
+    </w:p>
+    <w:p>
+      <w:pPr>
+        <w:pStyle w:val="Listenabsatz"/>
         <w:numPr>
           <w:ilvl w:val="0"/>
           <w:numId w:val="3"/>
@@ -269,12 +294,34 @@
         <w:rPr>
           <w:lang w:val="en-US"/>
         </w:rPr>
-        <w:t>DV: type of passive construction (“se faire”/“être”)</w:t>
-      </w:r>
-    </w:p>
-    <w:p>
-      <w:pPr>
-        <w:pStyle w:val="ListParagraph"/>
+        <w:t>DV: type of passive construction (“se faire”</w:t>
+      </w:r>
+      <w:proofErr w:type="gramStart"/>
+      <w:r>
+        <w:rPr>
+          <w:lang w:val="en-US"/>
+        </w:rPr>
+        <w:t>/“</w:t>
+      </w:r>
+      <w:proofErr w:type="spellStart"/>
+      <w:proofErr w:type="gramEnd"/>
+      <w:r>
+        <w:rPr>
+          <w:lang w:val="en-US"/>
+        </w:rPr>
+        <w:t>être</w:t>
+      </w:r>
+      <w:proofErr w:type="spellEnd"/>
+      <w:r>
+        <w:rPr>
+          <w:lang w:val="en-US"/>
+        </w:rPr>
+        <w:t>”)</w:t>
+      </w:r>
+    </w:p>
+    <w:p>
+      <w:pPr>
+        <w:pStyle w:val="Listenabsatz"/>
         <w:numPr>
           <w:ilvl w:val="0"/>
           <w:numId w:val="3"/>
@@ -287,12 +334,26 @@
         <w:rPr>
           <w:lang w:val="en-US"/>
         </w:rPr>
-        <w:t>Values: 0 = “être” construction; 1 = “se faire” construction</w:t>
-      </w:r>
-    </w:p>
-    <w:p>
-      <w:pPr>
-        <w:pStyle w:val="ListParagraph"/>
+        <w:t>Values: 0 = “</w:t>
+      </w:r>
+      <w:proofErr w:type="spellStart"/>
+      <w:r>
+        <w:rPr>
+          <w:lang w:val="en-US"/>
+        </w:rPr>
+        <w:t>être</w:t>
+      </w:r>
+      <w:proofErr w:type="spellEnd"/>
+      <w:r>
+        <w:rPr>
+          <w:lang w:val="en-US"/>
+        </w:rPr>
+        <w:t>” construction; 1 = “se faire” construction</w:t>
+      </w:r>
+    </w:p>
+    <w:p>
+      <w:pPr>
+        <w:pStyle w:val="Listenabsatz"/>
         <w:numPr>
           <w:ilvl w:val="0"/>
           <w:numId w:val="3"/>
@@ -310,7 +371,7 @@
     </w:p>
     <w:p>
       <w:pPr>
-        <w:pStyle w:val="ListParagraph"/>
+        <w:pStyle w:val="Listenabsatz"/>
         <w:numPr>
           <w:ilvl w:val="1"/>
           <w:numId w:val="3"/>
@@ -323,12 +384,26 @@
         <w:rPr>
           <w:lang w:val="en-US"/>
         </w:rPr>
-        <w:t>the construction can be realized with both “se faire” and “être” passive</w:t>
-      </w:r>
-    </w:p>
-    <w:p>
-      <w:pPr>
-        <w:pStyle w:val="ListParagraph"/>
+        <w:t>the construction can be realized with both “se faire” and “</w:t>
+      </w:r>
+      <w:proofErr w:type="spellStart"/>
+      <w:r>
+        <w:rPr>
+          <w:lang w:val="en-US"/>
+        </w:rPr>
+        <w:t>être</w:t>
+      </w:r>
+      <w:proofErr w:type="spellEnd"/>
+      <w:r>
+        <w:rPr>
+          <w:lang w:val="en-US"/>
+        </w:rPr>
+        <w:t>” passive</w:t>
+      </w:r>
+    </w:p>
+    <w:p>
+      <w:pPr>
+        <w:pStyle w:val="Listenabsatz"/>
         <w:numPr>
           <w:ilvl w:val="1"/>
           <w:numId w:val="3"/>
@@ -343,16 +418,24 @@
         </w:rPr>
         <w:t>“</w:t>
       </w:r>
-      <w:r>
-        <w:rPr>
-          <w:lang w:val="en-US"/>
-        </w:rPr>
-        <w:t>se faire” construction has a passive (and not an exclusively causative) reading</w:t>
-      </w:r>
-    </w:p>
-    <w:p>
-      <w:pPr>
-        <w:pStyle w:val="ListParagraph"/>
+      <w:proofErr w:type="gramStart"/>
+      <w:r>
+        <w:rPr>
+          <w:lang w:val="en-US"/>
+        </w:rPr>
+        <w:t>se</w:t>
+      </w:r>
+      <w:proofErr w:type="gramEnd"/>
+      <w:r>
+        <w:rPr>
+          <w:lang w:val="en-US"/>
+        </w:rPr>
+        <w:t xml:space="preserve"> faire” construction has a passive (and not an exclusively causative) reading</w:t>
+      </w:r>
+    </w:p>
+    <w:p>
+      <w:pPr>
+        <w:pStyle w:val="Listenabsatz"/>
         <w:numPr>
           <w:ilvl w:val="1"/>
           <w:numId w:val="3"/>
@@ -370,7 +453,7 @@
     </w:p>
     <w:p>
       <w:pPr>
-        <w:pStyle w:val="ListParagraph"/>
+        <w:pStyle w:val="Listenabsatz"/>
         <w:numPr>
           <w:ilvl w:val="1"/>
           <w:numId w:val="3"/>
@@ -385,55 +468,88 @@
         </w:rPr>
         <w:t>“</w:t>
       </w:r>
-      <w:r>
-        <w:rPr>
-          <w:lang w:val="en-US"/>
-        </w:rPr>
-        <w:t>se faire” + Inf -&gt; exclude main verb “faire”? (“se fait”/”s’est fait” without Inf meaning “is made”)</w:t>
-      </w:r>
-    </w:p>
-    <w:p>
-      <w:pPr>
-        <w:pStyle w:val="ListParagraph"/>
+      <w:proofErr w:type="gramStart"/>
+      <w:r>
+        <w:rPr>
+          <w:lang w:val="en-US"/>
+        </w:rPr>
+        <w:t>se</w:t>
+      </w:r>
+      <w:proofErr w:type="gramEnd"/>
+      <w:r>
+        <w:rPr>
+          <w:lang w:val="en-US"/>
+        </w:rPr>
+        <w:t xml:space="preserve"> faire” + Inf -&gt; exclude main verb “faire”? (“se fait”</w:t>
+      </w:r>
+      <w:proofErr w:type="gramStart"/>
+      <w:r>
+        <w:rPr>
+          <w:lang w:val="en-US"/>
+        </w:rPr>
+        <w:t>/”</w:t>
+      </w:r>
+      <w:proofErr w:type="spellStart"/>
+      <w:r>
+        <w:rPr>
+          <w:lang w:val="en-US"/>
+        </w:rPr>
+        <w:t>s’est</w:t>
+      </w:r>
+      <w:proofErr w:type="spellEnd"/>
+      <w:proofErr w:type="gramEnd"/>
+      <w:r>
+        <w:rPr>
+          <w:lang w:val="en-US"/>
+        </w:rPr>
+        <w:t xml:space="preserve"> fait” without Inf meaning “is made”)</w:t>
+      </w:r>
+    </w:p>
+    <w:p>
+      <w:pPr>
+        <w:pStyle w:val="Listenabsatz"/>
         <w:numPr>
           <w:ilvl w:val="1"/>
           <w:numId w:val="3"/>
         </w:numPr>
         <w:rPr>
-          <w:strike w:val="false"/>
-          <w:dstrike w:val="false"/>
-        </w:rPr>
-      </w:pPr>
-      <w:r>
-        <w:rPr>
-          <w:strike w:val="false"/>
-          <w:dstrike w:val="false"/>
-          <w:lang w:val="en-US"/>
-        </w:rPr>
-        <w:t xml:space="preserve">adjectival </w:t>
-      </w:r>
-      <w:r>
-        <w:rPr>
-          <w:strike w:val="false"/>
-          <w:dstrike w:val="false"/>
-          <w:lang w:val="en-US"/>
-        </w:rPr>
-        <w:t xml:space="preserve">constructions (e.g. </w:t>
+          <w:lang w:val="en-US"/>
+        </w:rPr>
+      </w:pPr>
+      <w:r>
+        <w:rPr>
+          <w:lang w:val="en-US"/>
+        </w:rPr>
+        <w:t xml:space="preserve">adjectival constructions (e.g. </w:t>
       </w:r>
       <w:r>
         <w:rPr>
           <w:i/>
           <w:iCs/>
-          <w:strike w:val="false"/>
-          <w:dstrike w:val="false"/>
-          <w:lang w:val="en-US"/>
-        </w:rPr>
-        <w:t>la porte es ouverte</w:t>
-      </w:r>
-      <w:r>
-        <w:rPr>
-          <w:strike w:val="false"/>
-          <w:dstrike w:val="false"/>
+          <w:lang w:val="en-US"/>
+        </w:rPr>
+        <w:t xml:space="preserve">la </w:t>
+      </w:r>
+      <w:proofErr w:type="spellStart"/>
+      <w:r>
+        <w:rPr>
+          <w:i/>
+          <w:iCs/>
+          <w:lang w:val="en-US"/>
+        </w:rPr>
+        <w:t>porte</w:t>
+      </w:r>
+      <w:proofErr w:type="spellEnd"/>
+      <w:r>
+        <w:rPr>
+          <w:i/>
+          <w:iCs/>
+          <w:lang w:val="en-US"/>
+        </w:rPr>
+        <w:t xml:space="preserve"> es ouverte</w:t>
+      </w:r>
+      <w:r>
+        <w:rPr>
           <w:lang w:val="en-US"/>
         </w:rPr>
         <w:t>)</w:t>
@@ -441,13 +557,14 @@
     </w:p>
     <w:p>
       <w:pPr>
-        <w:pStyle w:val="ListParagraph"/>
+        <w:pStyle w:val="Listenabsatz"/>
         <w:numPr>
           <w:ilvl w:val="1"/>
           <w:numId w:val="3"/>
         </w:numPr>
         <w:rPr>
           <w:strike/>
+          <w:lang w:val="en-US"/>
         </w:rPr>
       </w:pPr>
       <w:r>
@@ -455,12 +572,21 @@
           <w:strike/>
           <w:lang w:val="en-US"/>
         </w:rPr>
-        <w:t>no modal verbs? (could be a factor but complex, potential interactions with subject responsibility, and might be very few constructions) ?</w:t>
-      </w:r>
-    </w:p>
-    <w:p>
-      <w:pPr>
-        <w:pStyle w:val="ListParagraph"/>
+        <w:t>no modal verbs? (could be a factor but complex, potential interactions with subject responsibility, and might be very few constructions</w:t>
+      </w:r>
+      <w:proofErr w:type="gramStart"/>
+      <w:r>
+        <w:rPr>
+          <w:strike/>
+          <w:lang w:val="en-US"/>
+        </w:rPr>
+        <w:t>) ?</w:t>
+      </w:r>
+      <w:proofErr w:type="gramEnd"/>
+    </w:p>
+    <w:p>
+      <w:pPr>
+        <w:pStyle w:val="Listenabsatz"/>
         <w:numPr>
           <w:ilvl w:val="1"/>
           <w:numId w:val="3"/>
@@ -469,11 +595,33 @@
           <w:lang w:val="en-US"/>
         </w:rPr>
       </w:pPr>
-      <w:r>
-        <w:rPr>
-          <w:lang w:val="en-US"/>
-        </w:rPr>
-        <w:t xml:space="preserve">Complément d’agent only with </w:t>
+      <w:proofErr w:type="spellStart"/>
+      <w:r>
+        <w:rPr>
+          <w:lang w:val="en-US"/>
+        </w:rPr>
+        <w:t>Complément</w:t>
+      </w:r>
+      <w:proofErr w:type="spellEnd"/>
+      <w:r>
+        <w:rPr>
+          <w:lang w:val="en-US"/>
+        </w:rPr>
+        <w:t xml:space="preserve"> </w:t>
+      </w:r>
+      <w:proofErr w:type="spellStart"/>
+      <w:r>
+        <w:rPr>
+          <w:lang w:val="en-US"/>
+        </w:rPr>
+        <w:t>d’agent</w:t>
+      </w:r>
+      <w:proofErr w:type="spellEnd"/>
+      <w:r>
+        <w:rPr>
+          <w:lang w:val="en-US"/>
+        </w:rPr>
+        <w:t xml:space="preserve"> only with </w:t>
       </w:r>
       <w:r>
         <w:rPr>
@@ -500,20 +648,15 @@
     </w:p>
     <w:p>
       <w:pPr>
-        <w:pStyle w:val="ListParagraph"/>
-        <w:rPr>
-          <w:lang w:val="en-US"/>
-        </w:rPr>
-      </w:pPr>
-      <w:r>
-        <w:rPr>
-          <w:lang w:val="en-US"/>
-        </w:rPr>
-      </w:r>
-    </w:p>
-    <w:p>
-      <w:pPr>
-        <w:pStyle w:val="ListParagraph"/>
+        <w:pStyle w:val="Listenabsatz"/>
+        <w:rPr>
+          <w:lang w:val="en-US"/>
+        </w:rPr>
+      </w:pPr>
+    </w:p>
+    <w:p>
+      <w:pPr>
+        <w:pStyle w:val="Listenabsatz"/>
         <w:numPr>
           <w:ilvl w:val="0"/>
           <w:numId w:val="1"/>
@@ -532,20 +675,15 @@
     </w:p>
     <w:p>
       <w:pPr>
-        <w:pStyle w:val="ListParagraph"/>
-        <w:rPr>
-          <w:lang w:val="en-US"/>
-        </w:rPr>
-      </w:pPr>
-      <w:r>
-        <w:rPr>
-          <w:lang w:val="en-US"/>
-        </w:rPr>
-      </w:r>
-    </w:p>
-    <w:p>
-      <w:pPr>
-        <w:pStyle w:val="ListParagraph"/>
+        <w:pStyle w:val="Listenabsatz"/>
+        <w:rPr>
+          <w:lang w:val="en-US"/>
+        </w:rPr>
+      </w:pPr>
+    </w:p>
+    <w:p>
+      <w:pPr>
+        <w:pStyle w:val="Listenabsatz"/>
         <w:numPr>
           <w:ilvl w:val="0"/>
           <w:numId w:val="4"/>
@@ -563,7 +701,7 @@
     </w:p>
     <w:p>
       <w:pPr>
-        <w:pStyle w:val="ListParagraph"/>
+        <w:pStyle w:val="Listenabsatz"/>
         <w:numPr>
           <w:ilvl w:val="0"/>
           <w:numId w:val="4"/>
@@ -581,7 +719,7 @@
     </w:p>
     <w:p>
       <w:pPr>
-        <w:pStyle w:val="ListParagraph"/>
+        <w:pStyle w:val="Listenabsatz"/>
         <w:numPr>
           <w:ilvl w:val="1"/>
           <w:numId w:val="4"/>
@@ -599,7 +737,7 @@
     </w:p>
     <w:p>
       <w:pPr>
-        <w:pStyle w:val="ListParagraph"/>
+        <w:pStyle w:val="Listenabsatz"/>
         <w:numPr>
           <w:ilvl w:val="2"/>
           <w:numId w:val="4"/>
@@ -617,7 +755,7 @@
     </w:p>
     <w:p>
       <w:pPr>
-        <w:pStyle w:val="ListParagraph"/>
+        <w:pStyle w:val="Listenabsatz"/>
         <w:numPr>
           <w:ilvl w:val="2"/>
           <w:numId w:val="4"/>
@@ -627,25 +765,18 @@
         </w:rPr>
       </w:pPr>
       <w:r>
-        <w:rPr/>
         <w:t>Person</w:t>
       </w:r>
       <w:r>
         <w:rPr>
           <w:lang w:val="en-US"/>
         </w:rPr>
-        <w:t xml:space="preserve"> </w:t>
-      </w:r>
-      <w:r>
-        <w:rPr>
-          <w:lang w:val="en-US"/>
-        </w:rPr>
-        <w:t>()</w:t>
-      </w:r>
-    </w:p>
-    <w:p>
-      <w:pPr>
-        <w:pStyle w:val="ListParagraph"/>
+        <w:t xml:space="preserve"> ()</w:t>
+      </w:r>
+    </w:p>
+    <w:p>
+      <w:pPr>
+        <w:pStyle w:val="Listenabsatz"/>
         <w:numPr>
           <w:ilvl w:val="2"/>
           <w:numId w:val="4"/>
@@ -654,26 +785,21 @@
           <w:lang w:val="en-US"/>
         </w:rPr>
       </w:pPr>
-      <w:r>
-        <w:rPr/>
+      <w:proofErr w:type="spellStart"/>
+      <w:r>
         <w:t>Number</w:t>
       </w:r>
-      <w:r>
-        <w:rPr>
-          <w:lang w:val="en-US"/>
-        </w:rPr>
-        <w:t xml:space="preserve"> </w:t>
-      </w:r>
-      <w:r>
-        <w:rPr>
-          <w:lang w:val="en-US"/>
-        </w:rPr>
-        <w:t>(singular/plural)</w:t>
-      </w:r>
-    </w:p>
-    <w:p>
-      <w:pPr>
-        <w:pStyle w:val="ListParagraph"/>
+      <w:proofErr w:type="spellEnd"/>
+      <w:r>
+        <w:rPr>
+          <w:lang w:val="en-US"/>
+        </w:rPr>
+        <w:t xml:space="preserve"> (singular/plural)</w:t>
+      </w:r>
+    </w:p>
+    <w:p>
+      <w:pPr>
+        <w:pStyle w:val="Listenabsatz"/>
         <w:numPr>
           <w:ilvl w:val="2"/>
           <w:numId w:val="4"/>
@@ -683,25 +809,18 @@
         </w:rPr>
       </w:pPr>
       <w:r>
-        <w:rPr/>
         <w:t>Gender</w:t>
       </w:r>
       <w:r>
         <w:rPr>
           <w:lang w:val="en-US"/>
         </w:rPr>
-        <w:t xml:space="preserve"> </w:t>
-      </w:r>
-      <w:r>
-        <w:rPr>
-          <w:lang w:val="en-US"/>
-        </w:rPr>
-        <w:t>()</w:t>
-      </w:r>
-    </w:p>
-    <w:p>
-      <w:pPr>
-        <w:pStyle w:val="ListParagraph"/>
+        <w:t xml:space="preserve"> ()</w:t>
+      </w:r>
+    </w:p>
+    <w:p>
+      <w:pPr>
+        <w:pStyle w:val="Listenabsatz"/>
         <w:numPr>
           <w:ilvl w:val="1"/>
           <w:numId w:val="4"/>
@@ -711,13 +830,13 @@
         </w:rPr>
       </w:pPr>
       <w:r>
-        <w:rPr/>
+        <w:lastRenderedPageBreak/>
         <w:t>Verb</w:t>
       </w:r>
     </w:p>
     <w:p>
       <w:pPr>
-        <w:pStyle w:val="ListParagraph"/>
+        <w:pStyle w:val="Listenabsatz"/>
         <w:numPr>
           <w:ilvl w:val="2"/>
           <w:numId w:val="4"/>
@@ -735,7 +854,7 @@
     </w:p>
     <w:p>
       <w:pPr>
-        <w:pStyle w:val="ListParagraph"/>
+        <w:pStyle w:val="Listenabsatz"/>
         <w:numPr>
           <w:ilvl w:val="2"/>
           <w:numId w:val="4"/>
@@ -753,7 +872,7 @@
     </w:p>
     <w:p>
       <w:pPr>
-        <w:pStyle w:val="ListParagraph"/>
+        <w:pStyle w:val="Listenabsatz"/>
         <w:numPr>
           <w:ilvl w:val="2"/>
           <w:numId w:val="4"/>
@@ -773,7 +892,7 @@
     </w:p>
     <w:p>
       <w:pPr>
-        <w:pStyle w:val="ListParagraph"/>
+        <w:pStyle w:val="Listenabsatz"/>
         <w:numPr>
           <w:ilvl w:val="2"/>
           <w:numId w:val="4"/>
@@ -786,18 +905,27 @@
         <w:rPr>
           <w:lang w:val="en-US"/>
         </w:rPr>
-        <w:t>Adversativity of the verb → sentiment analysis (not adversative/adversative) and (neutral/not neutral) ?</w:t>
-      </w:r>
-    </w:p>
-    <w:p>
-      <w:pPr>
-        <w:pStyle w:val="ListParagraph"/>
+        <w:t>Adversativity of the verb → sentiment analysis (not adversative/adversative) and (neutral/not neutral</w:t>
+      </w:r>
+      <w:proofErr w:type="gramStart"/>
+      <w:r>
+        <w:rPr>
+          <w:lang w:val="en-US"/>
+        </w:rPr>
+        <w:t>) ?</w:t>
+      </w:r>
+      <w:proofErr w:type="gramEnd"/>
+    </w:p>
+    <w:p>
+      <w:pPr>
+        <w:pStyle w:val="Listenabsatz"/>
         <w:numPr>
           <w:ilvl w:val="1"/>
           <w:numId w:val="4"/>
         </w:numPr>
         <w:rPr>
           <w:strike/>
+          <w:lang w:val="en-US"/>
         </w:rPr>
       </w:pPr>
       <w:r>
@@ -810,13 +938,14 @@
     </w:p>
     <w:p>
       <w:pPr>
-        <w:pStyle w:val="ListParagraph"/>
+        <w:pStyle w:val="Listenabsatz"/>
         <w:numPr>
           <w:ilvl w:val="1"/>
           <w:numId w:val="4"/>
         </w:numPr>
         <w:rPr>
           <w:strike/>
+          <w:lang w:val="en-US"/>
         </w:rPr>
       </w:pPr>
       <w:r>
@@ -829,7 +958,7 @@
     </w:p>
     <w:p>
       <w:pPr>
-        <w:pStyle w:val="ListParagraph"/>
+        <w:pStyle w:val="Listenabsatz"/>
         <w:numPr>
           <w:ilvl w:val="1"/>
           <w:numId w:val="4"/>
@@ -838,34 +967,45 @@
           <w:lang w:val="en-US"/>
         </w:rPr>
       </w:pPr>
-      <w:r>
-        <w:rPr>
-          <w:lang w:val="en-US"/>
-        </w:rPr>
-        <w:t xml:space="preserve">Complément d’agent (absent/present) (if enough </w:t>
-      </w:r>
-      <w:r>
-        <w:rPr>
-          <w:lang w:val="en-US"/>
-        </w:rPr>
-        <w:t xml:space="preserve">occurrences in </w:t>
-      </w:r>
-      <w:r>
-        <w:rPr>
-          <w:lang w:val="en-US"/>
-        </w:rPr>
-        <w:t>data)</w:t>
-      </w:r>
-    </w:p>
-    <w:p>
-      <w:pPr>
-        <w:pStyle w:val="ListParagraph"/>
+      <w:proofErr w:type="spellStart"/>
+      <w:r>
+        <w:rPr>
+          <w:lang w:val="en-US"/>
+        </w:rPr>
+        <w:t>Complément</w:t>
+      </w:r>
+      <w:proofErr w:type="spellEnd"/>
+      <w:r>
+        <w:rPr>
+          <w:lang w:val="en-US"/>
+        </w:rPr>
+        <w:t xml:space="preserve"> </w:t>
+      </w:r>
+      <w:proofErr w:type="spellStart"/>
+      <w:r>
+        <w:rPr>
+          <w:lang w:val="en-US"/>
+        </w:rPr>
+        <w:t>d’agent</w:t>
+      </w:r>
+      <w:proofErr w:type="spellEnd"/>
+      <w:r>
+        <w:rPr>
+          <w:lang w:val="en-US"/>
+        </w:rPr>
+        <w:t xml:space="preserve"> (absent/present) (if enough occurrences in data)</w:t>
+      </w:r>
+    </w:p>
+    <w:p>
+      <w:pPr>
+        <w:pStyle w:val="Listenabsatz"/>
         <w:numPr>
           <w:ilvl w:val="1"/>
           <w:numId w:val="4"/>
         </w:numPr>
         <w:rPr>
           <w:strike/>
+          <w:lang w:val="en-US"/>
         </w:rPr>
       </w:pPr>
       <w:r>
@@ -873,12 +1013,44 @@
           <w:strike/>
           <w:lang w:val="en-US"/>
         </w:rPr>
-        <w:t>[Periphrase constructions (present/absent)→ probably too few in data]</w:t>
-      </w:r>
-    </w:p>
-    <w:p>
-      <w:pPr>
-        <w:pStyle w:val="ListParagraph"/>
+        <w:t>[</w:t>
+      </w:r>
+      <w:proofErr w:type="spellStart"/>
+      <w:r>
+        <w:rPr>
+          <w:strike/>
+          <w:lang w:val="en-US"/>
+        </w:rPr>
+        <w:t>Periphrase</w:t>
+      </w:r>
+      <w:proofErr w:type="spellEnd"/>
+      <w:r>
+        <w:rPr>
+          <w:strike/>
+          <w:lang w:val="en-US"/>
+        </w:rPr>
+        <w:t xml:space="preserve"> constructions (present/</w:t>
+      </w:r>
+      <w:proofErr w:type="gramStart"/>
+      <w:r>
+        <w:rPr>
+          <w:strike/>
+          <w:lang w:val="en-US"/>
+        </w:rPr>
+        <w:t>absent)→</w:t>
+      </w:r>
+      <w:proofErr w:type="gramEnd"/>
+      <w:r>
+        <w:rPr>
+          <w:strike/>
+          <w:lang w:val="en-US"/>
+        </w:rPr>
+        <w:t xml:space="preserve"> probably too few in data]</w:t>
+      </w:r>
+    </w:p>
+    <w:p>
+      <w:pPr>
+        <w:pStyle w:val="Listenabsatz"/>
         <w:numPr>
           <w:ilvl w:val="1"/>
           <w:numId w:val="4"/>
@@ -891,50 +1063,32 @@
         <w:rPr>
           <w:lang w:val="en-US"/>
         </w:rPr>
-        <w:t xml:space="preserve">Negation (present/absent) </w:t>
-      </w:r>
-      <w:r>
-        <w:rPr>
-          <w:strike w:val="false"/>
-          <w:dstrike w:val="false"/>
-          <w:lang w:val="en-US"/>
-        </w:rPr>
-        <w:t>(i</w:t>
-      </w:r>
-      <w:r>
-        <w:rPr>
-          <w:strike w:val="false"/>
-          <w:dstrike w:val="false"/>
-          <w:lang w:val="en-US"/>
-        </w:rPr>
-        <w:t>f enough occurrences for negated constructions in the date</w:t>
-      </w:r>
-      <w:r>
-        <w:rPr>
-          <w:strike w:val="false"/>
-          <w:dstrike w:val="false"/>
-          <w:lang w:val="en-US"/>
-        </w:rPr>
-        <w:t>)</w:t>
-      </w:r>
-    </w:p>
-    <w:p>
-      <w:pPr>
-        <w:pStyle w:val="ListParagraph"/>
+        <w:t>Negation (present/absent) (if enough occurrences for negated constructions in the date)</w:t>
+      </w:r>
+    </w:p>
+    <w:p>
+      <w:pPr>
+        <w:pStyle w:val="Listenabsatz"/>
         <w:numPr>
           <w:ilvl w:val="0"/>
           <w:numId w:val="4"/>
         </w:numPr>
-        <w:rPr/>
-      </w:pPr>
-      <w:r>
-        <w:rPr/>
-        <w:t>Interactions tested:</w:t>
-      </w:r>
-    </w:p>
-    <w:p>
-      <w:pPr>
-        <w:pStyle w:val="ListParagraph"/>
+      </w:pPr>
+      <w:r>
+        <w:t xml:space="preserve">Interactions </w:t>
+      </w:r>
+      <w:proofErr w:type="spellStart"/>
+      <w:r>
+        <w:t>tested</w:t>
+      </w:r>
+      <w:proofErr w:type="spellEnd"/>
+      <w:r>
+        <w:t>:</w:t>
+      </w:r>
+    </w:p>
+    <w:p>
+      <w:pPr>
+        <w:pStyle w:val="Listenabsatz"/>
         <w:numPr>
           <w:ilvl w:val="1"/>
           <w:numId w:val="4"/>
@@ -947,12 +1101,48 @@
         <w:rPr>
           <w:lang w:val="en-US"/>
         </w:rPr>
-        <w:t>Animacy of subject and Complément d‘agent ?</w:t>
-      </w:r>
-    </w:p>
-    <w:p>
-      <w:pPr>
-        <w:pStyle w:val="ListParagraph"/>
+        <w:t xml:space="preserve">Animacy of subject and </w:t>
+      </w:r>
+      <w:proofErr w:type="spellStart"/>
+      <w:r>
+        <w:rPr>
+          <w:lang w:val="en-US"/>
+        </w:rPr>
+        <w:t>Complément</w:t>
+      </w:r>
+      <w:proofErr w:type="spellEnd"/>
+      <w:r>
+        <w:rPr>
+          <w:lang w:val="en-US"/>
+        </w:rPr>
+        <w:t xml:space="preserve"> </w:t>
+      </w:r>
+      <w:proofErr w:type="spellStart"/>
+      <w:proofErr w:type="gramStart"/>
+      <w:r>
+        <w:rPr>
+          <w:lang w:val="en-US"/>
+        </w:rPr>
+        <w:t>d‘</w:t>
+      </w:r>
+      <w:proofErr w:type="gramEnd"/>
+      <w:r>
+        <w:rPr>
+          <w:lang w:val="en-US"/>
+        </w:rPr>
+        <w:t>agent</w:t>
+      </w:r>
+      <w:proofErr w:type="spellEnd"/>
+      <w:r>
+        <w:rPr>
+          <w:lang w:val="en-US"/>
+        </w:rPr>
+        <w:t xml:space="preserve"> ?</w:t>
+      </w:r>
+    </w:p>
+    <w:p>
+      <w:pPr>
+        <w:pStyle w:val="Listenabsatz"/>
         <w:numPr>
           <w:ilvl w:val="1"/>
           <w:numId w:val="4"/>
@@ -965,12 +1155,12 @@
         <w:rPr>
           <w:lang w:val="en-US"/>
         </w:rPr>
-        <w:t>Adversativity and Subject Animacy (adversative verbs with animate subjects) -&gt; showing affectedness</w:t>
-      </w:r>
-    </w:p>
-    <w:p>
-      <w:pPr>
-        <w:pStyle w:val="ListParagraph"/>
+        <w:t>Animacy and verb clusters: not all verbs can occur with animate subjects (Which ones?)</w:t>
+      </w:r>
+    </w:p>
+    <w:p>
+      <w:pPr>
+        <w:pStyle w:val="Listenabsatz"/>
         <w:numPr>
           <w:ilvl w:val="1"/>
           <w:numId w:val="4"/>
@@ -981,27 +1171,52 @@
       </w:pPr>
       <w:r>
         <w:rPr>
-          <w:lang w:val="en-US"/>
-        </w:rPr>
-        <w:t>…</w:t>
-      </w:r>
-    </w:p>
-    <w:p>
-      <w:pPr>
-        <w:pStyle w:val="ListParagraph"/>
-        <w:rPr>
-          <w:lang w:val="en-US"/>
-        </w:rPr>
-      </w:pPr>
-      <w:r>
-        <w:rPr>
-          <w:lang w:val="en-US"/>
-        </w:rPr>
-      </w:r>
-    </w:p>
-    <w:p>
-      <w:pPr>
-        <w:pStyle w:val="ListParagraph"/>
+          <w:rFonts w:cs="Segoe UI"/>
+          <w:color w:val="212529"/>
+          <w:shd w:val="clear" w:color="auto" w:fill="FFFFFF"/>
+          <w:lang w:val="en-US"/>
+        </w:rPr>
+        <w:t xml:space="preserve">subject animacy and verb adversativity: Negative consequences of actions, expressed by adversative verbs, </w:t>
+      </w:r>
+      <w:r>
+        <w:rPr>
+          <w:rFonts w:cs="Segoe UI"/>
+          <w:color w:val="212529"/>
+          <w:shd w:val="clear" w:color="auto" w:fill="FFFFFF"/>
+          <w:lang w:val="en-US"/>
+        </w:rPr>
+        <w:t xml:space="preserve">may </w:t>
+      </w:r>
+      <w:r>
+        <w:rPr>
+          <w:rFonts w:cs="Segoe UI"/>
+          <w:color w:val="212529"/>
+          <w:shd w:val="clear" w:color="auto" w:fill="FFFFFF"/>
+          <w:lang w:val="en-US"/>
+        </w:rPr>
+        <w:t>affect animate subjects more than inanimate subjects</w:t>
+      </w:r>
+      <w:r>
+        <w:rPr>
+          <w:rFonts w:cs="Segoe UI"/>
+          <w:color w:val="212529"/>
+          <w:shd w:val="clear" w:color="auto" w:fill="FFFFFF"/>
+          <w:lang w:val="en-US"/>
+        </w:rPr>
+        <w:t>.</w:t>
+      </w:r>
+    </w:p>
+    <w:p>
+      <w:pPr>
+        <w:pStyle w:val="Listenabsatz"/>
+        <w:rPr>
+          <w:lang w:val="en-US"/>
+        </w:rPr>
+      </w:pPr>
+    </w:p>
+    <w:p>
+      <w:pPr>
+        <w:pStyle w:val="Listenabsatz"/>
         <w:numPr>
           <w:ilvl w:val="0"/>
           <w:numId w:val="1"/>
@@ -1020,34 +1235,56 @@
     </w:p>
     <w:p>
       <w:pPr>
-        <w:pStyle w:val="ListParagraph"/>
-        <w:rPr>
-          <w:lang w:val="en-US"/>
-        </w:rPr>
-      </w:pPr>
-      <w:r>
-        <w:rPr>
-          <w:lang w:val="en-US"/>
-        </w:rPr>
-      </w:r>
-    </w:p>
-    <w:p>
-      <w:pPr>
-        <w:pStyle w:val="ListParagraph"/>
+        <w:pStyle w:val="Listenabsatz"/>
+        <w:rPr>
+          <w:lang w:val="en-US"/>
+        </w:rPr>
+      </w:pPr>
+    </w:p>
+    <w:p>
+      <w:pPr>
+        <w:pStyle w:val="Listenabsatz"/>
         <w:numPr>
           <w:ilvl w:val="0"/>
           <w:numId w:val="5"/>
         </w:numPr>
-        <w:rPr/>
-      </w:pPr>
-      <w:r>
-        <w:rPr/>
-        <w:t>Mixed-effects logistic regression model</w:t>
-      </w:r>
-    </w:p>
-    <w:p>
-      <w:pPr>
-        <w:pStyle w:val="ListParagraph"/>
+      </w:pPr>
+      <w:r>
+        <w:t>Mixed-</w:t>
+      </w:r>
+      <w:proofErr w:type="spellStart"/>
+      <w:r>
+        <w:t>effects</w:t>
+      </w:r>
+      <w:proofErr w:type="spellEnd"/>
+      <w:r>
+        <w:t xml:space="preserve"> </w:t>
+      </w:r>
+      <w:proofErr w:type="spellStart"/>
+      <w:r>
+        <w:t>logistic</w:t>
+      </w:r>
+      <w:proofErr w:type="spellEnd"/>
+      <w:r>
+        <w:t xml:space="preserve"> </w:t>
+      </w:r>
+      <w:proofErr w:type="spellStart"/>
+      <w:r>
+        <w:t>regression</w:t>
+      </w:r>
+      <w:proofErr w:type="spellEnd"/>
+      <w:r>
+        <w:t xml:space="preserve"> </w:t>
+      </w:r>
+      <w:proofErr w:type="spellStart"/>
+      <w:r>
+        <w:t>model</w:t>
+      </w:r>
+      <w:proofErr w:type="spellEnd"/>
+    </w:p>
+    <w:p>
+      <w:pPr>
+        <w:pStyle w:val="Listenabsatz"/>
         <w:numPr>
           <w:ilvl w:val="0"/>
           <w:numId w:val="5"/>
@@ -1060,155 +1297,135 @@
         <w:rPr>
           <w:lang w:val="en-US"/>
         </w:rPr>
-        <w:t>The model will calculate the probability that a given construction is realized with „se faire“</w:t>
-      </w:r>
-    </w:p>
-    <w:p>
-      <w:pPr>
-        <w:pStyle w:val="ListParagraph"/>
+        <w:t xml:space="preserve">The model will calculate the probability that a given construction is realized with „se </w:t>
+      </w:r>
+      <w:proofErr w:type="gramStart"/>
+      <w:r>
+        <w:rPr>
+          <w:lang w:val="en-US"/>
+        </w:rPr>
+        <w:t>faire“</w:t>
+      </w:r>
+      <w:proofErr w:type="gramEnd"/>
+    </w:p>
+    <w:p>
+      <w:pPr>
+        <w:pStyle w:val="Listenabsatz"/>
         <w:numPr>
           <w:ilvl w:val="0"/>
           <w:numId w:val="5"/>
         </w:numPr>
         <w:rPr>
-          <w:rFonts w:asciiTheme="minorHAnsi" w:cstheme="minorBidi" w:eastAsiaTheme="minorHAnsi" w:hAnsiTheme="minorHAnsi"/>
-          <w:highlight w:val="none"/>
-          <w:shd w:fill="auto" w:val="clear"/>
-          <w14:ligatures w14:val="standardContextual"/>
-        </w:rPr>
-      </w:pPr>
-      <w:r>
-        <w:rPr>
-          <w:rFonts w:asciiTheme="minorHAnsi" w:cstheme="minorBidi" w:eastAsiaTheme="minorHAnsi" w:hAnsiTheme="minorHAnsi"/>
-          <w:shd w:fill="auto" w:val="clear"/>
-          <w:lang w:val="en-US"/>
-          <w14:ligatures w14:val="standardContextual"/>
+          <w:lang w:val="en-US"/>
+        </w:rPr>
+      </w:pPr>
+      <w:r>
+        <w:rPr>
+          <w:lang w:val="en-US"/>
         </w:rPr>
         <w:t>The predictor variables will be normalized (log of the odds)</w:t>
       </w:r>
     </w:p>
     <w:p>
       <w:pPr>
-        <w:pStyle w:val="ListParagraph"/>
+        <w:pStyle w:val="Listenabsatz"/>
         <w:numPr>
           <w:ilvl w:val="0"/>
           <w:numId w:val="5"/>
         </w:numPr>
         <w:rPr>
-          <w:rFonts w:asciiTheme="minorHAnsi" w:cstheme="minorBidi" w:eastAsiaTheme="minorHAnsi" w:hAnsiTheme="minorHAnsi"/>
-          <w:highlight w:val="none"/>
-          <w:shd w:fill="auto" w:val="clear"/>
-          <w14:ligatures w14:val="standardContextual"/>
-        </w:rPr>
-      </w:pPr>
-      <w:r>
-        <w:rPr>
-          <w:rFonts w:asciiTheme="minorHAnsi" w:cstheme="minorBidi" w:eastAsiaTheme="minorHAnsi" w:hAnsiTheme="minorHAnsi"/>
-          <w:shd w:fill="auto" w:val="clear"/>
-          <w:lang w:val="en-US"/>
-          <w14:ligatures w14:val="standardContextual"/>
+          <w:lang w:val="en-US"/>
+        </w:rPr>
+      </w:pPr>
+      <w:r>
+        <w:rPr>
+          <w:lang w:val="en-US"/>
         </w:rPr>
         <w:t xml:space="preserve">Random effects (to avoid individual effects): </w:t>
       </w:r>
     </w:p>
     <w:p>
       <w:pPr>
-        <w:pStyle w:val="ListParagraph"/>
+        <w:pStyle w:val="Listenabsatz"/>
         <w:numPr>
           <w:ilvl w:val="1"/>
           <w:numId w:val="5"/>
         </w:numPr>
-        <w:rPr>
-          <w:rFonts w:asciiTheme="minorHAnsi" w:cstheme="minorBidi" w:eastAsiaTheme="minorHAnsi" w:hAnsiTheme="minorHAnsi"/>
-          <w:highlight w:val="none"/>
-          <w:shd w:fill="auto" w:val="clear"/>
-          <w14:ligatures w14:val="standardContextual"/>
-        </w:rPr>
-      </w:pPr>
-      <w:r>
-        <w:rPr>
-          <w:rFonts w:asciiTheme="minorHAnsi" w:cstheme="minorBidi" w:eastAsiaTheme="minorHAnsi" w:hAnsiTheme="minorHAnsi"/>
-          <w:shd w:fill="auto" w:val="clear"/>
-          <w:lang w:val="en-US"/>
-          <w14:ligatures w14:val="standardContextual"/>
-        </w:rPr>
-        <w:t>lemma of the verb</w:t>
-      </w:r>
-    </w:p>
-    <w:p>
-      <w:pPr>
-        <w:pStyle w:val="ListParagraph"/>
+      </w:pPr>
+      <w:r>
+        <w:rPr>
+          <w:lang w:val="en-US"/>
+        </w:rPr>
+        <w:t xml:space="preserve">lemma of the </w:t>
+      </w:r>
+      <w:proofErr w:type="gramStart"/>
+      <w:r>
+        <w:rPr>
+          <w:lang w:val="en-US"/>
+        </w:rPr>
+        <w:t>verb</w:t>
+      </w:r>
+      <w:r>
+        <w:rPr>
+          <w:lang w:val="en-US"/>
+        </w:rPr>
+        <w:t xml:space="preserve"> ??</w:t>
+      </w:r>
+      <w:proofErr w:type="gramEnd"/>
+    </w:p>
+    <w:p>
+      <w:pPr>
+        <w:pStyle w:val="Listenabsatz"/>
         <w:numPr>
           <w:ilvl w:val="1"/>
           <w:numId w:val="5"/>
         </w:numPr>
-        <w:rPr>
-          <w:rFonts w:asciiTheme="minorHAnsi" w:cstheme="minorBidi" w:eastAsiaTheme="minorHAnsi" w:hAnsiTheme="minorHAnsi"/>
-          <w:highlight w:val="none"/>
-          <w:shd w:fill="auto" w:val="clear"/>
-          <w14:ligatures w14:val="standardContextual"/>
-        </w:rPr>
-      </w:pPr>
-      <w:r>
-        <w:rPr>
-          <w:rFonts w:asciiTheme="minorHAnsi" w:cstheme="minorBidi" w:eastAsiaTheme="minorHAnsi" w:hAnsiTheme="minorHAnsi"/>
-          <w:shd w:fill="auto" w:val="clear"/>
-          <w:lang w:val="en-US"/>
-          <w14:ligatures w14:val="standardContextual"/>
+      </w:pPr>
+      <w:r>
+        <w:rPr>
+          <w:lang w:val="en-US"/>
         </w:rPr>
         <w:t>corpus</w:t>
       </w:r>
     </w:p>
     <w:p>
       <w:pPr>
-        <w:pStyle w:val="ListParagraph"/>
+        <w:pStyle w:val="Listenabsatz"/>
         <w:numPr>
           <w:ilvl w:val="1"/>
           <w:numId w:val="5"/>
         </w:numPr>
-        <w:rPr>
-          <w:rFonts w:asciiTheme="minorHAnsi" w:cstheme="minorBidi" w:eastAsiaTheme="minorHAnsi" w:hAnsiTheme="minorHAnsi"/>
-          <w:highlight w:val="none"/>
-          <w:shd w:fill="auto" w:val="clear"/>
-          <w14:ligatures w14:val="standardContextual"/>
-        </w:rPr>
-      </w:pPr>
-      <w:r>
-        <w:rPr>
-          <w:rFonts w:asciiTheme="minorHAnsi" w:cstheme="minorBidi" w:eastAsiaTheme="minorHAnsi" w:hAnsiTheme="minorHAnsi"/>
-          <w:shd w:fill="auto" w:val="clear"/>
-          <w:lang w:val="en-US"/>
-          <w14:ligatures w14:val="standardContextual"/>
-        </w:rPr>
-        <w:t>speaker</w:t>
-      </w:r>
-      <w:r>
-        <w:rPr>
-          <w:rFonts w:asciiTheme="minorHAnsi" w:cstheme="minorBidi" w:eastAsiaTheme="minorHAnsi" w:hAnsiTheme="minorHAnsi"/>
-          <w:shd w:fill="auto" w:val="clear"/>
-          <w:lang w:val="en-US"/>
-          <w14:ligatures w14:val="standardContextual"/>
-        </w:rPr>
-        <w:t xml:space="preserve"> (metadata)</w:t>
-      </w:r>
-    </w:p>
-    <w:p>
-      <w:pPr>
-        <w:pStyle w:val="ListParagraph"/>
+      </w:pPr>
+      <w:r>
+        <w:rPr>
+          <w:lang w:val="en-US"/>
+        </w:rPr>
+        <w:t>speaker (metadata)</w:t>
+      </w:r>
+    </w:p>
+    <w:p>
+      <w:pPr>
+        <w:pStyle w:val="Listenabsatz"/>
         <w:numPr>
           <w:ilvl w:val="0"/>
           <w:numId w:val="5"/>
         </w:numPr>
-        <w:rPr/>
-      </w:pPr>
-      <w:r>
-        <w:rPr/>
-        <w:t>p-value 0.05</w:t>
-      </w:r>
-    </w:p>
-    <w:p>
-      <w:pPr>
-        <w:pStyle w:val="ListParagraph"/>
+      </w:pPr>
+      <w:r>
+        <w:t>p-</w:t>
+      </w:r>
+      <w:proofErr w:type="spellStart"/>
+      <w:r>
+        <w:t>value</w:t>
+      </w:r>
+      <w:proofErr w:type="spellEnd"/>
+      <w:r>
+        <w:t xml:space="preserve"> 0.05</w:t>
+      </w:r>
+    </w:p>
+    <w:p>
+      <w:pPr>
+        <w:pStyle w:val="Listenabsatz"/>
         <w:numPr>
           <w:ilvl w:val="0"/>
           <w:numId w:val="5"/>
@@ -1226,7 +1443,7 @@
     </w:p>
     <w:p>
       <w:pPr>
-        <w:pStyle w:val="ListParagraph"/>
+        <w:pStyle w:val="Listenabsatz"/>
         <w:numPr>
           <w:ilvl w:val="0"/>
           <w:numId w:val="5"/>
@@ -1245,7 +1462,7 @@
     </w:p>
     <w:p>
       <w:pPr>
-        <w:pStyle w:val="ListParagraph"/>
+        <w:pStyle w:val="Listenabsatz"/>
         <w:numPr>
           <w:ilvl w:val="0"/>
           <w:numId w:val="5"/>
@@ -1264,20 +1481,15 @@
     </w:p>
     <w:p>
       <w:pPr>
-        <w:pStyle w:val="ListParagraph"/>
-        <w:rPr>
-          <w:lang w:val="en-US"/>
-        </w:rPr>
-      </w:pPr>
-      <w:r>
-        <w:rPr>
-          <w:lang w:val="en-US"/>
-        </w:rPr>
-      </w:r>
-    </w:p>
-    <w:p>
-      <w:pPr>
-        <w:pStyle w:val="ListParagraph"/>
+        <w:pStyle w:val="Listenabsatz"/>
+        <w:rPr>
+          <w:lang w:val="en-US"/>
+        </w:rPr>
+      </w:pPr>
+    </w:p>
+    <w:p>
+      <w:pPr>
+        <w:pStyle w:val="Listenabsatz"/>
         <w:numPr>
           <w:ilvl w:val="0"/>
           <w:numId w:val="1"/>
@@ -1296,7 +1508,7 @@
     </w:p>
     <w:p>
       <w:pPr>
-        <w:pStyle w:val="ListParagraph"/>
+        <w:pStyle w:val="Listenabsatz"/>
         <w:numPr>
           <w:ilvl w:val="0"/>
           <w:numId w:val="7"/>
@@ -1309,12 +1521,24 @@
         <w:rPr>
           <w:lang w:val="en-US"/>
         </w:rPr>
-        <w:t>If feature turns out to be irrelevant/ there’s not enough data: merge or drop?</w:t>
-      </w:r>
-    </w:p>
-    <w:p>
-      <w:pPr>
-        <w:pStyle w:val="ListParagraph"/>
+        <w:t>If feature turns out to be irrelevant</w:t>
+      </w:r>
+      <w:r>
+        <w:rPr>
+          <w:lang w:val="en-US"/>
+        </w:rPr>
+        <w:t xml:space="preserve"> ort</w:t>
+      </w:r>
+      <w:r>
+        <w:rPr>
+          <w:lang w:val="en-US"/>
+        </w:rPr>
+        <w:t xml:space="preserve"> there’s not enough data: merge or drop?</w:t>
+      </w:r>
+    </w:p>
+    <w:p>
+      <w:pPr>
+        <w:pStyle w:val="Listenabsatz"/>
         <w:numPr>
           <w:ilvl w:val="0"/>
           <w:numId w:val="7"/>
@@ -1323,15 +1547,10 @@
           <w:lang w:val="en-US"/>
         </w:rPr>
       </w:pPr>
-      <w:r>
-        <w:rPr>
-          <w:lang w:val="en-US"/>
-        </w:rPr>
-      </w:r>
-    </w:p>
-    <w:p>
-      <w:pPr>
-        <w:pStyle w:val="ListParagraph"/>
+    </w:p>
+    <w:p>
+      <w:pPr>
+        <w:pStyle w:val="Listenabsatz"/>
         <w:numPr>
           <w:ilvl w:val="0"/>
           <w:numId w:val="1"/>
@@ -1345,229 +1564,205 @@
           <w:color w:val="333333"/>
           <w:lang w:val="en-US"/>
         </w:rPr>
+        <w:lastRenderedPageBreak/>
         <w:t>How many observations will be collected or what will determine sample size?</w:t>
       </w:r>
     </w:p>
     <w:p>
       <w:pPr>
-        <w:pStyle w:val="ListParagraph"/>
-        <w:rPr>
-          <w:lang w:val="en-US"/>
-        </w:rPr>
-      </w:pPr>
-      <w:r>
-        <w:rPr>
-          <w:lang w:val="en-US"/>
-        </w:rPr>
-      </w:r>
-    </w:p>
-    <w:p>
-      <w:pPr>
-        <w:pStyle w:val="ListParagraph"/>
-        <w:rPr/>
-      </w:pPr>
-      <w:r>
-        <w:rPr>
-          <w:i w:val="false"/>
-          <w:iCs w:val="false"/>
-          <w:lang w:val="en-US"/>
-        </w:rPr>
-        <w:t>The s</w:t>
-      </w:r>
-      <w:r>
-        <w:rPr>
-          <w:i w:val="false"/>
-          <w:iCs w:val="false"/>
-          <w:lang w:val="en-US"/>
-        </w:rPr>
-        <w:t xml:space="preserve">ample size will be determined by the amount of “se faire” </w:t>
-      </w:r>
-      <w:r>
-        <w:rPr>
-          <w:i w:val="false"/>
-          <w:iCs w:val="false"/>
-          <w:lang w:val="en-US"/>
-        </w:rPr>
-        <w:t xml:space="preserve">passive </w:t>
-      </w:r>
-      <w:r>
-        <w:rPr>
-          <w:i w:val="false"/>
-          <w:iCs w:val="false"/>
-          <w:lang w:val="en-US"/>
-        </w:rPr>
-        <w:t xml:space="preserve">constructions, </w:t>
-      </w:r>
-      <w:r>
-        <w:rPr>
-          <w:i w:val="false"/>
-          <w:iCs w:val="false"/>
-          <w:lang w:val="en-US"/>
-        </w:rPr>
-        <w:t>which</w:t>
-      </w:r>
-      <w:r>
-        <w:rPr>
-          <w:i w:val="false"/>
-          <w:iCs w:val="false"/>
-          <w:lang w:val="en-US"/>
-        </w:rPr>
-        <w:t xml:space="preserve"> are very few in proportion to the “être” passive constructions. </w:t>
-      </w:r>
-      <w:r>
-        <w:rPr>
-          <w:i w:val="false"/>
-          <w:iCs w:val="false"/>
-          <w:lang w:val="en-US"/>
-        </w:rPr>
-        <w:t xml:space="preserve">We have extracted all “se faire” passive constructions present in the corpus (see 1)). </w:t>
-      </w:r>
-      <w:r>
-        <w:rPr>
-          <w:i w:val="false"/>
-          <w:iCs w:val="false"/>
-          <w:lang w:val="en-US"/>
-        </w:rPr>
-        <w:t xml:space="preserve">We </w:t>
-      </w:r>
-      <w:r>
-        <w:rPr>
-          <w:i w:val="false"/>
-          <w:iCs w:val="false"/>
-          <w:lang w:val="en-US"/>
-        </w:rPr>
-        <w:t xml:space="preserve">will </w:t>
-      </w:r>
-      <w:r>
-        <w:rPr>
-          <w:i w:val="false"/>
-          <w:iCs w:val="false"/>
-          <w:lang w:val="en-US"/>
-        </w:rPr>
-        <w:t xml:space="preserve">select an equal number of occurrences of </w:t>
-      </w:r>
-      <w:r>
-        <w:rPr>
-          <w:i w:val="false"/>
-          <w:iCs w:val="false"/>
-          <w:lang w:val="en-US"/>
-        </w:rPr>
-        <w:t>the</w:t>
-      </w:r>
-      <w:r>
-        <w:rPr>
-          <w:i w:val="false"/>
-          <w:iCs w:val="false"/>
-          <w:lang w:val="en-US"/>
-        </w:rPr>
-        <w:t xml:space="preserve"> </w:t>
-      </w:r>
-      <w:r>
-        <w:rPr>
-          <w:rStyle w:val="Emphasis"/>
-          <w:i w:val="false"/>
-          <w:iCs w:val="false"/>
-          <w:lang w:val="en-US"/>
-        </w:rPr>
-        <w:t>“être”</w:t>
-      </w:r>
-      <w:r>
-        <w:rPr>
-          <w:i w:val="false"/>
-          <w:iCs w:val="false"/>
-          <w:lang w:val="en-US"/>
-        </w:rPr>
-        <w:t xml:space="preserve"> passive </w:t>
-      </w:r>
-      <w:r>
-        <w:rPr>
-          <w:i w:val="false"/>
-          <w:iCs w:val="false"/>
-          <w:lang w:val="en-US"/>
-        </w:rPr>
-        <w:t>by making</w:t>
-      </w:r>
-      <w:r>
-        <w:rPr>
-          <w:i w:val="false"/>
-          <w:iCs w:val="false"/>
-          <w:lang w:val="en-US"/>
-        </w:rPr>
-        <w:t xml:space="preserve"> a list of the lemmas </w:t>
-      </w:r>
-      <w:r>
-        <w:rPr>
-          <w:i w:val="false"/>
-          <w:iCs w:val="false"/>
-          <w:lang w:val="en-US"/>
-        </w:rPr>
-        <w:t>found</w:t>
-      </w:r>
-      <w:r>
-        <w:rPr>
-          <w:i w:val="false"/>
-          <w:iCs w:val="false"/>
-          <w:lang w:val="en-US"/>
-        </w:rPr>
-        <w:t xml:space="preserve"> in the “se faire” constructions </w:t>
-      </w:r>
-      <w:r>
-        <w:rPr>
-          <w:i w:val="false"/>
-          <w:iCs w:val="false"/>
-          <w:lang w:val="en-US"/>
-        </w:rPr>
-        <w:t>and using this list to take a random sample of</w:t>
-      </w:r>
-      <w:r>
-        <w:rPr>
-          <w:i w:val="false"/>
-          <w:iCs w:val="false"/>
-          <w:lang w:val="en-US"/>
-        </w:rPr>
-        <w:t xml:space="preserve"> “être” constructions </w:t>
-      </w:r>
-      <w:r>
-        <w:rPr>
-          <w:i w:val="false"/>
-          <w:iCs w:val="false"/>
-          <w:lang w:val="en-US"/>
-        </w:rPr>
-        <w:t>with the same lemmas</w:t>
-      </w:r>
-      <w:r>
-        <w:rPr>
-          <w:i w:val="false"/>
-          <w:iCs w:val="false"/>
-          <w:lang w:val="en-US"/>
-        </w:rPr>
-        <w:t xml:space="preserve">. </w:t>
-      </w:r>
-      <w:r>
-        <w:rPr>
-          <w:i w:val="false"/>
-          <w:iCs w:val="false"/>
-          <w:lang w:val="en-US"/>
-        </w:rPr>
-        <w:t>If there are not enough occurences of these lemmas in the “être” passive constructions in the corpus, we will take a random sample of “être” passive constructions.</w:t>
-      </w:r>
-    </w:p>
-    <w:p>
-      <w:pPr>
-        <w:pStyle w:val="ListParagraph"/>
-        <w:rPr>
-          <w:lang w:val="en-US"/>
-        </w:rPr>
-      </w:pPr>
-      <w:r>
-        <w:rPr>
-          <w:lang w:val="en-US"/>
-        </w:rPr>
-      </w:r>
-    </w:p>
-    <w:p>
-      <w:pPr>
-        <w:pStyle w:val="ListParagraph"/>
+        <w:pStyle w:val="Listenabsatz"/>
+        <w:rPr>
+          <w:lang w:val="en-US"/>
+        </w:rPr>
+      </w:pPr>
+    </w:p>
+    <w:p>
+      <w:pPr>
+        <w:pStyle w:val="Listenabsatz"/>
+        <w:rPr>
+          <w:lang w:val="en-US"/>
+        </w:rPr>
+      </w:pPr>
+      <w:r>
+        <w:rPr>
+          <w:lang w:val="en-US"/>
+        </w:rPr>
+        <w:t>The sample size will be determined by the amount of “se faire” passive constructions, which are very few in proportion to the “</w:t>
+      </w:r>
+      <w:proofErr w:type="spellStart"/>
+      <w:r>
+        <w:rPr>
+          <w:lang w:val="en-US"/>
+        </w:rPr>
+        <w:t>être</w:t>
+      </w:r>
+      <w:proofErr w:type="spellEnd"/>
+      <w:r>
+        <w:rPr>
+          <w:lang w:val="en-US"/>
+        </w:rPr>
+        <w:t>” passive constructions. We have extracted all “se faire” passive constructions present in the corpus (see 1))</w:t>
+      </w:r>
+      <w:r>
+        <w:rPr>
+          <w:lang w:val="en-US"/>
+        </w:rPr>
+        <w:t xml:space="preserve"> and filtered them manually to exclude false positives</w:t>
+      </w:r>
+      <w:r>
+        <w:rPr>
+          <w:lang w:val="en-US"/>
+        </w:rPr>
+        <w:t xml:space="preserve">: After this, we ended up with xxx constructions, and this amount will be matched by the </w:t>
+      </w:r>
+      <w:proofErr w:type="spellStart"/>
+      <w:r>
+        <w:rPr>
+          <w:lang w:val="en-US"/>
+        </w:rPr>
+        <w:t>être</w:t>
+      </w:r>
+      <w:proofErr w:type="spellEnd"/>
+      <w:r>
+        <w:rPr>
+          <w:lang w:val="en-US"/>
+        </w:rPr>
+        <w:t xml:space="preserve"> constructions. </w:t>
+      </w:r>
+      <w:r>
+        <w:rPr>
+          <w:lang w:val="en-US"/>
+        </w:rPr>
+        <w:t>The exact sampling process is explained in 8)</w:t>
+      </w:r>
+      <w:r>
+        <w:rPr>
+          <w:lang w:val="en-US"/>
+        </w:rPr>
+        <w:t>.</w:t>
+      </w:r>
+    </w:p>
+    <w:p>
+      <w:pPr>
+        <w:pStyle w:val="Listenabsatz"/>
+        <w:rPr>
+          <w:lang w:val="en-US"/>
+        </w:rPr>
+      </w:pPr>
+    </w:p>
+    <w:p>
+      <w:pPr>
+        <w:pStyle w:val="Listenabsatz"/>
+        <w:rPr>
+          <w:lang w:val="en-US"/>
+        </w:rPr>
+      </w:pPr>
+      <w:r>
+        <w:rPr>
+          <w:lang w:val="en-US"/>
+        </w:rPr>
+        <w:t xml:space="preserve">We will select an equal number of occurrences of the </w:t>
+      </w:r>
+      <w:r>
+        <w:rPr>
+          <w:rStyle w:val="Hervorhebung"/>
+          <w:i w:val="0"/>
+          <w:iCs w:val="0"/>
+          <w:lang w:val="en-US"/>
+        </w:rPr>
+        <w:t>“</w:t>
+      </w:r>
+      <w:proofErr w:type="spellStart"/>
+      <w:r>
+        <w:rPr>
+          <w:rStyle w:val="Hervorhebung"/>
+          <w:i w:val="0"/>
+          <w:iCs w:val="0"/>
+          <w:lang w:val="en-US"/>
+        </w:rPr>
+        <w:t>être</w:t>
+      </w:r>
+      <w:proofErr w:type="spellEnd"/>
+      <w:r>
+        <w:rPr>
+          <w:rStyle w:val="Hervorhebung"/>
+          <w:i w:val="0"/>
+          <w:iCs w:val="0"/>
+          <w:lang w:val="en-US"/>
+        </w:rPr>
+        <w:t>”</w:t>
+      </w:r>
+      <w:r>
+        <w:rPr>
+          <w:lang w:val="en-US"/>
+        </w:rPr>
+        <w:t xml:space="preserve"> passive by making a list of the lemmas and using this list to take a random sample of “</w:t>
+      </w:r>
+      <w:proofErr w:type="spellStart"/>
+      <w:r>
+        <w:rPr>
+          <w:lang w:val="en-US"/>
+        </w:rPr>
+        <w:t>être</w:t>
+      </w:r>
+      <w:proofErr w:type="spellEnd"/>
+      <w:r>
+        <w:rPr>
+          <w:lang w:val="en-US"/>
+        </w:rPr>
+        <w:t xml:space="preserve">” constructions with the same lemmas. If there are not enough </w:t>
+      </w:r>
+      <w:proofErr w:type="spellStart"/>
+      <w:r>
+        <w:rPr>
+          <w:lang w:val="en-US"/>
+        </w:rPr>
+        <w:t>occurences</w:t>
+      </w:r>
+      <w:proofErr w:type="spellEnd"/>
+      <w:r>
+        <w:rPr>
+          <w:lang w:val="en-US"/>
+        </w:rPr>
+        <w:t xml:space="preserve"> of these lemmas in the “</w:t>
+      </w:r>
+      <w:proofErr w:type="spellStart"/>
+      <w:r>
+        <w:rPr>
+          <w:lang w:val="en-US"/>
+        </w:rPr>
+        <w:t>être</w:t>
+      </w:r>
+      <w:proofErr w:type="spellEnd"/>
+      <w:r>
+        <w:rPr>
+          <w:lang w:val="en-US"/>
+        </w:rPr>
+        <w:t>” passive constructions in the corpus, we will take a random sample of “</w:t>
+      </w:r>
+      <w:proofErr w:type="spellStart"/>
+      <w:r>
+        <w:rPr>
+          <w:lang w:val="en-US"/>
+        </w:rPr>
+        <w:t>être</w:t>
+      </w:r>
+      <w:proofErr w:type="spellEnd"/>
+      <w:r>
+        <w:rPr>
+          <w:lang w:val="en-US"/>
+        </w:rPr>
+        <w:t>” passive constructions.</w:t>
+      </w:r>
+    </w:p>
+    <w:p>
+      <w:pPr>
+        <w:pStyle w:val="Listenabsatz"/>
+      </w:pPr>
+    </w:p>
+    <w:p>
+      <w:pPr>
+        <w:pStyle w:val="Listenabsatz"/>
         <w:numPr>
           <w:ilvl w:val="0"/>
           <w:numId w:val="1"/>
@@ -1586,69 +1781,503 @@
     </w:p>
     <w:p>
       <w:pPr>
-        <w:pStyle w:val="ListParagraph"/>
-        <w:numPr>
-          <w:ilvl w:val="0"/>
-          <w:numId w:val="0"/>
-        </w:numPr>
-        <w:ind w:hanging="0" w:left="720"/>
-        <w:rPr>
-          <w:lang w:val="en-US"/>
-        </w:rPr>
-      </w:pPr>
-      <w:r>
-        <w:rPr>
-          <w:lang w:val="en-US"/>
-        </w:rPr>
-      </w:r>
-    </w:p>
-    <w:p>
-      <w:pPr>
-        <w:pStyle w:val="ListParagraph"/>
-        <w:numPr>
-          <w:ilvl w:val="0"/>
-          <w:numId w:val="6"/>
-        </w:numPr>
-        <w:rPr>
-          <w:lang w:val="en-US"/>
-        </w:rPr>
-      </w:pPr>
-      <w:r>
-        <w:rPr>
-          <w:lang w:val="en-US"/>
-        </w:rPr>
-        <w:t>Set seed: lottery numbers on specific date in the future</w:t>
-      </w:r>
-    </w:p>
-    <w:p>
-      <w:pPr>
-        <w:pStyle w:val="Normal"/>
-        <w:rPr>
-          <w:lang w:val="en-US"/>
-        </w:rPr>
-      </w:pPr>
-      <w:r>
-        <w:rPr>
-          <w:lang w:val="en-US"/>
-        </w:rPr>
-      </w:r>
+        <w:rPr>
+          <w:lang w:val="en-US"/>
+        </w:rPr>
+      </w:pPr>
+    </w:p>
+    <w:p>
+      <w:pPr>
+        <w:pStyle w:val="Listenabsatz"/>
+        <w:rPr>
+          <w:lang w:val="en-US"/>
+        </w:rPr>
+      </w:pPr>
+      <w:r>
+        <w:rPr>
+          <w:lang w:val="en-US"/>
+        </w:rPr>
+        <w:t xml:space="preserve">As the data is very unbalanced, we plan to take some steps to </w:t>
+      </w:r>
+      <w:proofErr w:type="spellStart"/>
+      <w:r>
+        <w:rPr>
+          <w:lang w:val="en-US"/>
+        </w:rPr>
+        <w:t>minimise</w:t>
+      </w:r>
+      <w:proofErr w:type="spellEnd"/>
+      <w:r>
+        <w:rPr>
+          <w:lang w:val="en-US"/>
+        </w:rPr>
+        <w:t xml:space="preserve"> bias and ensure reproducibility.</w:t>
+      </w:r>
+    </w:p>
+    <w:p>
+      <w:pPr>
+        <w:pStyle w:val="Listenabsatz"/>
+        <w:rPr>
+          <w:lang w:val="en-US"/>
+        </w:rPr>
+      </w:pPr>
+      <w:r>
+        <w:rPr>
+          <w:lang w:val="en-US"/>
+        </w:rPr>
+        <w:t>After extracting the se faire constructions w</w:t>
+      </w:r>
+      <w:r>
+        <w:rPr>
+          <w:lang w:val="en-US"/>
+        </w:rPr>
+        <w:t>e will make a list of all lemmas</w:t>
+      </w:r>
+      <w:r>
+        <w:rPr>
+          <w:lang w:val="en-US"/>
+        </w:rPr>
+        <w:t xml:space="preserve"> </w:t>
+      </w:r>
+      <w:r>
+        <w:rPr>
+          <w:lang w:val="en-US"/>
+        </w:rPr>
+        <w:t>found in the “se faire” constructions.</w:t>
+      </w:r>
+      <w:r>
+        <w:rPr>
+          <w:lang w:val="en-US"/>
+        </w:rPr>
+        <w:t xml:space="preserve"> </w:t>
+      </w:r>
+      <w:r>
+        <w:rPr>
+          <w:lang w:val="en-US"/>
+        </w:rPr>
+        <w:t xml:space="preserve">For the </w:t>
+      </w:r>
+      <w:proofErr w:type="spellStart"/>
+      <w:r>
+        <w:rPr>
+          <w:lang w:val="en-US"/>
+        </w:rPr>
+        <w:t>être</w:t>
+      </w:r>
+      <w:proofErr w:type="spellEnd"/>
+      <w:r>
+        <w:rPr>
+          <w:lang w:val="en-US"/>
+        </w:rPr>
+        <w:t xml:space="preserve"> passive constructions, we will </w:t>
+      </w:r>
+      <w:r>
+        <w:rPr>
+          <w:lang w:val="en-US"/>
+        </w:rPr>
+        <w:t>search</w:t>
+      </w:r>
+      <w:r>
+        <w:rPr>
+          <w:lang w:val="en-US"/>
+        </w:rPr>
+        <w:t xml:space="preserve"> constructions using </w:t>
+      </w:r>
+      <w:r>
+        <w:rPr>
+          <w:lang w:val="en-US"/>
+        </w:rPr>
+        <w:t xml:space="preserve">a </w:t>
+      </w:r>
+      <w:r>
+        <w:rPr>
+          <w:lang w:val="en-US"/>
+        </w:rPr>
+        <w:t>CQL expression: (</w:t>
+      </w:r>
+      <w:proofErr w:type="spellStart"/>
+      <w:r>
+        <w:rPr>
+          <w:lang w:val="en-US"/>
+        </w:rPr>
+        <w:t>nennen</w:t>
+      </w:r>
+      <w:proofErr w:type="spellEnd"/>
+      <w:r>
+        <w:rPr>
+          <w:lang w:val="en-US"/>
+        </w:rPr>
+        <w:t>?)</w:t>
+      </w:r>
+      <w:r>
+        <w:rPr>
+          <w:lang w:val="en-US"/>
+        </w:rPr>
+        <w:t xml:space="preserve"> in </w:t>
+      </w:r>
+      <w:proofErr w:type="spellStart"/>
+      <w:r>
+        <w:rPr>
+          <w:lang w:val="en-US"/>
+        </w:rPr>
+        <w:t>SketchEngine</w:t>
+      </w:r>
+      <w:proofErr w:type="spellEnd"/>
+      <w:r>
+        <w:rPr>
+          <w:lang w:val="en-US"/>
+        </w:rPr>
+        <w:t xml:space="preserve">. We will then filter </w:t>
+      </w:r>
+      <w:r>
+        <w:rPr>
+          <w:lang w:val="en-US"/>
+        </w:rPr>
+        <w:t>the</w:t>
+      </w:r>
+      <w:r>
+        <w:rPr>
+          <w:lang w:val="en-US"/>
+        </w:rPr>
+        <w:t xml:space="preserve"> concordances using the list of lemmas we have previously collected from the </w:t>
+      </w:r>
+      <w:r>
+        <w:rPr>
+          <w:lang w:val="en-US"/>
+        </w:rPr>
+        <w:t>“</w:t>
+      </w:r>
+      <w:r>
+        <w:rPr>
+          <w:lang w:val="en-US"/>
+        </w:rPr>
+        <w:t>se faire</w:t>
+      </w:r>
+      <w:r>
+        <w:rPr>
+          <w:lang w:val="en-US"/>
+        </w:rPr>
+        <w:t>”</w:t>
+      </w:r>
+      <w:r>
+        <w:rPr>
+          <w:lang w:val="en-US"/>
+        </w:rPr>
+        <w:t xml:space="preserve"> constructions. All </w:t>
+      </w:r>
+      <w:r>
+        <w:rPr>
+          <w:lang w:val="en-US"/>
+        </w:rPr>
+        <w:t>filtered</w:t>
+      </w:r>
+      <w:r>
+        <w:rPr>
+          <w:lang w:val="en-US"/>
+        </w:rPr>
+        <w:t xml:space="preserve"> instances will be downloaded</w:t>
+      </w:r>
+      <w:r>
+        <w:rPr>
+          <w:lang w:val="en-US"/>
+        </w:rPr>
+        <w:t xml:space="preserve"> and stored in a .csv file. </w:t>
+      </w:r>
+      <w:r>
+        <w:rPr>
+          <w:lang w:val="en-US"/>
+        </w:rPr>
+        <w:t>For reproducibility, we will then set a seed and use this to randomly sample the data. The seed will be determined by the lottery numbers on Wednesday, 5</w:t>
+      </w:r>
+      <w:r>
+        <w:rPr>
+          <w:vertAlign w:val="superscript"/>
+          <w:lang w:val="en-US"/>
+        </w:rPr>
+        <w:t>th</w:t>
+      </w:r>
+      <w:r>
+        <w:rPr>
+          <w:lang w:val="en-US"/>
+        </w:rPr>
+        <w:t xml:space="preserve"> March 2025 as provided on the Website </w:t>
+      </w:r>
+      <w:hyperlink r:id="rId5" w:history="1">
+        <w:r>
+          <w:rPr>
+            <w:rStyle w:val="Hyperlink"/>
+            <w:lang w:val="en-US"/>
+          </w:rPr>
+          <w:t>https://www.lotto.de/lotto-6aus49/lott</w:t>
+        </w:r>
+        <w:r>
+          <w:rPr>
+            <w:rStyle w:val="Hyperlink"/>
+            <w:lang w:val="en-US"/>
+          </w:rPr>
+          <w:t>o</w:t>
+        </w:r>
+        <w:r>
+          <w:rPr>
+            <w:rStyle w:val="Hyperlink"/>
+            <w:lang w:val="en-US"/>
+          </w:rPr>
+          <w:t>zahle</w:t>
+        </w:r>
+        <w:r>
+          <w:rPr>
+            <w:rStyle w:val="Hyperlink"/>
+            <w:lang w:val="en-US"/>
+          </w:rPr>
+          <w:t>n</w:t>
+        </w:r>
+      </w:hyperlink>
+      <w:r>
+        <w:rPr>
+          <w:lang w:val="en-US"/>
+        </w:rPr>
+        <w:t xml:space="preserve"> using the function </w:t>
+      </w:r>
+      <w:proofErr w:type="spellStart"/>
+      <w:r>
+        <w:rPr>
+          <w:lang w:val="en-US"/>
+        </w:rPr>
+        <w:t>set.seed</w:t>
+      </w:r>
+      <w:proofErr w:type="spellEnd"/>
+      <w:r>
+        <w:rPr>
+          <w:lang w:val="en-US"/>
+        </w:rPr>
+        <w:t>() in R. Using this, we will take a random sample from the concordance lines that is equally in size to the manually filtered amount of se faire constructions</w:t>
+      </w:r>
+      <w:r>
+        <w:rPr>
+          <w:lang w:val="en-US"/>
+        </w:rPr>
+        <w:t xml:space="preserve"> (i.e. xxx)</w:t>
+      </w:r>
+    </w:p>
+    <w:p>
+      <w:pPr>
+        <w:pStyle w:val="Listenabsatz"/>
+        <w:rPr>
+          <w:lang w:val="en-US"/>
+        </w:rPr>
+      </w:pPr>
+      <w:r>
+        <w:rPr>
+          <w:lang w:val="en-US"/>
+        </w:rPr>
+        <w:t>Both of us will annotate all constructions manually for features listed in 4).</w:t>
+      </w:r>
+      <w:r>
+        <w:rPr>
+          <w:lang w:val="en-US"/>
+        </w:rPr>
+        <w:t xml:space="preserve"> The</w:t>
+      </w:r>
+      <w:r>
+        <w:rPr>
+          <w:lang w:val="en-US"/>
+        </w:rPr>
+        <w:t xml:space="preserve"> Inter-Annotator-Agreement will be calculated.</w:t>
+      </w:r>
+    </w:p>
+    <w:p>
+      <w:pPr>
+        <w:rPr>
+          <w:lang w:val="en-US"/>
+        </w:rPr>
+      </w:pPr>
+    </w:p>
+    <w:p>
+      <w:pPr>
+        <w:rPr>
+          <w:lang w:val="en-US"/>
+        </w:rPr>
+      </w:pPr>
     </w:p>
     <w:sectPr>
-      <w:type w:val="nextPage"/>
       <w:pgSz w:w="11906" w:h="16838"/>
-      <w:pgMar w:left="1417" w:right="1417" w:gutter="0" w:header="0" w:top="1417" w:footer="0" w:bottom="1134"/>
-      <w:pgNumType w:fmt="decimal"/>
-      <w:formProt w:val="false"/>
-      <w:textDirection w:val="lrTb"/>
-      <w:docGrid w:type="default" w:linePitch="360" w:charSpace="0"/>
+      <w:pgMar w:top="1417" w:right="1417" w:bottom="1134" w:left="1417" w:header="0" w:footer="0" w:gutter="0"/>
+      <w:cols w:space="720"/>
+      <w:formProt w:val="0"/>
+      <w:docGrid w:linePitch="360"/>
     </w:sectPr>
   </w:body>
 </w:document>
 </file>
 
 <file path=word/numbering.xml><?xml version="1.0" encoding="utf-8"?>
-<w:numbering xmlns:w="http://schemas.openxmlformats.org/wordprocessingml/2006/main" xmlns:o="urn:schemas-microsoft-com:office:office" xmlns:r="http://schemas.openxmlformats.org/officeDocument/2006/relationships" xmlns:v="urn:schemas-microsoft-com:vml" xmlns:mc="http://schemas.openxmlformats.org/markup-compatibility/2006" xmlns:w14="http://schemas.microsoft.com/office/word/2010/wordml" mc:Ignorable="w14">
-  <w:abstractNum w:abstractNumId="1">
+<w:numbering xmlns:wpc="http://schemas.microsoft.com/office/word/2010/wordprocessingCanvas" xmlns:cx="http://schemas.microsoft.com/office/drawing/2014/chartex" xmlns:cx1="http://schemas.microsoft.com/office/drawing/2015/9/8/chartex" xmlns:cx2="http://schemas.microsoft.com/office/drawing/2015/10/21/chartex" xmlns:cx3="http://schemas.microsoft.com/office/drawing/2016/5/9/chartex" xmlns:cx4="http://schemas.microsoft.com/office/drawing/2016/5/10/chartex" xmlns:cx5="http://schemas.microsoft.com/office/drawing/2016/5/11/chartex" xmlns:cx6="http://schemas.microsoft.com/office/drawing/2016/5/12/chartex" xmlns:cx7="http://schemas.microsoft.com/office/drawing/2016/5/13/chartex" xmlns:cx8="http://schemas.microsoft.com/office/drawing/2016/5/14/chartex" xmlns:mc="http://schemas.openxmlformats.org/markup-compatibility/2006" xmlns:aink="http://schemas.microsoft.com/office/drawing/2016/ink" xmlns:am3d="http://schemas.microsoft.com/office/drawing/2017/model3d" xmlns:o="urn:schemas-microsoft-com:office:office" xmlns:oel="http://schemas.microsoft.com/office/2019/extlst" xmlns:r="http://schemas.openxmlformats.org/officeDocument/2006/relationships" xmlns:m="http://schemas.openxmlformats.org/officeDocument/2006/math" xmlns:v="urn:schemas-microsoft-com:vml" xmlns:wp14="http://schemas.microsoft.com/office/word/2010/wordprocessingDrawing" xmlns:wp="http://schemas.openxmlformats.org/drawingml/2006/wordprocessingDrawing" xmlns:w10="urn:schemas-microsoft-com:office:word" xmlns:w="http://schemas.openxmlformats.org/wordprocessingml/2006/main" xmlns:w14="http://schemas.microsoft.com/office/word/2010/wordml" xmlns:w15="http://schemas.microsoft.com/office/word/2012/wordml" xmlns:w16cex="http://schemas.microsoft.com/office/word/2018/wordml/cex" xmlns:w16cid="http://schemas.microsoft.com/office/word/2016/wordml/cid" xmlns:w16="http://schemas.microsoft.com/office/word/2018/wordml" xmlns:w16du="http://schemas.microsoft.com/office/word/2023/wordml/word16du" xmlns:w16sdtdh="http://schemas.microsoft.com/office/word/2020/wordml/sdtdatahash" xmlns:w16sdtfl="http://schemas.microsoft.com/office/word/2024/wordml/sdtformatlock" xmlns:w16se="http://schemas.microsoft.com/office/word/2015/wordml/symex" xmlns:wpg="http://schemas.microsoft.com/office/word/2010/wordprocessingGroup" xmlns:wpi="http://schemas.microsoft.com/office/word/2010/wordprocessingInk" xmlns:wne="http://schemas.microsoft.com/office/word/2006/wordml" xmlns:wps="http://schemas.microsoft.com/office/word/2010/wordprocessingShape" mc:Ignorable="w14 w15 w16se w16cid w16 w16cex w16sdtdh w16sdtfl w16du wp14">
+  <w:abstractNum w:abstractNumId="0" w15:restartNumberingAfterBreak="0">
+    <w:nsid w:val="00000001"/>
+    <w:multiLevelType w:val="hybridMultilevel"/>
+    <w:tmpl w:val="FFFFFFFF"/>
+    <w:lvl w:ilvl="0" w:tplc="00000001">
+      <w:start w:val="1"/>
+      <w:numFmt w:val="bullet"/>
+      <w:lvlText w:val="•"/>
+      <w:lvlJc w:val="left"/>
+      <w:pPr>
+        <w:ind w:left="720" w:hanging="360"/>
+      </w:pPr>
+    </w:lvl>
+    <w:lvl w:ilvl="1" w:tplc="FFFFFFFF">
+      <w:numFmt w:val="decimal"/>
+      <w:lvlText w:val=""/>
+      <w:lvlJc w:val="left"/>
+    </w:lvl>
+    <w:lvl w:ilvl="2" w:tplc="FFFFFFFF">
+      <w:numFmt w:val="decimal"/>
+      <w:lvlText w:val=""/>
+      <w:lvlJc w:val="left"/>
+    </w:lvl>
+    <w:lvl w:ilvl="3" w:tplc="FFFFFFFF">
+      <w:numFmt w:val="decimal"/>
+      <w:lvlText w:val=""/>
+      <w:lvlJc w:val="left"/>
+    </w:lvl>
+    <w:lvl w:ilvl="4" w:tplc="FFFFFFFF">
+      <w:numFmt w:val="decimal"/>
+      <w:lvlText w:val=""/>
+      <w:lvlJc w:val="left"/>
+    </w:lvl>
+    <w:lvl w:ilvl="5" w:tplc="FFFFFFFF">
+      <w:numFmt w:val="decimal"/>
+      <w:lvlText w:val=""/>
+      <w:lvlJc w:val="left"/>
+    </w:lvl>
+    <w:lvl w:ilvl="6" w:tplc="FFFFFFFF">
+      <w:numFmt w:val="decimal"/>
+      <w:lvlText w:val=""/>
+      <w:lvlJc w:val="left"/>
+    </w:lvl>
+    <w:lvl w:ilvl="7" w:tplc="FFFFFFFF">
+      <w:numFmt w:val="decimal"/>
+      <w:lvlText w:val=""/>
+      <w:lvlJc w:val="left"/>
+    </w:lvl>
+    <w:lvl w:ilvl="8" w:tplc="FFFFFFFF">
+      <w:numFmt w:val="decimal"/>
+      <w:lvlText w:val=""/>
+      <w:lvlJc w:val="left"/>
+    </w:lvl>
+  </w:abstractNum>
+  <w:abstractNum w:abstractNumId="1" w15:restartNumberingAfterBreak="0">
+    <w:nsid w:val="00000002"/>
+    <w:multiLevelType w:val="hybridMultilevel"/>
+    <w:tmpl w:val="FFFFFFFF"/>
+    <w:lvl w:ilvl="0" w:tplc="00000065">
+      <w:start w:val="1"/>
+      <w:numFmt w:val="bullet"/>
+      <w:lvlText w:val="•"/>
+      <w:lvlJc w:val="left"/>
+      <w:pPr>
+        <w:ind w:left="720" w:hanging="360"/>
+      </w:pPr>
+    </w:lvl>
+    <w:lvl w:ilvl="1" w:tplc="FFFFFFFF">
+      <w:numFmt w:val="decimal"/>
+      <w:lvlText w:val=""/>
+      <w:lvlJc w:val="left"/>
+    </w:lvl>
+    <w:lvl w:ilvl="2" w:tplc="FFFFFFFF">
+      <w:numFmt w:val="decimal"/>
+      <w:lvlText w:val=""/>
+      <w:lvlJc w:val="left"/>
+    </w:lvl>
+    <w:lvl w:ilvl="3" w:tplc="FFFFFFFF">
+      <w:numFmt w:val="decimal"/>
+      <w:lvlText w:val=""/>
+      <w:lvlJc w:val="left"/>
+    </w:lvl>
+    <w:lvl w:ilvl="4" w:tplc="FFFFFFFF">
+      <w:numFmt w:val="decimal"/>
+      <w:lvlText w:val=""/>
+      <w:lvlJc w:val="left"/>
+    </w:lvl>
+    <w:lvl w:ilvl="5" w:tplc="FFFFFFFF">
+      <w:numFmt w:val="decimal"/>
+      <w:lvlText w:val=""/>
+      <w:lvlJc w:val="left"/>
+    </w:lvl>
+    <w:lvl w:ilvl="6" w:tplc="FFFFFFFF">
+      <w:numFmt w:val="decimal"/>
+      <w:lvlText w:val=""/>
+      <w:lvlJc w:val="left"/>
+    </w:lvl>
+    <w:lvl w:ilvl="7" w:tplc="FFFFFFFF">
+      <w:numFmt w:val="decimal"/>
+      <w:lvlText w:val=""/>
+      <w:lvlJc w:val="left"/>
+    </w:lvl>
+    <w:lvl w:ilvl="8" w:tplc="FFFFFFFF">
+      <w:numFmt w:val="decimal"/>
+      <w:lvlText w:val=""/>
+      <w:lvlJc w:val="left"/>
+    </w:lvl>
+  </w:abstractNum>
+  <w:abstractNum w:abstractNumId="2" w15:restartNumberingAfterBreak="0">
+    <w:nsid w:val="00000003"/>
+    <w:multiLevelType w:val="hybridMultilevel"/>
+    <w:tmpl w:val="FFFFFFFF"/>
+    <w:lvl w:ilvl="0" w:tplc="000000C9">
+      <w:start w:val="1"/>
+      <w:numFmt w:val="bullet"/>
+      <w:lvlText w:val="•"/>
+      <w:lvlJc w:val="left"/>
+      <w:pPr>
+        <w:ind w:left="720" w:hanging="360"/>
+      </w:pPr>
+    </w:lvl>
+    <w:lvl w:ilvl="1" w:tplc="FFFFFFFF">
+      <w:numFmt w:val="decimal"/>
+      <w:lvlText w:val=""/>
+      <w:lvlJc w:val="left"/>
+    </w:lvl>
+    <w:lvl w:ilvl="2" w:tplc="FFFFFFFF">
+      <w:numFmt w:val="decimal"/>
+      <w:lvlText w:val=""/>
+      <w:lvlJc w:val="left"/>
+    </w:lvl>
+    <w:lvl w:ilvl="3" w:tplc="FFFFFFFF">
+      <w:numFmt w:val="decimal"/>
+      <w:lvlText w:val=""/>
+      <w:lvlJc w:val="left"/>
+    </w:lvl>
+    <w:lvl w:ilvl="4" w:tplc="FFFFFFFF">
+      <w:numFmt w:val="decimal"/>
+      <w:lvlText w:val=""/>
+      <w:lvlJc w:val="left"/>
+    </w:lvl>
+    <w:lvl w:ilvl="5" w:tplc="FFFFFFFF">
+      <w:numFmt w:val="decimal"/>
+      <w:lvlText w:val=""/>
+      <w:lvlJc w:val="left"/>
+    </w:lvl>
+    <w:lvl w:ilvl="6" w:tplc="FFFFFFFF">
+      <w:numFmt w:val="decimal"/>
+      <w:lvlText w:val=""/>
+      <w:lvlJc w:val="left"/>
+    </w:lvl>
+    <w:lvl w:ilvl="7" w:tplc="FFFFFFFF">
+      <w:numFmt w:val="decimal"/>
+      <w:lvlText w:val=""/>
+      <w:lvlJc w:val="left"/>
+    </w:lvl>
+    <w:lvl w:ilvl="8" w:tplc="FFFFFFFF">
+      <w:numFmt w:val="decimal"/>
+      <w:lvlText w:val=""/>
+      <w:lvlJc w:val="left"/>
+    </w:lvl>
+  </w:abstractNum>
+  <w:abstractNum w:abstractNumId="3" w15:restartNumberingAfterBreak="0">
+    <w:nsid w:val="03CC666F"/>
+    <w:multiLevelType w:val="multilevel"/>
+    <w:tmpl w:val="EC8E8A36"/>
     <w:lvl w:ilvl="0">
       <w:start w:val="1"/>
       <w:numFmt w:val="decimal"/>
@@ -1660,7 +2289,6 @@
         </w:tabs>
         <w:ind w:left="720" w:hanging="360"/>
       </w:pPr>
-      <w:rPr/>
     </w:lvl>
     <w:lvl w:ilvl="1">
       <w:start w:val="1"/>
@@ -1673,7 +2301,6 @@
         </w:tabs>
         <w:ind w:left="1440" w:hanging="360"/>
       </w:pPr>
-      <w:rPr/>
     </w:lvl>
     <w:lvl w:ilvl="2">
       <w:start w:val="1"/>
@@ -1686,7 +2313,6 @@
         </w:tabs>
         <w:ind w:left="2160" w:hanging="180"/>
       </w:pPr>
-      <w:rPr/>
     </w:lvl>
     <w:lvl w:ilvl="3">
       <w:start w:val="1"/>
@@ -1699,7 +2325,6 @@
         </w:tabs>
         <w:ind w:left="2880" w:hanging="360"/>
       </w:pPr>
-      <w:rPr/>
     </w:lvl>
     <w:lvl w:ilvl="4">
       <w:start w:val="1"/>
@@ -1712,7 +2337,6 @@
         </w:tabs>
         <w:ind w:left="3600" w:hanging="360"/>
       </w:pPr>
-      <w:rPr/>
     </w:lvl>
     <w:lvl w:ilvl="5">
       <w:start w:val="1"/>
@@ -1725,7 +2349,6 @@
         </w:tabs>
         <w:ind w:left="4320" w:hanging="180"/>
       </w:pPr>
-      <w:rPr/>
     </w:lvl>
     <w:lvl w:ilvl="6">
       <w:start w:val="1"/>
@@ -1738,7 +2361,6 @@
         </w:tabs>
         <w:ind w:left="5040" w:hanging="360"/>
       </w:pPr>
-      <w:rPr/>
     </w:lvl>
     <w:lvl w:ilvl="7">
       <w:start w:val="1"/>
@@ -1751,7 +2373,6 @@
         </w:tabs>
         <w:ind w:left="5760" w:hanging="360"/>
       </w:pPr>
-      <w:rPr/>
     </w:lvl>
     <w:lvl w:ilvl="8">
       <w:start w:val="1"/>
@@ -1764,10 +2385,12 @@
         </w:tabs>
         <w:ind w:left="6480" w:hanging="180"/>
       </w:pPr>
-      <w:rPr/>
     </w:lvl>
   </w:abstractNum>
-  <w:abstractNum w:abstractNumId="2">
+  <w:abstractNum w:abstractNumId="4" w15:restartNumberingAfterBreak="0">
+    <w:nsid w:val="12062509"/>
+    <w:multiLevelType w:val="multilevel"/>
+    <w:tmpl w:val="24FAE008"/>
     <w:lvl w:ilvl="0">
       <w:start w:val="1"/>
       <w:numFmt w:val="bullet"/>
@@ -1904,7 +2527,10 @@
       </w:rPr>
     </w:lvl>
   </w:abstractNum>
-  <w:abstractNum w:abstractNumId="3">
+  <w:abstractNum w:abstractNumId="5" w15:restartNumberingAfterBreak="0">
+    <w:nsid w:val="35BB10C6"/>
+    <w:multiLevelType w:val="multilevel"/>
+    <w:tmpl w:val="5162AA12"/>
     <w:lvl w:ilvl="0">
       <w:start w:val="1"/>
       <w:numFmt w:val="bullet"/>
@@ -2041,7 +2667,10 @@
       </w:rPr>
     </w:lvl>
   </w:abstractNum>
-  <w:abstractNum w:abstractNumId="4">
+  <w:abstractNum w:abstractNumId="6" w15:restartNumberingAfterBreak="0">
+    <w:nsid w:val="37E7465F"/>
+    <w:multiLevelType w:val="multilevel"/>
+    <w:tmpl w:val="D23A7256"/>
     <w:lvl w:ilvl="0">
       <w:start w:val="1"/>
       <w:numFmt w:val="bullet"/>
@@ -2178,7 +2807,10 @@
       </w:rPr>
     </w:lvl>
   </w:abstractNum>
-  <w:abstractNum w:abstractNumId="5">
+  <w:abstractNum w:abstractNumId="7" w15:restartNumberingAfterBreak="0">
+    <w:nsid w:val="3D675221"/>
+    <w:multiLevelType w:val="multilevel"/>
+    <w:tmpl w:val="EDB86F66"/>
     <w:lvl w:ilvl="0">
       <w:start w:val="1"/>
       <w:numFmt w:val="bullet"/>
@@ -2186,6 +2818,146 @@
       <w:lvlJc w:val="left"/>
       <w:pPr>
         <w:tabs>
+          <w:tab w:val="num" w:pos="0"/>
+        </w:tabs>
+        <w:ind w:left="720" w:hanging="360"/>
+      </w:pPr>
+      <w:rPr>
+        <w:rFonts w:ascii="Symbol" w:hAnsi="Symbol" w:cs="Symbol" w:hint="default"/>
+      </w:rPr>
+    </w:lvl>
+    <w:lvl w:ilvl="1">
+      <w:start w:val="1"/>
+      <w:numFmt w:val="bullet"/>
+      <w:lvlText w:val="o"/>
+      <w:lvlJc w:val="left"/>
+      <w:pPr>
+        <w:tabs>
+          <w:tab w:val="num" w:pos="0"/>
+        </w:tabs>
+        <w:ind w:left="1440" w:hanging="360"/>
+      </w:pPr>
+      <w:rPr>
+        <w:rFonts w:ascii="Courier New" w:hAnsi="Courier New" w:cs="Courier New" w:hint="default"/>
+      </w:rPr>
+    </w:lvl>
+    <w:lvl w:ilvl="2">
+      <w:start w:val="1"/>
+      <w:numFmt w:val="bullet"/>
+      <w:lvlText w:val=""/>
+      <w:lvlJc w:val="left"/>
+      <w:pPr>
+        <w:tabs>
+          <w:tab w:val="num" w:pos="0"/>
+        </w:tabs>
+        <w:ind w:left="2160" w:hanging="360"/>
+      </w:pPr>
+      <w:rPr>
+        <w:rFonts w:ascii="Wingdings" w:hAnsi="Wingdings" w:cs="Wingdings" w:hint="default"/>
+      </w:rPr>
+    </w:lvl>
+    <w:lvl w:ilvl="3">
+      <w:start w:val="1"/>
+      <w:numFmt w:val="bullet"/>
+      <w:lvlText w:val=""/>
+      <w:lvlJc w:val="left"/>
+      <w:pPr>
+        <w:tabs>
+          <w:tab w:val="num" w:pos="0"/>
+        </w:tabs>
+        <w:ind w:left="2880" w:hanging="360"/>
+      </w:pPr>
+      <w:rPr>
+        <w:rFonts w:ascii="Symbol" w:hAnsi="Symbol" w:cs="Symbol" w:hint="default"/>
+      </w:rPr>
+    </w:lvl>
+    <w:lvl w:ilvl="4">
+      <w:start w:val="1"/>
+      <w:numFmt w:val="bullet"/>
+      <w:lvlText w:val="o"/>
+      <w:lvlJc w:val="left"/>
+      <w:pPr>
+        <w:tabs>
+          <w:tab w:val="num" w:pos="0"/>
+        </w:tabs>
+        <w:ind w:left="3600" w:hanging="360"/>
+      </w:pPr>
+      <w:rPr>
+        <w:rFonts w:ascii="Courier New" w:hAnsi="Courier New" w:cs="Courier New" w:hint="default"/>
+      </w:rPr>
+    </w:lvl>
+    <w:lvl w:ilvl="5">
+      <w:start w:val="1"/>
+      <w:numFmt w:val="bullet"/>
+      <w:lvlText w:val=""/>
+      <w:lvlJc w:val="left"/>
+      <w:pPr>
+        <w:tabs>
+          <w:tab w:val="num" w:pos="0"/>
+        </w:tabs>
+        <w:ind w:left="4320" w:hanging="360"/>
+      </w:pPr>
+      <w:rPr>
+        <w:rFonts w:ascii="Wingdings" w:hAnsi="Wingdings" w:cs="Wingdings" w:hint="default"/>
+      </w:rPr>
+    </w:lvl>
+    <w:lvl w:ilvl="6">
+      <w:start w:val="1"/>
+      <w:numFmt w:val="bullet"/>
+      <w:lvlText w:val=""/>
+      <w:lvlJc w:val="left"/>
+      <w:pPr>
+        <w:tabs>
+          <w:tab w:val="num" w:pos="0"/>
+        </w:tabs>
+        <w:ind w:left="5040" w:hanging="360"/>
+      </w:pPr>
+      <w:rPr>
+        <w:rFonts w:ascii="Symbol" w:hAnsi="Symbol" w:cs="Symbol" w:hint="default"/>
+      </w:rPr>
+    </w:lvl>
+    <w:lvl w:ilvl="7">
+      <w:start w:val="1"/>
+      <w:numFmt w:val="bullet"/>
+      <w:lvlText w:val="o"/>
+      <w:lvlJc w:val="left"/>
+      <w:pPr>
+        <w:tabs>
+          <w:tab w:val="num" w:pos="0"/>
+        </w:tabs>
+        <w:ind w:left="5760" w:hanging="360"/>
+      </w:pPr>
+      <w:rPr>
+        <w:rFonts w:ascii="Courier New" w:hAnsi="Courier New" w:cs="Courier New" w:hint="default"/>
+      </w:rPr>
+    </w:lvl>
+    <w:lvl w:ilvl="8">
+      <w:start w:val="1"/>
+      <w:numFmt w:val="bullet"/>
+      <w:lvlText w:val=""/>
+      <w:lvlJc w:val="left"/>
+      <w:pPr>
+        <w:tabs>
+          <w:tab w:val="num" w:pos="0"/>
+        </w:tabs>
+        <w:ind w:left="6480" w:hanging="360"/>
+      </w:pPr>
+      <w:rPr>
+        <w:rFonts w:ascii="Wingdings" w:hAnsi="Wingdings" w:cs="Wingdings" w:hint="default"/>
+      </w:rPr>
+    </w:lvl>
+  </w:abstractNum>
+  <w:abstractNum w:abstractNumId="8" w15:restartNumberingAfterBreak="0">
+    <w:nsid w:val="47AC4D39"/>
+    <w:multiLevelType w:val="multilevel"/>
+    <w:tmpl w:val="94923D00"/>
+    <w:lvl w:ilvl="0">
+      <w:start w:val="1"/>
+      <w:numFmt w:val="bullet"/>
+      <w:lvlText w:val=""/>
+      <w:lvlJc w:val="left"/>
+      <w:pPr>
+        <w:tabs>
           <w:tab w:val="num" w:pos="1440"/>
         </w:tabs>
         <w:ind w:left="1440" w:hanging="360"/>
@@ -2315,281 +3087,10 @@
       </w:rPr>
     </w:lvl>
   </w:abstractNum>
-  <w:abstractNum w:abstractNumId="6">
-    <w:lvl w:ilvl="0">
-      <w:start w:val="1"/>
-      <w:numFmt w:val="bullet"/>
-      <w:lvlText w:val=""/>
-      <w:lvlJc w:val="left"/>
-      <w:pPr>
-        <w:tabs>
-          <w:tab w:val="num" w:pos="0"/>
-        </w:tabs>
-        <w:ind w:left="720" w:hanging="360"/>
-      </w:pPr>
-      <w:rPr>
-        <w:rFonts w:ascii="Symbol" w:hAnsi="Symbol" w:cs="Symbol" w:hint="default"/>
-      </w:rPr>
-    </w:lvl>
-    <w:lvl w:ilvl="1">
-      <w:start w:val="1"/>
-      <w:numFmt w:val="bullet"/>
-      <w:lvlText w:val="o"/>
-      <w:lvlJc w:val="left"/>
-      <w:pPr>
-        <w:tabs>
-          <w:tab w:val="num" w:pos="0"/>
-        </w:tabs>
-        <w:ind w:left="1440" w:hanging="360"/>
-      </w:pPr>
-      <w:rPr>
-        <w:rFonts w:ascii="Courier New" w:hAnsi="Courier New" w:cs="Courier New" w:hint="default"/>
-      </w:rPr>
-    </w:lvl>
-    <w:lvl w:ilvl="2">
-      <w:start w:val="1"/>
-      <w:numFmt w:val="bullet"/>
-      <w:lvlText w:val=""/>
-      <w:lvlJc w:val="left"/>
-      <w:pPr>
-        <w:tabs>
-          <w:tab w:val="num" w:pos="0"/>
-        </w:tabs>
-        <w:ind w:left="2160" w:hanging="360"/>
-      </w:pPr>
-      <w:rPr>
-        <w:rFonts w:ascii="Wingdings" w:hAnsi="Wingdings" w:cs="Wingdings" w:hint="default"/>
-      </w:rPr>
-    </w:lvl>
-    <w:lvl w:ilvl="3">
-      <w:start w:val="1"/>
-      <w:numFmt w:val="bullet"/>
-      <w:lvlText w:val=""/>
-      <w:lvlJc w:val="left"/>
-      <w:pPr>
-        <w:tabs>
-          <w:tab w:val="num" w:pos="0"/>
-        </w:tabs>
-        <w:ind w:left="2880" w:hanging="360"/>
-      </w:pPr>
-      <w:rPr>
-        <w:rFonts w:ascii="Symbol" w:hAnsi="Symbol" w:cs="Symbol" w:hint="default"/>
-      </w:rPr>
-    </w:lvl>
-    <w:lvl w:ilvl="4">
-      <w:start w:val="1"/>
-      <w:numFmt w:val="bullet"/>
-      <w:lvlText w:val="o"/>
-      <w:lvlJc w:val="left"/>
-      <w:pPr>
-        <w:tabs>
-          <w:tab w:val="num" w:pos="0"/>
-        </w:tabs>
-        <w:ind w:left="3600" w:hanging="360"/>
-      </w:pPr>
-      <w:rPr>
-        <w:rFonts w:ascii="Courier New" w:hAnsi="Courier New" w:cs="Courier New" w:hint="default"/>
-      </w:rPr>
-    </w:lvl>
-    <w:lvl w:ilvl="5">
-      <w:start w:val="1"/>
-      <w:numFmt w:val="bullet"/>
-      <w:lvlText w:val=""/>
-      <w:lvlJc w:val="left"/>
-      <w:pPr>
-        <w:tabs>
-          <w:tab w:val="num" w:pos="0"/>
-        </w:tabs>
-        <w:ind w:left="4320" w:hanging="360"/>
-      </w:pPr>
-      <w:rPr>
-        <w:rFonts w:ascii="Wingdings" w:hAnsi="Wingdings" w:cs="Wingdings" w:hint="default"/>
-      </w:rPr>
-    </w:lvl>
-    <w:lvl w:ilvl="6">
-      <w:start w:val="1"/>
-      <w:numFmt w:val="bullet"/>
-      <w:lvlText w:val=""/>
-      <w:lvlJc w:val="left"/>
-      <w:pPr>
-        <w:tabs>
-          <w:tab w:val="num" w:pos="0"/>
-        </w:tabs>
-        <w:ind w:left="5040" w:hanging="360"/>
-      </w:pPr>
-      <w:rPr>
-        <w:rFonts w:ascii="Symbol" w:hAnsi="Symbol" w:cs="Symbol" w:hint="default"/>
-      </w:rPr>
-    </w:lvl>
-    <w:lvl w:ilvl="7">
-      <w:start w:val="1"/>
-      <w:numFmt w:val="bullet"/>
-      <w:lvlText w:val="o"/>
-      <w:lvlJc w:val="left"/>
-      <w:pPr>
-        <w:tabs>
-          <w:tab w:val="num" w:pos="0"/>
-        </w:tabs>
-        <w:ind w:left="5760" w:hanging="360"/>
-      </w:pPr>
-      <w:rPr>
-        <w:rFonts w:ascii="Courier New" w:hAnsi="Courier New" w:cs="Courier New" w:hint="default"/>
-      </w:rPr>
-    </w:lvl>
-    <w:lvl w:ilvl="8">
-      <w:start w:val="1"/>
-      <w:numFmt w:val="bullet"/>
-      <w:lvlText w:val=""/>
-      <w:lvlJc w:val="left"/>
-      <w:pPr>
-        <w:tabs>
-          <w:tab w:val="num" w:pos="0"/>
-        </w:tabs>
-        <w:ind w:left="6480" w:hanging="360"/>
-      </w:pPr>
-      <w:rPr>
-        <w:rFonts w:ascii="Wingdings" w:hAnsi="Wingdings" w:cs="Wingdings" w:hint="default"/>
-      </w:rPr>
-    </w:lvl>
-  </w:abstractNum>
-  <w:abstractNum w:abstractNumId="7">
-    <w:lvl w:ilvl="0">
-      <w:start w:val="1"/>
-      <w:numFmt w:val="bullet"/>
-      <w:lvlText w:val=""/>
-      <w:lvlJc w:val="left"/>
-      <w:pPr>
-        <w:tabs>
-          <w:tab w:val="num" w:pos="0"/>
-        </w:tabs>
-        <w:ind w:left="1440" w:hanging="360"/>
-      </w:pPr>
-      <w:rPr>
-        <w:rFonts w:ascii="Symbol" w:hAnsi="Symbol" w:cs="Symbol" w:hint="default"/>
-      </w:rPr>
-    </w:lvl>
-    <w:lvl w:ilvl="1">
-      <w:start w:val="1"/>
-      <w:numFmt w:val="bullet"/>
-      <w:lvlText w:val="o"/>
-      <w:lvlJc w:val="left"/>
-      <w:pPr>
-        <w:tabs>
-          <w:tab w:val="num" w:pos="0"/>
-        </w:tabs>
-        <w:ind w:left="2160" w:hanging="360"/>
-      </w:pPr>
-      <w:rPr>
-        <w:rFonts w:ascii="Courier New" w:hAnsi="Courier New" w:cs="Courier New" w:hint="default"/>
-      </w:rPr>
-    </w:lvl>
-    <w:lvl w:ilvl="2">
-      <w:start w:val="1"/>
-      <w:numFmt w:val="bullet"/>
-      <w:lvlText w:val=""/>
-      <w:lvlJc w:val="left"/>
-      <w:pPr>
-        <w:tabs>
-          <w:tab w:val="num" w:pos="0"/>
-        </w:tabs>
-        <w:ind w:left="2880" w:hanging="360"/>
-      </w:pPr>
-      <w:rPr>
-        <w:rFonts w:ascii="Wingdings" w:hAnsi="Wingdings" w:cs="Wingdings" w:hint="default"/>
-      </w:rPr>
-    </w:lvl>
-    <w:lvl w:ilvl="3">
-      <w:start w:val="1"/>
-      <w:numFmt w:val="bullet"/>
-      <w:lvlText w:val=""/>
-      <w:lvlJc w:val="left"/>
-      <w:pPr>
-        <w:tabs>
-          <w:tab w:val="num" w:pos="0"/>
-        </w:tabs>
-        <w:ind w:left="3600" w:hanging="360"/>
-      </w:pPr>
-      <w:rPr>
-        <w:rFonts w:ascii="Symbol" w:hAnsi="Symbol" w:cs="Symbol" w:hint="default"/>
-      </w:rPr>
-    </w:lvl>
-    <w:lvl w:ilvl="4">
-      <w:start w:val="1"/>
-      <w:numFmt w:val="bullet"/>
-      <w:lvlText w:val="o"/>
-      <w:lvlJc w:val="left"/>
-      <w:pPr>
-        <w:tabs>
-          <w:tab w:val="num" w:pos="0"/>
-        </w:tabs>
-        <w:ind w:left="4320" w:hanging="360"/>
-      </w:pPr>
-      <w:rPr>
-        <w:rFonts w:ascii="Courier New" w:hAnsi="Courier New" w:cs="Courier New" w:hint="default"/>
-      </w:rPr>
-    </w:lvl>
-    <w:lvl w:ilvl="5">
-      <w:start w:val="1"/>
-      <w:numFmt w:val="bullet"/>
-      <w:lvlText w:val=""/>
-      <w:lvlJc w:val="left"/>
-      <w:pPr>
-        <w:tabs>
-          <w:tab w:val="num" w:pos="0"/>
-        </w:tabs>
-        <w:ind w:left="5040" w:hanging="360"/>
-      </w:pPr>
-      <w:rPr>
-        <w:rFonts w:ascii="Wingdings" w:hAnsi="Wingdings" w:cs="Wingdings" w:hint="default"/>
-      </w:rPr>
-    </w:lvl>
-    <w:lvl w:ilvl="6">
-      <w:start w:val="1"/>
-      <w:numFmt w:val="bullet"/>
-      <w:lvlText w:val=""/>
-      <w:lvlJc w:val="left"/>
-      <w:pPr>
-        <w:tabs>
-          <w:tab w:val="num" w:pos="0"/>
-        </w:tabs>
-        <w:ind w:left="5760" w:hanging="360"/>
-      </w:pPr>
-      <w:rPr>
-        <w:rFonts w:ascii="Symbol" w:hAnsi="Symbol" w:cs="Symbol" w:hint="default"/>
-      </w:rPr>
-    </w:lvl>
-    <w:lvl w:ilvl="7">
-      <w:start w:val="1"/>
-      <w:numFmt w:val="bullet"/>
-      <w:lvlText w:val="o"/>
-      <w:lvlJc w:val="left"/>
-      <w:pPr>
-        <w:tabs>
-          <w:tab w:val="num" w:pos="0"/>
-        </w:tabs>
-        <w:ind w:left="6480" w:hanging="360"/>
-      </w:pPr>
-      <w:rPr>
-        <w:rFonts w:ascii="Courier New" w:hAnsi="Courier New" w:cs="Courier New" w:hint="default"/>
-      </w:rPr>
-    </w:lvl>
-    <w:lvl w:ilvl="8">
-      <w:start w:val="1"/>
-      <w:numFmt w:val="bullet"/>
-      <w:lvlText w:val=""/>
-      <w:lvlJc w:val="left"/>
-      <w:pPr>
-        <w:tabs>
-          <w:tab w:val="num" w:pos="0"/>
-        </w:tabs>
-        <w:ind w:left="7200" w:hanging="360"/>
-      </w:pPr>
-      <w:rPr>
-        <w:rFonts w:ascii="Wingdings" w:hAnsi="Wingdings" w:cs="Wingdings" w:hint="default"/>
-      </w:rPr>
-    </w:lvl>
-  </w:abstractNum>
-  <w:abstractNum w:abstractNumId="8">
+  <w:abstractNum w:abstractNumId="9" w15:restartNumberingAfterBreak="0">
+    <w:nsid w:val="70D27D3C"/>
+    <w:multiLevelType w:val="multilevel"/>
+    <w:tmpl w:val="60922AB0"/>
     <w:lvl w:ilvl="0">
       <w:start w:val="1"/>
       <w:numFmt w:val="none"/>
@@ -2600,7 +3101,7 @@
         <w:tabs>
           <w:tab w:val="num" w:pos="0"/>
         </w:tabs>
-        <w:ind w:left="0" w:hanging="0"/>
+        <w:ind w:left="0" w:firstLine="0"/>
       </w:pPr>
     </w:lvl>
     <w:lvl w:ilvl="1">
@@ -2613,7 +3114,7 @@
         <w:tabs>
           <w:tab w:val="num" w:pos="0"/>
         </w:tabs>
-        <w:ind w:left="0" w:hanging="0"/>
+        <w:ind w:left="0" w:firstLine="0"/>
       </w:pPr>
     </w:lvl>
     <w:lvl w:ilvl="2">
@@ -2626,7 +3127,7 @@
         <w:tabs>
           <w:tab w:val="num" w:pos="0"/>
         </w:tabs>
-        <w:ind w:left="0" w:hanging="0"/>
+        <w:ind w:left="0" w:firstLine="0"/>
       </w:pPr>
     </w:lvl>
     <w:lvl w:ilvl="3">
@@ -2639,7 +3140,7 @@
         <w:tabs>
           <w:tab w:val="num" w:pos="0"/>
         </w:tabs>
-        <w:ind w:left="0" w:hanging="0"/>
+        <w:ind w:left="0" w:firstLine="0"/>
       </w:pPr>
     </w:lvl>
     <w:lvl w:ilvl="4">
@@ -2652,7 +3153,7 @@
         <w:tabs>
           <w:tab w:val="num" w:pos="0"/>
         </w:tabs>
-        <w:ind w:left="0" w:hanging="0"/>
+        <w:ind w:left="0" w:firstLine="0"/>
       </w:pPr>
     </w:lvl>
     <w:lvl w:ilvl="5">
@@ -2665,7 +3166,7 @@
         <w:tabs>
           <w:tab w:val="num" w:pos="0"/>
         </w:tabs>
-        <w:ind w:left="0" w:hanging="0"/>
+        <w:ind w:left="0" w:firstLine="0"/>
       </w:pPr>
     </w:lvl>
     <w:lvl w:ilvl="6">
@@ -2678,7 +3179,7 @@
         <w:tabs>
           <w:tab w:val="num" w:pos="0"/>
         </w:tabs>
-        <w:ind w:left="0" w:hanging="0"/>
+        <w:ind w:left="0" w:firstLine="0"/>
       </w:pPr>
     </w:lvl>
     <w:lvl w:ilvl="7">
@@ -2691,7 +3192,7 @@
         <w:tabs>
           <w:tab w:val="num" w:pos="0"/>
         </w:tabs>
-        <w:ind w:left="0" w:hanging="0"/>
+        <w:ind w:left="0" w:firstLine="0"/>
       </w:pPr>
     </w:lvl>
     <w:lvl w:ilvl="8">
@@ -2704,43 +3205,192 @@
         <w:tabs>
           <w:tab w:val="num" w:pos="0"/>
         </w:tabs>
-        <w:ind w:left="0" w:hanging="0"/>
+        <w:ind w:left="0" w:firstLine="0"/>
       </w:pPr>
     </w:lvl>
   </w:abstractNum>
-  <w:num w:numId="1">
+  <w:abstractNum w:abstractNumId="10" w15:restartNumberingAfterBreak="0">
+    <w:nsid w:val="7F2758E6"/>
+    <w:multiLevelType w:val="multilevel"/>
+    <w:tmpl w:val="74C07DBC"/>
+    <w:lvl w:ilvl="0">
+      <w:start w:val="1"/>
+      <w:numFmt w:val="bullet"/>
+      <w:lvlText w:val=""/>
+      <w:lvlJc w:val="left"/>
+      <w:pPr>
+        <w:tabs>
+          <w:tab w:val="num" w:pos="0"/>
+        </w:tabs>
+        <w:ind w:left="1440" w:hanging="360"/>
+      </w:pPr>
+      <w:rPr>
+        <w:rFonts w:ascii="Symbol" w:hAnsi="Symbol" w:cs="Symbol" w:hint="default"/>
+      </w:rPr>
+    </w:lvl>
+    <w:lvl w:ilvl="1">
+      <w:start w:val="1"/>
+      <w:numFmt w:val="bullet"/>
+      <w:lvlText w:val="o"/>
+      <w:lvlJc w:val="left"/>
+      <w:pPr>
+        <w:tabs>
+          <w:tab w:val="num" w:pos="0"/>
+        </w:tabs>
+        <w:ind w:left="2160" w:hanging="360"/>
+      </w:pPr>
+      <w:rPr>
+        <w:rFonts w:ascii="Courier New" w:hAnsi="Courier New" w:cs="Courier New" w:hint="default"/>
+      </w:rPr>
+    </w:lvl>
+    <w:lvl w:ilvl="2">
+      <w:start w:val="1"/>
+      <w:numFmt w:val="bullet"/>
+      <w:lvlText w:val=""/>
+      <w:lvlJc w:val="left"/>
+      <w:pPr>
+        <w:tabs>
+          <w:tab w:val="num" w:pos="0"/>
+        </w:tabs>
+        <w:ind w:left="2880" w:hanging="360"/>
+      </w:pPr>
+      <w:rPr>
+        <w:rFonts w:ascii="Wingdings" w:hAnsi="Wingdings" w:cs="Wingdings" w:hint="default"/>
+      </w:rPr>
+    </w:lvl>
+    <w:lvl w:ilvl="3">
+      <w:start w:val="1"/>
+      <w:numFmt w:val="bullet"/>
+      <w:lvlText w:val=""/>
+      <w:lvlJc w:val="left"/>
+      <w:pPr>
+        <w:tabs>
+          <w:tab w:val="num" w:pos="0"/>
+        </w:tabs>
+        <w:ind w:left="3600" w:hanging="360"/>
+      </w:pPr>
+      <w:rPr>
+        <w:rFonts w:ascii="Symbol" w:hAnsi="Symbol" w:cs="Symbol" w:hint="default"/>
+      </w:rPr>
+    </w:lvl>
+    <w:lvl w:ilvl="4">
+      <w:start w:val="1"/>
+      <w:numFmt w:val="bullet"/>
+      <w:lvlText w:val="o"/>
+      <w:lvlJc w:val="left"/>
+      <w:pPr>
+        <w:tabs>
+          <w:tab w:val="num" w:pos="0"/>
+        </w:tabs>
+        <w:ind w:left="4320" w:hanging="360"/>
+      </w:pPr>
+      <w:rPr>
+        <w:rFonts w:ascii="Courier New" w:hAnsi="Courier New" w:cs="Courier New" w:hint="default"/>
+      </w:rPr>
+    </w:lvl>
+    <w:lvl w:ilvl="5">
+      <w:start w:val="1"/>
+      <w:numFmt w:val="bullet"/>
+      <w:lvlText w:val=""/>
+      <w:lvlJc w:val="left"/>
+      <w:pPr>
+        <w:tabs>
+          <w:tab w:val="num" w:pos="0"/>
+        </w:tabs>
+        <w:ind w:left="5040" w:hanging="360"/>
+      </w:pPr>
+      <w:rPr>
+        <w:rFonts w:ascii="Wingdings" w:hAnsi="Wingdings" w:cs="Wingdings" w:hint="default"/>
+      </w:rPr>
+    </w:lvl>
+    <w:lvl w:ilvl="6">
+      <w:start w:val="1"/>
+      <w:numFmt w:val="bullet"/>
+      <w:lvlText w:val=""/>
+      <w:lvlJc w:val="left"/>
+      <w:pPr>
+        <w:tabs>
+          <w:tab w:val="num" w:pos="0"/>
+        </w:tabs>
+        <w:ind w:left="5760" w:hanging="360"/>
+      </w:pPr>
+      <w:rPr>
+        <w:rFonts w:ascii="Symbol" w:hAnsi="Symbol" w:cs="Symbol" w:hint="default"/>
+      </w:rPr>
+    </w:lvl>
+    <w:lvl w:ilvl="7">
+      <w:start w:val="1"/>
+      <w:numFmt w:val="bullet"/>
+      <w:lvlText w:val="o"/>
+      <w:lvlJc w:val="left"/>
+      <w:pPr>
+        <w:tabs>
+          <w:tab w:val="num" w:pos="0"/>
+        </w:tabs>
+        <w:ind w:left="6480" w:hanging="360"/>
+      </w:pPr>
+      <w:rPr>
+        <w:rFonts w:ascii="Courier New" w:hAnsi="Courier New" w:cs="Courier New" w:hint="default"/>
+      </w:rPr>
+    </w:lvl>
+    <w:lvl w:ilvl="8">
+      <w:start w:val="1"/>
+      <w:numFmt w:val="bullet"/>
+      <w:lvlText w:val=""/>
+      <w:lvlJc w:val="left"/>
+      <w:pPr>
+        <w:tabs>
+          <w:tab w:val="num" w:pos="0"/>
+        </w:tabs>
+        <w:ind w:left="7200" w:hanging="360"/>
+      </w:pPr>
+      <w:rPr>
+        <w:rFonts w:ascii="Wingdings" w:hAnsi="Wingdings" w:cs="Wingdings" w:hint="default"/>
+      </w:rPr>
+    </w:lvl>
+  </w:abstractNum>
+  <w:num w:numId="1" w16cid:durableId="2073460189">
+    <w:abstractNumId w:val="3"/>
+  </w:num>
+  <w:num w:numId="2" w16cid:durableId="1164277151">
+    <w:abstractNumId w:val="8"/>
+  </w:num>
+  <w:num w:numId="3" w16cid:durableId="857083309">
+    <w:abstractNumId w:val="6"/>
+  </w:num>
+  <w:num w:numId="4" w16cid:durableId="406150871">
+    <w:abstractNumId w:val="5"/>
+  </w:num>
+  <w:num w:numId="5" w16cid:durableId="1551649323">
+    <w:abstractNumId w:val="4"/>
+  </w:num>
+  <w:num w:numId="6" w16cid:durableId="685062654">
+    <w:abstractNumId w:val="7"/>
+  </w:num>
+  <w:num w:numId="7" w16cid:durableId="389965401">
+    <w:abstractNumId w:val="10"/>
+  </w:num>
+  <w:num w:numId="8" w16cid:durableId="874122691">
+    <w:abstractNumId w:val="9"/>
+  </w:num>
+  <w:num w:numId="9" w16cid:durableId="1287202407">
+    <w:abstractNumId w:val="0"/>
+  </w:num>
+  <w:num w:numId="10" w16cid:durableId="2142645618">
     <w:abstractNumId w:val="1"/>
   </w:num>
-  <w:num w:numId="2">
+  <w:num w:numId="11" w16cid:durableId="983657614">
     <w:abstractNumId w:val="2"/>
-  </w:num>
-  <w:num w:numId="3">
-    <w:abstractNumId w:val="3"/>
-  </w:num>
-  <w:num w:numId="4">
-    <w:abstractNumId w:val="4"/>
-  </w:num>
-  <w:num w:numId="5">
-    <w:abstractNumId w:val="5"/>
-  </w:num>
-  <w:num w:numId="6">
-    <w:abstractNumId w:val="6"/>
-  </w:num>
-  <w:num w:numId="7">
-    <w:abstractNumId w:val="7"/>
-  </w:num>
-  <w:num w:numId="8">
-    <w:abstractNumId w:val="8"/>
   </w:num>
 </w:numbering>
 </file>
 
 <file path=word/styles.xml><?xml version="1.0" encoding="utf-8"?>
-<w:styles xmlns:w="http://schemas.openxmlformats.org/wordprocessingml/2006/main" xmlns:w14="http://schemas.microsoft.com/office/word/2010/wordml" xmlns:mc="http://schemas.openxmlformats.org/markup-compatibility/2006" mc:Ignorable="w14">
+<w:styles xmlns:mc="http://schemas.openxmlformats.org/markup-compatibility/2006" xmlns:r="http://schemas.openxmlformats.org/officeDocument/2006/relationships" xmlns:w="http://schemas.openxmlformats.org/wordprocessingml/2006/main" xmlns:w14="http://schemas.microsoft.com/office/word/2010/wordml" xmlns:w15="http://schemas.microsoft.com/office/word/2012/wordml" xmlns:w16cex="http://schemas.microsoft.com/office/word/2018/wordml/cex" xmlns:w16cid="http://schemas.microsoft.com/office/word/2016/wordml/cid" xmlns:w16="http://schemas.microsoft.com/office/word/2018/wordml" xmlns:w16du="http://schemas.microsoft.com/office/word/2023/wordml/word16du" xmlns:w16sdtdh="http://schemas.microsoft.com/office/word/2020/wordml/sdtdatahash" xmlns:w16sdtfl="http://schemas.microsoft.com/office/word/2024/wordml/sdtformatlock" xmlns:w16se="http://schemas.microsoft.com/office/word/2015/wordml/symex" mc:Ignorable="w14 w15 w16se w16cid w16 w16cex w16sdtdh w16sdtfl w16du">
   <w:docDefaults>
     <w:rPrDefault>
       <w:rPr>
-        <w:rFonts w:ascii="Aptos" w:hAnsi="Aptos" w:eastAsia="Aptos" w:cs="" w:asciiTheme="minorHAnsi" w:cstheme="minorBidi" w:eastAsiaTheme="minorHAnsi" w:hAnsiTheme="minorHAnsi"/>
+        <w:rFonts w:asciiTheme="minorHAnsi" w:eastAsiaTheme="minorHAnsi" w:hAnsiTheme="minorHAnsi" w:cstheme="minorBidi"/>
         <w:kern w:val="2"/>
         <w:sz w:val="24"/>
         <w:szCs w:val="24"/>
@@ -2750,21 +3400,21 @@
     </w:rPrDefault>
     <w:pPrDefault>
       <w:pPr>
-        <w:suppressAutoHyphens w:val="true"/>
+        <w:suppressAutoHyphens/>
       </w:pPr>
     </w:pPrDefault>
   </w:docDefaults>
   <w:latentStyles w:defLockedState="0" w:defUIPriority="99" w:defSemiHidden="0" w:defUnhideWhenUsed="0" w:defQFormat="0" w:count="376">
     <w:lsdException w:name="Normal" w:uiPriority="0" w:qFormat="1"/>
     <w:lsdException w:name="heading 1" w:uiPriority="9" w:qFormat="1"/>
-    <w:lsdException w:name="heading 2" w:uiPriority="9" w:semiHidden="1" w:unhideWhenUsed="1" w:qFormat="1"/>
-    <w:lsdException w:name="heading 3" w:uiPriority="9" w:semiHidden="1" w:unhideWhenUsed="1" w:qFormat="1"/>
-    <w:lsdException w:name="heading 4" w:uiPriority="9" w:semiHidden="1" w:unhideWhenUsed="1" w:qFormat="1"/>
-    <w:lsdException w:name="heading 5" w:uiPriority="9" w:semiHidden="1" w:unhideWhenUsed="1" w:qFormat="1"/>
-    <w:lsdException w:name="heading 6" w:uiPriority="9" w:semiHidden="1" w:unhideWhenUsed="1" w:qFormat="1"/>
-    <w:lsdException w:name="heading 7" w:uiPriority="9" w:semiHidden="1" w:unhideWhenUsed="1" w:qFormat="1"/>
-    <w:lsdException w:name="heading 8" w:uiPriority="9" w:semiHidden="1" w:unhideWhenUsed="1" w:qFormat="1"/>
-    <w:lsdException w:name="heading 9" w:uiPriority="9" w:semiHidden="1" w:unhideWhenUsed="1" w:qFormat="1"/>
+    <w:lsdException w:name="heading 2" w:semiHidden="1" w:uiPriority="9" w:unhideWhenUsed="1" w:qFormat="1"/>
+    <w:lsdException w:name="heading 3" w:semiHidden="1" w:uiPriority="9" w:unhideWhenUsed="1" w:qFormat="1"/>
+    <w:lsdException w:name="heading 4" w:semiHidden="1" w:uiPriority="9" w:unhideWhenUsed="1" w:qFormat="1"/>
+    <w:lsdException w:name="heading 5" w:semiHidden="1" w:uiPriority="9" w:unhideWhenUsed="1" w:qFormat="1"/>
+    <w:lsdException w:name="heading 6" w:semiHidden="1" w:uiPriority="9" w:unhideWhenUsed="1" w:qFormat="1"/>
+    <w:lsdException w:name="heading 7" w:semiHidden="1" w:uiPriority="9" w:unhideWhenUsed="1" w:qFormat="1"/>
+    <w:lsdException w:name="heading 8" w:semiHidden="1" w:uiPriority="9" w:unhideWhenUsed="1" w:qFormat="1"/>
+    <w:lsdException w:name="heading 9" w:semiHidden="1" w:uiPriority="9" w:unhideWhenUsed="1" w:qFormat="1"/>
     <w:lsdException w:name="index 1" w:semiHidden="1" w:unhideWhenUsed="1"/>
     <w:lsdException w:name="index 2" w:semiHidden="1" w:unhideWhenUsed="1"/>
     <w:lsdException w:name="index 3" w:semiHidden="1" w:unhideWhenUsed="1"/>
@@ -2774,22 +3424,22 @@
     <w:lsdException w:name="index 7" w:semiHidden="1" w:unhideWhenUsed="1"/>
     <w:lsdException w:name="index 8" w:semiHidden="1" w:unhideWhenUsed="1"/>
     <w:lsdException w:name="index 9" w:semiHidden="1" w:unhideWhenUsed="1"/>
-    <w:lsdException w:name="toc 1" w:uiPriority="39" w:semiHidden="1" w:unhideWhenUsed="1"/>
-    <w:lsdException w:name="toc 2" w:uiPriority="39" w:semiHidden="1" w:unhideWhenUsed="1"/>
-    <w:lsdException w:name="toc 3" w:uiPriority="39" w:semiHidden="1" w:unhideWhenUsed="1"/>
-    <w:lsdException w:name="toc 4" w:uiPriority="39" w:semiHidden="1" w:unhideWhenUsed="1"/>
-    <w:lsdException w:name="toc 5" w:uiPriority="39" w:semiHidden="1" w:unhideWhenUsed="1"/>
-    <w:lsdException w:name="toc 6" w:uiPriority="39" w:semiHidden="1" w:unhideWhenUsed="1"/>
-    <w:lsdException w:name="toc 7" w:uiPriority="39" w:semiHidden="1" w:unhideWhenUsed="1"/>
-    <w:lsdException w:name="toc 8" w:uiPriority="39" w:semiHidden="1" w:unhideWhenUsed="1"/>
-    <w:lsdException w:name="toc 9" w:uiPriority="39" w:semiHidden="1" w:unhideWhenUsed="1"/>
+    <w:lsdException w:name="toc 1" w:semiHidden="1" w:uiPriority="39" w:unhideWhenUsed="1"/>
+    <w:lsdException w:name="toc 2" w:semiHidden="1" w:uiPriority="39" w:unhideWhenUsed="1"/>
+    <w:lsdException w:name="toc 3" w:semiHidden="1" w:uiPriority="39" w:unhideWhenUsed="1"/>
+    <w:lsdException w:name="toc 4" w:semiHidden="1" w:uiPriority="39" w:unhideWhenUsed="1"/>
+    <w:lsdException w:name="toc 5" w:semiHidden="1" w:uiPriority="39" w:unhideWhenUsed="1"/>
+    <w:lsdException w:name="toc 6" w:semiHidden="1" w:uiPriority="39" w:unhideWhenUsed="1"/>
+    <w:lsdException w:name="toc 7" w:semiHidden="1" w:uiPriority="39" w:unhideWhenUsed="1"/>
+    <w:lsdException w:name="toc 8" w:semiHidden="1" w:uiPriority="39" w:unhideWhenUsed="1"/>
+    <w:lsdException w:name="toc 9" w:semiHidden="1" w:uiPriority="39" w:unhideWhenUsed="1"/>
     <w:lsdException w:name="Normal Indent" w:semiHidden="1" w:unhideWhenUsed="1"/>
     <w:lsdException w:name="footnote text" w:semiHidden="1" w:unhideWhenUsed="1"/>
     <w:lsdException w:name="annotation text" w:semiHidden="1" w:unhideWhenUsed="1"/>
     <w:lsdException w:name="header" w:semiHidden="1" w:unhideWhenUsed="1"/>
     <w:lsdException w:name="footer" w:semiHidden="1" w:unhideWhenUsed="1"/>
     <w:lsdException w:name="index heading" w:semiHidden="1" w:unhideWhenUsed="1"/>
-    <w:lsdException w:name="caption" w:uiPriority="35" w:semiHidden="1" w:unhideWhenUsed="1" w:qFormat="1"/>
+    <w:lsdException w:name="caption" w:semiHidden="1" w:uiPriority="35" w:unhideWhenUsed="1" w:qFormat="1"/>
     <w:lsdException w:name="table of figures" w:semiHidden="1" w:unhideWhenUsed="1"/>
     <w:lsdException w:name="envelope address" w:semiHidden="1" w:unhideWhenUsed="1"/>
     <w:lsdException w:name="envelope return" w:semiHidden="1" w:unhideWhenUsed="1"/>
@@ -2820,7 +3470,7 @@
     <w:lsdException w:name="Title" w:uiPriority="10" w:qFormat="1"/>
     <w:lsdException w:name="Closing" w:semiHidden="1" w:unhideWhenUsed="1"/>
     <w:lsdException w:name="Signature" w:semiHidden="1" w:unhideWhenUsed="1"/>
-    <w:lsdException w:name="Default Paragraph Font" w:uiPriority="1" w:semiHidden="1" w:unhideWhenUsed="1"/>
+    <w:lsdException w:name="Default Paragraph Font" w:semiHidden="1" w:uiPriority="1" w:unhideWhenUsed="1"/>
     <w:lsdException w:name="Body Text" w:semiHidden="1" w:unhideWhenUsed="1"/>
     <w:lsdException w:name="Body Text Indent" w:semiHidden="1" w:unhideWhenUsed="1"/>
     <w:lsdException w:name="List Continue" w:semiHidden="1" w:unhideWhenUsed="1"/>
@@ -3020,8 +3670,8 @@
     <w:lsdException w:name="Subtle Reference" w:uiPriority="31" w:qFormat="1"/>
     <w:lsdException w:name="Intense Reference" w:uiPriority="32" w:qFormat="1"/>
     <w:lsdException w:name="Book Title" w:uiPriority="33" w:qFormat="1"/>
-    <w:lsdException w:name="Bibliography" w:uiPriority="37" w:semiHidden="1" w:unhideWhenUsed="1"/>
-    <w:lsdException w:name="TOC Heading" w:uiPriority="39" w:semiHidden="1" w:unhideWhenUsed="1" w:qFormat="1"/>
+    <w:lsdException w:name="Bibliography" w:semiHidden="1" w:uiPriority="37" w:unhideWhenUsed="1"/>
+    <w:lsdException w:name="TOC Heading" w:semiHidden="1" w:uiPriority="39" w:unhideWhenUsed="1" w:qFormat="1"/>
     <w:lsdException w:name="Plain Table 1" w:uiPriority="41"/>
     <w:lsdException w:name="Plain Table 2" w:uiPriority="42"/>
     <w:lsdException w:name="Plain Table 3" w:uiPriority="43"/>
@@ -3132,445 +3782,459 @@
     <w:lsdException w:name="Unresolved Mention" w:semiHidden="1" w:unhideWhenUsed="1"/>
     <w:lsdException w:name="Smart Link" w:semiHidden="1" w:unhideWhenUsed="1"/>
   </w:latentStyles>
-  <w:style w:type="paragraph" w:styleId="Normal" w:default="1">
+  <w:style w:type="paragraph" w:default="1" w:styleId="Standard">
     <w:name w:val="Normal"/>
     <w:qFormat/>
-    <w:pPr>
-      <w:widowControl/>
-      <w:suppressAutoHyphens w:val="true"/>
-      <w:bidi w:val="0"/>
-      <w:spacing w:before="0" w:after="0"/>
-      <w:jc w:val="left"/>
-    </w:pPr>
-    <w:rPr>
-      <w:rFonts w:ascii="Aptos" w:hAnsi="Aptos" w:eastAsia="Aptos" w:cs="" w:asciiTheme="minorHAnsi" w:cstheme="minorBidi" w:eastAsiaTheme="minorHAnsi" w:hAnsiTheme="minorHAnsi"/>
-      <w:color w:val="auto"/>
-      <w:kern w:val="2"/>
-      <w:sz w:val="24"/>
-      <w:szCs w:val="24"/>
-      <w:lang w:val="de-DE" w:eastAsia="en-US" w:bidi="ar-SA"/>
-      <w14:ligatures w14:val="standardContextual"/>
-    </w:rPr>
   </w:style>
-  <w:style w:type="paragraph" w:styleId="Heading1">
-    <w:name w:val="Heading 1"/>
-    <w:basedOn w:val="Normal"/>
-    <w:next w:val="Normal"/>
+  <w:style w:type="paragraph" w:styleId="berschrift1">
+    <w:name w:val="heading 1"/>
+    <w:basedOn w:val="Standard"/>
+    <w:next w:val="Standard"/>
     <w:link w:val="berschrift1Zchn"/>
     <w:uiPriority w:val="9"/>
     <w:qFormat/>
-    <w:rsid w:val="00414c9d"/>
+    <w:rsid w:val="00414C9D"/>
     <w:pPr>
-      <w:keepNext w:val="true"/>
+      <w:keepNext/>
       <w:keepLines/>
       <w:spacing w:before="360" w:after="80"/>
       <w:outlineLvl w:val="0"/>
     </w:pPr>
     <w:rPr>
-      <w:rFonts w:ascii="Aptos Display" w:hAnsi="Aptos Display" w:eastAsia="" w:cs="" w:asciiTheme="majorHAnsi" w:cstheme="majorBidi" w:eastAsiaTheme="majorEastAsia" w:hAnsiTheme="majorHAnsi"/>
-      <w:color w:themeColor="accent1" w:themeShade="bf" w:val="0F4761"/>
+      <w:rFonts w:asciiTheme="majorHAnsi" w:eastAsiaTheme="majorEastAsia" w:hAnsiTheme="majorHAnsi" w:cstheme="majorBidi"/>
+      <w:color w:val="0F4761" w:themeColor="accent1" w:themeShade="BF"/>
       <w:sz w:val="40"/>
       <w:szCs w:val="40"/>
     </w:rPr>
   </w:style>
-  <w:style w:type="paragraph" w:styleId="Heading2">
-    <w:name w:val="Heading 2"/>
-    <w:basedOn w:val="Normal"/>
-    <w:next w:val="Normal"/>
+  <w:style w:type="paragraph" w:styleId="berschrift2">
+    <w:name w:val="heading 2"/>
+    <w:basedOn w:val="Standard"/>
+    <w:next w:val="Standard"/>
     <w:link w:val="berschrift2Zchn"/>
     <w:uiPriority w:val="9"/>
     <w:semiHidden/>
     <w:unhideWhenUsed/>
     <w:qFormat/>
-    <w:rsid w:val="00414c9d"/>
+    <w:rsid w:val="00414C9D"/>
     <w:pPr>
-      <w:keepNext w:val="true"/>
+      <w:keepNext/>
       <w:keepLines/>
       <w:spacing w:before="160" w:after="80"/>
       <w:outlineLvl w:val="1"/>
     </w:pPr>
     <w:rPr>
-      <w:rFonts w:ascii="Aptos Display" w:hAnsi="Aptos Display" w:eastAsia="" w:cs="" w:asciiTheme="majorHAnsi" w:cstheme="majorBidi" w:eastAsiaTheme="majorEastAsia" w:hAnsiTheme="majorHAnsi"/>
-      <w:color w:themeColor="accent1" w:themeShade="bf" w:val="0F4761"/>
+      <w:rFonts w:asciiTheme="majorHAnsi" w:eastAsiaTheme="majorEastAsia" w:hAnsiTheme="majorHAnsi" w:cstheme="majorBidi"/>
+      <w:color w:val="0F4761" w:themeColor="accent1" w:themeShade="BF"/>
       <w:sz w:val="32"/>
       <w:szCs w:val="32"/>
     </w:rPr>
   </w:style>
-  <w:style w:type="paragraph" w:styleId="Heading3">
-    <w:name w:val="Heading 3"/>
-    <w:basedOn w:val="Normal"/>
-    <w:next w:val="Normal"/>
+  <w:style w:type="paragraph" w:styleId="berschrift3">
+    <w:name w:val="heading 3"/>
+    <w:basedOn w:val="Standard"/>
+    <w:next w:val="Standard"/>
     <w:link w:val="berschrift3Zchn"/>
     <w:uiPriority w:val="9"/>
     <w:semiHidden/>
     <w:unhideWhenUsed/>
     <w:qFormat/>
-    <w:rsid w:val="00414c9d"/>
+    <w:rsid w:val="00414C9D"/>
     <w:pPr>
-      <w:keepNext w:val="true"/>
+      <w:keepNext/>
       <w:keepLines/>
       <w:spacing w:before="160" w:after="80"/>
       <w:outlineLvl w:val="2"/>
     </w:pPr>
     <w:rPr>
-      <w:rFonts w:eastAsia="" w:cs="" w:cstheme="majorBidi" w:eastAsiaTheme="majorEastAsia"/>
-      <w:color w:themeColor="accent1" w:themeShade="bf" w:val="0F4761"/>
+      <w:rFonts w:eastAsiaTheme="majorEastAsia" w:cstheme="majorBidi"/>
+      <w:color w:val="0F4761" w:themeColor="accent1" w:themeShade="BF"/>
       <w:sz w:val="28"/>
       <w:szCs w:val="28"/>
     </w:rPr>
   </w:style>
-  <w:style w:type="paragraph" w:styleId="Heading4">
-    <w:name w:val="Heading 4"/>
-    <w:basedOn w:val="Normal"/>
-    <w:next w:val="Normal"/>
+  <w:style w:type="paragraph" w:styleId="berschrift4">
+    <w:name w:val="heading 4"/>
+    <w:basedOn w:val="Standard"/>
+    <w:next w:val="Standard"/>
     <w:link w:val="berschrift4Zchn"/>
     <w:uiPriority w:val="9"/>
     <w:semiHidden/>
     <w:unhideWhenUsed/>
     <w:qFormat/>
-    <w:rsid w:val="00414c9d"/>
+    <w:rsid w:val="00414C9D"/>
     <w:pPr>
-      <w:keepNext w:val="true"/>
+      <w:keepNext/>
       <w:keepLines/>
       <w:spacing w:before="80" w:after="40"/>
       <w:outlineLvl w:val="3"/>
     </w:pPr>
     <w:rPr>
-      <w:rFonts w:eastAsia="" w:cs="" w:cstheme="majorBidi" w:eastAsiaTheme="majorEastAsia"/>
+      <w:rFonts w:eastAsiaTheme="majorEastAsia" w:cstheme="majorBidi"/>
       <w:i/>
       <w:iCs/>
-      <w:color w:themeColor="accent1" w:themeShade="bf" w:val="0F4761"/>
+      <w:color w:val="0F4761" w:themeColor="accent1" w:themeShade="BF"/>
     </w:rPr>
   </w:style>
-  <w:style w:type="paragraph" w:styleId="Heading5">
-    <w:name w:val="Heading 5"/>
-    <w:basedOn w:val="Normal"/>
-    <w:next w:val="Normal"/>
+  <w:style w:type="paragraph" w:styleId="berschrift5">
+    <w:name w:val="heading 5"/>
+    <w:basedOn w:val="Standard"/>
+    <w:next w:val="Standard"/>
     <w:link w:val="berschrift5Zchn"/>
     <w:uiPriority w:val="9"/>
     <w:semiHidden/>
     <w:unhideWhenUsed/>
     <w:qFormat/>
-    <w:rsid w:val="00414c9d"/>
+    <w:rsid w:val="00414C9D"/>
     <w:pPr>
-      <w:keepNext w:val="true"/>
+      <w:keepNext/>
       <w:keepLines/>
       <w:spacing w:before="80" w:after="40"/>
       <w:outlineLvl w:val="4"/>
     </w:pPr>
     <w:rPr>
-      <w:rFonts w:eastAsia="" w:cs="" w:cstheme="majorBidi" w:eastAsiaTheme="majorEastAsia"/>
-      <w:color w:themeColor="accent1" w:themeShade="bf" w:val="0F4761"/>
+      <w:rFonts w:eastAsiaTheme="majorEastAsia" w:cstheme="majorBidi"/>
+      <w:color w:val="0F4761" w:themeColor="accent1" w:themeShade="BF"/>
     </w:rPr>
   </w:style>
-  <w:style w:type="paragraph" w:styleId="Heading6">
-    <w:name w:val="Heading 6"/>
-    <w:basedOn w:val="Normal"/>
-    <w:next w:val="Normal"/>
+  <w:style w:type="paragraph" w:styleId="berschrift6">
+    <w:name w:val="heading 6"/>
+    <w:basedOn w:val="Standard"/>
+    <w:next w:val="Standard"/>
     <w:link w:val="berschrift6Zchn"/>
     <w:uiPriority w:val="9"/>
     <w:semiHidden/>
     <w:unhideWhenUsed/>
     <w:qFormat/>
-    <w:rsid w:val="00414c9d"/>
+    <w:rsid w:val="00414C9D"/>
     <w:pPr>
-      <w:keepNext w:val="true"/>
+      <w:keepNext/>
       <w:keepLines/>
-      <w:spacing w:before="40" w:after="0"/>
+      <w:spacing w:before="40"/>
       <w:outlineLvl w:val="5"/>
     </w:pPr>
     <w:rPr>
-      <w:rFonts w:eastAsia="" w:cs="" w:cstheme="majorBidi" w:eastAsiaTheme="majorEastAsia"/>
+      <w:rFonts w:eastAsiaTheme="majorEastAsia" w:cstheme="majorBidi"/>
       <w:i/>
       <w:iCs/>
-      <w:color w:themeColor="text1" w:themeTint="a6" w:val="595959"/>
+      <w:color w:val="595959" w:themeColor="text1" w:themeTint="A6"/>
     </w:rPr>
   </w:style>
-  <w:style w:type="paragraph" w:styleId="Heading7">
-    <w:name w:val="Heading 7"/>
-    <w:basedOn w:val="Normal"/>
-    <w:next w:val="Normal"/>
+  <w:style w:type="paragraph" w:styleId="berschrift7">
+    <w:name w:val="heading 7"/>
+    <w:basedOn w:val="Standard"/>
+    <w:next w:val="Standard"/>
     <w:link w:val="berschrift7Zchn"/>
     <w:uiPriority w:val="9"/>
     <w:semiHidden/>
     <w:unhideWhenUsed/>
     <w:qFormat/>
-    <w:rsid w:val="00414c9d"/>
+    <w:rsid w:val="00414C9D"/>
     <w:pPr>
-      <w:keepNext w:val="true"/>
+      <w:keepNext/>
       <w:keepLines/>
-      <w:spacing w:before="40" w:after="0"/>
+      <w:spacing w:before="40"/>
       <w:outlineLvl w:val="6"/>
     </w:pPr>
     <w:rPr>
-      <w:rFonts w:eastAsia="" w:cs="" w:cstheme="majorBidi" w:eastAsiaTheme="majorEastAsia"/>
-      <w:color w:themeColor="text1" w:themeTint="a6" w:val="595959"/>
+      <w:rFonts w:eastAsiaTheme="majorEastAsia" w:cstheme="majorBidi"/>
+      <w:color w:val="595959" w:themeColor="text1" w:themeTint="A6"/>
     </w:rPr>
   </w:style>
-  <w:style w:type="paragraph" w:styleId="Heading8">
-    <w:name w:val="Heading 8"/>
-    <w:basedOn w:val="Normal"/>
-    <w:next w:val="Normal"/>
+  <w:style w:type="paragraph" w:styleId="berschrift8">
+    <w:name w:val="heading 8"/>
+    <w:basedOn w:val="Standard"/>
+    <w:next w:val="Standard"/>
     <w:link w:val="berschrift8Zchn"/>
     <w:uiPriority w:val="9"/>
     <w:semiHidden/>
     <w:unhideWhenUsed/>
     <w:qFormat/>
-    <w:rsid w:val="00414c9d"/>
+    <w:rsid w:val="00414C9D"/>
     <w:pPr>
-      <w:keepNext w:val="true"/>
+      <w:keepNext/>
       <w:keepLines/>
       <w:outlineLvl w:val="7"/>
     </w:pPr>
     <w:rPr>
-      <w:rFonts w:eastAsia="" w:cs="" w:cstheme="majorBidi" w:eastAsiaTheme="majorEastAsia"/>
+      <w:rFonts w:eastAsiaTheme="majorEastAsia" w:cstheme="majorBidi"/>
       <w:i/>
       <w:iCs/>
-      <w:color w:themeColor="text1" w:themeTint="d8" w:val="272727"/>
+      <w:color w:val="272727" w:themeColor="text1" w:themeTint="D8"/>
     </w:rPr>
   </w:style>
-  <w:style w:type="paragraph" w:styleId="Heading9">
-    <w:name w:val="Heading 9"/>
-    <w:basedOn w:val="Normal"/>
-    <w:next w:val="Normal"/>
+  <w:style w:type="paragraph" w:styleId="berschrift9">
+    <w:name w:val="heading 9"/>
+    <w:basedOn w:val="Standard"/>
+    <w:next w:val="Standard"/>
     <w:link w:val="berschrift9Zchn"/>
     <w:uiPriority w:val="9"/>
     <w:semiHidden/>
     <w:unhideWhenUsed/>
     <w:qFormat/>
-    <w:rsid w:val="00414c9d"/>
+    <w:rsid w:val="00414C9D"/>
     <w:pPr>
-      <w:keepNext w:val="true"/>
+      <w:keepNext/>
       <w:keepLines/>
       <w:outlineLvl w:val="8"/>
     </w:pPr>
     <w:rPr>
-      <w:rFonts w:eastAsia="" w:cs="" w:cstheme="majorBidi" w:eastAsiaTheme="majorEastAsia"/>
-      <w:color w:themeColor="text1" w:themeTint="d8" w:val="272727"/>
+      <w:rFonts w:eastAsiaTheme="majorEastAsia" w:cstheme="majorBidi"/>
+      <w:color w:val="272727" w:themeColor="text1" w:themeTint="D8"/>
     </w:rPr>
   </w:style>
-  <w:style w:type="character" w:styleId="DefaultParagraphFont" w:default="1">
+  <w:style w:type="character" w:default="1" w:styleId="Absatz-Standardschriftart">
     <w:name w:val="Default Paragraph Font"/>
     <w:uiPriority w:val="1"/>
     <w:semiHidden/>
     <w:unhideWhenUsed/>
-    <w:qFormat/>
-    <w:rPr/>
   </w:style>
-  <w:style w:type="character" w:styleId="berschrift1Zchn" w:customStyle="1">
+  <w:style w:type="table" w:default="1" w:styleId="NormaleTabelle">
+    <w:name w:val="Normal Table"/>
+    <w:uiPriority w:val="99"/>
+    <w:semiHidden/>
+    <w:unhideWhenUsed/>
+    <w:tblPr>
+      <w:tblInd w:w="0" w:type="dxa"/>
+      <w:tblCellMar>
+        <w:top w:w="0" w:type="dxa"/>
+        <w:left w:w="108" w:type="dxa"/>
+        <w:bottom w:w="0" w:type="dxa"/>
+        <w:right w:w="108" w:type="dxa"/>
+      </w:tblCellMar>
+    </w:tblPr>
+  </w:style>
+  <w:style w:type="numbering" w:default="1" w:styleId="KeineListe">
+    <w:name w:val="No List"/>
+    <w:uiPriority w:val="99"/>
+    <w:semiHidden/>
+    <w:unhideWhenUsed/>
+  </w:style>
+  <w:style w:type="character" w:customStyle="1" w:styleId="berschrift1Zchn">
     <w:name w:val="Überschrift 1 Zchn"/>
-    <w:basedOn w:val="DefaultParagraphFont"/>
+    <w:basedOn w:val="Absatz-Standardschriftart"/>
+    <w:link w:val="berschrift1"/>
     <w:uiPriority w:val="9"/>
     <w:qFormat/>
-    <w:rsid w:val="00414c9d"/>
+    <w:rsid w:val="00414C9D"/>
     <w:rPr>
-      <w:rFonts w:ascii="Aptos Display" w:hAnsi="Aptos Display" w:eastAsia="" w:cs="" w:asciiTheme="majorHAnsi" w:cstheme="majorBidi" w:eastAsiaTheme="majorEastAsia" w:hAnsiTheme="majorHAnsi"/>
-      <w:color w:themeColor="accent1" w:themeShade="bf" w:val="0F4761"/>
+      <w:rFonts w:asciiTheme="majorHAnsi" w:eastAsiaTheme="majorEastAsia" w:hAnsiTheme="majorHAnsi" w:cstheme="majorBidi"/>
+      <w:color w:val="0F4761" w:themeColor="accent1" w:themeShade="BF"/>
       <w:sz w:val="40"/>
       <w:szCs w:val="40"/>
     </w:rPr>
   </w:style>
-  <w:style w:type="character" w:styleId="berschrift2Zchn" w:customStyle="1">
+  <w:style w:type="character" w:customStyle="1" w:styleId="berschrift2Zchn">
     <w:name w:val="Überschrift 2 Zchn"/>
-    <w:basedOn w:val="DefaultParagraphFont"/>
+    <w:basedOn w:val="Absatz-Standardschriftart"/>
+    <w:link w:val="berschrift2"/>
     <w:uiPriority w:val="9"/>
     <w:semiHidden/>
     <w:qFormat/>
-    <w:rsid w:val="00414c9d"/>
+    <w:rsid w:val="00414C9D"/>
     <w:rPr>
-      <w:rFonts w:ascii="Aptos Display" w:hAnsi="Aptos Display" w:eastAsia="" w:cs="" w:asciiTheme="majorHAnsi" w:cstheme="majorBidi" w:eastAsiaTheme="majorEastAsia" w:hAnsiTheme="majorHAnsi"/>
-      <w:color w:themeColor="accent1" w:themeShade="bf" w:val="0F4761"/>
+      <w:rFonts w:asciiTheme="majorHAnsi" w:eastAsiaTheme="majorEastAsia" w:hAnsiTheme="majorHAnsi" w:cstheme="majorBidi"/>
+      <w:color w:val="0F4761" w:themeColor="accent1" w:themeShade="BF"/>
       <w:sz w:val="32"/>
       <w:szCs w:val="32"/>
     </w:rPr>
   </w:style>
-  <w:style w:type="character" w:styleId="berschrift3Zchn" w:customStyle="1">
+  <w:style w:type="character" w:customStyle="1" w:styleId="berschrift3Zchn">
     <w:name w:val="Überschrift 3 Zchn"/>
-    <w:basedOn w:val="DefaultParagraphFont"/>
+    <w:basedOn w:val="Absatz-Standardschriftart"/>
+    <w:link w:val="berschrift3"/>
     <w:uiPriority w:val="9"/>
     <w:semiHidden/>
     <w:qFormat/>
-    <w:rsid w:val="00414c9d"/>
+    <w:rsid w:val="00414C9D"/>
     <w:rPr>
-      <w:rFonts w:eastAsia="" w:cs="" w:cstheme="majorBidi" w:eastAsiaTheme="majorEastAsia"/>
-      <w:color w:themeColor="accent1" w:themeShade="bf" w:val="0F4761"/>
+      <w:rFonts w:eastAsiaTheme="majorEastAsia" w:cstheme="majorBidi"/>
+      <w:color w:val="0F4761" w:themeColor="accent1" w:themeShade="BF"/>
       <w:sz w:val="28"/>
       <w:szCs w:val="28"/>
     </w:rPr>
   </w:style>
-  <w:style w:type="character" w:styleId="berschrift4Zchn" w:customStyle="1">
+  <w:style w:type="character" w:customStyle="1" w:styleId="berschrift4Zchn">
     <w:name w:val="Überschrift 4 Zchn"/>
-    <w:basedOn w:val="DefaultParagraphFont"/>
+    <w:basedOn w:val="Absatz-Standardschriftart"/>
+    <w:link w:val="berschrift4"/>
     <w:uiPriority w:val="9"/>
     <w:semiHidden/>
     <w:qFormat/>
-    <w:rsid w:val="00414c9d"/>
+    <w:rsid w:val="00414C9D"/>
     <w:rPr>
-      <w:rFonts w:eastAsia="" w:cs="" w:cstheme="majorBidi" w:eastAsiaTheme="majorEastAsia"/>
+      <w:rFonts w:eastAsiaTheme="majorEastAsia" w:cstheme="majorBidi"/>
       <w:i/>
       <w:iCs/>
-      <w:color w:themeColor="accent1" w:themeShade="bf" w:val="0F4761"/>
+      <w:color w:val="0F4761" w:themeColor="accent1" w:themeShade="BF"/>
     </w:rPr>
   </w:style>
-  <w:style w:type="character" w:styleId="berschrift5Zchn" w:customStyle="1">
+  <w:style w:type="character" w:customStyle="1" w:styleId="berschrift5Zchn">
     <w:name w:val="Überschrift 5 Zchn"/>
-    <w:basedOn w:val="DefaultParagraphFont"/>
+    <w:basedOn w:val="Absatz-Standardschriftart"/>
+    <w:link w:val="berschrift5"/>
     <w:uiPriority w:val="9"/>
     <w:semiHidden/>
     <w:qFormat/>
-    <w:rsid w:val="00414c9d"/>
+    <w:rsid w:val="00414C9D"/>
     <w:rPr>
-      <w:rFonts w:eastAsia="" w:cs="" w:cstheme="majorBidi" w:eastAsiaTheme="majorEastAsia"/>
-      <w:color w:themeColor="accent1" w:themeShade="bf" w:val="0F4761"/>
+      <w:rFonts w:eastAsiaTheme="majorEastAsia" w:cstheme="majorBidi"/>
+      <w:color w:val="0F4761" w:themeColor="accent1" w:themeShade="BF"/>
     </w:rPr>
   </w:style>
-  <w:style w:type="character" w:styleId="berschrift6Zchn" w:customStyle="1">
+  <w:style w:type="character" w:customStyle="1" w:styleId="berschrift6Zchn">
     <w:name w:val="Überschrift 6 Zchn"/>
-    <w:basedOn w:val="DefaultParagraphFont"/>
+    <w:basedOn w:val="Absatz-Standardschriftart"/>
+    <w:link w:val="berschrift6"/>
     <w:uiPriority w:val="9"/>
     <w:semiHidden/>
     <w:qFormat/>
-    <w:rsid w:val="00414c9d"/>
+    <w:rsid w:val="00414C9D"/>
     <w:rPr>
-      <w:rFonts w:eastAsia="" w:cs="" w:cstheme="majorBidi" w:eastAsiaTheme="majorEastAsia"/>
+      <w:rFonts w:eastAsiaTheme="majorEastAsia" w:cstheme="majorBidi"/>
       <w:i/>
       <w:iCs/>
-      <w:color w:themeColor="text1" w:themeTint="a6" w:val="595959"/>
+      <w:color w:val="595959" w:themeColor="text1" w:themeTint="A6"/>
     </w:rPr>
   </w:style>
-  <w:style w:type="character" w:styleId="berschrift7Zchn" w:customStyle="1">
+  <w:style w:type="character" w:customStyle="1" w:styleId="berschrift7Zchn">
     <w:name w:val="Überschrift 7 Zchn"/>
-    <w:basedOn w:val="DefaultParagraphFont"/>
+    <w:basedOn w:val="Absatz-Standardschriftart"/>
+    <w:link w:val="berschrift7"/>
     <w:uiPriority w:val="9"/>
     <w:semiHidden/>
     <w:qFormat/>
-    <w:rsid w:val="00414c9d"/>
+    <w:rsid w:val="00414C9D"/>
     <w:rPr>
-      <w:rFonts w:eastAsia="" w:cs="" w:cstheme="majorBidi" w:eastAsiaTheme="majorEastAsia"/>
-      <w:color w:themeColor="text1" w:themeTint="a6" w:val="595959"/>
+      <w:rFonts w:eastAsiaTheme="majorEastAsia" w:cstheme="majorBidi"/>
+      <w:color w:val="595959" w:themeColor="text1" w:themeTint="A6"/>
     </w:rPr>
   </w:style>
-  <w:style w:type="character" w:styleId="berschrift8Zchn" w:customStyle="1">
+  <w:style w:type="character" w:customStyle="1" w:styleId="berschrift8Zchn">
     <w:name w:val="Überschrift 8 Zchn"/>
-    <w:basedOn w:val="DefaultParagraphFont"/>
+    <w:basedOn w:val="Absatz-Standardschriftart"/>
+    <w:link w:val="berschrift8"/>
     <w:uiPriority w:val="9"/>
     <w:semiHidden/>
     <w:qFormat/>
-    <w:rsid w:val="00414c9d"/>
+    <w:rsid w:val="00414C9D"/>
     <w:rPr>
-      <w:rFonts w:eastAsia="" w:cs="" w:cstheme="majorBidi" w:eastAsiaTheme="majorEastAsia"/>
+      <w:rFonts w:eastAsiaTheme="majorEastAsia" w:cstheme="majorBidi"/>
       <w:i/>
       <w:iCs/>
-      <w:color w:themeColor="text1" w:themeTint="d8" w:val="272727"/>
+      <w:color w:val="272727" w:themeColor="text1" w:themeTint="D8"/>
     </w:rPr>
   </w:style>
-  <w:style w:type="character" w:styleId="berschrift9Zchn" w:customStyle="1">
+  <w:style w:type="character" w:customStyle="1" w:styleId="berschrift9Zchn">
     <w:name w:val="Überschrift 9 Zchn"/>
-    <w:basedOn w:val="DefaultParagraphFont"/>
+    <w:basedOn w:val="Absatz-Standardschriftart"/>
+    <w:link w:val="berschrift9"/>
     <w:uiPriority w:val="9"/>
     <w:semiHidden/>
     <w:qFormat/>
-    <w:rsid w:val="00414c9d"/>
+    <w:rsid w:val="00414C9D"/>
     <w:rPr>
-      <w:rFonts w:eastAsia="" w:cs="" w:cstheme="majorBidi" w:eastAsiaTheme="majorEastAsia"/>
-      <w:color w:themeColor="text1" w:themeTint="d8" w:val="272727"/>
+      <w:rFonts w:eastAsiaTheme="majorEastAsia" w:cstheme="majorBidi"/>
+      <w:color w:val="272727" w:themeColor="text1" w:themeTint="D8"/>
     </w:rPr>
   </w:style>
-  <w:style w:type="character" w:styleId="TitelZchn" w:customStyle="1">
+  <w:style w:type="character" w:customStyle="1" w:styleId="TitelZchn">
     <w:name w:val="Titel Zchn"/>
-    <w:basedOn w:val="DefaultParagraphFont"/>
+    <w:basedOn w:val="Absatz-Standardschriftart"/>
+    <w:link w:val="Titel"/>
     <w:uiPriority w:val="10"/>
     <w:qFormat/>
-    <w:rsid w:val="00414c9d"/>
+    <w:rsid w:val="00414C9D"/>
     <w:rPr>
-      <w:rFonts w:ascii="Aptos Display" w:hAnsi="Aptos Display" w:eastAsia="" w:cs="" w:asciiTheme="majorHAnsi" w:cstheme="majorBidi" w:eastAsiaTheme="majorEastAsia" w:hAnsiTheme="majorHAnsi"/>
+      <w:rFonts w:asciiTheme="majorHAnsi" w:eastAsiaTheme="majorEastAsia" w:hAnsiTheme="majorHAnsi" w:cstheme="majorBidi"/>
       <w:spacing w:val="-10"/>
       <w:kern w:val="2"/>
       <w:sz w:val="56"/>
       <w:szCs w:val="56"/>
     </w:rPr>
   </w:style>
-  <w:style w:type="character" w:styleId="UntertitelZchn" w:customStyle="1">
+  <w:style w:type="character" w:customStyle="1" w:styleId="UntertitelZchn">
     <w:name w:val="Untertitel Zchn"/>
-    <w:basedOn w:val="DefaultParagraphFont"/>
+    <w:basedOn w:val="Absatz-Standardschriftart"/>
+    <w:link w:val="Untertitel"/>
     <w:uiPriority w:val="11"/>
     <w:qFormat/>
-    <w:rsid w:val="00414c9d"/>
+    <w:rsid w:val="00414C9D"/>
     <w:rPr>
-      <w:rFonts w:eastAsia="" w:cs="" w:cstheme="majorBidi" w:eastAsiaTheme="majorEastAsia"/>
-      <w:color w:themeColor="text1" w:themeTint="a6" w:val="595959"/>
+      <w:rFonts w:eastAsiaTheme="majorEastAsia" w:cstheme="majorBidi"/>
+      <w:color w:val="595959" w:themeColor="text1" w:themeTint="A6"/>
       <w:spacing w:val="15"/>
       <w:sz w:val="28"/>
       <w:szCs w:val="28"/>
     </w:rPr>
   </w:style>
-  <w:style w:type="character" w:styleId="ZitatZchn" w:customStyle="1">
+  <w:style w:type="character" w:customStyle="1" w:styleId="ZitatZchn">
     <w:name w:val="Zitat Zchn"/>
-    <w:basedOn w:val="DefaultParagraphFont"/>
-    <w:link w:val="Quote"/>
+    <w:basedOn w:val="Absatz-Standardschriftart"/>
+    <w:link w:val="Zitat"/>
     <w:uiPriority w:val="29"/>
     <w:qFormat/>
-    <w:rsid w:val="00414c9d"/>
+    <w:rsid w:val="00414C9D"/>
     <w:rPr>
       <w:i/>
       <w:iCs/>
-      <w:color w:themeColor="text1" w:themeTint="bf" w:val="404040"/>
+      <w:color w:val="404040" w:themeColor="text1" w:themeTint="BF"/>
     </w:rPr>
   </w:style>
-  <w:style w:type="character" w:styleId="IntenseEmphasis">
+  <w:style w:type="character" w:styleId="IntensiveHervorhebung">
     <w:name w:val="Intense Emphasis"/>
-    <w:basedOn w:val="DefaultParagraphFont"/>
+    <w:basedOn w:val="Absatz-Standardschriftart"/>
     <w:uiPriority w:val="21"/>
     <w:qFormat/>
-    <w:rsid w:val="00414c9d"/>
+    <w:rsid w:val="00414C9D"/>
     <w:rPr>
       <w:i/>
       <w:iCs/>
-      <w:color w:themeColor="accent1" w:themeShade="bf" w:val="0F4761"/>
+      <w:color w:val="0F4761" w:themeColor="accent1" w:themeShade="BF"/>
     </w:rPr>
   </w:style>
-  <w:style w:type="character" w:styleId="IntensivesZitatZchn" w:customStyle="1">
+  <w:style w:type="character" w:customStyle="1" w:styleId="IntensivesZitatZchn">
     <w:name w:val="Intensives Zitat Zchn"/>
-    <w:basedOn w:val="DefaultParagraphFont"/>
-    <w:link w:val="IntenseQuote"/>
+    <w:basedOn w:val="Absatz-Standardschriftart"/>
+    <w:link w:val="IntensivesZitat"/>
     <w:uiPriority w:val="30"/>
     <w:qFormat/>
-    <w:rsid w:val="00414c9d"/>
+    <w:rsid w:val="00414C9D"/>
     <w:rPr>
       <w:i/>
       <w:iCs/>
-      <w:color w:themeColor="accent1" w:themeShade="bf" w:val="0F4761"/>
+      <w:color w:val="0F4761" w:themeColor="accent1" w:themeShade="BF"/>
     </w:rPr>
   </w:style>
-  <w:style w:type="character" w:styleId="IntenseReference">
+  <w:style w:type="character" w:styleId="IntensiverVerweis">
     <w:name w:val="Intense Reference"/>
-    <w:basedOn w:val="DefaultParagraphFont"/>
+    <w:basedOn w:val="Absatz-Standardschriftart"/>
     <w:uiPriority w:val="32"/>
     <w:qFormat/>
-    <w:rsid w:val="00414c9d"/>
+    <w:rsid w:val="00414C9D"/>
     <w:rPr>
       <w:b/>
       <w:bCs/>
       <w:smallCaps/>
-      <w:color w:themeColor="accent1" w:themeShade="bf" w:val="0F4761"/>
+      <w:color w:val="0F4761" w:themeColor="accent1" w:themeShade="BF"/>
       <w:spacing w:val="5"/>
     </w:rPr>
   </w:style>
-  <w:style w:type="character" w:styleId="Aufzhlungszeichen1" w:customStyle="1">
+  <w:style w:type="character" w:customStyle="1" w:styleId="Aufzhlungszeichen1">
     <w:name w:val="Aufzählungszeichen1"/>
     <w:qFormat/>
     <w:rPr>
-      <w:rFonts w:ascii="OpenSymbol" w:hAnsi="OpenSymbol" w:eastAsia="OpenSymbol" w:cs="OpenSymbol"/>
+      <w:rFonts w:ascii="OpenSymbol" w:eastAsia="OpenSymbol" w:hAnsi="OpenSymbol" w:cs="OpenSymbol"/>
     </w:rPr>
   </w:style>
-  <w:style w:type="character" w:styleId="Aufzhlungszeichen2" w:customStyle="1">
+  <w:style w:type="character" w:customStyle="1" w:styleId="Aufzhlungszeichen2">
     <w:name w:val="Aufzählungszeichen2"/>
     <w:qFormat/>
     <w:rPr>
-      <w:rFonts w:ascii="OpenSymbol" w:hAnsi="OpenSymbol" w:eastAsia="OpenSymbol" w:cs="OpenSymbol"/>
+      <w:rFonts w:ascii="OpenSymbol" w:eastAsia="OpenSymbol" w:hAnsi="OpenSymbol" w:cs="OpenSymbol"/>
     </w:rPr>
   </w:style>
-  <w:style w:type="character" w:styleId="Emphasis">
+  <w:style w:type="character" w:styleId="Hervorhebung">
     <w:name w:val="Emphasis"/>
     <w:qFormat/>
     <w:rPr>
@@ -3578,40 +4242,38 @@
       <w:iCs/>
     </w:rPr>
   </w:style>
-  <w:style w:type="paragraph" w:styleId="berschrift" w:customStyle="1">
+  <w:style w:type="paragraph" w:customStyle="1" w:styleId="berschrift">
     <w:name w:val="Überschrift"/>
-    <w:basedOn w:val="Normal"/>
-    <w:next w:val="BodyText"/>
+    <w:basedOn w:val="Standard"/>
+    <w:next w:val="Textkrper"/>
     <w:qFormat/>
     <w:pPr>
-      <w:keepNext w:val="true"/>
+      <w:keepNext/>
       <w:spacing w:before="240" w:after="120"/>
     </w:pPr>
     <w:rPr>
-      <w:rFonts w:ascii="Liberation Sans" w:hAnsi="Liberation Sans" w:eastAsia="PingFang SC" w:cs="Arial Unicode MS"/>
+      <w:rFonts w:ascii="Liberation Sans" w:eastAsia="PingFang SC" w:hAnsi="Liberation Sans" w:cs="Arial Unicode MS"/>
       <w:sz w:val="28"/>
       <w:szCs w:val="28"/>
     </w:rPr>
   </w:style>
-  <w:style w:type="paragraph" w:styleId="BodyText">
+  <w:style w:type="paragraph" w:styleId="Textkrper">
     <w:name w:val="Body Text"/>
-    <w:basedOn w:val="Normal"/>
+    <w:basedOn w:val="Standard"/>
     <w:pPr>
-      <w:spacing w:lineRule="auto" w:line="276" w:before="0" w:after="140"/>
+      <w:spacing w:after="140" w:line="276" w:lineRule="auto"/>
     </w:pPr>
-    <w:rPr/>
   </w:style>
-  <w:style w:type="paragraph" w:styleId="List">
+  <w:style w:type="paragraph" w:styleId="Liste">
     <w:name w:val="List"/>
-    <w:basedOn w:val="BodyText"/>
-    <w:pPr/>
+    <w:basedOn w:val="Textkrper"/>
     <w:rPr>
       <w:rFonts w:cs="Arial Unicode MS"/>
     </w:rPr>
   </w:style>
-  <w:style w:type="paragraph" w:styleId="Caption">
-    <w:name w:val="Caption"/>
-    <w:basedOn w:val="Normal"/>
+  <w:style w:type="paragraph" w:styleId="Beschriftung">
+    <w:name w:val="caption"/>
+    <w:basedOn w:val="Standard"/>
     <w:qFormat/>
     <w:pPr>
       <w:suppressLineNumbers/>
@@ -3623,9 +4285,9 @@
       <w:iCs/>
     </w:rPr>
   </w:style>
-  <w:style w:type="paragraph" w:styleId="Verzeichnis" w:customStyle="1">
+  <w:style w:type="paragraph" w:customStyle="1" w:styleId="Verzeichnis">
     <w:name w:val="Verzeichnis"/>
-    <w:basedOn w:val="Normal"/>
+    <w:basedOn w:val="Standard"/>
     <w:qFormat/>
     <w:pPr>
       <w:suppressLineNumbers/>
@@ -3634,52 +4296,52 @@
       <w:rFonts w:cs="Arial Unicode MS"/>
     </w:rPr>
   </w:style>
-  <w:style w:type="paragraph" w:styleId="Title">
+  <w:style w:type="paragraph" w:styleId="Titel">
     <w:name w:val="Title"/>
-    <w:basedOn w:val="Normal"/>
-    <w:next w:val="Normal"/>
+    <w:basedOn w:val="Standard"/>
+    <w:next w:val="Standard"/>
     <w:link w:val="TitelZchn"/>
     <w:uiPriority w:val="10"/>
     <w:qFormat/>
-    <w:rsid w:val="00414c9d"/>
+    <w:rsid w:val="00414C9D"/>
     <w:pPr>
-      <w:spacing w:before="0" w:after="80"/>
+      <w:spacing w:after="80"/>
       <w:contextualSpacing/>
     </w:pPr>
     <w:rPr>
-      <w:rFonts w:ascii="Aptos Display" w:hAnsi="Aptos Display" w:eastAsia="" w:cs="" w:asciiTheme="majorHAnsi" w:cstheme="majorBidi" w:eastAsiaTheme="majorEastAsia" w:hAnsiTheme="majorHAnsi"/>
+      <w:rFonts w:asciiTheme="majorHAnsi" w:eastAsiaTheme="majorEastAsia" w:hAnsiTheme="majorHAnsi" w:cstheme="majorBidi"/>
       <w:spacing w:val="-10"/>
       <w:sz w:val="56"/>
       <w:szCs w:val="56"/>
     </w:rPr>
   </w:style>
-  <w:style w:type="paragraph" w:styleId="Subtitle">
+  <w:style w:type="paragraph" w:styleId="Untertitel">
     <w:name w:val="Subtitle"/>
-    <w:basedOn w:val="Normal"/>
-    <w:next w:val="Normal"/>
+    <w:basedOn w:val="Standard"/>
+    <w:next w:val="Standard"/>
     <w:link w:val="UntertitelZchn"/>
     <w:uiPriority w:val="11"/>
     <w:qFormat/>
-    <w:rsid w:val="00414c9d"/>
+    <w:rsid w:val="00414C9D"/>
     <w:pPr>
-      <w:spacing w:before="0" w:after="160"/>
+      <w:spacing w:after="160"/>
     </w:pPr>
     <w:rPr>
-      <w:rFonts w:eastAsia="" w:cs="" w:cstheme="majorBidi" w:eastAsiaTheme="majorEastAsia"/>
-      <w:color w:themeColor="text1" w:themeTint="a6" w:val="595959"/>
+      <w:rFonts w:eastAsiaTheme="majorEastAsia" w:cstheme="majorBidi"/>
+      <w:color w:val="595959" w:themeColor="text1" w:themeTint="A6"/>
       <w:spacing w:val="15"/>
       <w:sz w:val="28"/>
       <w:szCs w:val="28"/>
     </w:rPr>
   </w:style>
-  <w:style w:type="paragraph" w:styleId="Quote">
+  <w:style w:type="paragraph" w:styleId="Zitat">
     <w:name w:val="Quote"/>
-    <w:basedOn w:val="Normal"/>
-    <w:next w:val="Normal"/>
+    <w:basedOn w:val="Standard"/>
+    <w:next w:val="Standard"/>
     <w:link w:val="ZitatZchn"/>
     <w:uiPriority w:val="29"/>
     <w:qFormat/>
-    <w:rsid w:val="00414c9d"/>
+    <w:rsid w:val="00414C9D"/>
     <w:pPr>
       <w:spacing w:before="160" w:after="160"/>
       <w:jc w:val="center"/>
@@ -3687,34 +4349,32 @@
     <w:rPr>
       <w:i/>
       <w:iCs/>
-      <w:color w:themeColor="text1" w:themeTint="bf" w:val="404040"/>
+      <w:color w:val="404040" w:themeColor="text1" w:themeTint="BF"/>
     </w:rPr>
   </w:style>
-  <w:style w:type="paragraph" w:styleId="ListParagraph">
+  <w:style w:type="paragraph" w:styleId="Listenabsatz">
     <w:name w:val="List Paragraph"/>
-    <w:basedOn w:val="Normal"/>
+    <w:basedOn w:val="Standard"/>
     <w:uiPriority w:val="34"/>
     <w:qFormat/>
-    <w:rsid w:val="00414c9d"/>
+    <w:rsid w:val="00414C9D"/>
     <w:pPr>
-      <w:spacing w:before="0" w:after="0"/>
       <w:ind w:left="720"/>
       <w:contextualSpacing/>
     </w:pPr>
-    <w:rPr/>
   </w:style>
-  <w:style w:type="paragraph" w:styleId="IntenseQuote">
+  <w:style w:type="paragraph" w:styleId="IntensivesZitat">
     <w:name w:val="Intense Quote"/>
-    <w:basedOn w:val="Normal"/>
-    <w:next w:val="Normal"/>
+    <w:basedOn w:val="Standard"/>
+    <w:next w:val="Standard"/>
     <w:link w:val="IntensivesZitatZchn"/>
     <w:uiPriority w:val="30"/>
     <w:qFormat/>
-    <w:rsid w:val="00414c9d"/>
+    <w:rsid w:val="00414C9D"/>
     <w:pPr>
       <w:pBdr>
-        <w:top w:val="single" w:sz="4" w:space="10" w:color="0F4761" w:themeColor="accent1" w:themeShade="bf"/>
-        <w:bottom w:val="single" w:sz="4" w:space="10" w:color="0F4761" w:themeColor="accent1" w:themeShade="bf"/>
+        <w:top w:val="single" w:sz="4" w:space="10" w:color="0F4761" w:themeColor="accent1" w:themeShade="BF"/>
+        <w:bottom w:val="single" w:sz="4" w:space="10" w:color="0F4761" w:themeColor="accent1" w:themeShade="BF"/>
       </w:pBdr>
       <w:spacing w:before="360" w:after="360"/>
       <w:ind w:left="864" w:right="864"/>
@@ -3723,82 +4383,85 @@
     <w:rPr>
       <w:i/>
       <w:iCs/>
-      <w:color w:themeColor="accent1" w:themeShade="bf" w:val="0F4761"/>
+      <w:color w:val="0F4761" w:themeColor="accent1" w:themeShade="BF"/>
     </w:rPr>
   </w:style>
-  <w:style w:type="numbering" w:styleId="KeineListe" w:default="1">
-    <w:name w:val="Keine Liste"/>
+  <w:style w:type="character" w:styleId="Hyperlink">
+    <w:name w:val="Hyperlink"/>
+    <w:basedOn w:val="Absatz-Standardschriftart"/>
     <w:uiPriority w:val="99"/>
     <w:semiHidden/>
     <w:unhideWhenUsed/>
-    <w:qFormat/>
+    <w:rsid w:val="00510773"/>
+    <w:rPr>
+      <w:color w:val="0000FF"/>
+      <w:u w:val="single"/>
+    </w:rPr>
   </w:style>
-  <w:style w:type="table" w:default="1" w:styleId="NormaleTabelle">
-    <w:name w:val="Normal Table"/>
+  <w:style w:type="character" w:styleId="BesuchterLink">
+    <w:name w:val="FollowedHyperlink"/>
+    <w:basedOn w:val="Absatz-Standardschriftart"/>
     <w:uiPriority w:val="99"/>
     <w:semiHidden/>
     <w:unhideWhenUsed/>
-    <w:tblPr>
-      <w:tblCellMar>
-        <w:top w:w="0" w:type="dxa"/>
-        <w:left w:w="108" w:type="dxa"/>
-        <w:bottom w:w="0" w:type="dxa"/>
-        <w:right w:w="108" w:type="dxa"/>
-      </w:tblCellMar>
-    </w:tblPr>
+    <w:rsid w:val="00510773"/>
+    <w:rPr>
+      <w:color w:val="96607D" w:themeColor="followedHyperlink"/>
+      <w:u w:val="single"/>
+    </w:rPr>
   </w:style>
 </w:styles>
 </file>
 
 <file path=word/theme/theme1.xml><?xml version="1.0" encoding="utf-8"?>
-<a:theme xmlns:a="http://schemas.openxmlformats.org/drawingml/2006/main" xmlns:r="http://schemas.openxmlformats.org/officeDocument/2006/relationships" name="Office">
+<a:theme xmlns:a="http://schemas.openxmlformats.org/drawingml/2006/main" name="Office">
   <a:themeElements>
     <a:clrScheme name="Office">
       <a:dk1>
         <a:srgbClr val="000000"/>
       </a:dk1>
       <a:lt1>
-        <a:srgbClr val="ffffff"/>
+        <a:srgbClr val="FFFFFF"/>
       </a:lt1>
       <a:dk2>
-        <a:srgbClr val="0e2841"/>
+        <a:srgbClr val="0E2841"/>
       </a:dk2>
       <a:lt2>
-        <a:srgbClr val="e8e8e8"/>
+        <a:srgbClr val="E8E8E8"/>
       </a:lt2>
       <a:accent1>
         <a:srgbClr val="156082"/>
       </a:accent1>
       <a:accent2>
-        <a:srgbClr val="e97132"/>
+        <a:srgbClr val="E97132"/>
       </a:accent2>
       <a:accent3>
-        <a:srgbClr val="196b24"/>
+        <a:srgbClr val="196B24"/>
       </a:accent3>
       <a:accent4>
-        <a:srgbClr val="0f9ed5"/>
+        <a:srgbClr val="0F9ED5"/>
       </a:accent4>
       <a:accent5>
-        <a:srgbClr val="a02b93"/>
+        <a:srgbClr val="A02B93"/>
       </a:accent5>
       <a:accent6>
-        <a:srgbClr val="4ea72e"/>
+        <a:srgbClr val="4EA72E"/>
       </a:accent6>
       <a:hlink>
         <a:srgbClr val="467886"/>
       </a:hlink>
       <a:folHlink>
-        <a:srgbClr val="96607d"/>
+        <a:srgbClr val="96607D"/>
       </a:folHlink>
     </a:clrScheme>
     <a:fontScheme name="Office">
       <a:majorFont>
-        <a:latin typeface="Aptos Display" panose="02110004020202020204" pitchFamily="0" charset="1"/>
+        <a:latin typeface="Aptos Display" panose="02110004020202020204"/>
         <a:ea typeface=""/>
         <a:cs typeface=""/>
       </a:majorFont>
       <a:minorFont>
-        <a:latin typeface="Aptos" panose="02110004020202020204" pitchFamily="0" charset="1"/>
+        <a:latin typeface="Aptos" panose="02110004020202020204"/>
         <a:ea typeface=""/>
         <a:cs typeface=""/>
       </a:minorFont>
@@ -3830,7 +4493,7 @@
             </a:gs>
           </a:gsLst>
           <a:lin ang="5400000" scaled="0"/>
-          <a:tileRect l="0" t="0" r="0" b="0"/>
+          <a:tileRect/>
         </a:gradFill>
         <a:gradFill>
           <a:gsLst>
@@ -3854,7 +4517,7 @@
             </a:gs>
           </a:gsLst>
           <a:lin ang="5400000" scaled="0"/>
-          <a:tileRect l="0" t="0" r="0" b="0"/>
+          <a:tileRect/>
         </a:gradFill>
       </a:fillStyleLst>
       <a:lnStyleLst>
@@ -3914,10 +4577,12 @@
             </a:gs>
           </a:gsLst>
           <a:lin ang="5400000" scaled="0"/>
-          <a:tileRect l="0" t="0" r="0" b="0"/>
+          <a:tileRect/>
         </a:gradFill>
       </a:bgFillStyleLst>
     </a:fmtScheme>
   </a:themeElements>
+  <a:objectDefaults/>
+  <a:extraClrSchemeLst/>
 </a:theme>
 </file>
</xml_diff>

<commit_message>
add notes on difficulties
</commit_message>
<xml_diff>
--- a/Preregistration_GinaRose_frenchPassive.docx
+++ b/Preregistration_GinaRose_frenchPassive.docx
@@ -1785,14 +1785,12 @@
         </w:rPr>
         <w:t xml:space="preserve">” constructions with the same lemmas. If there are not enough </w:t>
       </w:r>
-      <w:proofErr w:type="spellStart"/>
-      <w:r>
-        <w:rPr>
-          <w:lang w:val="en-US"/>
-        </w:rPr>
-        <w:t>occurences</w:t>
-      </w:r>
-      <w:proofErr w:type="spellEnd"/>
+      <w:r>
+        <w:rPr>
+          <w:lang w:val="en-US"/>
+        </w:rPr>
+        <w:t>occurrences</w:t>
+      </w:r>
       <w:r>
         <w:rPr>
           <w:lang w:val="en-US"/>
@@ -1915,21 +1913,19 @@
         <w:rPr>
           <w:lang w:val="en-US"/>
         </w:rPr>
-        <w:t xml:space="preserve"> passive constructions, we will search constructions using a CQL expression: (</w:t>
-      </w:r>
-      <w:proofErr w:type="spellStart"/>
-      <w:r>
-        <w:rPr>
-          <w:lang w:val="en-US"/>
-        </w:rPr>
-        <w:t>nennen</w:t>
-      </w:r>
-      <w:proofErr w:type="spellEnd"/>
-      <w:r>
-        <w:rPr>
-          <w:lang w:val="en-US"/>
-        </w:rPr>
-        <w:t xml:space="preserve">?) in </w:t>
+        <w:t xml:space="preserve"> passive constructions, we will search constructions using a CQL expression</w:t>
+      </w:r>
+      <w:r>
+        <w:rPr>
+          <w:lang w:val="en-US"/>
+        </w:rPr>
+        <w:t xml:space="preserve"> </w:t>
+      </w:r>
+      <w:r>
+        <w:rPr>
+          <w:lang w:val="en-US"/>
+        </w:rPr>
+        <w:t xml:space="preserve">in </w:t>
       </w:r>
       <w:proofErr w:type="spellStart"/>
       <w:r>

</xml_diff>

<commit_message>
add preregistration notes (model selection)
</commit_message>
<xml_diff>
--- a/Preregistration_GinaRose_frenchPassive.docx
+++ b/Preregistration_GinaRose_frenchPassive.docx
@@ -975,27 +975,19 @@
         <w:rPr>
           <w:lang w:val="en-US"/>
         </w:rPr>
-        <w:t>Main verb semantic group (clusters): (e.g. dynamic/stative, cognition, movement, perception…)</w:t>
-      </w:r>
-    </w:p>
-    <w:p>
-      <w:pPr>
-        <w:pStyle w:val="Listenabsatz"/>
-        <w:numPr>
-          <w:ilvl w:val="2"/>
-          <w:numId w:val="4"/>
-        </w:numPr>
-        <w:rPr>
-          <w:strike/>
-          <w:lang w:val="en-US"/>
-        </w:rPr>
-      </w:pPr>
-      <w:r>
-        <w:rPr>
-          <w:strike/>
-          <w:lang w:val="en-US"/>
-        </w:rPr>
-        <w:t>Telicity of the verb (telic/atelic</w:t>
+        <w:t>Main verb semantic group (clusters): (e.g. dynamic/stative, cognition, movement, perception</w:t>
+      </w:r>
+      <w:r>
+        <w:rPr>
+          <w:lang w:val="en-US"/>
+        </w:rPr>
+        <w:t>, telic/atelic</w:t>
+      </w:r>
+      <w:r>
+        <w:rPr>
+          <w:lang w:val="en-US"/>
+        </w:rPr>
+        <w:t>…)</w:t>
       </w:r>
     </w:p>
     <w:p>
@@ -1531,46 +1523,190 @@
         <w:rPr>
           <w:lang w:val="en-US"/>
         </w:rPr>
-        <w:t>Maximal model and backpropagation</w:t>
-      </w:r>
-    </w:p>
-    <w:p>
-      <w:pPr>
-        <w:pStyle w:val="Listenabsatz"/>
-        <w:numPr>
-          <w:ilvl w:val="0"/>
-          <w:numId w:val="5"/>
-        </w:numPr>
-        <w:ind w:left="1800"/>
-        <w:rPr>
-          <w:lang w:val="en-US"/>
-        </w:rPr>
-      </w:pPr>
-      <w:r>
-        <w:rPr>
-          <w:lang w:val="en-US"/>
-        </w:rPr>
-        <w:t>1. Remove insignificant interactions</w:t>
-      </w:r>
-    </w:p>
-    <w:p>
-      <w:pPr>
-        <w:pStyle w:val="Listenabsatz"/>
-        <w:numPr>
-          <w:ilvl w:val="0"/>
-          <w:numId w:val="5"/>
-        </w:numPr>
-        <w:ind w:left="1800"/>
-        <w:rPr>
-          <w:lang w:val="en-US"/>
-        </w:rPr>
-      </w:pPr>
+        <w:t>Maximal model and back</w:t>
+      </w:r>
+      <w:r>
+        <w:rPr>
+          <w:lang w:val="en-US"/>
+        </w:rPr>
+        <w:t>ward elimination</w:t>
+      </w:r>
+    </w:p>
+    <w:p>
+      <w:pPr>
+        <w:pStyle w:val="Listenabsatz"/>
+        <w:numPr>
+          <w:ilvl w:val="1"/>
+          <w:numId w:val="1"/>
+        </w:numPr>
+        <w:rPr>
+          <w:lang w:val="en-US"/>
+        </w:rPr>
+      </w:pPr>
+      <w:r>
+        <w:rPr>
+          <w:lang w:val="en-US"/>
+        </w:rPr>
+        <w:t xml:space="preserve">Start with a maximal model: </w:t>
+      </w:r>
+      <w:proofErr w:type="spellStart"/>
+      <w:r>
+        <w:rPr>
+          <w:lang w:val="en-US"/>
+        </w:rPr>
+        <w:t>passive_variant</w:t>
+      </w:r>
+      <w:proofErr w:type="spellEnd"/>
+      <w:r>
+        <w:rPr>
+          <w:lang w:val="en-US"/>
+        </w:rPr>
+        <w:t xml:space="preserve"> ~ </w:t>
+      </w:r>
+      <w:proofErr w:type="spellStart"/>
+      <w:r>
+        <w:rPr>
+          <w:lang w:val="en-US"/>
+        </w:rPr>
+        <w:t>subj_animacy</w:t>
+      </w:r>
+      <w:proofErr w:type="spellEnd"/>
+      <w:r>
+        <w:rPr>
+          <w:lang w:val="en-US"/>
+        </w:rPr>
+        <w:t xml:space="preserve"> + </w:t>
+      </w:r>
+      <w:proofErr w:type="spellStart"/>
+      <w:r>
+        <w:rPr>
+          <w:lang w:val="en-US"/>
+        </w:rPr>
+        <w:t>subj_person</w:t>
+      </w:r>
+      <w:proofErr w:type="spellEnd"/>
+      <w:r>
+        <w:rPr>
+          <w:lang w:val="en-US"/>
+        </w:rPr>
+        <w:t xml:space="preserve"> + </w:t>
+      </w:r>
+      <w:proofErr w:type="spellStart"/>
+      <w:r>
+        <w:rPr>
+          <w:lang w:val="en-US"/>
+        </w:rPr>
+        <w:t>subj_number</w:t>
+      </w:r>
+      <w:proofErr w:type="spellEnd"/>
+      <w:r>
+        <w:rPr>
+          <w:lang w:val="en-US"/>
+        </w:rPr>
+        <w:t xml:space="preserve"> + </w:t>
+      </w:r>
+      <w:proofErr w:type="spellStart"/>
+      <w:r>
+        <w:rPr>
+          <w:lang w:val="en-US"/>
+        </w:rPr>
+        <w:t>subj_gender</w:t>
+      </w:r>
+      <w:proofErr w:type="spellEnd"/>
+      <w:r>
+        <w:rPr>
+          <w:lang w:val="en-US"/>
+        </w:rPr>
+        <w:t xml:space="preserve"> + tense + cluster + </w:t>
+      </w:r>
       <w:r>
         <w:rPr>
           <w:lang w:val="en-US"/>
         </w:rPr>
         <w:lastRenderedPageBreak/>
-        <w:t>2. Remove insignificant variables (one by one) to find the best fitting model?</w:t>
+        <w:t xml:space="preserve">adversativity + complement + </w:t>
+      </w:r>
+      <w:proofErr w:type="spellStart"/>
+      <w:r>
+        <w:rPr>
+          <w:lang w:val="en-US"/>
+        </w:rPr>
+        <w:t>subj_animacy</w:t>
+      </w:r>
+      <w:proofErr w:type="spellEnd"/>
+      <w:r>
+        <w:rPr>
+          <w:lang w:val="en-US"/>
+        </w:rPr>
+        <w:t xml:space="preserve">: adversativity +cluster: tense + … </w:t>
+      </w:r>
+    </w:p>
+    <w:p>
+      <w:pPr>
+        <w:pStyle w:val="Listenabsatz"/>
+        <w:numPr>
+          <w:ilvl w:val="1"/>
+          <w:numId w:val="1"/>
+        </w:numPr>
+        <w:rPr>
+          <w:lang w:val="en-US"/>
+        </w:rPr>
+      </w:pPr>
+      <w:r>
+        <w:rPr>
+          <w:lang w:val="en-US"/>
+        </w:rPr>
+        <w:t>Remove insignificant interactions</w:t>
+      </w:r>
+      <w:r>
+        <w:rPr>
+          <w:lang w:val="en-US"/>
+        </w:rPr>
+        <w:t xml:space="preserve"> to improve R</w:t>
+      </w:r>
+      <w:r>
+        <w:rPr>
+          <w:vertAlign w:val="superscript"/>
+          <w:lang w:val="en-US"/>
+        </w:rPr>
+        <w:t>2</w:t>
+      </w:r>
+    </w:p>
+    <w:p>
+      <w:pPr>
+        <w:pStyle w:val="Listenabsatz"/>
+        <w:numPr>
+          <w:ilvl w:val="1"/>
+          <w:numId w:val="1"/>
+        </w:numPr>
+        <w:rPr>
+          <w:lang w:val="en-US"/>
+        </w:rPr>
+      </w:pPr>
+      <w:r>
+        <w:rPr>
+          <w:lang w:val="en-US"/>
+        </w:rPr>
+        <w:t>Remove insignificant variables (one by one) to find the best fitting model</w:t>
+      </w:r>
+      <w:r>
+        <w:rPr>
+          <w:lang w:val="en-US"/>
+        </w:rPr>
+        <w:t xml:space="preserve"> i.e. the model with highest R</w:t>
+      </w:r>
+      <w:r>
+        <w:rPr>
+          <w:vertAlign w:val="superscript"/>
+          <w:lang w:val="en-US"/>
+        </w:rPr>
+        <w:t xml:space="preserve">2 </w:t>
+      </w:r>
+      <w:r>
+        <w:rPr>
+          <w:lang w:val="en-US"/>
+        </w:rPr>
+        <w:t>that explains most variance</w:t>
       </w:r>
     </w:p>
     <w:p>
@@ -2166,6 +2302,92 @@
     </w:lvl>
   </w:abstractNum>
   <w:abstractNum w:abstractNumId="1" w15:restartNumberingAfterBreak="0">
+    <w:nsid w:val="23065282"/>
+    <w:multiLevelType w:val="hybridMultilevel"/>
+    <w:tmpl w:val="151AFB18"/>
+    <w:lvl w:ilvl="0" w:tplc="0407000F">
+      <w:start w:val="1"/>
+      <w:numFmt w:val="decimal"/>
+      <w:lvlText w:val="%1."/>
+      <w:lvlJc w:val="left"/>
+      <w:pPr>
+        <w:ind w:left="2520" w:hanging="360"/>
+      </w:pPr>
+    </w:lvl>
+    <w:lvl w:ilvl="1" w:tplc="04070019" w:tentative="1">
+      <w:start w:val="1"/>
+      <w:numFmt w:val="lowerLetter"/>
+      <w:lvlText w:val="%2."/>
+      <w:lvlJc w:val="left"/>
+      <w:pPr>
+        <w:ind w:left="3240" w:hanging="360"/>
+      </w:pPr>
+    </w:lvl>
+    <w:lvl w:ilvl="2" w:tplc="0407001B" w:tentative="1">
+      <w:start w:val="1"/>
+      <w:numFmt w:val="lowerRoman"/>
+      <w:lvlText w:val="%3."/>
+      <w:lvlJc w:val="right"/>
+      <w:pPr>
+        <w:ind w:left="3960" w:hanging="180"/>
+      </w:pPr>
+    </w:lvl>
+    <w:lvl w:ilvl="3" w:tplc="0407000F" w:tentative="1">
+      <w:start w:val="1"/>
+      <w:numFmt w:val="decimal"/>
+      <w:lvlText w:val="%4."/>
+      <w:lvlJc w:val="left"/>
+      <w:pPr>
+        <w:ind w:left="4680" w:hanging="360"/>
+      </w:pPr>
+    </w:lvl>
+    <w:lvl w:ilvl="4" w:tplc="04070019" w:tentative="1">
+      <w:start w:val="1"/>
+      <w:numFmt w:val="lowerLetter"/>
+      <w:lvlText w:val="%5."/>
+      <w:lvlJc w:val="left"/>
+      <w:pPr>
+        <w:ind w:left="5400" w:hanging="360"/>
+      </w:pPr>
+    </w:lvl>
+    <w:lvl w:ilvl="5" w:tplc="0407001B" w:tentative="1">
+      <w:start w:val="1"/>
+      <w:numFmt w:val="lowerRoman"/>
+      <w:lvlText w:val="%6."/>
+      <w:lvlJc w:val="right"/>
+      <w:pPr>
+        <w:ind w:left="6120" w:hanging="180"/>
+      </w:pPr>
+    </w:lvl>
+    <w:lvl w:ilvl="6" w:tplc="0407000F" w:tentative="1">
+      <w:start w:val="1"/>
+      <w:numFmt w:val="decimal"/>
+      <w:lvlText w:val="%7."/>
+      <w:lvlJc w:val="left"/>
+      <w:pPr>
+        <w:ind w:left="6840" w:hanging="360"/>
+      </w:pPr>
+    </w:lvl>
+    <w:lvl w:ilvl="7" w:tplc="04070019" w:tentative="1">
+      <w:start w:val="1"/>
+      <w:numFmt w:val="lowerLetter"/>
+      <w:lvlText w:val="%8."/>
+      <w:lvlJc w:val="left"/>
+      <w:pPr>
+        <w:ind w:left="7560" w:hanging="360"/>
+      </w:pPr>
+    </w:lvl>
+    <w:lvl w:ilvl="8" w:tplc="0407001B" w:tentative="1">
+      <w:start w:val="1"/>
+      <w:numFmt w:val="lowerRoman"/>
+      <w:lvlText w:val="%9."/>
+      <w:lvlJc w:val="right"/>
+      <w:pPr>
+        <w:ind w:left="8280" w:hanging="180"/>
+      </w:pPr>
+    </w:lvl>
+  </w:abstractNum>
+  <w:abstractNum w:abstractNumId="2" w15:restartNumberingAfterBreak="0">
     <w:nsid w:val="2DEB403F"/>
     <w:multiLevelType w:val="multilevel"/>
     <w:tmpl w:val="D15C4F62"/>
@@ -2305,7 +2527,7 @@
       </w:rPr>
     </w:lvl>
   </w:abstractNum>
-  <w:abstractNum w:abstractNumId="2" w15:restartNumberingAfterBreak="0">
+  <w:abstractNum w:abstractNumId="3" w15:restartNumberingAfterBreak="0">
     <w:nsid w:val="39F655CF"/>
     <w:multiLevelType w:val="multilevel"/>
     <w:tmpl w:val="5C14CC06"/>
@@ -2445,7 +2667,7 @@
       </w:rPr>
     </w:lvl>
   </w:abstractNum>
-  <w:abstractNum w:abstractNumId="3" w15:restartNumberingAfterBreak="0">
+  <w:abstractNum w:abstractNumId="4" w15:restartNumberingAfterBreak="0">
     <w:nsid w:val="3D6932F8"/>
     <w:multiLevelType w:val="multilevel"/>
     <w:tmpl w:val="407EB15E"/>
@@ -2585,7 +2807,7 @@
       </w:rPr>
     </w:lvl>
   </w:abstractNum>
-  <w:abstractNum w:abstractNumId="4" w15:restartNumberingAfterBreak="0">
+  <w:abstractNum w:abstractNumId="5" w15:restartNumberingAfterBreak="0">
     <w:nsid w:val="534B2246"/>
     <w:multiLevelType w:val="multilevel"/>
     <w:tmpl w:val="374E3D5E"/>
@@ -2725,10 +2947,10 @@
       </w:rPr>
     </w:lvl>
   </w:abstractNum>
-  <w:abstractNum w:abstractNumId="5" w15:restartNumberingAfterBreak="0">
+  <w:abstractNum w:abstractNumId="6" w15:restartNumberingAfterBreak="0">
     <w:nsid w:val="57580949"/>
     <w:multiLevelType w:val="multilevel"/>
-    <w:tmpl w:val="CB808D04"/>
+    <w:tmpl w:val="F094F60C"/>
     <w:lvl w:ilvl="0">
       <w:start w:val="1"/>
       <w:numFmt w:val="decimal"/>
@@ -2743,13 +2965,10 @@
     </w:lvl>
     <w:lvl w:ilvl="1">
       <w:start w:val="1"/>
-      <w:numFmt w:val="lowerLetter"/>
+      <w:numFmt w:val="decimal"/>
       <w:lvlText w:val="%2."/>
       <w:lvlJc w:val="left"/>
       <w:pPr>
-        <w:tabs>
-          <w:tab w:val="num" w:pos="0"/>
-        </w:tabs>
         <w:ind w:left="1440" w:hanging="360"/>
       </w:pPr>
     </w:lvl>
@@ -2838,7 +3057,7 @@
       </w:pPr>
     </w:lvl>
   </w:abstractNum>
-  <w:abstractNum w:abstractNumId="6" w15:restartNumberingAfterBreak="0">
+  <w:abstractNum w:abstractNumId="7" w15:restartNumberingAfterBreak="0">
     <w:nsid w:val="6E2C541D"/>
     <w:multiLevelType w:val="multilevel"/>
     <w:tmpl w:val="628C2A30"/>
@@ -2961,25 +3180,28 @@
     </w:lvl>
   </w:abstractNum>
   <w:num w:numId="1" w16cid:durableId="1300266656">
-    <w:abstractNumId w:val="5"/>
+    <w:abstractNumId w:val="6"/>
   </w:num>
   <w:num w:numId="2" w16cid:durableId="1036009722">
-    <w:abstractNumId w:val="1"/>
+    <w:abstractNumId w:val="2"/>
   </w:num>
   <w:num w:numId="3" w16cid:durableId="38869214">
     <w:abstractNumId w:val="0"/>
   </w:num>
   <w:num w:numId="4" w16cid:durableId="1104963236">
-    <w:abstractNumId w:val="2"/>
+    <w:abstractNumId w:val="3"/>
   </w:num>
   <w:num w:numId="5" w16cid:durableId="1003705288">
+    <w:abstractNumId w:val="5"/>
+  </w:num>
+  <w:num w:numId="6" w16cid:durableId="398289064">
     <w:abstractNumId w:val="4"/>
   </w:num>
-  <w:num w:numId="6" w16cid:durableId="398289064">
-    <w:abstractNumId w:val="3"/>
+  <w:num w:numId="7" w16cid:durableId="750855881">
+    <w:abstractNumId w:val="7"/>
   </w:num>
-  <w:num w:numId="7" w16cid:durableId="750855881">
-    <w:abstractNumId w:val="6"/>
+  <w:num w:numId="8" w16cid:durableId="7291475">
+    <w:abstractNumId w:val="1"/>
   </w:num>
 </w:numbering>
 </file>

</xml_diff>

<commit_message>
preregistration manual exclusion criteria
</commit_message>
<xml_diff>
--- a/Preregistration_GinaRose_frenchPassive.docx
+++ b/Preregistration_GinaRose_frenchPassive.docx
@@ -159,11 +159,25 @@
           <w:lang w:val="en-US"/>
         </w:rPr>
       </w:pPr>
+    </w:p>
+    <w:p>
+      <w:pPr>
+        <w:pStyle w:val="Listenabsatz"/>
+        <w:rPr>
+          <w:shd w:val="clear" w:color="auto" w:fill="FFFF00"/>
+          <w:lang w:val="en-US"/>
+        </w:rPr>
+      </w:pPr>
       <w:r>
         <w:rPr>
           <w:lang w:val="en-US"/>
         </w:rPr>
         <w:br/>
+      </w:r>
+      <w:r>
+        <w:rPr>
+          <w:lang w:val="en-US"/>
+        </w:rPr>
         <w:t xml:space="preserve">→ </w:t>
       </w:r>
       <w:r>
@@ -206,10 +220,556 @@
     </w:p>
     <w:p>
       <w:pPr>
-        <w:rPr>
-          <w:lang w:val="en-US"/>
-        </w:rPr>
-      </w:pPr>
+        <w:suppressAutoHyphens w:val="0"/>
+        <w:spacing w:before="100" w:beforeAutospacing="1" w:after="100" w:afterAutospacing="1"/>
+        <w:rPr>
+          <w:rFonts w:eastAsia="Times New Roman" w:cs="Times New Roman"/>
+          <w:color w:val="000000"/>
+          <w:kern w:val="0"/>
+          <w:lang w:val="en-US" w:eastAsia="de-DE"/>
+          <w14:ligatures w14:val="none"/>
+        </w:rPr>
+      </w:pPr>
+      <w:r>
+        <w:rPr>
+          <w:rFonts w:eastAsia="Times New Roman" w:cs="Times New Roman"/>
+          <w:color w:val="000000"/>
+          <w:kern w:val="0"/>
+          <w:lang w:val="en-US" w:eastAsia="de-DE"/>
+          <w14:ligatures w14:val="none"/>
+        </w:rPr>
+        <w:t>We exclude the following cases from the analysis</w:t>
+      </w:r>
+      <w:r>
+        <w:rPr>
+          <w:rFonts w:eastAsia="Times New Roman" w:cs="Times New Roman"/>
+          <w:color w:val="000000"/>
+          <w:kern w:val="0"/>
+          <w:lang w:val="en-US" w:eastAsia="de-DE"/>
+          <w14:ligatures w14:val="none"/>
+        </w:rPr>
+        <w:t xml:space="preserve"> through manual filtering:</w:t>
+      </w:r>
+    </w:p>
+    <w:p>
+      <w:pPr>
+        <w:numPr>
+          <w:ilvl w:val="0"/>
+          <w:numId w:val="10"/>
+        </w:numPr>
+        <w:suppressAutoHyphens w:val="0"/>
+        <w:spacing w:before="100" w:beforeAutospacing="1" w:after="100" w:afterAutospacing="1"/>
+        <w:rPr>
+          <w:rFonts w:eastAsia="Times New Roman" w:cs="Times New Roman"/>
+          <w:color w:val="000000"/>
+          <w:kern w:val="0"/>
+          <w:lang w:val="en-US" w:eastAsia="de-DE"/>
+          <w14:ligatures w14:val="none"/>
+        </w:rPr>
+      </w:pPr>
+      <w:r>
+        <w:rPr>
+          <w:rFonts w:eastAsia="Times New Roman" w:cs="Times New Roman"/>
+          <w:color w:val="000000"/>
+          <w:kern w:val="0"/>
+          <w:lang w:val="en-US" w:eastAsia="de-DE"/>
+          <w14:ligatures w14:val="none"/>
+        </w:rPr>
+        <w:t>Erroneously tagged constructions that are not </w:t>
+      </w:r>
+      <w:proofErr w:type="spellStart"/>
+      <w:r>
+        <w:rPr>
+          <w:rFonts w:eastAsia="Times New Roman" w:cs="Times New Roman"/>
+          <w:i/>
+          <w:iCs/>
+          <w:color w:val="000000"/>
+          <w:kern w:val="0"/>
+          <w:lang w:val="en-US" w:eastAsia="de-DE"/>
+          <w14:ligatures w14:val="none"/>
+        </w:rPr>
+        <w:t>se</w:t>
+      </w:r>
+      <w:proofErr w:type="spellEnd"/>
+      <w:r>
+        <w:rPr>
+          <w:rFonts w:eastAsia="Times New Roman" w:cs="Times New Roman"/>
+          <w:i/>
+          <w:iCs/>
+          <w:color w:val="000000"/>
+          <w:kern w:val="0"/>
+          <w:lang w:val="en-US" w:eastAsia="de-DE"/>
+          <w14:ligatures w14:val="none"/>
+        </w:rPr>
+        <w:t xml:space="preserve"> faire</w:t>
+      </w:r>
+      <w:r>
+        <w:rPr>
+          <w:rFonts w:eastAsia="Times New Roman" w:cs="Times New Roman"/>
+          <w:color w:val="000000"/>
+          <w:kern w:val="0"/>
+          <w:lang w:val="en-US" w:eastAsia="de-DE"/>
+          <w14:ligatures w14:val="none"/>
+        </w:rPr>
+        <w:t xml:space="preserve"> + </w:t>
+      </w:r>
+      <w:proofErr w:type="spellStart"/>
+      <w:r>
+        <w:rPr>
+          <w:rFonts w:eastAsia="Times New Roman" w:cs="Times New Roman"/>
+          <w:color w:val="000000"/>
+          <w:kern w:val="0"/>
+          <w:lang w:val="en-US" w:eastAsia="de-DE"/>
+          <w14:ligatures w14:val="none"/>
+        </w:rPr>
+        <w:t>Vinf</w:t>
+      </w:r>
+      <w:proofErr w:type="spellEnd"/>
+      <w:r>
+        <w:rPr>
+          <w:rFonts w:eastAsia="Times New Roman" w:cs="Times New Roman"/>
+          <w:color w:val="000000"/>
+          <w:kern w:val="0"/>
+          <w:lang w:val="en-US" w:eastAsia="de-DE"/>
+          <w14:ligatures w14:val="none"/>
+        </w:rPr>
+        <w:t xml:space="preserve"> expressions.</w:t>
+      </w:r>
+    </w:p>
+    <w:p>
+      <w:pPr>
+        <w:numPr>
+          <w:ilvl w:val="0"/>
+          <w:numId w:val="10"/>
+        </w:numPr>
+        <w:suppressAutoHyphens w:val="0"/>
+        <w:spacing w:before="100" w:beforeAutospacing="1" w:after="100" w:afterAutospacing="1"/>
+        <w:rPr>
+          <w:rFonts w:eastAsia="Times New Roman" w:cs="Times New Roman"/>
+          <w:color w:val="000000"/>
+          <w:kern w:val="0"/>
+          <w:lang w:eastAsia="de-DE"/>
+          <w14:ligatures w14:val="none"/>
+        </w:rPr>
+      </w:pPr>
+      <w:r>
+        <w:rPr>
+          <w:rFonts w:eastAsia="Times New Roman" w:cs="Times New Roman"/>
+          <w:color w:val="000000"/>
+          <w:kern w:val="0"/>
+          <w:lang w:val="en-US" w:eastAsia="de-DE"/>
+          <w14:ligatures w14:val="none"/>
+        </w:rPr>
+        <w:t xml:space="preserve">Expressions that do not allow for a paraphrase with the être passive, either because they are ungrammatical or fundamentally differ in meaning. </w:t>
+      </w:r>
+      <w:r>
+        <w:rPr>
+          <w:rFonts w:eastAsia="Times New Roman" w:cs="Times New Roman"/>
+          <w:color w:val="000000"/>
+          <w:kern w:val="0"/>
+          <w:lang w:eastAsia="de-DE"/>
+          <w14:ligatures w14:val="none"/>
+        </w:rPr>
+        <w:t xml:space="preserve">This </w:t>
+      </w:r>
+      <w:proofErr w:type="spellStart"/>
+      <w:r>
+        <w:rPr>
+          <w:rFonts w:eastAsia="Times New Roman" w:cs="Times New Roman"/>
+          <w:color w:val="000000"/>
+          <w:kern w:val="0"/>
+          <w:lang w:eastAsia="de-DE"/>
+          <w14:ligatures w14:val="none"/>
+        </w:rPr>
+        <w:t>includes</w:t>
+      </w:r>
+      <w:proofErr w:type="spellEnd"/>
+      <w:r>
+        <w:rPr>
+          <w:rFonts w:eastAsia="Times New Roman" w:cs="Times New Roman"/>
+          <w:color w:val="000000"/>
+          <w:kern w:val="0"/>
+          <w:lang w:eastAsia="de-DE"/>
+          <w14:ligatures w14:val="none"/>
+        </w:rPr>
+        <w:t>:</w:t>
+      </w:r>
+    </w:p>
+    <w:p>
+      <w:pPr>
+        <w:numPr>
+          <w:ilvl w:val="1"/>
+          <w:numId w:val="10"/>
+        </w:numPr>
+        <w:suppressAutoHyphens w:val="0"/>
+        <w:spacing w:before="100" w:beforeAutospacing="1" w:after="100" w:afterAutospacing="1"/>
+        <w:rPr>
+          <w:rFonts w:eastAsia="Times New Roman" w:cs="Times New Roman"/>
+          <w:color w:val="000000"/>
+          <w:kern w:val="0"/>
+          <w:lang w:val="en-US" w:eastAsia="de-DE"/>
+          <w14:ligatures w14:val="none"/>
+        </w:rPr>
+      </w:pPr>
+      <w:r>
+        <w:rPr>
+          <w:rFonts w:eastAsia="Times New Roman" w:cs="Times New Roman"/>
+          <w:color w:val="000000"/>
+          <w:kern w:val="0"/>
+          <w:lang w:val="en-US" w:eastAsia="de-DE"/>
+          <w14:ligatures w14:val="none"/>
+        </w:rPr>
+        <w:t>Fixed idiomatic expressions with a figurative meaning</w:t>
+      </w:r>
+    </w:p>
+    <w:p>
+      <w:pPr>
+        <w:numPr>
+          <w:ilvl w:val="1"/>
+          <w:numId w:val="10"/>
+        </w:numPr>
+        <w:suppressAutoHyphens w:val="0"/>
+        <w:spacing w:before="100" w:beforeAutospacing="1" w:after="100" w:afterAutospacing="1"/>
+        <w:rPr>
+          <w:rFonts w:eastAsia="Times New Roman" w:cs="Times New Roman"/>
+          <w:color w:val="000000"/>
+          <w:kern w:val="0"/>
+          <w:lang w:val="en-US" w:eastAsia="de-DE"/>
+          <w14:ligatures w14:val="none"/>
+        </w:rPr>
+      </w:pPr>
+      <w:r>
+        <w:rPr>
+          <w:rFonts w:eastAsia="Times New Roman" w:cs="Times New Roman"/>
+          <w:color w:val="000000"/>
+          <w:kern w:val="0"/>
+          <w:lang w:val="en-US" w:eastAsia="de-DE"/>
+          <w14:ligatures w14:val="none"/>
+        </w:rPr>
+        <w:t xml:space="preserve">Expressions that cannot be converted into a correct active sentence (i.e., the direct object of the active sentence is not the subject of the passive sentence). </w:t>
+      </w:r>
+      <w:r>
+        <w:rPr>
+          <w:rFonts w:eastAsia="Times New Roman" w:cs="Times New Roman"/>
+          <w:color w:val="000000"/>
+          <w:kern w:val="0"/>
+          <w:lang w:val="en-US" w:eastAsia="de-DE"/>
+          <w14:ligatures w14:val="none"/>
+        </w:rPr>
+        <w:t>(</w:t>
+      </w:r>
+      <w:r>
+        <w:rPr>
+          <w:rFonts w:eastAsia="Times New Roman" w:cs="Times New Roman"/>
+          <w:color w:val="000000"/>
+          <w:kern w:val="0"/>
+          <w:lang w:val="en-US" w:eastAsia="de-DE"/>
+          <w14:ligatures w14:val="none"/>
+        </w:rPr>
+        <w:t>ditransitive</w:t>
+      </w:r>
+      <w:r>
+        <w:rPr>
+          <w:rFonts w:eastAsia="Times New Roman" w:cs="Times New Roman"/>
+          <w:color w:val="000000"/>
+          <w:kern w:val="0"/>
+          <w:lang w:val="en-US" w:eastAsia="de-DE"/>
+          <w14:ligatures w14:val="none"/>
+        </w:rPr>
+        <w:t>, i</w:t>
+      </w:r>
+      <w:r>
+        <w:rPr>
+          <w:rFonts w:eastAsia="Times New Roman" w:cs="Times New Roman"/>
+          <w:color w:val="000000"/>
+          <w:kern w:val="0"/>
+          <w:lang w:val="en-US" w:eastAsia="de-DE"/>
+          <w14:ligatures w14:val="none"/>
+        </w:rPr>
+        <w:t xml:space="preserve">ntransitive </w:t>
+      </w:r>
+      <w:proofErr w:type="gramStart"/>
+      <w:r>
+        <w:rPr>
+          <w:rFonts w:eastAsia="Times New Roman" w:cs="Times New Roman"/>
+          <w:color w:val="000000"/>
+          <w:kern w:val="0"/>
+          <w:lang w:val="en-US" w:eastAsia="de-DE"/>
+          <w14:ligatures w14:val="none"/>
+        </w:rPr>
+        <w:t>verbs</w:t>
+      </w:r>
+      <w:r>
+        <w:rPr>
+          <w:rFonts w:eastAsia="Times New Roman" w:cs="Times New Roman"/>
+          <w:color w:val="000000"/>
+          <w:kern w:val="0"/>
+          <w:lang w:val="en-US" w:eastAsia="de-DE"/>
+          <w14:ligatures w14:val="none"/>
+        </w:rPr>
+        <w:t xml:space="preserve"> ?</w:t>
+      </w:r>
+      <w:proofErr w:type="gramEnd"/>
+      <w:r>
+        <w:rPr>
+          <w:rFonts w:eastAsia="Times New Roman" w:cs="Times New Roman"/>
+          <w:color w:val="000000"/>
+          <w:kern w:val="0"/>
+          <w:lang w:val="en-US" w:eastAsia="de-DE"/>
+          <w14:ligatures w14:val="none"/>
+        </w:rPr>
+        <w:t>)</w:t>
+      </w:r>
+    </w:p>
+    <w:p>
+      <w:pPr>
+        <w:numPr>
+          <w:ilvl w:val="1"/>
+          <w:numId w:val="10"/>
+        </w:numPr>
+        <w:suppressAutoHyphens w:val="0"/>
+        <w:spacing w:before="100" w:beforeAutospacing="1" w:after="100" w:afterAutospacing="1"/>
+        <w:rPr>
+          <w:rFonts w:eastAsia="Times New Roman" w:cs="Times New Roman"/>
+          <w:color w:val="000000"/>
+          <w:kern w:val="0"/>
+          <w:lang w:val="en-US" w:eastAsia="de-DE"/>
+          <w14:ligatures w14:val="none"/>
+        </w:rPr>
+      </w:pPr>
+      <w:r>
+        <w:rPr>
+          <w:rFonts w:eastAsia="Times New Roman" w:cs="Times New Roman"/>
+          <w:color w:val="000000"/>
+          <w:kern w:val="0"/>
+          <w:lang w:val="en-US" w:eastAsia="de-DE"/>
+          <w14:ligatures w14:val="none"/>
+        </w:rPr>
+        <w:t>Expressions containing verbs classified as "</w:t>
+      </w:r>
+      <w:proofErr w:type="spellStart"/>
+      <w:r>
+        <w:rPr>
+          <w:rFonts w:eastAsia="Times New Roman" w:cs="Times New Roman"/>
+          <w:color w:val="000000"/>
+          <w:kern w:val="0"/>
+          <w:lang w:val="en-US" w:eastAsia="de-DE"/>
+          <w14:ligatures w14:val="none"/>
+        </w:rPr>
+        <w:t>idiomes</w:t>
+      </w:r>
+      <w:proofErr w:type="spellEnd"/>
+      <w:r>
+        <w:rPr>
+          <w:rFonts w:eastAsia="Times New Roman" w:cs="Times New Roman"/>
+          <w:color w:val="000000"/>
+          <w:kern w:val="0"/>
+          <w:lang w:val="en-US" w:eastAsia="de-DE"/>
+          <w14:ligatures w14:val="none"/>
+        </w:rPr>
+        <w:t xml:space="preserve"> </w:t>
+      </w:r>
+      <w:proofErr w:type="spellStart"/>
+      <w:r>
+        <w:rPr>
+          <w:rFonts w:eastAsia="Times New Roman" w:cs="Times New Roman"/>
+          <w:color w:val="000000"/>
+          <w:kern w:val="0"/>
+          <w:lang w:val="en-US" w:eastAsia="de-DE"/>
+          <w14:ligatures w14:val="none"/>
+        </w:rPr>
+        <w:t>lexicalisés</w:t>
+      </w:r>
+      <w:proofErr w:type="spellEnd"/>
+      <w:r>
+        <w:rPr>
+          <w:rFonts w:eastAsia="Times New Roman" w:cs="Times New Roman"/>
+          <w:color w:val="000000"/>
+          <w:kern w:val="0"/>
+          <w:lang w:val="en-US" w:eastAsia="de-DE"/>
+          <w14:ligatures w14:val="none"/>
+        </w:rPr>
+        <w:t>" (lexicalized idioms) according to Raineri (2010: 163). These verbs neither carry a true causative nor passive meaning and cannot occur with a </w:t>
+      </w:r>
+      <w:proofErr w:type="spellStart"/>
+      <w:r>
+        <w:rPr>
+          <w:rFonts w:eastAsia="Times New Roman" w:cs="Times New Roman"/>
+          <w:color w:val="000000"/>
+          <w:kern w:val="0"/>
+          <w:lang w:val="en-US" w:eastAsia="de-DE"/>
+          <w14:ligatures w14:val="none"/>
+        </w:rPr>
+        <w:t>complément</w:t>
+      </w:r>
+      <w:proofErr w:type="spellEnd"/>
+      <w:r>
+        <w:rPr>
+          <w:rFonts w:eastAsia="Times New Roman" w:cs="Times New Roman"/>
+          <w:color w:val="000000"/>
+          <w:kern w:val="0"/>
+          <w:lang w:val="en-US" w:eastAsia="de-DE"/>
+          <w14:ligatures w14:val="none"/>
+        </w:rPr>
+        <w:t xml:space="preserve"> </w:t>
+      </w:r>
+      <w:proofErr w:type="spellStart"/>
+      <w:r>
+        <w:rPr>
+          <w:rFonts w:eastAsia="Times New Roman" w:cs="Times New Roman"/>
+          <w:color w:val="000000"/>
+          <w:kern w:val="0"/>
+          <w:lang w:val="en-US" w:eastAsia="de-DE"/>
+          <w14:ligatures w14:val="none"/>
+        </w:rPr>
+        <w:t>d’agent</w:t>
+      </w:r>
+      <w:proofErr w:type="spellEnd"/>
+      <w:r>
+        <w:rPr>
+          <w:rFonts w:eastAsia="Times New Roman" w:cs="Times New Roman"/>
+          <w:color w:val="000000"/>
+          <w:kern w:val="0"/>
+          <w:lang w:val="en-US" w:eastAsia="de-DE"/>
+          <w14:ligatures w14:val="none"/>
+        </w:rPr>
+        <w:t>: </w:t>
+      </w:r>
+      <w:r>
+        <w:rPr>
+          <w:rFonts w:eastAsia="Times New Roman" w:cs="Times New Roman"/>
+          <w:i/>
+          <w:iCs/>
+          <w:color w:val="000000"/>
+          <w:kern w:val="0"/>
+          <w:lang w:val="en-US" w:eastAsia="de-DE"/>
+          <w14:ligatures w14:val="none"/>
+        </w:rPr>
+        <w:t xml:space="preserve">entendre, </w:t>
+      </w:r>
+      <w:proofErr w:type="spellStart"/>
+      <w:r>
+        <w:rPr>
+          <w:rFonts w:eastAsia="Times New Roman" w:cs="Times New Roman"/>
+          <w:i/>
+          <w:iCs/>
+          <w:color w:val="000000"/>
+          <w:kern w:val="0"/>
+          <w:lang w:val="en-US" w:eastAsia="de-DE"/>
+          <w14:ligatures w14:val="none"/>
+        </w:rPr>
+        <w:t>sentir</w:t>
+      </w:r>
+      <w:proofErr w:type="spellEnd"/>
+      <w:r>
+        <w:rPr>
+          <w:rFonts w:eastAsia="Times New Roman" w:cs="Times New Roman"/>
+          <w:i/>
+          <w:iCs/>
+          <w:color w:val="000000"/>
+          <w:kern w:val="0"/>
+          <w:lang w:val="en-US" w:eastAsia="de-DE"/>
+          <w14:ligatures w14:val="none"/>
+        </w:rPr>
+        <w:t xml:space="preserve">, </w:t>
+      </w:r>
+      <w:proofErr w:type="spellStart"/>
+      <w:r>
+        <w:rPr>
+          <w:rFonts w:eastAsia="Times New Roman" w:cs="Times New Roman"/>
+          <w:i/>
+          <w:iCs/>
+          <w:color w:val="000000"/>
+          <w:kern w:val="0"/>
+          <w:lang w:val="en-US" w:eastAsia="de-DE"/>
+          <w14:ligatures w14:val="none"/>
+        </w:rPr>
+        <w:t>attendre</w:t>
+      </w:r>
+      <w:proofErr w:type="spellEnd"/>
+      <w:r>
+        <w:rPr>
+          <w:rFonts w:eastAsia="Times New Roman" w:cs="Times New Roman"/>
+          <w:i/>
+          <w:iCs/>
+          <w:color w:val="000000"/>
+          <w:kern w:val="0"/>
+          <w:lang w:val="en-US" w:eastAsia="de-DE"/>
+          <w14:ligatures w14:val="none"/>
+        </w:rPr>
+        <w:t xml:space="preserve">, </w:t>
+      </w:r>
+      <w:proofErr w:type="spellStart"/>
+      <w:r>
+        <w:rPr>
+          <w:rFonts w:eastAsia="Times New Roman" w:cs="Times New Roman"/>
+          <w:i/>
+          <w:iCs/>
+          <w:color w:val="000000"/>
+          <w:kern w:val="0"/>
+          <w:lang w:val="en-US" w:eastAsia="de-DE"/>
+          <w14:ligatures w14:val="none"/>
+        </w:rPr>
+        <w:t>désirer</w:t>
+      </w:r>
+      <w:proofErr w:type="spellEnd"/>
+      <w:r>
+        <w:rPr>
+          <w:rFonts w:eastAsia="Times New Roman" w:cs="Times New Roman"/>
+          <w:color w:val="000000"/>
+          <w:kern w:val="0"/>
+          <w:lang w:val="en-US" w:eastAsia="de-DE"/>
+          <w14:ligatures w14:val="none"/>
+        </w:rPr>
+        <w:t> (Raineri 2010: 164)</w:t>
+      </w:r>
+    </w:p>
+    <w:p>
+      <w:pPr>
+        <w:numPr>
+          <w:ilvl w:val="1"/>
+          <w:numId w:val="10"/>
+        </w:numPr>
+        <w:suppressAutoHyphens w:val="0"/>
+        <w:spacing w:before="100" w:beforeAutospacing="1" w:after="100" w:afterAutospacing="1"/>
+        <w:rPr>
+          <w:rFonts w:eastAsia="Times New Roman" w:cs="Times New Roman"/>
+          <w:color w:val="000000"/>
+          <w:kern w:val="0"/>
+          <w:lang w:val="en-US" w:eastAsia="de-DE"/>
+          <w14:ligatures w14:val="none"/>
+        </w:rPr>
+      </w:pPr>
+      <w:r>
+        <w:rPr>
+          <w:rFonts w:eastAsia="Times New Roman" w:cs="Times New Roman"/>
+          <w:color w:val="000000"/>
+          <w:kern w:val="0"/>
+          <w:lang w:val="en-US" w:eastAsia="de-DE"/>
+          <w14:ligatures w14:val="none"/>
+        </w:rPr>
+        <w:t xml:space="preserve">(Expressions with a highly causative meaning → maybe </w:t>
+      </w:r>
+      <w:r>
+        <w:rPr>
+          <w:rFonts w:eastAsia="Times New Roman" w:cs="Times New Roman"/>
+          <w:color w:val="000000"/>
+          <w:kern w:val="0"/>
+          <w:lang w:val="en-US" w:eastAsia="de-DE"/>
+          <w14:ligatures w14:val="none"/>
+        </w:rPr>
+        <w:t xml:space="preserve">not </w:t>
+      </w:r>
+      <w:r>
+        <w:rPr>
+          <w:rFonts w:eastAsia="Times New Roman" w:cs="Times New Roman"/>
+          <w:color w:val="000000"/>
+          <w:kern w:val="0"/>
+          <w:lang w:val="en-US" w:eastAsia="de-DE"/>
+          <w14:ligatures w14:val="none"/>
+        </w:rPr>
+        <w:t>necessary if covered by the other criteria?)</w:t>
+      </w:r>
     </w:p>
     <w:p>
       <w:pPr>
@@ -401,6 +961,7 @@
         <w:rPr>
           <w:lang w:val="en-US"/>
         </w:rPr>
+        <w:lastRenderedPageBreak/>
         <w:t>The dependent variable is the type of passive construction (“se faire”</w:t>
       </w:r>
       <w:proofErr w:type="gramStart"/>
@@ -807,6 +1368,7 @@
     <w:p>
       <w:pPr>
         <w:pStyle w:val="Listenabsatz"/>
+        <w:ind w:left="1800"/>
         <w:rPr>
           <w:lang w:val="en-US"/>
         </w:rPr>
@@ -828,7 +1390,6 @@
           <w:color w:val="333333"/>
           <w:lang w:val="en-US"/>
         </w:rPr>
-        <w:lastRenderedPageBreak/>
         <w:t>How many and which conditions will participants be assigned to?</w:t>
       </w:r>
     </w:p>
@@ -1334,6 +1895,7 @@
           <w:shd w:val="clear" w:color="auto" w:fill="FFFF00"/>
           <w:lang w:val="en-US"/>
         </w:rPr>
+        <w:lastRenderedPageBreak/>
         <w:sym w:font="Wingdings" w:char="F0E0"/>
       </w:r>
       <w:r>
@@ -1695,7 +2257,6 @@
         <w:rPr>
           <w:lang w:val="en-US"/>
         </w:rPr>
-        <w:lastRenderedPageBreak/>
         <w:t>The predictor variables will be normalized (log of the odds)</w:t>
       </w:r>
     </w:p>
@@ -2166,7 +2727,19 @@
         <w:rPr>
           <w:lang w:val="en-US"/>
         </w:rPr>
-        <w:t>If we come across constructions which are erroneously included because slipped past our manual filtering, these will be excluded.</w:t>
+        <w:t xml:space="preserve">If we come across constructions which are erroneously included because </w:t>
+      </w:r>
+      <w:r>
+        <w:rPr>
+          <w:lang w:val="en-US"/>
+        </w:rPr>
+        <w:t xml:space="preserve">they </w:t>
+      </w:r>
+      <w:r>
+        <w:rPr>
+          <w:lang w:val="en-US"/>
+        </w:rPr>
+        <w:t>slipped past our manual filtering, these will be excluded.</w:t>
       </w:r>
     </w:p>
     <w:p>
@@ -2410,7 +2983,6 @@
         <w:rPr>
           <w:lang w:val="en-US"/>
         </w:rPr>
-        <w:lastRenderedPageBreak/>
         <w:t xml:space="preserve">As the data are very unbalanced, we plan to take some steps to </w:t>
       </w:r>
       <w:proofErr w:type="spellStart"/>
@@ -2932,6 +3504,155 @@
     </w:lvl>
   </w:abstractNum>
   <w:abstractNum w:abstractNumId="3" w15:restartNumberingAfterBreak="0">
+    <w:nsid w:val="39A3552F"/>
+    <w:multiLevelType w:val="multilevel"/>
+    <w:tmpl w:val="89AE7356"/>
+    <w:lvl w:ilvl="0">
+      <w:start w:val="1"/>
+      <w:numFmt w:val="bullet"/>
+      <w:lvlText w:val=""/>
+      <w:lvlJc w:val="left"/>
+      <w:pPr>
+        <w:tabs>
+          <w:tab w:val="num" w:pos="720"/>
+        </w:tabs>
+        <w:ind w:left="720" w:hanging="360"/>
+      </w:pPr>
+      <w:rPr>
+        <w:rFonts w:ascii="Symbol" w:hAnsi="Symbol" w:hint="default"/>
+        <w:sz w:val="20"/>
+      </w:rPr>
+    </w:lvl>
+    <w:lvl w:ilvl="1">
+      <w:start w:val="1"/>
+      <w:numFmt w:val="bullet"/>
+      <w:lvlText w:val="o"/>
+      <w:lvlJc w:val="left"/>
+      <w:pPr>
+        <w:tabs>
+          <w:tab w:val="num" w:pos="1440"/>
+        </w:tabs>
+        <w:ind w:left="1440" w:hanging="360"/>
+      </w:pPr>
+      <w:rPr>
+        <w:rFonts w:ascii="Courier New" w:hAnsi="Courier New" w:hint="default"/>
+        <w:sz w:val="20"/>
+      </w:rPr>
+    </w:lvl>
+    <w:lvl w:ilvl="2" w:tentative="1">
+      <w:start w:val="1"/>
+      <w:numFmt w:val="bullet"/>
+      <w:lvlText w:val=""/>
+      <w:lvlJc w:val="left"/>
+      <w:pPr>
+        <w:tabs>
+          <w:tab w:val="num" w:pos="2160"/>
+        </w:tabs>
+        <w:ind w:left="2160" w:hanging="360"/>
+      </w:pPr>
+      <w:rPr>
+        <w:rFonts w:ascii="Wingdings" w:hAnsi="Wingdings" w:hint="default"/>
+        <w:sz w:val="20"/>
+      </w:rPr>
+    </w:lvl>
+    <w:lvl w:ilvl="3" w:tentative="1">
+      <w:start w:val="1"/>
+      <w:numFmt w:val="bullet"/>
+      <w:lvlText w:val=""/>
+      <w:lvlJc w:val="left"/>
+      <w:pPr>
+        <w:tabs>
+          <w:tab w:val="num" w:pos="2880"/>
+        </w:tabs>
+        <w:ind w:left="2880" w:hanging="360"/>
+      </w:pPr>
+      <w:rPr>
+        <w:rFonts w:ascii="Wingdings" w:hAnsi="Wingdings" w:hint="default"/>
+        <w:sz w:val="20"/>
+      </w:rPr>
+    </w:lvl>
+    <w:lvl w:ilvl="4" w:tentative="1">
+      <w:start w:val="1"/>
+      <w:numFmt w:val="bullet"/>
+      <w:lvlText w:val=""/>
+      <w:lvlJc w:val="left"/>
+      <w:pPr>
+        <w:tabs>
+          <w:tab w:val="num" w:pos="3600"/>
+        </w:tabs>
+        <w:ind w:left="3600" w:hanging="360"/>
+      </w:pPr>
+      <w:rPr>
+        <w:rFonts w:ascii="Wingdings" w:hAnsi="Wingdings" w:hint="default"/>
+        <w:sz w:val="20"/>
+      </w:rPr>
+    </w:lvl>
+    <w:lvl w:ilvl="5" w:tentative="1">
+      <w:start w:val="1"/>
+      <w:numFmt w:val="bullet"/>
+      <w:lvlText w:val=""/>
+      <w:lvlJc w:val="left"/>
+      <w:pPr>
+        <w:tabs>
+          <w:tab w:val="num" w:pos="4320"/>
+        </w:tabs>
+        <w:ind w:left="4320" w:hanging="360"/>
+      </w:pPr>
+      <w:rPr>
+        <w:rFonts w:ascii="Wingdings" w:hAnsi="Wingdings" w:hint="default"/>
+        <w:sz w:val="20"/>
+      </w:rPr>
+    </w:lvl>
+    <w:lvl w:ilvl="6" w:tentative="1">
+      <w:start w:val="1"/>
+      <w:numFmt w:val="bullet"/>
+      <w:lvlText w:val=""/>
+      <w:lvlJc w:val="left"/>
+      <w:pPr>
+        <w:tabs>
+          <w:tab w:val="num" w:pos="5040"/>
+        </w:tabs>
+        <w:ind w:left="5040" w:hanging="360"/>
+      </w:pPr>
+      <w:rPr>
+        <w:rFonts w:ascii="Wingdings" w:hAnsi="Wingdings" w:hint="default"/>
+        <w:sz w:val="20"/>
+      </w:rPr>
+    </w:lvl>
+    <w:lvl w:ilvl="7" w:tentative="1">
+      <w:start w:val="1"/>
+      <w:numFmt w:val="bullet"/>
+      <w:lvlText w:val=""/>
+      <w:lvlJc w:val="left"/>
+      <w:pPr>
+        <w:tabs>
+          <w:tab w:val="num" w:pos="5760"/>
+        </w:tabs>
+        <w:ind w:left="5760" w:hanging="360"/>
+      </w:pPr>
+      <w:rPr>
+        <w:rFonts w:ascii="Wingdings" w:hAnsi="Wingdings" w:hint="default"/>
+        <w:sz w:val="20"/>
+      </w:rPr>
+    </w:lvl>
+    <w:lvl w:ilvl="8" w:tentative="1">
+      <w:start w:val="1"/>
+      <w:numFmt w:val="bullet"/>
+      <w:lvlText w:val=""/>
+      <w:lvlJc w:val="left"/>
+      <w:pPr>
+        <w:tabs>
+          <w:tab w:val="num" w:pos="6480"/>
+        </w:tabs>
+        <w:ind w:left="6480" w:hanging="360"/>
+      </w:pPr>
+      <w:rPr>
+        <w:rFonts w:ascii="Wingdings" w:hAnsi="Wingdings" w:hint="default"/>
+        <w:sz w:val="20"/>
+      </w:rPr>
+    </w:lvl>
+  </w:abstractNum>
+  <w:abstractNum w:abstractNumId="4" w15:restartNumberingAfterBreak="0">
     <w:nsid w:val="39F655CF"/>
     <w:multiLevelType w:val="multilevel"/>
     <w:tmpl w:val="5C14CC06"/>
@@ -3071,7 +3792,7 @@
       </w:rPr>
     </w:lvl>
   </w:abstractNum>
-  <w:abstractNum w:abstractNumId="4" w15:restartNumberingAfterBreak="0">
+  <w:abstractNum w:abstractNumId="5" w15:restartNumberingAfterBreak="0">
     <w:nsid w:val="3D6932F8"/>
     <w:multiLevelType w:val="multilevel"/>
     <w:tmpl w:val="407EB15E"/>
@@ -3211,7 +3932,120 @@
       </w:rPr>
     </w:lvl>
   </w:abstractNum>
-  <w:abstractNum w:abstractNumId="5" w15:restartNumberingAfterBreak="0">
+  <w:abstractNum w:abstractNumId="6" w15:restartNumberingAfterBreak="0">
+    <w:nsid w:val="526831D2"/>
+    <w:multiLevelType w:val="hybridMultilevel"/>
+    <w:tmpl w:val="E1E6B9A0"/>
+    <w:lvl w:ilvl="0" w:tplc="04070001">
+      <w:start w:val="1"/>
+      <w:numFmt w:val="bullet"/>
+      <w:lvlText w:val=""/>
+      <w:lvlJc w:val="left"/>
+      <w:pPr>
+        <w:ind w:left="1440" w:hanging="360"/>
+      </w:pPr>
+      <w:rPr>
+        <w:rFonts w:ascii="Symbol" w:hAnsi="Symbol" w:hint="default"/>
+      </w:rPr>
+    </w:lvl>
+    <w:lvl w:ilvl="1" w:tplc="04070003">
+      <w:start w:val="1"/>
+      <w:numFmt w:val="bullet"/>
+      <w:lvlText w:val="o"/>
+      <w:lvlJc w:val="left"/>
+      <w:pPr>
+        <w:ind w:left="2160" w:hanging="360"/>
+      </w:pPr>
+      <w:rPr>
+        <w:rFonts w:ascii="Courier New" w:hAnsi="Courier New" w:cs="Courier New" w:hint="default"/>
+      </w:rPr>
+    </w:lvl>
+    <w:lvl w:ilvl="2" w:tplc="04070005" w:tentative="1">
+      <w:start w:val="1"/>
+      <w:numFmt w:val="bullet"/>
+      <w:lvlText w:val=""/>
+      <w:lvlJc w:val="left"/>
+      <w:pPr>
+        <w:ind w:left="2880" w:hanging="360"/>
+      </w:pPr>
+      <w:rPr>
+        <w:rFonts w:ascii="Wingdings" w:hAnsi="Wingdings" w:hint="default"/>
+      </w:rPr>
+    </w:lvl>
+    <w:lvl w:ilvl="3" w:tplc="04070001" w:tentative="1">
+      <w:start w:val="1"/>
+      <w:numFmt w:val="bullet"/>
+      <w:lvlText w:val=""/>
+      <w:lvlJc w:val="left"/>
+      <w:pPr>
+        <w:ind w:left="3600" w:hanging="360"/>
+      </w:pPr>
+      <w:rPr>
+        <w:rFonts w:ascii="Symbol" w:hAnsi="Symbol" w:hint="default"/>
+      </w:rPr>
+    </w:lvl>
+    <w:lvl w:ilvl="4" w:tplc="04070003" w:tentative="1">
+      <w:start w:val="1"/>
+      <w:numFmt w:val="bullet"/>
+      <w:lvlText w:val="o"/>
+      <w:lvlJc w:val="left"/>
+      <w:pPr>
+        <w:ind w:left="4320" w:hanging="360"/>
+      </w:pPr>
+      <w:rPr>
+        <w:rFonts w:ascii="Courier New" w:hAnsi="Courier New" w:cs="Courier New" w:hint="default"/>
+      </w:rPr>
+    </w:lvl>
+    <w:lvl w:ilvl="5" w:tplc="04070005" w:tentative="1">
+      <w:start w:val="1"/>
+      <w:numFmt w:val="bullet"/>
+      <w:lvlText w:val=""/>
+      <w:lvlJc w:val="left"/>
+      <w:pPr>
+        <w:ind w:left="5040" w:hanging="360"/>
+      </w:pPr>
+      <w:rPr>
+        <w:rFonts w:ascii="Wingdings" w:hAnsi="Wingdings" w:hint="default"/>
+      </w:rPr>
+    </w:lvl>
+    <w:lvl w:ilvl="6" w:tplc="04070001" w:tentative="1">
+      <w:start w:val="1"/>
+      <w:numFmt w:val="bullet"/>
+      <w:lvlText w:val=""/>
+      <w:lvlJc w:val="left"/>
+      <w:pPr>
+        <w:ind w:left="5760" w:hanging="360"/>
+      </w:pPr>
+      <w:rPr>
+        <w:rFonts w:ascii="Symbol" w:hAnsi="Symbol" w:hint="default"/>
+      </w:rPr>
+    </w:lvl>
+    <w:lvl w:ilvl="7" w:tplc="04070003" w:tentative="1">
+      <w:start w:val="1"/>
+      <w:numFmt w:val="bullet"/>
+      <w:lvlText w:val="o"/>
+      <w:lvlJc w:val="left"/>
+      <w:pPr>
+        <w:ind w:left="6480" w:hanging="360"/>
+      </w:pPr>
+      <w:rPr>
+        <w:rFonts w:ascii="Courier New" w:hAnsi="Courier New" w:cs="Courier New" w:hint="default"/>
+      </w:rPr>
+    </w:lvl>
+    <w:lvl w:ilvl="8" w:tplc="04070005" w:tentative="1">
+      <w:start w:val="1"/>
+      <w:numFmt w:val="bullet"/>
+      <w:lvlText w:val=""/>
+      <w:lvlJc w:val="left"/>
+      <w:pPr>
+        <w:ind w:left="7200" w:hanging="360"/>
+      </w:pPr>
+      <w:rPr>
+        <w:rFonts w:ascii="Wingdings" w:hAnsi="Wingdings" w:hint="default"/>
+      </w:rPr>
+    </w:lvl>
+  </w:abstractNum>
+  <w:abstractNum w:abstractNumId="7" w15:restartNumberingAfterBreak="0">
     <w:nsid w:val="534B2246"/>
     <w:multiLevelType w:val="multilevel"/>
     <w:tmpl w:val="374E3D5E"/>
@@ -3351,7 +4185,7 @@
       </w:rPr>
     </w:lvl>
   </w:abstractNum>
-  <w:abstractNum w:abstractNumId="6" w15:restartNumberingAfterBreak="0">
+  <w:abstractNum w:abstractNumId="8" w15:restartNumberingAfterBreak="0">
     <w:nsid w:val="57580949"/>
     <w:multiLevelType w:val="multilevel"/>
     <w:tmpl w:val="F094F60C"/>
@@ -3461,7 +4295,7 @@
       </w:pPr>
     </w:lvl>
   </w:abstractNum>
-  <w:abstractNum w:abstractNumId="7" w15:restartNumberingAfterBreak="0">
+  <w:abstractNum w:abstractNumId="9" w15:restartNumberingAfterBreak="0">
     <w:nsid w:val="6E2C541D"/>
     <w:multiLevelType w:val="multilevel"/>
     <w:tmpl w:val="628C2A30"/>
@@ -3584,7 +4418,7 @@
     </w:lvl>
   </w:abstractNum>
   <w:num w:numId="1" w16cid:durableId="1300266656">
-    <w:abstractNumId w:val="6"/>
+    <w:abstractNumId w:val="8"/>
   </w:num>
   <w:num w:numId="2" w16cid:durableId="1036009722">
     <w:abstractNumId w:val="2"/>
@@ -3593,19 +4427,25 @@
     <w:abstractNumId w:val="0"/>
   </w:num>
   <w:num w:numId="4" w16cid:durableId="1104963236">
-    <w:abstractNumId w:val="3"/>
+    <w:abstractNumId w:val="4"/>
   </w:num>
   <w:num w:numId="5" w16cid:durableId="1003705288">
+    <w:abstractNumId w:val="7"/>
+  </w:num>
+  <w:num w:numId="6" w16cid:durableId="398289064">
     <w:abstractNumId w:val="5"/>
   </w:num>
-  <w:num w:numId="6" w16cid:durableId="398289064">
-    <w:abstractNumId w:val="4"/>
-  </w:num>
   <w:num w:numId="7" w16cid:durableId="750855881">
-    <w:abstractNumId w:val="7"/>
+    <w:abstractNumId w:val="9"/>
   </w:num>
   <w:num w:numId="8" w16cid:durableId="7291475">
     <w:abstractNumId w:val="1"/>
+  </w:num>
+  <w:num w:numId="9" w16cid:durableId="868300321">
+    <w:abstractNumId w:val="6"/>
+  </w:num>
+  <w:num w:numId="10" w16cid:durableId="194739196">
+    <w:abstractNumId w:val="3"/>
   </w:num>
 </w:numbering>
 </file>
@@ -4649,6 +5489,34 @@
     <w:basedOn w:val="Absatz-Standardschriftart"/>
     <w:rsid w:val="00A72324"/>
   </w:style>
+  <w:style w:type="paragraph" w:styleId="StandardWeb">
+    <w:name w:val="Normal (Web)"/>
+    <w:basedOn w:val="Standard"/>
+    <w:uiPriority w:val="99"/>
+    <w:semiHidden/>
+    <w:unhideWhenUsed/>
+    <w:rsid w:val="00DC16BF"/>
+    <w:pPr>
+      <w:suppressAutoHyphens w:val="0"/>
+      <w:spacing w:before="100" w:beforeAutospacing="1" w:after="100" w:afterAutospacing="1"/>
+    </w:pPr>
+    <w:rPr>
+      <w:rFonts w:ascii="Times New Roman" w:eastAsia="Times New Roman" w:hAnsi="Times New Roman" w:cs="Times New Roman"/>
+      <w:kern w:val="0"/>
+      <w:lang w:eastAsia="de-DE"/>
+    </w:rPr>
+  </w:style>
+  <w:style w:type="character" w:styleId="Fett">
+    <w:name w:val="Strong"/>
+    <w:basedOn w:val="Absatz-Standardschriftart"/>
+    <w:uiPriority w:val="22"/>
+    <w:qFormat/>
+    <w:rsid w:val="00DC16BF"/>
+    <w:rPr>
+      <w:b/>
+      <w:bCs/>
+    </w:rPr>
+  </w:style>
 </w:styles>
 </file>
 

</xml_diff>

<commit_message>
wording edits & reference & preregistration notes
</commit_message>
<xml_diff>
--- a/Preregistration_GinaRose_frenchPassive.docx
+++ b/Preregistration_GinaRose_frenchPassive.docx
@@ -927,14 +927,7 @@
         <w:rPr>
           <w:lang w:val="en-US"/>
         </w:rPr>
-        <w:t xml:space="preserve">Describe the key dependent variable(s) </w:t>
-      </w:r>
-      <w:r>
-        <w:rPr>
-          <w:color w:val="333333"/>
-          <w:lang w:val="en-US"/>
-        </w:rPr>
-        <w:t>specifying how they will be measured.</w:t>
+        <w:t>Describe the key dependent variable(s) specifying how they will be measured.</w:t>
       </w:r>
     </w:p>
     <w:p>
@@ -1387,7 +1380,6 @@
       </w:pPr>
       <w:r>
         <w:rPr>
-          <w:color w:val="333333"/>
           <w:lang w:val="en-US"/>
         </w:rPr>
         <w:t>How many and which conditions will participants be assigned to?</w:t>
@@ -2690,7 +2682,7 @@
         <w:rPr>
           <w:lang w:val="en-US"/>
         </w:rPr>
-        <w:t>If feature turns out to be irrelevant ort there’s not enough data</w:t>
+        <w:t>If feature turns out to be irrelevant or there’s not enough data</w:t>
       </w:r>
       <w:r>
         <w:rPr>
@@ -3051,7 +3043,25 @@
         <w:rPr>
           <w:lang w:val="en-US"/>
         </w:rPr>
-        <w:t>. We will then filter the concordances using the list of lemmas we have previously collected from the “se faire” constructions. All filtered instances will be downloaded and stored in a .csv file. For reproducibility, we will then set a seed and use this to randomly sample the data. The seed will be determined by the lottery numbers on Wednesday, 5</w:t>
+        <w:t>. We will then filter the concordances using the list of lemmas we have previously collected from the “se faire” constructions. All filtered instances will be downloaded and stored in a .csv file. For reproducibility, we will then set a seed and use this to randomly sample the data. The seed will be determined by the lottery numbers on</w:t>
+      </w:r>
+      <w:r>
+        <w:rPr>
+          <w:lang w:val="en-US"/>
+        </w:rPr>
+        <w:t xml:space="preserve"> Saturday</w:t>
+      </w:r>
+      <w:r>
+        <w:rPr>
+          <w:lang w:val="en-US"/>
+        </w:rPr>
+        <w:t xml:space="preserve">, </w:t>
+      </w:r>
+      <w:r>
+        <w:rPr>
+          <w:lang w:val="en-US"/>
+        </w:rPr>
+        <w:t>8</w:t>
       </w:r>
       <w:r>
         <w:rPr>

</xml_diff>

<commit_message>
delete "etendre" case, correct 521 to 520 everywhere
</commit_message>
<xml_diff>
--- a/Preregistration_GinaRose_frenchPassive.docx
+++ b/Preregistration_GinaRose_frenchPassive.docx
@@ -148,7 +148,7 @@
           <w:shd w:fill="auto" w:val="clear"/>
           <w:lang w:val="en-US"/>
         </w:rPr>
-        <w:t>521</w:t>
+        <w:t>520</w:t>
       </w:r>
       <w:r>
         <w:rPr>
@@ -1967,7 +1967,7 @@
           <w:shd w:fill="auto" w:val="clear"/>
           <w:lang w:val="en-US"/>
         </w:rPr>
-        <w:t>521</w:t>
+        <w:t>520</w:t>
       </w:r>
       <w:r>
         <w:rPr>

</xml_diff>

<commit_message>
Update Aspect & Tense
</commit_message>
<xml_diff>
--- a/Preregistration_GinaRose_frenchPassive.docx
+++ b/Preregistration_GinaRose_frenchPassive.docx
@@ -594,32 +594,35 @@
         <w:rPr>
           <w:lang w:val="en-US"/>
         </w:rPr>
-        <w:t>TA</w:t>
+        <w:t xml:space="preserve">Tense </w:t>
+      </w:r>
+      <w:r>
+        <w:rPr>
+          <w:shd w:fill="FFFF00" w:val="clear"/>
+          <w:lang w:val="en-US"/>
+        </w:rPr>
+        <w:t>(</w:t>
+      </w:r>
+      <w:r>
+        <w:rPr>
+          <w:shd w:fill="FFFF00" w:val="clear"/>
+          <w:lang w:val="en-US"/>
+        </w:rPr>
+        <w:t>Past, present, future OR past/ non-past (Hundt et al. 2023: 95)</w:t>
+      </w:r>
+      <w:r>
+        <w:rPr>
+          <w:shd w:fill="FFFF00" w:val="clear"/>
+          <w:lang w:val="en-US"/>
+        </w:rPr>
+        <w:t>)</w:t>
       </w:r>
     </w:p>
     <w:p>
       <w:pPr>
         <w:pStyle w:val="ListParagraph"/>
         <w:numPr>
-          <w:ilvl w:val="2"/>
-          <w:numId w:val="3"/>
-        </w:numPr>
-        <w:rPr>
-          <w:lang w:val="en-US"/>
-        </w:rPr>
-      </w:pPr>
-      <w:r>
-        <w:rPr>
-          <w:lang w:val="en-US"/>
-        </w:rPr>
-        <w:t>Tense: Past, present, future OR past/ non-past (Hundt et al. 2023: 95)</w:t>
-      </w:r>
-    </w:p>
-    <w:p>
-      <w:pPr>
-        <w:pStyle w:val="ListParagraph"/>
-        <w:numPr>
-          <w:ilvl w:val="2"/>
+          <w:ilvl w:val="1"/>
           <w:numId w:val="3"/>
         </w:numPr>
         <w:rPr>

</xml_diff>

<commit_message>
correct number of extracted constructions
</commit_message>
<xml_diff>
--- a/Preregistration_GinaRose_frenchPassive.docx
+++ b/Preregistration_GinaRose_frenchPassive.docx
@@ -51,7 +51,19 @@
           <w:lang w:val="en-US"/>
         </w:rPr>
         <w:br/>
-        <w:t xml:space="preserve">We will use the French ParlaMint 2.0 corpus and extract our sample from Sketch Engine with a semi-automatic approach (CQL and manual filtering). We have already extracted a sample of all 1,193 "se faire" constructions in the corpus found via the following CQL expression: </w:t>
+        <w:t>We will use the French ParlaMint 2.0 corpus and extract our sample from Sketch Engine with a semi-automatic approach (CQL and manual filtering). We have already extracted a sample of all 1,</w:t>
+      </w:r>
+      <w:r>
+        <w:rPr>
+          <w:lang w:val="en-US"/>
+        </w:rPr>
+        <w:t>254</w:t>
+      </w:r>
+      <w:r>
+        <w:rPr>
+          <w:lang w:val="en-US"/>
+        </w:rPr>
+        <w:t xml:space="preserve"> "se faire" constructions in the corpus found via the following CQL expression: </w:t>
       </w:r>
     </w:p>
     <w:p>

</xml_diff>

<commit_message>
Add interaction suggestions to preregistration notes
</commit_message>
<xml_diff>
--- a/Preregistration_GinaRose_frenchPassive.docx
+++ b/Preregistration_GinaRose_frenchPassive.docx
@@ -724,80 +724,164 @@
       </w:pPr>
       <w:r>
         <w:rPr>
-          <w:shd w:fill="FFFF00" w:val="clear"/>
-          <w:lang w:val="en-US"/>
-        </w:rPr>
-        <w:t xml:space="preserve">Animacy of subject and complément d‘agent: if the subject is inanimate, it more likely requires an external agent to clarify who/ what performs the action; conversely if the subject is animate, such an external agent is less needed. </w:t>
-        <w:br/>
-      </w:r>
-      <w:r>
-        <w:rPr>
-          <w:rFonts w:eastAsia="Wingdings" w:cs="Wingdings" w:ascii="Wingdings" w:hAnsi="Wingdings"/>
-          <w:shd w:fill="FFFF00" w:val="clear"/>
-          <w:lang w:val="en-US"/>
-        </w:rPr>
-        <w:sym w:font="Wingdings" w:char="f0e0"/>
-      </w:r>
-      <w:r>
-        <w:rPr>
-          <w:shd w:fill="FFFF00" w:val="clear"/>
-          <w:lang w:val="en-US"/>
-        </w:rPr>
-        <w:t xml:space="preserve"> être passives may be more common with inanimate subjects when a complement d’agent is present. Se faire passive tends to favour animate subjects without a Complément d’agent.</w:t>
-      </w:r>
-    </w:p>
-    <w:p>
-      <w:pPr>
-        <w:pStyle w:val="ListParagraph"/>
+          <w:lang w:val="en-US"/>
+        </w:rPr>
+        <w:t xml:space="preserve">Animacy of subject and gender of the subject: se faire could be more </w:t>
+      </w:r>
+      <w:r>
+        <w:rPr>
+          <w:lang w:val="en-US"/>
+        </w:rPr>
+        <w:t>frequent</w:t>
+      </w:r>
+      <w:r>
+        <w:rPr>
+          <w:lang w:val="en-US"/>
+        </w:rPr>
+        <w:t xml:space="preserve"> for animate masculine subjects than for </w:t>
+      </w:r>
+      <w:r>
+        <w:rPr>
+          <w:lang w:val="en-US"/>
+        </w:rPr>
+        <w:t xml:space="preserve">animate </w:t>
+      </w:r>
+      <w:r>
+        <w:rPr>
+          <w:lang w:val="en-US"/>
+        </w:rPr>
+        <w:t>feminine subjects. For inanimate subjects, gender could have less influence.</w:t>
+      </w:r>
+    </w:p>
+    <w:p>
+      <w:pPr>
+        <w:pStyle w:val="ListParagraph"/>
+        <w:widowControl/>
         <w:numPr>
           <w:ilvl w:val="1"/>
           <w:numId w:val="3"/>
         </w:numPr>
-        <w:rPr>
-          <w:lang w:val="en-US"/>
-        </w:rPr>
-      </w:pPr>
-      <w:r>
-        <w:rPr>
-          <w:lang w:val="en-US"/>
-        </w:rPr>
-        <w:t xml:space="preserve">Animacy of subject and gender of the subject: se faire could be more </w:t>
-      </w:r>
-      <w:r>
-        <w:rPr>
-          <w:lang w:val="en-US"/>
-        </w:rPr>
-        <w:t>frequent</w:t>
-      </w:r>
-      <w:r>
-        <w:rPr>
-          <w:lang w:val="en-US"/>
-        </w:rPr>
-        <w:t xml:space="preserve"> for animate masculine subjects than for </w:t>
-      </w:r>
-      <w:r>
-        <w:rPr>
-          <w:lang w:val="en-US"/>
-        </w:rPr>
-        <w:t xml:space="preserve">animate </w:t>
-      </w:r>
-      <w:r>
-        <w:rPr>
-          <w:lang w:val="en-US"/>
-        </w:rPr>
-        <w:t xml:space="preserve">feminine subjects. For inanimate subjects, </w:t>
-      </w:r>
-      <w:r>
-        <w:rPr>
-          <w:lang w:val="en-US"/>
-        </w:rPr>
-        <w:t>the</w:t>
-      </w:r>
-      <w:r>
-        <w:rPr>
-          <w:lang w:val="en-US"/>
-        </w:rPr>
-        <w:t xml:space="preserve"> gender could have less influence.</w:t>
+        <w:suppressAutoHyphens w:val="true"/>
+        <w:bidi w:val="0"/>
+        <w:jc w:val="left"/>
+        <w:rPr/>
+      </w:pPr>
+      <w:r>
+        <w:rPr>
+          <w:rFonts w:cs="Segoe UI"/>
+          <w:color w:val="212529"/>
+          <w:shd w:fill="FFFF00" w:val="clear"/>
+          <w:lang w:val="en-US"/>
+        </w:rPr>
+        <w:t xml:space="preserve">Animacy and verb clusters? The choice of passive construction could be influenced not only by animacy or verb cluster alone, but by the combination of these two factors: </w:t>
+      </w:r>
+      <w:r>
+        <w:rPr>
+          <w:rFonts w:cs="Segoe UI"/>
+          <w:color w:val="212529"/>
+          <w:shd w:fill="FFFF00" w:val="clear"/>
+          <w:lang w:val="en-US"/>
+        </w:rPr>
+        <w:t>e.g.</w:t>
+      </w:r>
+      <w:r>
+        <w:rPr>
+          <w:rFonts w:cs="Segoe UI"/>
+          <w:color w:val="212529"/>
+          <w:shd w:fill="FFFF00" w:val="clear"/>
+          <w:lang w:val="en-US"/>
+        </w:rPr>
+        <w:t xml:space="preserve"> animacy could have a strong</w:t>
+      </w:r>
+      <w:r>
+        <w:rPr>
+          <w:rFonts w:cs="Segoe UI"/>
+          <w:color w:val="212529"/>
+          <w:shd w:fill="FFFF00" w:val="clear"/>
+          <w:lang w:val="en-US"/>
+        </w:rPr>
+        <w:t>er</w:t>
+      </w:r>
+      <w:r>
+        <w:rPr>
+          <w:rFonts w:cs="Segoe UI"/>
+          <w:color w:val="212529"/>
+          <w:shd w:fill="FFFF00" w:val="clear"/>
+          <w:lang w:val="en-US"/>
+        </w:rPr>
+        <w:t xml:space="preserve"> effect if the verb is from the </w:t>
+      </w:r>
+      <w:r>
+        <w:rPr>
+          <w:rFonts w:cs="Segoe UI"/>
+          <w:color w:val="212529"/>
+          <w:shd w:fill="FFFF00" w:val="clear"/>
+          <w:lang w:val="en-US"/>
+        </w:rPr>
+        <w:t xml:space="preserve">hitting-touching </w:t>
+      </w:r>
+      <w:r>
+        <w:rPr>
+          <w:rFonts w:cs="Segoe UI"/>
+          <w:color w:val="212529"/>
+          <w:shd w:fill="FFFF00" w:val="clear"/>
+          <w:lang w:val="en-US"/>
+        </w:rPr>
+        <w:t xml:space="preserve">category (“se faire” could be </w:t>
+      </w:r>
+      <w:r>
+        <w:rPr>
+          <w:rFonts w:cs="Segoe UI"/>
+          <w:color w:val="212529"/>
+          <w:shd w:fill="FFFF00" w:val="clear"/>
+          <w:lang w:val="en-US"/>
+        </w:rPr>
+        <w:t xml:space="preserve">strongly </w:t>
+      </w:r>
+      <w:r>
+        <w:rPr>
+          <w:rFonts w:cs="Segoe UI"/>
+          <w:color w:val="212529"/>
+          <w:shd w:fill="FFFF00" w:val="clear"/>
+          <w:lang w:val="en-US"/>
+        </w:rPr>
+        <w:t xml:space="preserve">favoured with animate subjects compared to inanimate </w:t>
+      </w:r>
+      <w:r>
+        <w:rPr>
+          <w:rFonts w:cs="Segoe UI"/>
+          <w:color w:val="212529"/>
+          <w:shd w:fill="FFFF00" w:val="clear"/>
+          <w:lang w:val="en-US"/>
+        </w:rPr>
+        <w:t>subjects</w:t>
+      </w:r>
+      <w:r>
+        <w:rPr>
+          <w:rFonts w:cs="Segoe UI"/>
+          <w:color w:val="212529"/>
+          <w:shd w:fill="FFFF00" w:val="clear"/>
+          <w:lang w:val="en-US"/>
+        </w:rPr>
+        <w:t xml:space="preserve">), while this effect could be weaker with communicative verbs and the “être” passive could </w:t>
+      </w:r>
+      <w:r>
+        <w:rPr>
+          <w:rFonts w:cs="Segoe UI"/>
+          <w:color w:val="212529"/>
+          <w:shd w:fill="FFFF00" w:val="clear"/>
+          <w:lang w:val="en-US"/>
+        </w:rPr>
+        <w:t xml:space="preserve">be favoured </w:t>
+      </w:r>
+      <w:r>
+        <w:rPr>
+          <w:rFonts w:cs="Segoe UI"/>
+          <w:color w:val="212529"/>
+          <w:shd w:fill="FFFF00" w:val="clear"/>
+          <w:lang w:val="en-US"/>
+        </w:rPr>
+        <w:t>regardless of animacy.</w:t>
       </w:r>
     </w:p>
     <w:p>
@@ -808,138 +892,108 @@
           <w:numId w:val="3"/>
         </w:numPr>
         <w:rPr>
-          <w:shd w:fill="FFFF00" w:val="clear"/>
-          <w:lang w:val="en-US"/>
-        </w:rPr>
-      </w:pPr>
-      <w:r>
-        <w:rPr>
-          <w:shd w:fill="FFFF00" w:val="clear"/>
-          <w:lang w:val="en-US"/>
-        </w:rPr>
-        <w:t>Animacy and verb clusters: verbs of movement, psychological verbs/ emotions, communication more likely with animate subjects; states more likely with inanimate subjects?</w:t>
-      </w:r>
-    </w:p>
-    <w:p>
-      <w:pPr>
-        <w:pStyle w:val="ListParagraph"/>
-        <w:numPr>
-          <w:ilvl w:val="1"/>
-          <w:numId w:val="3"/>
-        </w:numPr>
-        <w:rPr>
-          <w:lang w:val="en-US"/>
+          <w:highlight w:val="none"/>
+          <w:shd w:fill="auto" w:val="clear"/>
         </w:rPr>
       </w:pPr>
       <w:r>
         <w:rPr>
           <w:rFonts w:cs="Segoe UI"/>
           <w:color w:val="212529"/>
-          <w:shd w:fill="FFFF00" w:val="clear"/>
-          <w:lang w:val="en-US"/>
-        </w:rPr>
-        <w:t>Subject animacy and verb adversativity: Negative consequences of actions, expressed by adversative verbs, may affect animate subjects more than inanimate subjects.</w:t>
-        <w:br/>
-      </w:r>
-      <w:r>
-        <w:rPr>
-          <w:rFonts w:eastAsia="Wingdings" w:cs="Wingdings" w:ascii="Wingdings" w:hAnsi="Wingdings"/>
-          <w:color w:val="212529"/>
-          <w:shd w:fill="FFFF00" w:val="clear"/>
-          <w:lang w:val="en-US"/>
-        </w:rPr>
-        <w:sym w:font="Wingdings" w:char="f0e0"/>
+          <w:shd w:fill="auto" w:val="clear"/>
+          <w:lang w:val="en-US"/>
+        </w:rPr>
+        <w:t xml:space="preserve">Subject animacy and verb adversativity: </w:t>
       </w:r>
       <w:r>
         <w:rPr>
           <w:rFonts w:cs="Segoe UI"/>
           <w:color w:val="212529"/>
-          <w:shd w:fill="FFFF00" w:val="clear"/>
-          <w:lang w:val="en-US"/>
-        </w:rPr>
-        <w:t xml:space="preserve"> Adversative verbs</w:t>
-      </w:r>
-      <w:r>
-        <w:rPr>
-          <w:color w:val="000000"/>
-          <w:shd w:fill="FFFF00" w:val="clear"/>
-          <w:lang w:val="en-US"/>
-        </w:rPr>
-        <w:t xml:space="preserve"> strengthen the preference for</w:t>
-      </w:r>
-      <w:r>
-        <w:rPr>
-          <w:rStyle w:val="apple-converted-space"/>
-          <w:color w:val="000000"/>
-          <w:shd w:fill="FFFF00" w:val="clear"/>
-          <w:lang w:val="en-US"/>
-        </w:rPr>
-        <w:t xml:space="preserve"> </w:t>
-      </w:r>
-      <w:r>
-        <w:rPr>
-          <w:rStyle w:val="Emphasis"/>
-          <w:color w:val="000000"/>
-          <w:shd w:fill="FFFF00" w:val="clear"/>
-          <w:lang w:val="en-US"/>
-        </w:rPr>
-        <w:t>se faire</w:t>
-      </w:r>
-      <w:r>
-        <w:rPr>
-          <w:rStyle w:val="apple-converted-space"/>
-          <w:color w:val="000000"/>
-          <w:shd w:fill="FFFF00" w:val="clear"/>
-          <w:lang w:val="en-US"/>
-        </w:rPr>
-        <w:t xml:space="preserve"> </w:t>
-      </w:r>
-      <w:r>
-        <w:rPr>
-          <w:color w:val="000000"/>
-          <w:shd w:fill="FFFF00" w:val="clear"/>
-          <w:lang w:val="en-US"/>
-        </w:rPr>
-        <w:t>passives</w:t>
-      </w:r>
-      <w:r>
-        <w:rPr>
-          <w:rStyle w:val="apple-converted-space"/>
-          <w:color w:val="000000"/>
-          <w:shd w:fill="FFFF00" w:val="clear"/>
-          <w:lang w:val="en-US"/>
-        </w:rPr>
-        <w:t xml:space="preserve"> </w:t>
-      </w:r>
-      <w:r>
-        <w:rPr>
-          <w:rStyle w:val="Emphasis"/>
-          <w:i w:val="false"/>
-          <w:iCs w:val="false"/>
-          <w:color w:val="000000"/>
-          <w:shd w:fill="FFFF00" w:val="clear"/>
-          <w:lang w:val="en-US"/>
-        </w:rPr>
-        <w:t>when</w:t>
-      </w:r>
-      <w:r>
-        <w:rPr>
-          <w:rStyle w:val="apple-converted-space"/>
-          <w:i/>
-          <w:iCs/>
-          <w:color w:val="000000"/>
-          <w:shd w:fill="FFFF00" w:val="clear"/>
-          <w:lang w:val="en-US"/>
-        </w:rPr>
-        <w:t xml:space="preserve"> </w:t>
-      </w:r>
-      <w:r>
-        <w:rPr>
-          <w:color w:val="000000"/>
-          <w:shd w:fill="FFFF00" w:val="clear"/>
-          <w:lang w:val="en-US"/>
-        </w:rPr>
-        <w:t>the subject is animate.</w:t>
+          <w:shd w:fill="auto" w:val="clear"/>
+          <w:lang w:val="en-US"/>
+        </w:rPr>
+        <w:t>n</w:t>
+      </w:r>
+      <w:r>
+        <w:rPr>
+          <w:rFonts w:cs="Segoe UI"/>
+          <w:color w:val="212529"/>
+          <w:shd w:fill="auto" w:val="clear"/>
+          <w:lang w:val="en-US"/>
+        </w:rPr>
+        <w:t>egative consequences of actions (expressed by advers</w:t>
+      </w:r>
+      <w:r>
+        <w:rPr>
+          <w:rFonts w:cs="Segoe UI"/>
+          <w:color w:val="212529"/>
+          <w:shd w:fill="auto" w:val="clear"/>
+          <w:lang w:val="en-US"/>
+        </w:rPr>
+        <w:t>at</w:t>
+      </w:r>
+      <w:r>
+        <w:rPr>
+          <w:rFonts w:cs="Segoe UI"/>
+          <w:color w:val="212529"/>
+          <w:shd w:fill="auto" w:val="clear"/>
+          <w:lang w:val="en-US"/>
+        </w:rPr>
+        <w:t>ive verbs) could be perceived differently depending on the animacy of the subject. Adver</w:t>
+      </w:r>
+      <w:r>
+        <w:rPr>
+          <w:rFonts w:cs="Segoe UI"/>
+          <w:color w:val="212529"/>
+          <w:shd w:fill="auto" w:val="clear"/>
+          <w:lang w:val="en-US"/>
+        </w:rPr>
+        <w:t>sat</w:t>
+      </w:r>
+      <w:r>
+        <w:rPr>
+          <w:rFonts w:cs="Segoe UI"/>
+          <w:color w:val="212529"/>
+          <w:shd w:fill="auto" w:val="clear"/>
+          <w:lang w:val="en-US"/>
+        </w:rPr>
+        <w:t xml:space="preserve">ive verbs </w:t>
+      </w:r>
+      <w:r>
+        <w:rPr>
+          <w:rFonts w:cs="Segoe UI"/>
+          <w:color w:val="212529"/>
+          <w:shd w:fill="auto" w:val="clear"/>
+          <w:lang w:val="en-US"/>
+        </w:rPr>
+        <w:t>could</w:t>
+      </w:r>
+      <w:r>
+        <w:rPr>
+          <w:rFonts w:cs="Segoe UI"/>
+          <w:color w:val="212529"/>
+          <w:shd w:fill="auto" w:val="clear"/>
+          <w:lang w:val="en-US"/>
+        </w:rPr>
+        <w:t xml:space="preserve"> affect animate subjects </w:t>
+      </w:r>
+      <w:r>
+        <w:rPr>
+          <w:rFonts w:cs="Segoe UI"/>
+          <w:color w:val="212529"/>
+          <w:shd w:fill="auto" w:val="clear"/>
+          <w:lang w:val="en-US"/>
+        </w:rPr>
+        <w:t>and favour se faire more strongly</w:t>
+      </w:r>
+      <w:r>
+        <w:rPr>
+          <w:rFonts w:cs="Segoe UI"/>
+          <w:color w:val="212529"/>
+          <w:shd w:fill="auto" w:val="clear"/>
+          <w:lang w:val="en-US"/>
+        </w:rPr>
+        <w:t>.</w:t>
       </w:r>
     </w:p>
     <w:p>

</xml_diff>

<commit_message>
Change time of Lottozahlen in preregistration 😆
</commit_message>
<xml_diff>
--- a/Preregistration_GinaRose_frenchPassive.docx
+++ b/Preregistration_GinaRose_frenchPassive.docx
@@ -1590,7 +1590,19 @@
         <w:rPr>
           <w:lang w:val="en-US"/>
         </w:rPr>
-        <w:t xml:space="preserve"> March 2025 at 19:25 pm as provided on the Website </w:t>
+        <w:t xml:space="preserve"> March 2025 at 1</w:t>
+      </w:r>
+      <w:r>
+        <w:rPr>
+          <w:lang w:val="en-US"/>
+        </w:rPr>
+        <w:t>8</w:t>
+      </w:r>
+      <w:r>
+        <w:rPr>
+          <w:lang w:val="en-US"/>
+        </w:rPr>
+        <w:t xml:space="preserve">:25 pm as provided on the Website </w:t>
       </w:r>
       <w:hyperlink r:id="rId2">
         <w:r>

</xml_diff>

<commit_message>
update preregistration and references
</commit_message>
<xml_diff>
--- a/Preregistration_GinaRose_frenchPassive.docx
+++ b/Preregistration_GinaRose_frenchPassive.docx
@@ -921,6 +921,446 @@
       </w:r>
     </w:p>
     <w:p>
+      <w:r>
+        <w:rPr>
+          <w:rFonts w:cs="Segoe UI"/>
+          <w:color w:val="212529"/>
+          <w:shd w:val="clear" w:color="auto" w:fill="FFFFFF"/>
+          <w:lang w:val="en-US"/>
+        </w:rPr>
+        <w:t>Raineri, S. (2010).</w:t>
+      </w:r>
+      <w:r>
+        <w:rPr>
+          <w:rStyle w:val="apple-converted-space"/>
+          <w:rFonts w:cs="Segoe UI"/>
+          <w:color w:val="212529"/>
+          <w:shd w:val="clear" w:color="auto" w:fill="FFFFFF"/>
+          <w:lang w:val="en-US"/>
+        </w:rPr>
+        <w:t> </w:t>
+      </w:r>
+      <w:proofErr w:type="spellStart"/>
+      <w:r>
+        <w:rPr>
+          <w:rStyle w:val="Hervorhebung"/>
+          <w:rFonts w:cs="Segoe UI"/>
+          <w:color w:val="212529"/>
+          <w:lang w:val="en-US"/>
+        </w:rPr>
+        <w:t>Analyse</w:t>
+      </w:r>
+      <w:proofErr w:type="spellEnd"/>
+      <w:r>
+        <w:rPr>
+          <w:rStyle w:val="Hervorhebung"/>
+          <w:rFonts w:cs="Segoe UI"/>
+          <w:color w:val="212529"/>
+          <w:lang w:val="en-US"/>
+        </w:rPr>
+        <w:t xml:space="preserve"> contrastive français-</w:t>
+      </w:r>
+      <w:proofErr w:type="spellStart"/>
+      <w:r>
+        <w:rPr>
+          <w:rStyle w:val="Hervorhebung"/>
+          <w:rFonts w:cs="Segoe UI"/>
+          <w:color w:val="212529"/>
+          <w:lang w:val="en-US"/>
+        </w:rPr>
+        <w:t>anglais</w:t>
+      </w:r>
+      <w:proofErr w:type="spellEnd"/>
+      <w:r>
+        <w:rPr>
+          <w:rStyle w:val="Hervorhebung"/>
+          <w:rFonts w:cs="Segoe UI"/>
+          <w:color w:val="212529"/>
+          <w:lang w:val="en-US"/>
+        </w:rPr>
+        <w:t xml:space="preserve"> du </w:t>
+      </w:r>
+      <w:proofErr w:type="spellStart"/>
+      <w:r>
+        <w:rPr>
+          <w:rStyle w:val="Hervorhebung"/>
+          <w:rFonts w:cs="Segoe UI"/>
+          <w:color w:val="212529"/>
+          <w:lang w:val="en-US"/>
+        </w:rPr>
+        <w:t>passif</w:t>
+      </w:r>
+      <w:proofErr w:type="spellEnd"/>
+      <w:r>
+        <w:rPr>
+          <w:rStyle w:val="Hervorhebung"/>
+          <w:rFonts w:cs="Segoe UI"/>
+          <w:color w:val="212529"/>
+          <w:lang w:val="en-US"/>
+        </w:rPr>
+        <w:t xml:space="preserve"> dans </w:t>
+      </w:r>
+      <w:proofErr w:type="spellStart"/>
+      <w:r>
+        <w:rPr>
+          <w:rStyle w:val="Hervorhebung"/>
+          <w:rFonts w:cs="Segoe UI"/>
+          <w:color w:val="212529"/>
+          <w:lang w:val="en-US"/>
+        </w:rPr>
+        <w:t>une</w:t>
+      </w:r>
+      <w:proofErr w:type="spellEnd"/>
+      <w:r>
+        <w:rPr>
+          <w:rStyle w:val="Hervorhebung"/>
+          <w:rFonts w:cs="Segoe UI"/>
+          <w:color w:val="212529"/>
+          <w:lang w:val="en-US"/>
+        </w:rPr>
+        <w:t xml:space="preserve"> perspective </w:t>
+      </w:r>
+      <w:proofErr w:type="spellStart"/>
+      <w:proofErr w:type="gramStart"/>
+      <w:r>
+        <w:rPr>
+          <w:rStyle w:val="Hervorhebung"/>
+          <w:rFonts w:cs="Segoe UI"/>
+          <w:color w:val="212529"/>
+          <w:lang w:val="en-US"/>
+        </w:rPr>
+        <w:t>constructionnelle</w:t>
+      </w:r>
+      <w:proofErr w:type="spellEnd"/>
+      <w:r>
+        <w:rPr>
+          <w:rStyle w:val="Hervorhebung"/>
+          <w:rFonts w:cs="Segoe UI"/>
+          <w:color w:val="212529"/>
+          <w:lang w:val="en-US"/>
+        </w:rPr>
+        <w:t xml:space="preserve"> :</w:t>
+      </w:r>
+      <w:proofErr w:type="gramEnd"/>
+      <w:r>
+        <w:rPr>
+          <w:rStyle w:val="apple-converted-space"/>
+          <w:rFonts w:cs="Segoe UI"/>
+          <w:i/>
+          <w:iCs/>
+          <w:color w:val="212529"/>
+          <w:lang w:val="en-US"/>
+        </w:rPr>
+        <w:t> </w:t>
+      </w:r>
+      <w:r>
+        <w:rPr>
+          <w:rStyle w:val="Hervorhebung"/>
+          <w:rFonts w:cs="Segoe UI"/>
+          <w:color w:val="212529"/>
+          <w:lang w:val="en-US"/>
+        </w:rPr>
+        <w:t>Sens</w:t>
+      </w:r>
+      <w:r>
+        <w:rPr>
+          <w:rStyle w:val="apple-converted-space"/>
+          <w:rFonts w:cs="Segoe UI"/>
+          <w:i/>
+          <w:iCs/>
+          <w:color w:val="212529"/>
+          <w:lang w:val="en-US"/>
+        </w:rPr>
+        <w:t> </w:t>
+      </w:r>
+      <w:r>
+        <w:rPr>
+          <w:rStyle w:val="Hervorhebung"/>
+          <w:rFonts w:cs="Segoe UI"/>
+          <w:color w:val="212529"/>
+          <w:lang w:val="en-US"/>
+        </w:rPr>
+        <w:t xml:space="preserve">et </w:t>
+      </w:r>
+      <w:proofErr w:type="spellStart"/>
+      <w:r>
+        <w:rPr>
+          <w:rStyle w:val="Hervorhebung"/>
+          <w:rFonts w:cs="Segoe UI"/>
+          <w:color w:val="212529"/>
+          <w:lang w:val="en-US"/>
+        </w:rPr>
+        <w:t>fonction</w:t>
+      </w:r>
+      <w:proofErr w:type="spellEnd"/>
+      <w:r>
+        <w:rPr>
+          <w:rStyle w:val="Hervorhebung"/>
+          <w:rFonts w:cs="Segoe UI"/>
+          <w:color w:val="212529"/>
+          <w:lang w:val="en-US"/>
+        </w:rPr>
+        <w:t xml:space="preserve"> de</w:t>
+      </w:r>
+      <w:r>
+        <w:rPr>
+          <w:rStyle w:val="apple-converted-space"/>
+          <w:rFonts w:cs="Segoe UI"/>
+          <w:i/>
+          <w:iCs/>
+          <w:color w:val="212529"/>
+          <w:lang w:val="en-US"/>
+        </w:rPr>
+        <w:t> </w:t>
+      </w:r>
+      <w:r>
+        <w:rPr>
+          <w:rStyle w:val="Hervorhebung"/>
+          <w:rFonts w:cs="Segoe UI"/>
+          <w:color w:val="212529"/>
+          <w:lang w:val="en-US"/>
+        </w:rPr>
+        <w:t>BE</w:t>
+      </w:r>
+      <w:r>
+        <w:rPr>
+          <w:rStyle w:val="apple-converted-space"/>
+          <w:rFonts w:cs="Segoe UI"/>
+          <w:i/>
+          <w:iCs/>
+          <w:color w:val="212529"/>
+          <w:lang w:val="en-US"/>
+        </w:rPr>
+        <w:t> </w:t>
+      </w:r>
+      <w:r>
+        <w:rPr>
+          <w:rStyle w:val="Hervorhebung"/>
+          <w:rFonts w:cs="Segoe UI"/>
+          <w:color w:val="212529"/>
+          <w:lang w:val="en-US"/>
+        </w:rPr>
+        <w:t>Ven,</w:t>
+      </w:r>
+      <w:r>
+        <w:rPr>
+          <w:rStyle w:val="apple-converted-space"/>
+          <w:rFonts w:cs="Segoe UI"/>
+          <w:i/>
+          <w:iCs/>
+          <w:color w:val="212529"/>
+          <w:lang w:val="en-US"/>
+        </w:rPr>
+        <w:t> </w:t>
+      </w:r>
+      <w:r>
+        <w:rPr>
+          <w:rStyle w:val="Hervorhebung"/>
+          <w:rFonts w:cs="Segoe UI"/>
+          <w:color w:val="212529"/>
+          <w:lang w:val="en-US"/>
+        </w:rPr>
+        <w:t>ETRE</w:t>
+      </w:r>
+      <w:r>
+        <w:rPr>
+          <w:rStyle w:val="apple-converted-space"/>
+          <w:rFonts w:cs="Segoe UI"/>
+          <w:i/>
+          <w:iCs/>
+          <w:color w:val="212529"/>
+          <w:lang w:val="en-US"/>
+        </w:rPr>
+        <w:t> </w:t>
+      </w:r>
+      <w:proofErr w:type="spellStart"/>
+      <w:r>
+        <w:rPr>
+          <w:rStyle w:val="Hervorhebung"/>
+          <w:rFonts w:cs="Segoe UI"/>
+          <w:color w:val="212529"/>
+          <w:lang w:val="en-US"/>
+        </w:rPr>
+        <w:t>Vé</w:t>
+      </w:r>
+      <w:proofErr w:type="spellEnd"/>
+      <w:r>
+        <w:rPr>
+          <w:rStyle w:val="Hervorhebung"/>
+          <w:rFonts w:cs="Segoe UI"/>
+          <w:color w:val="212529"/>
+          <w:lang w:val="en-US"/>
+        </w:rPr>
+        <w:t>,</w:t>
+      </w:r>
+      <w:r>
+        <w:rPr>
+          <w:rStyle w:val="apple-converted-space"/>
+          <w:rFonts w:cs="Segoe UI"/>
+          <w:i/>
+          <w:iCs/>
+          <w:color w:val="212529"/>
+          <w:lang w:val="en-US"/>
+        </w:rPr>
+        <w:t> </w:t>
+      </w:r>
+      <w:r>
+        <w:rPr>
+          <w:rStyle w:val="Hervorhebung"/>
+          <w:rFonts w:cs="Segoe UI"/>
+          <w:color w:val="212529"/>
+          <w:lang w:val="en-US"/>
+        </w:rPr>
+        <w:t>GET</w:t>
+      </w:r>
+      <w:r>
+        <w:rPr>
+          <w:rStyle w:val="apple-converted-space"/>
+          <w:rFonts w:cs="Segoe UI"/>
+          <w:i/>
+          <w:iCs/>
+          <w:color w:val="212529"/>
+          <w:lang w:val="en-US"/>
+        </w:rPr>
+        <w:t> </w:t>
+      </w:r>
+      <w:r>
+        <w:rPr>
+          <w:rStyle w:val="Hervorhebung"/>
+          <w:rFonts w:cs="Segoe UI"/>
+          <w:color w:val="212529"/>
+          <w:lang w:val="en-US"/>
+        </w:rPr>
+        <w:t>Ven</w:t>
+      </w:r>
+      <w:r>
+        <w:rPr>
+          <w:rStyle w:val="apple-converted-space"/>
+          <w:rFonts w:cs="Segoe UI"/>
+          <w:i/>
+          <w:iCs/>
+          <w:color w:val="212529"/>
+          <w:lang w:val="en-US"/>
+        </w:rPr>
+        <w:t> </w:t>
+      </w:r>
+      <w:r>
+        <w:rPr>
+          <w:rStyle w:val="Hervorhebung"/>
+          <w:rFonts w:cs="Segoe UI"/>
+          <w:color w:val="212529"/>
+          <w:lang w:val="en-US"/>
+        </w:rPr>
+        <w:t>et</w:t>
+      </w:r>
+      <w:r>
+        <w:rPr>
+          <w:rStyle w:val="apple-converted-space"/>
+          <w:rFonts w:cs="Segoe UI"/>
+          <w:i/>
+          <w:iCs/>
+          <w:color w:val="212529"/>
+          <w:lang w:val="en-US"/>
+        </w:rPr>
+        <w:t> </w:t>
+      </w:r>
+      <w:r>
+        <w:rPr>
+          <w:rStyle w:val="Hervorhebung"/>
+          <w:rFonts w:cs="Segoe UI"/>
+          <w:color w:val="212529"/>
+          <w:lang w:val="en-US"/>
+        </w:rPr>
+        <w:t>SE</w:t>
+      </w:r>
+      <w:r>
+        <w:rPr>
+          <w:rStyle w:val="apple-converted-space"/>
+          <w:rFonts w:cs="Segoe UI"/>
+          <w:i/>
+          <w:iCs/>
+          <w:color w:val="212529"/>
+          <w:lang w:val="en-US"/>
+        </w:rPr>
+        <w:t> </w:t>
+      </w:r>
+      <w:r>
+        <w:rPr>
+          <w:rStyle w:val="Hervorhebung"/>
+          <w:rFonts w:cs="Segoe UI"/>
+          <w:color w:val="212529"/>
+          <w:lang w:val="en-US"/>
+        </w:rPr>
+        <w:t>FAIRE</w:t>
+      </w:r>
+      <w:r>
+        <w:rPr>
+          <w:rStyle w:val="apple-converted-space"/>
+          <w:rFonts w:cs="Segoe UI"/>
+          <w:i/>
+          <w:iCs/>
+          <w:color w:val="212529"/>
+          <w:lang w:val="en-US"/>
+        </w:rPr>
+        <w:t> </w:t>
+      </w:r>
+      <w:r>
+        <w:rPr>
+          <w:rStyle w:val="Hervorhebung"/>
+          <w:rFonts w:cs="Segoe UI"/>
+          <w:color w:val="212529"/>
+          <w:lang w:val="en-US"/>
+        </w:rPr>
+        <w:t>Ver</w:t>
+      </w:r>
+      <w:r>
+        <w:rPr>
+          <w:rStyle w:val="apple-converted-space"/>
+          <w:rFonts w:cs="Segoe UI"/>
+          <w:color w:val="212529"/>
+          <w:shd w:val="clear" w:color="auto" w:fill="FFFFFF"/>
+          <w:lang w:val="en-US"/>
+        </w:rPr>
+        <w:t> </w:t>
+      </w:r>
+      <w:r>
+        <w:rPr>
+          <w:rFonts w:cs="Segoe UI"/>
+          <w:color w:val="212529"/>
+          <w:shd w:val="clear" w:color="auto" w:fill="FFFFFF"/>
+          <w:lang w:val="en-US"/>
+        </w:rPr>
+        <w:t>[PhD thesis, Université de la Sorbonne nouvelle - Paris III].</w:t>
+      </w:r>
+      <w:r>
+        <w:rPr>
+          <w:rStyle w:val="apple-converted-space"/>
+          <w:rFonts w:cs="Segoe UI"/>
+          <w:color w:val="212529"/>
+          <w:shd w:val="clear" w:color="auto" w:fill="FFFFFF"/>
+          <w:lang w:val="en-US"/>
+        </w:rPr>
+        <w:t> </w:t>
+      </w:r>
+      <w:hyperlink r:id="rId5" w:history="1">
+        <w:r>
+          <w:rPr>
+            <w:rStyle w:val="Hyperlink"/>
+            <w:rFonts w:cs="Segoe UI"/>
+          </w:rPr>
+          <w:t>https://theses.hal.science/tel-00841659</w:t>
+        </w:r>
+      </w:hyperlink>
+    </w:p>
+    <w:p>
+      <w:pPr>
+        <w:pStyle w:val="Textkrper"/>
+        <w:rPr>
+          <w:lang w:val="en-US"/>
+        </w:rPr>
+      </w:pPr>
+    </w:p>
+    <w:p>
       <w:pPr>
         <w:pStyle w:val="Listenabsatz"/>
         <w:numPr>
@@ -1214,7 +1654,19 @@
         <w:rPr>
           <w:lang w:val="en-US"/>
         </w:rPr>
-        <w:t>Animacy of subject and gender of the subject: se faire could be more frequent for animate masculine subjects than for animate feminine subjects. For inanimate subjects, gender could have less influence.</w:t>
+        <w:t>Animacy of subject</w:t>
+      </w:r>
+      <w:r>
+        <w:rPr>
+          <w:lang w:val="en-US"/>
+        </w:rPr>
+        <w:t xml:space="preserve"> and </w:t>
+      </w:r>
+      <w:r>
+        <w:rPr>
+          <w:lang w:val="en-US"/>
+        </w:rPr>
+        <w:t>gender of the subject: se faire could be more frequent for animate masculine subjects than for animate feminine subjects. For inanimate subjects, gender could have less influence.</w:t>
       </w:r>
     </w:p>
     <w:p>
@@ -1235,7 +1687,25 @@
           <w:shd w:val="clear" w:color="auto" w:fill="FFFF00"/>
           <w:lang w:val="en-US"/>
         </w:rPr>
-        <w:t xml:space="preserve">Animacy and verb clusters? The choice of passive construction could be influenced not only by animacy or verb cluster alone, but by the combination of these two factors: e.g. animacy could have a stronger effect if the verb is from the hitting-touching category </w:t>
+        <w:t>Animacy and verb clusters</w:t>
+      </w:r>
+      <w:r>
+        <w:rPr>
+          <w:rFonts w:cs="Segoe UI"/>
+          <w:color w:val="212529"/>
+          <w:shd w:val="clear" w:color="auto" w:fill="FFFF00"/>
+          <w:lang w:val="en-US"/>
+        </w:rPr>
+        <w:t xml:space="preserve">: </w:t>
+      </w:r>
+      <w:r>
+        <w:rPr>
+          <w:rFonts w:cs="Segoe UI"/>
+          <w:color w:val="212529"/>
+          <w:shd w:val="clear" w:color="auto" w:fill="FFFF00"/>
+          <w:lang w:val="en-US"/>
+        </w:rPr>
+        <w:t xml:space="preserve">The choice of passive construction could be influenced not only by animacy or verb cluster alone, but by the combination of these two factors: e.g. animacy could have a stronger effect if the verb is from the hitting-touching category </w:t>
       </w:r>
       <w:r>
         <w:rPr>
@@ -1351,6 +1821,7 @@
           <w:color w:val="212529"/>
           <w:lang w:val="en-US"/>
         </w:rPr>
+        <w:lastRenderedPageBreak/>
         <w:t xml:space="preserve">Subject animacy and verb adversativity: negative consequences of actions (expressed by adversative verbs) could be perceived differently depending on the animacy of the subject. Adversative verbs could affect animate subjects and </w:t>
       </w:r>
       <w:proofErr w:type="spellStart"/>
@@ -1391,7 +1862,6 @@
           <w:color w:val="000000"/>
           <w:lang w:val="en-US"/>
         </w:rPr>
-        <w:lastRenderedPageBreak/>
         <w:t>Verb cluster and adversativity:</w:t>
       </w:r>
       <w:r>
@@ -1596,7 +2066,81 @@
         <w:rPr>
           <w:lang w:val="en-US"/>
         </w:rPr>
-        <w:t xml:space="preserve">We will use a mixed-effects logistic regression model. The model will calculate the probability that a given construction is realized with „se </w:t>
+        <w:t xml:space="preserve">We will </w:t>
+      </w:r>
+      <w:r>
+        <w:rPr>
+          <w:lang w:val="en-US"/>
+        </w:rPr>
+        <w:t>fit</w:t>
+      </w:r>
+      <w:r>
+        <w:rPr>
+          <w:lang w:val="en-US"/>
+        </w:rPr>
+        <w:t xml:space="preserve"> a mixed-effects</w:t>
+      </w:r>
+      <w:r>
+        <w:rPr>
+          <w:lang w:val="en-US"/>
+        </w:rPr>
+        <w:t xml:space="preserve"> binomial</w:t>
+      </w:r>
+      <w:r>
+        <w:rPr>
+          <w:lang w:val="en-US"/>
+        </w:rPr>
+        <w:t xml:space="preserve"> logistic regression model</w:t>
+      </w:r>
+      <w:r>
+        <w:rPr>
+          <w:lang w:val="en-US"/>
+        </w:rPr>
+        <w:t xml:space="preserve"> </w:t>
+      </w:r>
+      <w:r>
+        <w:rPr>
+          <w:lang w:val="en-US"/>
+        </w:rPr>
+        <w:t xml:space="preserve">in R </w:t>
+      </w:r>
+      <w:r>
+        <w:rPr>
+          <w:lang w:val="en-US"/>
+        </w:rPr>
+        <w:t xml:space="preserve">following Chapter 12 </w:t>
+      </w:r>
+      <w:r>
+        <w:rPr>
+          <w:lang w:val="en-US"/>
+        </w:rPr>
+        <w:t xml:space="preserve">(pp. 253-276) </w:t>
+      </w:r>
+      <w:r>
+        <w:rPr>
+          <w:lang w:val="en-US"/>
+        </w:rPr>
+        <w:t xml:space="preserve">in </w:t>
+      </w:r>
+      <w:proofErr w:type="spellStart"/>
+      <w:r>
+        <w:rPr>
+          <w:lang w:val="en-US"/>
+        </w:rPr>
+        <w:t>Levshina</w:t>
+      </w:r>
+      <w:proofErr w:type="spellEnd"/>
+      <w:r>
+        <w:rPr>
+          <w:lang w:val="en-US"/>
+        </w:rPr>
+        <w:t xml:space="preserve"> (2015). </w:t>
+      </w:r>
+      <w:r>
+        <w:rPr>
+          <w:lang w:val="en-US"/>
+        </w:rPr>
+        <w:t xml:space="preserve">The model will calculate the probability that a given construction is realized with „se </w:t>
       </w:r>
       <w:proofErr w:type="gramStart"/>
       <w:r>
@@ -1610,49 +2154,46 @@
         <w:rPr>
           <w:lang w:val="en-US"/>
         </w:rPr>
-        <w:t>. The predictor variables will be normalized using the log of the odds. To control for individual variation, we will include the verb lemma and the speaker (as indicated in the meta data) as random effects. We will set a significance threshold of p-value of 0.05.</w:t>
-      </w:r>
-    </w:p>
-    <w:p>
-      <w:pPr>
-        <w:rPr>
-          <w:lang w:val="en-US"/>
-        </w:rPr>
-      </w:pPr>
-    </w:p>
-    <w:p>
-      <w:pPr>
-        <w:rPr>
-          <w:lang w:val="en-US"/>
-        </w:rPr>
-      </w:pPr>
-      <w:r>
-        <w:rPr>
-          <w:lang w:val="en-US"/>
-        </w:rPr>
-        <w:t xml:space="preserve">First, we will build a maximal model that includes all the factors, interactions and random effects described in 4). For this, the </w:t>
-      </w:r>
-      <w:proofErr w:type="spellStart"/>
-      <w:proofErr w:type="gramStart"/>
-      <w:r>
-        <w:rPr>
-          <w:lang w:val="en-US"/>
-        </w:rPr>
-        <w:t>glmer</w:t>
-      </w:r>
-      <w:proofErr w:type="spellEnd"/>
-      <w:r>
-        <w:rPr>
-          <w:lang w:val="en-US"/>
-        </w:rPr>
-        <w:t>( )</w:t>
-      </w:r>
-      <w:proofErr w:type="gramEnd"/>
-      <w:r>
-        <w:rPr>
-          <w:lang w:val="en-US"/>
-        </w:rPr>
-        <w:t xml:space="preserve"> function in R will be used.</w:t>
+        <w:t xml:space="preserve">. </w:t>
+      </w:r>
+      <w:r>
+        <w:rPr>
+          <w:highlight w:val="yellow"/>
+          <w:lang w:val="en-US"/>
+        </w:rPr>
+        <w:t>The predictor variables will be normalized using the log of the odds.</w:t>
+      </w:r>
+      <w:r>
+        <w:rPr>
+          <w:lang w:val="en-US"/>
+        </w:rPr>
+        <w:t xml:space="preserve"> To control for individual variation, we will include the verb lemma and the speaker (as indicated in the meta data) as random effects. We will set a significance threshold of p-value of 0.05.</w:t>
+      </w:r>
+    </w:p>
+    <w:p>
+      <w:pPr>
+        <w:rPr>
+          <w:lang w:val="en-US"/>
+        </w:rPr>
+      </w:pPr>
+    </w:p>
+    <w:p>
+      <w:pPr>
+        <w:rPr>
+          <w:lang w:val="en-US"/>
+        </w:rPr>
+      </w:pPr>
+      <w:r>
+        <w:rPr>
+          <w:lang w:val="en-US"/>
+        </w:rPr>
+        <w:t>First, we will build a maximal model that includes all the factors, interactions and random effects described in 4)</w:t>
+      </w:r>
+      <w:r>
+        <w:rPr>
+          <w:lang w:val="en-US"/>
+        </w:rPr>
+        <w:t>.</w:t>
       </w:r>
     </w:p>
     <w:p>
@@ -1684,7 +2225,85 @@
         <w:rPr>
           <w:lang w:val="en-US"/>
         </w:rPr>
-        <w:t xml:space="preserve"> ~ </w:t>
+        <w:t xml:space="preserve"> </w:t>
+      </w:r>
+      <w:r>
+        <w:rPr>
+          <w:lang w:val="en-US"/>
+        </w:rPr>
+        <w:t>~</w:t>
+      </w:r>
+      <w:r>
+        <w:rPr>
+          <w:lang w:val="en-US"/>
+        </w:rPr>
+        <w:t xml:space="preserve"> s</w:t>
+      </w:r>
+      <w:proofErr w:type="spellStart"/>
+      <w:r>
+        <w:rPr>
+          <w:lang w:val="en-US"/>
+        </w:rPr>
+        <w:t>ubj_animacy</w:t>
+      </w:r>
+      <w:proofErr w:type="spellEnd"/>
+      <w:r>
+        <w:rPr>
+          <w:lang w:val="en-US"/>
+        </w:rPr>
+        <w:t xml:space="preserve"> + </w:t>
+      </w:r>
+      <w:proofErr w:type="spellStart"/>
+      <w:r>
+        <w:rPr>
+          <w:lang w:val="en-US"/>
+        </w:rPr>
+        <w:t>subj_gender</w:t>
+      </w:r>
+      <w:proofErr w:type="spellEnd"/>
+      <w:r>
+        <w:rPr>
+          <w:lang w:val="en-US"/>
+        </w:rPr>
+        <w:t xml:space="preserve"> + </w:t>
+      </w:r>
+      <w:proofErr w:type="spellStart"/>
+      <w:r>
+        <w:rPr>
+          <w:lang w:val="en-US"/>
+        </w:rPr>
+        <w:t>agent_pp</w:t>
+      </w:r>
+      <w:proofErr w:type="spellEnd"/>
+      <w:r>
+        <w:rPr>
+          <w:lang w:val="en-US"/>
+        </w:rPr>
+        <w:t xml:space="preserve"> + </w:t>
+      </w:r>
+      <w:r>
+        <w:rPr>
+          <w:lang w:val="en-US"/>
+        </w:rPr>
+        <w:t>modal</w:t>
+      </w:r>
+      <w:r>
+        <w:rPr>
+          <w:lang w:val="en-US"/>
+        </w:rPr>
+        <w:t xml:space="preserve"> + </w:t>
+      </w:r>
+      <w:r>
+        <w:rPr>
+          <w:lang w:val="en-US"/>
+        </w:rPr>
+        <w:t>tam</w:t>
+      </w:r>
+      <w:r>
+        <w:rPr>
+          <w:lang w:val="en-US"/>
+        </w:rPr>
+        <w:t xml:space="preserve"> + cluster + adversativity + </w:t>
       </w:r>
       <w:proofErr w:type="spellStart"/>
       <w:r>
@@ -1698,6 +2317,44 @@
         <w:rPr>
           <w:lang w:val="en-US"/>
         </w:rPr>
+        <w:t xml:space="preserve">: gender + </w:t>
+      </w:r>
+      <w:proofErr w:type="spellStart"/>
+      <w:r>
+        <w:rPr>
+          <w:lang w:val="en-US"/>
+        </w:rPr>
+        <w:t>subj_animacy</w:t>
+      </w:r>
+      <w:proofErr w:type="spellEnd"/>
+      <w:r>
+        <w:rPr>
+          <w:lang w:val="en-US"/>
+        </w:rPr>
+        <w:t xml:space="preserve">: </w:t>
+      </w:r>
+      <w:r>
+        <w:rPr>
+          <w:lang w:val="en-US"/>
+        </w:rPr>
+        <w:t>c</w:t>
+      </w:r>
+      <w:r>
+        <w:rPr>
+          <w:lang w:val="en-US"/>
+        </w:rPr>
+        <w:t>l</w:t>
+      </w:r>
+      <w:r>
+        <w:rPr>
+          <w:lang w:val="en-US"/>
+        </w:rPr>
+        <w:t>uster</w:t>
+      </w:r>
+      <w:r>
+        <w:rPr>
+          <w:lang w:val="en-US"/>
+        </w:rPr>
         <w:t xml:space="preserve"> + </w:t>
       </w:r>
       <w:proofErr w:type="spellStart"/>
@@ -1705,131 +2362,27 @@
         <w:rPr>
           <w:lang w:val="en-US"/>
         </w:rPr>
-        <w:t>subj_gender</w:t>
-      </w:r>
-      <w:proofErr w:type="spellEnd"/>
+        <w:t>subj_animacy</w:t>
+      </w:r>
+      <w:proofErr w:type="spellEnd"/>
+      <w:r>
+        <w:rPr>
+          <w:lang w:val="en-US"/>
+        </w:rPr>
+        <w:t>:</w:t>
+      </w:r>
+      <w:r>
+        <w:rPr>
+          <w:lang w:val="en-US"/>
+        </w:rPr>
+        <w:t xml:space="preserve"> adversativity</w:t>
+      </w:r>
       <w:r>
         <w:rPr>
           <w:lang w:val="en-US"/>
         </w:rPr>
         <w:t xml:space="preserve"> + </w:t>
       </w:r>
-      <w:proofErr w:type="spellStart"/>
-      <w:r>
-        <w:rPr>
-          <w:lang w:val="en-US"/>
-        </w:rPr>
-        <w:t>agent_pp</w:t>
-      </w:r>
-      <w:proofErr w:type="spellEnd"/>
-      <w:r>
-        <w:rPr>
-          <w:lang w:val="en-US"/>
-        </w:rPr>
-        <w:t xml:space="preserve"> + </w:t>
-      </w:r>
-      <w:r>
-        <w:rPr>
-          <w:lang w:val="en-US"/>
-        </w:rPr>
-        <w:t>modal</w:t>
-      </w:r>
-      <w:r>
-        <w:rPr>
-          <w:lang w:val="en-US"/>
-        </w:rPr>
-        <w:t xml:space="preserve"> + </w:t>
-      </w:r>
-      <w:r>
-        <w:rPr>
-          <w:lang w:val="en-US"/>
-        </w:rPr>
-        <w:t>tam</w:t>
-      </w:r>
-      <w:r>
-        <w:rPr>
-          <w:lang w:val="en-US"/>
-        </w:rPr>
-        <w:t xml:space="preserve"> + cluster + adversativity + </w:t>
-      </w:r>
-      <w:proofErr w:type="spellStart"/>
-      <w:r>
-        <w:rPr>
-          <w:lang w:val="en-US"/>
-        </w:rPr>
-        <w:t>subj_animacy</w:t>
-      </w:r>
-      <w:proofErr w:type="spellEnd"/>
-      <w:r>
-        <w:rPr>
-          <w:lang w:val="en-US"/>
-        </w:rPr>
-        <w:t xml:space="preserve">: gender + </w:t>
-      </w:r>
-      <w:proofErr w:type="spellStart"/>
-      <w:r>
-        <w:rPr>
-          <w:lang w:val="en-US"/>
-        </w:rPr>
-        <w:t>subj_animacy</w:t>
-      </w:r>
-      <w:proofErr w:type="spellEnd"/>
-      <w:r>
-        <w:rPr>
-          <w:lang w:val="en-US"/>
-        </w:rPr>
-        <w:t xml:space="preserve">: </w:t>
-      </w:r>
-      <w:r>
-        <w:rPr>
-          <w:lang w:val="en-US"/>
-        </w:rPr>
-        <w:t>c</w:t>
-      </w:r>
-      <w:r>
-        <w:rPr>
-          <w:lang w:val="en-US"/>
-        </w:rPr>
-        <w:t>l</w:t>
-      </w:r>
-      <w:r>
-        <w:rPr>
-          <w:lang w:val="en-US"/>
-        </w:rPr>
-        <w:t>uster</w:t>
-      </w:r>
-      <w:r>
-        <w:rPr>
-          <w:lang w:val="en-US"/>
-        </w:rPr>
-        <w:t xml:space="preserve"> + </w:t>
-      </w:r>
-      <w:proofErr w:type="spellStart"/>
-      <w:r>
-        <w:rPr>
-          <w:lang w:val="en-US"/>
-        </w:rPr>
-        <w:t>subj_animacy</w:t>
-      </w:r>
-      <w:proofErr w:type="spellEnd"/>
-      <w:r>
-        <w:rPr>
-          <w:lang w:val="en-US"/>
-        </w:rPr>
-        <w:t>:</w:t>
-      </w:r>
-      <w:r>
-        <w:rPr>
-          <w:lang w:val="en-US"/>
-        </w:rPr>
-        <w:t xml:space="preserve"> adversativity</w:t>
-      </w:r>
-      <w:r>
-        <w:rPr>
-          <w:lang w:val="en-US"/>
-        </w:rPr>
-        <w:t xml:space="preserve"> + </w:t>
-      </w:r>
       <w:r>
         <w:rPr>
           <w:lang w:val="en-US"/>
@@ -1860,7 +2413,19 @@
         <w:rPr>
           <w:lang w:val="en-US"/>
         </w:rPr>
-        <w:t>If there are any, we will then remove insignificant interactions to improve R</w:t>
+        <w:t xml:space="preserve">If there are any, we will then remove insignificant interactions to improve </w:t>
+      </w:r>
+      <w:r>
+        <w:rPr>
+          <w:lang w:val="en-US"/>
+        </w:rPr>
+        <w:t xml:space="preserve">model fit (measured by </w:t>
+      </w:r>
+      <w:r>
+        <w:rPr>
+          <w:lang w:val="en-US"/>
+        </w:rPr>
+        <w:t>R</w:t>
       </w:r>
       <w:r>
         <w:rPr>
@@ -1873,33 +2438,51 @@
         <w:rPr>
           <w:lang w:val="en-US"/>
         </w:rPr>
-        <w:t>. Then, we will manually remove variables one by one to find the model with highest R</w:t>
+        <w:t xml:space="preserve">). </w:t>
+      </w:r>
+      <w:r>
+        <w:rPr>
+          <w:lang w:val="en-US"/>
+        </w:rPr>
+        <w:t>Then, we will manually remove variables one by one to find the model that explains most of the variance</w:t>
+      </w:r>
+      <w:r>
+        <w:rPr>
+          <w:lang w:val="en-US"/>
+        </w:rPr>
+        <w:t xml:space="preserve"> (highest R</w:t>
       </w:r>
       <w:r>
         <w:rPr>
           <w:vertAlign w:val="superscript"/>
           <w:lang w:val="en-US"/>
         </w:rPr>
-        <w:t xml:space="preserve">2 </w:t>
-      </w:r>
-      <w:r>
-        <w:rPr>
-          <w:lang w:val="en-US"/>
-        </w:rPr>
-        <w:t>(i.e. the model that explains most of the variance).</w:t>
-      </w:r>
-    </w:p>
-    <w:p>
-      <w:pPr>
-        <w:rPr>
-          <w:lang w:val="en-US"/>
-        </w:rPr>
-      </w:pPr>
-      <w:r>
-        <w:rPr>
-          <w:lang w:val="en-US"/>
-        </w:rPr>
-        <w:t xml:space="preserve">The significant factors and interactions will be </w:t>
+        <w:t>2</w:t>
+      </w:r>
+      <w:r>
+        <w:rPr>
+          <w:lang w:val="en-US"/>
+        </w:rPr>
+        <w:t>).</w:t>
+      </w:r>
+    </w:p>
+    <w:p>
+      <w:pPr>
+        <w:rPr>
+          <w:lang w:val="en-US"/>
+        </w:rPr>
+      </w:pPr>
+      <w:r>
+        <w:rPr>
+          <w:lang w:val="en-US"/>
+        </w:rPr>
+        <w:t>S</w:t>
+      </w:r>
+      <w:r>
+        <w:rPr>
+          <w:lang w:val="en-US"/>
+        </w:rPr>
+        <w:t xml:space="preserve">ignificant factors and interactions will be </w:t>
       </w:r>
       <w:proofErr w:type="spellStart"/>
       <w:r>
@@ -1929,6 +2512,84 @@
         </w:rPr>
         <w:t xml:space="preserve"> in terms of our research question (see 2)).</w:t>
       </w:r>
+    </w:p>
+    <w:p>
+      <w:pPr>
+        <w:rPr>
+          <w:lang w:val="en-US"/>
+        </w:rPr>
+      </w:pPr>
+      <w:r>
+        <w:rPr>
+          <w:lang w:val="en-US"/>
+        </w:rPr>
+        <w:t>We plan to check the model for overfitting using bootstrap validation</w:t>
+      </w:r>
+      <w:r>
+        <w:rPr>
+          <w:lang w:val="en-US"/>
+        </w:rPr>
+        <w:t xml:space="preserve">, following </w:t>
+      </w:r>
+      <w:proofErr w:type="spellStart"/>
+      <w:r>
+        <w:rPr>
+          <w:lang w:val="en-US"/>
+        </w:rPr>
+        <w:t>Levshina</w:t>
+      </w:r>
+      <w:proofErr w:type="spellEnd"/>
+      <w:r>
+        <w:rPr>
+          <w:lang w:val="en-US"/>
+        </w:rPr>
+        <w:t xml:space="preserve"> (2015: pp. 166-167; 274-275).</w:t>
+      </w:r>
+    </w:p>
+    <w:p>
+      <w:pPr>
+        <w:rPr>
+          <w:lang w:val="en-US"/>
+        </w:rPr>
+      </w:pPr>
+    </w:p>
+    <w:p>
+      <w:proofErr w:type="spellStart"/>
+      <w:r>
+        <w:rPr>
+          <w:lang w:val="en-US"/>
+        </w:rPr>
+        <w:t>Levshina</w:t>
+      </w:r>
+      <w:proofErr w:type="spellEnd"/>
+      <w:r>
+        <w:rPr>
+          <w:lang w:val="en-US"/>
+        </w:rPr>
+        <w:t xml:space="preserve">, N. (2015). </w:t>
+      </w:r>
+      <w:r>
+        <w:rPr>
+          <w:i/>
+          <w:iCs/>
+          <w:lang w:val="en-US"/>
+        </w:rPr>
+        <w:t>How to do Linguistics with R: Data exploration and statistical analysis</w:t>
+      </w:r>
+      <w:r>
+        <w:rPr>
+          <w:lang w:val="en-US"/>
+        </w:rPr>
+        <w:t xml:space="preserve">. John Benjamins Publishing Company. </w:t>
+      </w:r>
+      <w:hyperlink r:id="rId6" w:history="1">
+        <w:r>
+          <w:rPr>
+            <w:rStyle w:val="Hyperlink"/>
+          </w:rPr>
+          <w:t>https://doi.org/10.1075/z.195</w:t>
+        </w:r>
+      </w:hyperlink>
     </w:p>
     <w:p>
       <w:pPr>
@@ -1968,7 +2629,6 @@
     </w:p>
     <w:p>
       <w:pPr>
-        <w:pStyle w:val="Listenabsatz"/>
         <w:rPr>
           <w:lang w:val="en-US"/>
         </w:rPr>
@@ -2015,6 +2675,7 @@
           <w:shd w:val="clear" w:color="auto" w:fill="FFFF00"/>
           <w:lang w:val="en-US"/>
         </w:rPr>
+        <w:lastRenderedPageBreak/>
         <w:t>Gender (mixed/unknown/masculine/feminine): If the feature turns out to be irrelevant, we will drop it. If there is insufficient data for one of the categories, we will drop it?</w:t>
       </w:r>
     </w:p>
@@ -2139,7 +2800,6 @@
         <w:rPr>
           <w:lang w:val="en-US"/>
         </w:rPr>
-        <w:lastRenderedPageBreak/>
         <w:t>Main verb semantic group/cluster (</w:t>
       </w:r>
       <w:proofErr w:type="gramStart"/>
@@ -2454,29 +3114,27 @@
         <w:rPr>
           <w:lang w:val="en-US"/>
         </w:rPr>
-        <w:t xml:space="preserve"> March 2025 at 19:25 pm as provided on the Website </w:t>
-      </w:r>
-      <w:hyperlink r:id="rId5">
+        <w:t xml:space="preserve"> March 2025 at 1</w:t>
+      </w:r>
+      <w:r>
+        <w:rPr>
+          <w:lang w:val="en-US"/>
+        </w:rPr>
+        <w:t>8</w:t>
+      </w:r>
+      <w:r>
+        <w:rPr>
+          <w:lang w:val="en-US"/>
+        </w:rPr>
+        <w:t xml:space="preserve">:25 pm as provided on the Website </w:t>
+      </w:r>
+      <w:hyperlink r:id="rId7">
         <w:r>
           <w:rPr>
             <w:rStyle w:val="Hyperlink"/>
             <w:lang w:val="en-US"/>
           </w:rPr>
-          <w:t>https://www.lotto.de/lotto-6aus49/lottozah</w:t>
-        </w:r>
-        <w:r>
-          <w:rPr>
-            <w:rStyle w:val="Hyperlink"/>
-            <w:lang w:val="en-US"/>
-          </w:rPr>
-          <w:t>l</w:t>
-        </w:r>
-        <w:r>
-          <w:rPr>
-            <w:rStyle w:val="Hyperlink"/>
-            <w:lang w:val="en-US"/>
-          </w:rPr>
-          <w:t>en</w:t>
+          <w:t>https://www.lotto.de/lotto-6aus49/lottozahlen</w:t>
         </w:r>
       </w:hyperlink>
       <w:r>
@@ -2497,21 +3155,26 @@
         <w:rPr>
           <w:lang w:val="en-US"/>
         </w:rPr>
-        <w:t>() in R. Using this, we will take a random sample from the concordance lines that is equal in size to the manually filtered amount of se faire constructions (i.e. 535).</w:t>
-      </w:r>
-    </w:p>
-    <w:p>
-      <w:pPr>
-        <w:pStyle w:val="Listenabsatz"/>
-        <w:rPr>
-          <w:lang w:val="en-US"/>
-        </w:rPr>
-      </w:pPr>
-      <w:r>
-        <w:rPr>
-          <w:lang w:val="en-US"/>
-        </w:rPr>
-        <w:t>Both of us will annotate all constructions manually for features listed in 4). The Inter-Annotator-Agreement will be calculated for the verb cluster and adversativity annotations.</w:t>
+        <w:t xml:space="preserve">() in R. Using this, we will take a random sample from the concordance lines that is equal in size to the manually </w:t>
+      </w:r>
+      <w:r>
+        <w:rPr>
+          <w:lang w:val="en-US"/>
+        </w:rPr>
+        <w:lastRenderedPageBreak/>
+        <w:t>filtered amount of se faire constructions (i.e. 535).</w:t>
+      </w:r>
+      <w:r>
+        <w:rPr>
+          <w:lang w:val="en-US"/>
+        </w:rPr>
+        <w:t xml:space="preserve"> </w:t>
+      </w:r>
+      <w:r>
+        <w:rPr>
+          <w:lang w:val="en-US"/>
+        </w:rPr>
+        <w:t>The constructions will be manually annotated for the features listed in 4).</w:t>
       </w:r>
     </w:p>
     <w:sectPr>

</xml_diff>